<commit_message>
Added: Data downloading form skeletons, downloading libraries, Functional Requirements into T3
</commit_message>
<xml_diff>
--- a/ESPDDocumentation/ТЗ.docx
+++ b/ESPDDocumentation/ТЗ.docx
@@ -267,60 +267,81 @@
                 <w:sz w:val="24"/>
                 <w:szCs w:val="24"/>
               </w:rPr>
-              <w:t xml:space="preserve">канд. </w:t>
-            </w:r>
-            <w:proofErr w:type="spellStart"/>
-            <w:r>
+              <w:t>канд. техн. наук</w:t>
+            </w:r>
+          </w:p>
+          <w:p>
+            <w:pPr>
+              <w:jc w:val="center"/>
+              <w:rPr>
+                <w:rFonts w:ascii="Times New Roman" w:hAnsi="Times New Roman" w:cs="Times New Roman"/>
+                <w:sz w:val="24"/>
+                <w:szCs w:val="24"/>
+              </w:rPr>
+            </w:pPr>
+          </w:p>
+          <w:p>
+            <w:pPr>
+              <w:jc w:val="center"/>
               <w:rPr>
                 <w:rFonts w:ascii="Times New Roman" w:eastAsia="Times New Roman" w:hAnsi="Times New Roman" w:cs="Times New Roman"/>
                 <w:sz w:val="24"/>
                 <w:szCs w:val="24"/>
               </w:rPr>
-              <w:t>техн</w:t>
-            </w:r>
-            <w:proofErr w:type="spellEnd"/>
+            </w:pPr>
             <w:r>
               <w:rPr>
                 <w:rFonts w:ascii="Times New Roman" w:eastAsia="Times New Roman" w:hAnsi="Times New Roman" w:cs="Times New Roman"/>
-                <w:sz w:val="24"/>
-                <w:szCs w:val="24"/>
-              </w:rPr>
-              <w:t>. наук</w:t>
-            </w:r>
-          </w:p>
-          <w:p>
-            <w:pPr>
-              <w:jc w:val="center"/>
-              <w:rPr>
-                <w:rFonts w:ascii="Times New Roman" w:hAnsi="Times New Roman" w:cs="Times New Roman"/>
-                <w:sz w:val="24"/>
-                <w:szCs w:val="24"/>
-              </w:rPr>
-            </w:pPr>
-          </w:p>
-          <w:p>
-            <w:pPr>
-              <w:jc w:val="center"/>
+                <w:b/>
+                <w:bCs/>
+                <w:sz w:val="24"/>
+                <w:szCs w:val="24"/>
+                <w:u w:val="single"/>
+              </w:rPr>
+              <w:t xml:space="preserve">                               </w:t>
+            </w:r>
+            <w:r>
               <w:rPr>
                 <w:rFonts w:ascii="Times New Roman" w:eastAsia="Times New Roman" w:hAnsi="Times New Roman" w:cs="Times New Roman"/>
                 <w:sz w:val="24"/>
                 <w:szCs w:val="24"/>
               </w:rPr>
-            </w:pPr>
+              <w:t xml:space="preserve"> </w:t>
+            </w:r>
             <w:r>
               <w:rPr>
                 <w:rFonts w:ascii="Times New Roman" w:eastAsia="Times New Roman" w:hAnsi="Times New Roman" w:cs="Times New Roman"/>
+                <w:sz w:val="24"/>
+                <w:szCs w:val="24"/>
+              </w:rPr>
+              <w:t>Родригес Залепинос Р.А.</w:t>
+            </w:r>
+          </w:p>
+          <w:p>
+            <w:pPr>
+              <w:jc w:val="center"/>
+              <w:rPr>
+                <w:rFonts w:ascii="Times New Roman" w:eastAsia="Times New Roman" w:hAnsi="Times New Roman" w:cs="Times New Roman"/>
+                <w:sz w:val="24"/>
+                <w:szCs w:val="24"/>
+              </w:rPr>
+            </w:pPr>
+            <w:r>
+              <w:rPr>
+                <w:rFonts w:ascii="Times New Roman" w:eastAsia="Times New Roman" w:hAnsi="Times New Roman" w:cs="Times New Roman"/>
                 <w:b/>
                 <w:bCs/>
                 <w:sz w:val="24"/>
                 <w:szCs w:val="24"/>
                 <w:u w:val="single"/>
               </w:rPr>
-              <w:t xml:space="preserve">                               </w:t>
+              <w:t>«___»</w:t>
             </w:r>
             <w:r>
               <w:rPr>
                 <w:rFonts w:ascii="Times New Roman" w:eastAsia="Times New Roman" w:hAnsi="Times New Roman" w:cs="Times New Roman"/>
+                <w:b/>
+                <w:bCs/>
                 <w:sz w:val="24"/>
                 <w:szCs w:val="24"/>
               </w:rPr>
@@ -329,100 +350,30 @@
             <w:r>
               <w:rPr>
                 <w:rFonts w:ascii="Times New Roman" w:eastAsia="Times New Roman" w:hAnsi="Times New Roman" w:cs="Times New Roman"/>
-                <w:sz w:val="24"/>
-                <w:szCs w:val="24"/>
-              </w:rPr>
-              <w:t xml:space="preserve">Родригес </w:t>
-            </w:r>
-            <w:proofErr w:type="spellStart"/>
+                <w:b/>
+                <w:bCs/>
+                <w:sz w:val="24"/>
+                <w:szCs w:val="24"/>
+                <w:u w:val="single"/>
+              </w:rPr>
+              <w:t xml:space="preserve">_________________ </w:t>
+            </w:r>
             <w:r>
               <w:rPr>
                 <w:rFonts w:ascii="Times New Roman" w:eastAsia="Times New Roman" w:hAnsi="Times New Roman" w:cs="Times New Roman"/>
                 <w:sz w:val="24"/>
                 <w:szCs w:val="24"/>
               </w:rPr>
-              <w:t>Залепинос</w:t>
-            </w:r>
-            <w:proofErr w:type="spellEnd"/>
+              <w:t xml:space="preserve"> 201</w:t>
+            </w:r>
             <w:r>
               <w:rPr>
                 <w:rFonts w:ascii="Times New Roman" w:eastAsia="Times New Roman" w:hAnsi="Times New Roman" w:cs="Times New Roman"/>
                 <w:sz w:val="24"/>
                 <w:szCs w:val="24"/>
               </w:rPr>
-              <w:t xml:space="preserve"> Р.А.</w:t>
-            </w:r>
-          </w:p>
-          <w:p>
-            <w:pPr>
-              <w:jc w:val="center"/>
-              <w:rPr>
-                <w:rFonts w:ascii="Times New Roman" w:eastAsia="Times New Roman" w:hAnsi="Times New Roman" w:cs="Times New Roman"/>
-                <w:sz w:val="24"/>
-                <w:szCs w:val="24"/>
-              </w:rPr>
-            </w:pPr>
-            <w:r>
-              <w:rPr>
-                <w:rFonts w:ascii="Times New Roman" w:eastAsia="Times New Roman" w:hAnsi="Times New Roman" w:cs="Times New Roman"/>
-                <w:b/>
-                <w:bCs/>
-                <w:sz w:val="24"/>
-                <w:szCs w:val="24"/>
-                <w:u w:val="single"/>
-              </w:rPr>
-              <w:t>«___»</w:t>
-            </w:r>
-            <w:r>
-              <w:rPr>
-                <w:rFonts w:ascii="Times New Roman" w:eastAsia="Times New Roman" w:hAnsi="Times New Roman" w:cs="Times New Roman"/>
-                <w:b/>
-                <w:bCs/>
-                <w:sz w:val="24"/>
-                <w:szCs w:val="24"/>
-              </w:rPr>
-              <w:t xml:space="preserve"> </w:t>
-            </w:r>
-            <w:r>
-              <w:rPr>
-                <w:rFonts w:ascii="Times New Roman" w:eastAsia="Times New Roman" w:hAnsi="Times New Roman" w:cs="Times New Roman"/>
-                <w:b/>
-                <w:bCs/>
-                <w:sz w:val="24"/>
-                <w:szCs w:val="24"/>
-                <w:u w:val="single"/>
-              </w:rPr>
-              <w:t>________________</w:t>
-            </w:r>
-            <w:proofErr w:type="gramStart"/>
-            <w:r>
-              <w:rPr>
-                <w:rFonts w:ascii="Times New Roman" w:eastAsia="Times New Roman" w:hAnsi="Times New Roman" w:cs="Times New Roman"/>
-                <w:b/>
-                <w:bCs/>
-                <w:sz w:val="24"/>
-                <w:szCs w:val="24"/>
-                <w:u w:val="single"/>
-              </w:rPr>
-              <w:t xml:space="preserve">_ </w:t>
-            </w:r>
-            <w:r>
-              <w:rPr>
-                <w:rFonts w:ascii="Times New Roman" w:eastAsia="Times New Roman" w:hAnsi="Times New Roman" w:cs="Times New Roman"/>
-                <w:sz w:val="24"/>
-                <w:szCs w:val="24"/>
-              </w:rPr>
-              <w:t xml:space="preserve"> 201</w:t>
-            </w:r>
-            <w:r>
-              <w:rPr>
-                <w:rFonts w:ascii="Times New Roman" w:eastAsia="Times New Roman" w:hAnsi="Times New Roman" w:cs="Times New Roman"/>
-                <w:sz w:val="24"/>
-                <w:szCs w:val="24"/>
-              </w:rPr>
               <w:t>8</w:t>
             </w:r>
-            <w:proofErr w:type="gramEnd"/>
             <w:r>
               <w:rPr>
                 <w:rFonts w:ascii="Times New Roman" w:eastAsia="Times New Roman" w:hAnsi="Times New Roman" w:cs="Times New Roman"/>
@@ -530,58 +481,78 @@
                 <w:sz w:val="24"/>
                 <w:szCs w:val="24"/>
               </w:rPr>
-              <w:t xml:space="preserve">профессор департамента программной инженерии, канд. </w:t>
-            </w:r>
-            <w:proofErr w:type="spellStart"/>
-            <w:r>
+              <w:t>профессор департамента программной инженерии, канд. техн. наук</w:t>
+            </w:r>
+          </w:p>
+          <w:p>
+            <w:pPr>
+              <w:jc w:val="center"/>
+              <w:rPr>
+                <w:rFonts w:ascii="Times New Roman" w:hAnsi="Times New Roman" w:cs="Times New Roman"/>
+                <w:sz w:val="24"/>
+                <w:szCs w:val="24"/>
+              </w:rPr>
+            </w:pPr>
+          </w:p>
+          <w:p>
+            <w:pPr>
+              <w:jc w:val="center"/>
               <w:rPr>
                 <w:rFonts w:ascii="Times New Roman" w:eastAsia="Times New Roman" w:hAnsi="Times New Roman" w:cs="Times New Roman"/>
                 <w:sz w:val="24"/>
                 <w:szCs w:val="24"/>
               </w:rPr>
-              <w:t>техн</w:t>
-            </w:r>
-            <w:proofErr w:type="spellEnd"/>
+            </w:pPr>
             <w:r>
               <w:rPr>
                 <w:rFonts w:ascii="Times New Roman" w:eastAsia="Times New Roman" w:hAnsi="Times New Roman" w:cs="Times New Roman"/>
-                <w:sz w:val="24"/>
-                <w:szCs w:val="24"/>
-              </w:rPr>
-              <w:t>. наук</w:t>
-            </w:r>
-          </w:p>
-          <w:p>
-            <w:pPr>
-              <w:jc w:val="center"/>
-              <w:rPr>
-                <w:rFonts w:ascii="Times New Roman" w:hAnsi="Times New Roman" w:cs="Times New Roman"/>
-                <w:sz w:val="24"/>
-                <w:szCs w:val="24"/>
-              </w:rPr>
-            </w:pPr>
-          </w:p>
-          <w:p>
-            <w:pPr>
-              <w:jc w:val="center"/>
+                <w:b/>
+                <w:bCs/>
+                <w:sz w:val="24"/>
+                <w:szCs w:val="24"/>
+                <w:u w:val="single"/>
+              </w:rPr>
+              <w:t xml:space="preserve">______________________ </w:t>
+            </w:r>
+            <w:r>
               <w:rPr>
                 <w:rFonts w:ascii="Times New Roman" w:eastAsia="Times New Roman" w:hAnsi="Times New Roman" w:cs="Times New Roman"/>
-                <w:sz w:val="24"/>
-                <w:szCs w:val="24"/>
-              </w:rPr>
-            </w:pPr>
+                <w:b/>
+                <w:bCs/>
+                <w:sz w:val="24"/>
+                <w:szCs w:val="24"/>
+              </w:rPr>
+              <w:t xml:space="preserve"> </w:t>
+            </w:r>
             <w:r>
               <w:rPr>
                 <w:rFonts w:ascii="Times New Roman" w:eastAsia="Times New Roman" w:hAnsi="Times New Roman" w:cs="Times New Roman"/>
+                <w:sz w:val="24"/>
+                <w:szCs w:val="24"/>
+              </w:rPr>
+              <w:t>В.В. Шилов</w:t>
+            </w:r>
+          </w:p>
+          <w:p>
+            <w:pPr>
+              <w:jc w:val="center"/>
+              <w:rPr>
+                <w:rFonts w:ascii="Times New Roman" w:eastAsia="Times New Roman" w:hAnsi="Times New Roman" w:cs="Times New Roman"/>
+                <w:sz w:val="24"/>
+                <w:szCs w:val="24"/>
+              </w:rPr>
+            </w:pPr>
+            <w:r>
+              <w:rPr>
+                <w:rFonts w:ascii="Times New Roman" w:eastAsia="Times New Roman" w:hAnsi="Times New Roman" w:cs="Times New Roman"/>
                 <w:b/>
                 <w:bCs/>
                 <w:sz w:val="24"/>
                 <w:szCs w:val="24"/>
                 <w:u w:val="single"/>
               </w:rPr>
-              <w:t>_____________________</w:t>
-            </w:r>
-            <w:proofErr w:type="gramStart"/>
+              <w:t>«___»</w:t>
+            </w:r>
             <w:r>
               <w:rPr>
                 <w:rFonts w:ascii="Times New Roman" w:eastAsia="Times New Roman" w:hAnsi="Times New Roman" w:cs="Times New Roman"/>
@@ -589,19 +560,27 @@
                 <w:bCs/>
                 <w:sz w:val="24"/>
                 <w:szCs w:val="24"/>
+              </w:rPr>
+              <w:t xml:space="preserve"> </w:t>
+            </w:r>
+            <w:r>
+              <w:rPr>
+                <w:rFonts w:ascii="Times New Roman" w:eastAsia="Times New Roman" w:hAnsi="Times New Roman" w:cs="Times New Roman"/>
+                <w:b/>
+                <w:bCs/>
+                <w:sz w:val="24"/>
+                <w:szCs w:val="24"/>
                 <w:u w:val="single"/>
               </w:rPr>
-              <w:t xml:space="preserve">_ </w:t>
+              <w:t xml:space="preserve">_________________ </w:t>
             </w:r>
             <w:r>
               <w:rPr>
                 <w:rFonts w:ascii="Times New Roman" w:eastAsia="Times New Roman" w:hAnsi="Times New Roman" w:cs="Times New Roman"/>
-                <w:b/>
-                <w:bCs/>
-                <w:sz w:val="24"/>
-                <w:szCs w:val="24"/>
-              </w:rPr>
-              <w:t xml:space="preserve"> </w:t>
+                <w:sz w:val="24"/>
+                <w:szCs w:val="24"/>
+              </w:rPr>
+              <w:t xml:space="preserve"> 201</w:t>
             </w:r>
             <w:r>
               <w:rPr>
@@ -609,88 +588,8 @@
                 <w:sz w:val="24"/>
                 <w:szCs w:val="24"/>
               </w:rPr>
-              <w:t>В.В.</w:t>
-            </w:r>
-            <w:proofErr w:type="gramEnd"/>
-            <w:r>
-              <w:rPr>
-                <w:rFonts w:ascii="Times New Roman" w:eastAsia="Times New Roman" w:hAnsi="Times New Roman" w:cs="Times New Roman"/>
-                <w:sz w:val="24"/>
-                <w:szCs w:val="24"/>
-              </w:rPr>
-              <w:t xml:space="preserve"> Шилов</w:t>
-            </w:r>
-          </w:p>
-          <w:p>
-            <w:pPr>
-              <w:jc w:val="center"/>
-              <w:rPr>
-                <w:rFonts w:ascii="Times New Roman" w:eastAsia="Times New Roman" w:hAnsi="Times New Roman" w:cs="Times New Roman"/>
-                <w:sz w:val="24"/>
-                <w:szCs w:val="24"/>
-              </w:rPr>
-            </w:pPr>
-            <w:r>
-              <w:rPr>
-                <w:rFonts w:ascii="Times New Roman" w:eastAsia="Times New Roman" w:hAnsi="Times New Roman" w:cs="Times New Roman"/>
-                <w:b/>
-                <w:bCs/>
-                <w:sz w:val="24"/>
-                <w:szCs w:val="24"/>
-                <w:u w:val="single"/>
-              </w:rPr>
-              <w:t>«___»</w:t>
-            </w:r>
-            <w:r>
-              <w:rPr>
-                <w:rFonts w:ascii="Times New Roman" w:eastAsia="Times New Roman" w:hAnsi="Times New Roman" w:cs="Times New Roman"/>
-                <w:b/>
-                <w:bCs/>
-                <w:sz w:val="24"/>
-                <w:szCs w:val="24"/>
-              </w:rPr>
-              <w:t xml:space="preserve"> </w:t>
-            </w:r>
-            <w:r>
-              <w:rPr>
-                <w:rFonts w:ascii="Times New Roman" w:eastAsia="Times New Roman" w:hAnsi="Times New Roman" w:cs="Times New Roman"/>
-                <w:b/>
-                <w:bCs/>
-                <w:sz w:val="24"/>
-                <w:szCs w:val="24"/>
-                <w:u w:val="single"/>
-              </w:rPr>
-              <w:t>________________</w:t>
-            </w:r>
-            <w:proofErr w:type="gramStart"/>
-            <w:r>
-              <w:rPr>
-                <w:rFonts w:ascii="Times New Roman" w:eastAsia="Times New Roman" w:hAnsi="Times New Roman" w:cs="Times New Roman"/>
-                <w:b/>
-                <w:bCs/>
-                <w:sz w:val="24"/>
-                <w:szCs w:val="24"/>
-                <w:u w:val="single"/>
-              </w:rPr>
-              <w:t xml:space="preserve">_ </w:t>
-            </w:r>
-            <w:r>
-              <w:rPr>
-                <w:rFonts w:ascii="Times New Roman" w:eastAsia="Times New Roman" w:hAnsi="Times New Roman" w:cs="Times New Roman"/>
-                <w:sz w:val="24"/>
-                <w:szCs w:val="24"/>
-              </w:rPr>
-              <w:t xml:space="preserve"> 201</w:t>
-            </w:r>
-            <w:r>
-              <w:rPr>
-                <w:rFonts w:ascii="Times New Roman" w:eastAsia="Times New Roman" w:hAnsi="Times New Roman" w:cs="Times New Roman"/>
-                <w:sz w:val="24"/>
-                <w:szCs w:val="24"/>
-              </w:rPr>
               <w:t>8</w:t>
             </w:r>
-            <w:proofErr w:type="gramEnd"/>
             <w:r>
               <w:rPr>
                 <w:rFonts w:ascii="Times New Roman" w:eastAsia="Times New Roman" w:hAnsi="Times New Roman" w:cs="Times New Roman"/>
@@ -807,41 +706,7 @@
                 <w:sz w:val="24"/>
                 <w:szCs w:val="24"/>
               </w:rPr>
-              <w:t xml:space="preserve">Инв. </w:t>
-            </w:r>
-            <w:proofErr w:type="gramStart"/>
-            <w:r>
-              <w:rPr>
-                <w:rFonts w:ascii="Times New Roman" w:eastAsia="Times New Roman" w:hAnsi="Times New Roman" w:cs="Times New Roman"/>
-                <w:b/>
-                <w:bCs/>
-                <w:sz w:val="24"/>
-                <w:szCs w:val="24"/>
-              </w:rPr>
-              <w:t xml:space="preserve">№  </w:t>
-            </w:r>
-            <w:proofErr w:type="spellStart"/>
-            <w:r>
-              <w:rPr>
-                <w:rFonts w:ascii="Times New Roman" w:eastAsia="Times New Roman" w:hAnsi="Times New Roman" w:cs="Times New Roman"/>
-                <w:b/>
-                <w:bCs/>
-                <w:sz w:val="24"/>
-                <w:szCs w:val="24"/>
-              </w:rPr>
-              <w:t>дубл</w:t>
-            </w:r>
-            <w:proofErr w:type="spellEnd"/>
-            <w:proofErr w:type="gramEnd"/>
-            <w:r>
-              <w:rPr>
-                <w:rFonts w:ascii="Times New Roman" w:eastAsia="Times New Roman" w:hAnsi="Times New Roman" w:cs="Times New Roman"/>
-                <w:b/>
-                <w:bCs/>
-                <w:sz w:val="24"/>
-                <w:szCs w:val="24"/>
-              </w:rPr>
-              <w:t>.</w:t>
+              <w:t>Инв. №  дубл.</w:t>
             </w:r>
           </w:p>
         </w:tc>
@@ -885,7 +750,6 @@
                 <w:szCs w:val="24"/>
               </w:rPr>
             </w:pPr>
-            <w:proofErr w:type="spellStart"/>
             <w:r>
               <w:rPr>
                 <w:rFonts w:ascii="Times New Roman" w:eastAsia="Times New Roman" w:hAnsi="Times New Roman" w:cs="Times New Roman"/>
@@ -894,18 +758,7 @@
                 <w:sz w:val="24"/>
                 <w:szCs w:val="24"/>
               </w:rPr>
-              <w:t>Взам</w:t>
-            </w:r>
-            <w:proofErr w:type="spellEnd"/>
-            <w:r>
-              <w:rPr>
-                <w:rFonts w:ascii="Times New Roman" w:eastAsia="Times New Roman" w:hAnsi="Times New Roman" w:cs="Times New Roman"/>
-                <w:b/>
-                <w:bCs/>
-                <w:sz w:val="24"/>
-                <w:szCs w:val="24"/>
-              </w:rPr>
-              <w:t>. инв. №</w:t>
+              <w:t>Взам. инв. №</w:t>
             </w:r>
           </w:p>
         </w:tc>
@@ -1009,20 +862,8 @@
                 <w:sz w:val="24"/>
                 <w:szCs w:val="24"/>
               </w:rPr>
-              <w:t xml:space="preserve">Инв. </w:t>
-            </w:r>
-            <w:proofErr w:type="gramStart"/>
-            <w:r>
-              <w:rPr>
-                <w:rFonts w:ascii="Times New Roman" w:eastAsia="Times New Roman" w:hAnsi="Times New Roman" w:cs="Times New Roman"/>
-                <w:b/>
-                <w:bCs/>
-                <w:sz w:val="24"/>
-                <w:szCs w:val="24"/>
-              </w:rPr>
-              <w:t>№  подл</w:t>
-            </w:r>
-            <w:proofErr w:type="gramEnd"/>
+              <w:t>Инв. №  подл</w:t>
+            </w:r>
           </w:p>
         </w:tc>
         <w:tc>
@@ -1387,36 +1228,105 @@
                 <w:szCs w:val="24"/>
                 <w:u w:val="single"/>
               </w:rPr>
-              <w:t>__________________</w:t>
-            </w:r>
-            <w:proofErr w:type="gramStart"/>
+              <w:t>___________________</w:t>
+            </w:r>
             <w:r>
               <w:rPr>
                 <w:rFonts w:ascii="Times New Roman" w:eastAsia="Times New Roman" w:hAnsi="Times New Roman" w:cs="Times New Roman"/>
+                <w:sz w:val="24"/>
+                <w:szCs w:val="24"/>
+              </w:rPr>
+              <w:t xml:space="preserve">  /</w:t>
+            </w:r>
+            <w:r>
+              <w:rPr>
+                <w:rFonts w:ascii="Times New Roman" w:eastAsia="Times New Roman" w:hAnsi="Times New Roman" w:cs="Times New Roman"/>
+                <w:sz w:val="24"/>
+                <w:szCs w:val="24"/>
+              </w:rPr>
+              <w:t>А</w:t>
+            </w:r>
+            <w:r>
+              <w:rPr>
+                <w:rFonts w:ascii="Times New Roman" w:eastAsia="Times New Roman" w:hAnsi="Times New Roman" w:cs="Times New Roman"/>
+                <w:sz w:val="24"/>
+                <w:szCs w:val="24"/>
+              </w:rPr>
+              <w:t>.</w:t>
+            </w:r>
+            <w:r>
+              <w:rPr>
+                <w:rFonts w:ascii="Times New Roman" w:eastAsia="Times New Roman" w:hAnsi="Times New Roman" w:cs="Times New Roman"/>
+                <w:sz w:val="24"/>
+                <w:szCs w:val="24"/>
+              </w:rPr>
+              <w:t>А</w:t>
+            </w:r>
+            <w:r>
+              <w:rPr>
+                <w:rFonts w:ascii="Times New Roman" w:eastAsia="Times New Roman" w:hAnsi="Times New Roman" w:cs="Times New Roman"/>
+                <w:sz w:val="24"/>
+                <w:szCs w:val="24"/>
+              </w:rPr>
+              <w:t xml:space="preserve">. </w:t>
+            </w:r>
+            <w:r>
+              <w:rPr>
+                <w:rFonts w:ascii="Times New Roman" w:eastAsia="Times New Roman" w:hAnsi="Times New Roman" w:cs="Times New Roman"/>
+                <w:sz w:val="24"/>
+                <w:szCs w:val="24"/>
+              </w:rPr>
+              <w:t>Лукин</w:t>
+            </w:r>
+            <w:r>
+              <w:rPr>
+                <w:rFonts w:ascii="Times New Roman" w:eastAsia="Times New Roman" w:hAnsi="Times New Roman" w:cs="Times New Roman"/>
+                <w:sz w:val="24"/>
+                <w:szCs w:val="24"/>
+              </w:rPr>
+              <w:t>/</w:t>
+            </w:r>
+          </w:p>
+          <w:p>
+            <w:pPr>
+              <w:jc w:val="center"/>
+              <w:rPr>
+                <w:rFonts w:ascii="Times New Roman" w:eastAsia="Times New Roman" w:hAnsi="Times New Roman" w:cs="Times New Roman"/>
+                <w:sz w:val="24"/>
+                <w:szCs w:val="24"/>
+              </w:rPr>
+            </w:pPr>
+            <w:r>
+              <w:rPr>
+                <w:rFonts w:ascii="Times New Roman" w:eastAsia="Times New Roman" w:hAnsi="Times New Roman" w:cs="Times New Roman"/>
                 <w:b/>
                 <w:bCs/>
                 <w:sz w:val="24"/>
                 <w:szCs w:val="24"/>
                 <w:u w:val="single"/>
               </w:rPr>
-              <w:t>_</w:t>
+              <w:t>«___»</w:t>
             </w:r>
             <w:r>
               <w:rPr>
                 <w:rFonts w:ascii="Times New Roman" w:eastAsia="Times New Roman" w:hAnsi="Times New Roman" w:cs="Times New Roman"/>
-                <w:sz w:val="24"/>
-                <w:szCs w:val="24"/>
-              </w:rPr>
-              <w:t xml:space="preserve">  /</w:t>
-            </w:r>
-            <w:proofErr w:type="gramEnd"/>
+                <w:b/>
+                <w:bCs/>
+                <w:sz w:val="24"/>
+                <w:szCs w:val="24"/>
+              </w:rPr>
+              <w:t xml:space="preserve"> </w:t>
+            </w:r>
             <w:r>
               <w:rPr>
                 <w:rFonts w:ascii="Times New Roman" w:eastAsia="Times New Roman" w:hAnsi="Times New Roman" w:cs="Times New Roman"/>
-                <w:sz w:val="24"/>
-                <w:szCs w:val="24"/>
-              </w:rPr>
-              <w:t>А</w:t>
+                <w:b/>
+                <w:bCs/>
+                <w:sz w:val="24"/>
+                <w:szCs w:val="24"/>
+                <w:u w:val="single"/>
+              </w:rPr>
+              <w:t xml:space="preserve">_________________ </w:t>
             </w:r>
             <w:r>
               <w:rPr>
@@ -1424,7 +1334,7 @@
                 <w:sz w:val="24"/>
                 <w:szCs w:val="24"/>
               </w:rPr>
-              <w:t>.</w:t>
+              <w:t xml:space="preserve"> 201</w:t>
             </w:r>
             <w:r>
               <w:rPr>
@@ -1432,103 +1342,8 @@
                 <w:sz w:val="24"/>
                 <w:szCs w:val="24"/>
               </w:rPr>
-              <w:t>А</w:t>
-            </w:r>
-            <w:r>
-              <w:rPr>
-                <w:rFonts w:ascii="Times New Roman" w:eastAsia="Times New Roman" w:hAnsi="Times New Roman" w:cs="Times New Roman"/>
-                <w:sz w:val="24"/>
-                <w:szCs w:val="24"/>
-              </w:rPr>
-              <w:t xml:space="preserve">. </w:t>
-            </w:r>
-            <w:r>
-              <w:rPr>
-                <w:rFonts w:ascii="Times New Roman" w:eastAsia="Times New Roman" w:hAnsi="Times New Roman" w:cs="Times New Roman"/>
-                <w:sz w:val="24"/>
-                <w:szCs w:val="24"/>
-              </w:rPr>
-              <w:t>Лукин</w:t>
-            </w:r>
-            <w:r>
-              <w:rPr>
-                <w:rFonts w:ascii="Times New Roman" w:eastAsia="Times New Roman" w:hAnsi="Times New Roman" w:cs="Times New Roman"/>
-                <w:sz w:val="24"/>
-                <w:szCs w:val="24"/>
-              </w:rPr>
-              <w:t>/</w:t>
-            </w:r>
-          </w:p>
-          <w:p>
-            <w:pPr>
-              <w:jc w:val="center"/>
-              <w:rPr>
-                <w:rFonts w:ascii="Times New Roman" w:eastAsia="Times New Roman" w:hAnsi="Times New Roman" w:cs="Times New Roman"/>
-                <w:sz w:val="24"/>
-                <w:szCs w:val="24"/>
-              </w:rPr>
-            </w:pPr>
-            <w:r>
-              <w:rPr>
-                <w:rFonts w:ascii="Times New Roman" w:eastAsia="Times New Roman" w:hAnsi="Times New Roman" w:cs="Times New Roman"/>
-                <w:b/>
-                <w:bCs/>
-                <w:sz w:val="24"/>
-                <w:szCs w:val="24"/>
-                <w:u w:val="single"/>
-              </w:rPr>
-              <w:t>«___»</w:t>
-            </w:r>
-            <w:r>
-              <w:rPr>
-                <w:rFonts w:ascii="Times New Roman" w:eastAsia="Times New Roman" w:hAnsi="Times New Roman" w:cs="Times New Roman"/>
-                <w:b/>
-                <w:bCs/>
-                <w:sz w:val="24"/>
-                <w:szCs w:val="24"/>
-              </w:rPr>
-              <w:t xml:space="preserve"> </w:t>
-            </w:r>
-            <w:r>
-              <w:rPr>
-                <w:rFonts w:ascii="Times New Roman" w:eastAsia="Times New Roman" w:hAnsi="Times New Roman" w:cs="Times New Roman"/>
-                <w:b/>
-                <w:bCs/>
-                <w:sz w:val="24"/>
-                <w:szCs w:val="24"/>
-                <w:u w:val="single"/>
-              </w:rPr>
-              <w:t>________________</w:t>
-            </w:r>
-            <w:proofErr w:type="gramStart"/>
-            <w:r>
-              <w:rPr>
-                <w:rFonts w:ascii="Times New Roman" w:eastAsia="Times New Roman" w:hAnsi="Times New Roman" w:cs="Times New Roman"/>
-                <w:b/>
-                <w:bCs/>
-                <w:sz w:val="24"/>
-                <w:szCs w:val="24"/>
-                <w:u w:val="single"/>
-              </w:rPr>
-              <w:t xml:space="preserve">_ </w:t>
-            </w:r>
-            <w:r>
-              <w:rPr>
-                <w:rFonts w:ascii="Times New Roman" w:eastAsia="Times New Roman" w:hAnsi="Times New Roman" w:cs="Times New Roman"/>
-                <w:sz w:val="24"/>
-                <w:szCs w:val="24"/>
-              </w:rPr>
-              <w:t xml:space="preserve"> 201</w:t>
-            </w:r>
-            <w:r>
-              <w:rPr>
-                <w:rFonts w:ascii="Times New Roman" w:eastAsia="Times New Roman" w:hAnsi="Times New Roman" w:cs="Times New Roman"/>
-                <w:sz w:val="24"/>
-                <w:szCs w:val="24"/>
-              </w:rPr>
               <w:t>8</w:t>
             </w:r>
-            <w:proofErr w:type="gramEnd"/>
             <w:r>
               <w:rPr>
                 <w:rFonts w:ascii="Times New Roman" w:eastAsia="Times New Roman" w:hAnsi="Times New Roman" w:cs="Times New Roman"/>
@@ -1864,41 +1679,7 @@
                 <w:sz w:val="24"/>
                 <w:szCs w:val="24"/>
               </w:rPr>
-              <w:t xml:space="preserve">Инв. </w:t>
-            </w:r>
-            <w:proofErr w:type="gramStart"/>
-            <w:r>
-              <w:rPr>
-                <w:rFonts w:ascii="Times New Roman" w:eastAsia="Times New Roman" w:hAnsi="Times New Roman" w:cs="Times New Roman"/>
-                <w:b/>
-                <w:bCs/>
-                <w:sz w:val="24"/>
-                <w:szCs w:val="24"/>
-              </w:rPr>
-              <w:t xml:space="preserve">№  </w:t>
-            </w:r>
-            <w:proofErr w:type="spellStart"/>
-            <w:r>
-              <w:rPr>
-                <w:rFonts w:ascii="Times New Roman" w:eastAsia="Times New Roman" w:hAnsi="Times New Roman" w:cs="Times New Roman"/>
-                <w:b/>
-                <w:bCs/>
-                <w:sz w:val="24"/>
-                <w:szCs w:val="24"/>
-              </w:rPr>
-              <w:t>дубл</w:t>
-            </w:r>
-            <w:proofErr w:type="spellEnd"/>
-            <w:proofErr w:type="gramEnd"/>
-            <w:r>
-              <w:rPr>
-                <w:rFonts w:ascii="Times New Roman" w:eastAsia="Times New Roman" w:hAnsi="Times New Roman" w:cs="Times New Roman"/>
-                <w:b/>
-                <w:bCs/>
-                <w:sz w:val="24"/>
-                <w:szCs w:val="24"/>
-              </w:rPr>
-              <w:t>.</w:t>
+              <w:t>Инв. №  дубл.</w:t>
             </w:r>
           </w:p>
         </w:tc>
@@ -1942,7 +1723,6 @@
                 <w:szCs w:val="24"/>
               </w:rPr>
             </w:pPr>
-            <w:proofErr w:type="spellStart"/>
             <w:r>
               <w:rPr>
                 <w:rFonts w:ascii="Times New Roman" w:eastAsia="Times New Roman" w:hAnsi="Times New Roman" w:cs="Times New Roman"/>
@@ -1951,18 +1731,7 @@
                 <w:sz w:val="24"/>
                 <w:szCs w:val="24"/>
               </w:rPr>
-              <w:t>Взам</w:t>
-            </w:r>
-            <w:proofErr w:type="spellEnd"/>
-            <w:r>
-              <w:rPr>
-                <w:rFonts w:ascii="Times New Roman" w:eastAsia="Times New Roman" w:hAnsi="Times New Roman" w:cs="Times New Roman"/>
-                <w:b/>
-                <w:bCs/>
-                <w:sz w:val="24"/>
-                <w:szCs w:val="24"/>
-              </w:rPr>
-              <w:t>. инв. №</w:t>
+              <w:t>Взам. инв. №</w:t>
             </w:r>
           </w:p>
         </w:tc>
@@ -2066,20 +1835,8 @@
                 <w:sz w:val="24"/>
                 <w:szCs w:val="24"/>
               </w:rPr>
-              <w:t xml:space="preserve">Инв. </w:t>
-            </w:r>
-            <w:proofErr w:type="gramStart"/>
-            <w:r>
-              <w:rPr>
-                <w:rFonts w:ascii="Times New Roman" w:eastAsia="Times New Roman" w:hAnsi="Times New Roman" w:cs="Times New Roman"/>
-                <w:b/>
-                <w:bCs/>
-                <w:sz w:val="24"/>
-                <w:szCs w:val="24"/>
-              </w:rPr>
-              <w:t>№  подл</w:t>
-            </w:r>
-            <w:proofErr w:type="gramEnd"/>
+              <w:t>Инв. №  подл</w:t>
+            </w:r>
           </w:p>
         </w:tc>
         <w:tc>
@@ -6378,7 +6135,6 @@
         </w:rPr>
         <w:t>(</w:t>
       </w:r>
-      <w:proofErr w:type="spellStart"/>
       <w:r>
         <w:rPr>
           <w:rFonts w:ascii="Times New Roman" w:eastAsia="Times New Roman" w:hAnsi="Times New Roman" w:cs="Times New Roman"/>
@@ -6387,7 +6143,6 @@
         </w:rPr>
         <w:t>сслыка</w:t>
       </w:r>
-      <w:proofErr w:type="spellEnd"/>
       <w:r>
         <w:rPr>
           <w:rFonts w:ascii="Times New Roman" w:eastAsia="Times New Roman" w:hAnsi="Times New Roman" w:cs="Times New Roman"/>
@@ -6519,15 +6274,7 @@
           <w:sz w:val="24"/>
           <w:szCs w:val="24"/>
         </w:rPr>
-        <w:t>Программный продукт</w:t>
-      </w:r>
-      <w:r>
-        <w:rPr>
-          <w:rFonts w:ascii="Times New Roman" w:eastAsia="Times New Roman" w:hAnsi="Times New Roman" w:cs="Times New Roman"/>
-          <w:sz w:val="24"/>
-          <w:szCs w:val="24"/>
-        </w:rPr>
-        <w:t xml:space="preserve"> может применяться учеными в сферах экологии и урбанистики, а также в области учета землепользования государственными органами, занимающимися контролем пользования земельными участками.</w:t>
+        <w:t>Программный продукт может применяться учеными в сферах экологии и урбанистики, а также в области учета землепользования государственными органами, занимающимися контролем пользования земельными участками.</w:t>
       </w:r>
     </w:p>
     <w:p>
@@ -6583,8 +6330,6 @@
         </w:rPr>
       </w:pPr>
       <w:bookmarkStart w:id="10" w:name="_Toc482628523"/>
-      <w:bookmarkStart w:id="11" w:name="_GoBack"/>
-      <w:bookmarkEnd w:id="11"/>
       <w:r>
         <w:rPr>
           <w:rFonts w:ascii="Times New Roman" w:eastAsia="Times New Roman" w:hAnsi="Times New Roman" w:cs="Times New Roman"/>
@@ -6608,7 +6353,7 @@
           <w:color w:val="auto"/>
         </w:rPr>
       </w:pPr>
-      <w:bookmarkStart w:id="12" w:name="_Toc482628524"/>
+      <w:bookmarkStart w:id="11" w:name="_Toc482628524"/>
       <w:r>
         <w:rPr>
           <w:rFonts w:ascii="Times New Roman" w:eastAsia="Times New Roman" w:hAnsi="Times New Roman" w:cs="Times New Roman"/>
@@ -6645,7 +6390,7 @@
         </w:rPr>
         <w:t>Документы, на основании которых ведется разработка</w:t>
       </w:r>
-      <w:bookmarkEnd w:id="12"/>
+      <w:bookmarkEnd w:id="11"/>
     </w:p>
     <w:p>
       <w:pPr>
@@ -6668,7 +6413,7 @@
         </w:rPr>
         <w:t xml:space="preserve">Разработка программы ведется на основании приказа Национального исследовательского университета «Высшая Школа Экономики» </w:t>
       </w:r>
-      <w:commentRangeStart w:id="13"/>
+      <w:commentRangeStart w:id="12"/>
       <w:r>
         <w:rPr>
           <w:rFonts w:ascii="Times New Roman" w:eastAsia="Times New Roman" w:hAnsi="Times New Roman" w:cs="Times New Roman"/>
@@ -6677,12 +6422,12 @@
         </w:rPr>
         <w:t>№ 2.3-02/1804-01 «Об изменении тем, руководителей курсовых работ студентов образовательной программы Программная инженерия факультета компьютерных наук» от 18.04.2017.</w:t>
       </w:r>
-      <w:commentRangeEnd w:id="13"/>
+      <w:commentRangeEnd w:id="12"/>
       <w:r>
         <w:rPr>
           <w:rStyle w:val="ae"/>
         </w:rPr>
-        <w:commentReference w:id="13"/>
+        <w:commentReference w:id="12"/>
       </w:r>
     </w:p>
     <w:p>
@@ -6718,7 +6463,7 @@
           <w:color w:val="auto"/>
         </w:rPr>
       </w:pPr>
-      <w:bookmarkStart w:id="14" w:name="_Toc482628525"/>
+      <w:bookmarkStart w:id="13" w:name="_Toc482628525"/>
       <w:r>
         <w:rPr>
           <w:rFonts w:ascii="Times New Roman" w:eastAsia="Times New Roman" w:hAnsi="Times New Roman" w:cs="Times New Roman"/>
@@ -6729,7 +6474,7 @@
         <w:lastRenderedPageBreak/>
         <w:t>Назначение разработки</w:t>
       </w:r>
-      <w:bookmarkEnd w:id="14"/>
+      <w:bookmarkEnd w:id="13"/>
     </w:p>
     <w:p>
       <w:pPr>
@@ -6742,7 +6487,7 @@
           <w:color w:val="auto"/>
         </w:rPr>
       </w:pPr>
-      <w:bookmarkStart w:id="15" w:name="_Toc482628526"/>
+      <w:bookmarkStart w:id="14" w:name="_Toc482628526"/>
       <w:r>
         <w:rPr>
           <w:rFonts w:ascii="Times New Roman" w:eastAsia="Times New Roman" w:hAnsi="Times New Roman" w:cs="Times New Roman"/>
@@ -6770,7 +6515,7 @@
         </w:rPr>
         <w:t xml:space="preserve"> Функциональное назначение</w:t>
       </w:r>
-      <w:bookmarkEnd w:id="15"/>
+      <w:bookmarkEnd w:id="14"/>
     </w:p>
     <w:p>
       <w:pPr>
@@ -6996,7 +6741,7 @@
           <w:szCs w:val="24"/>
         </w:rPr>
       </w:pPr>
-      <w:commentRangeStart w:id="16"/>
+      <w:commentRangeStart w:id="15"/>
       <w:r>
         <w:rPr>
           <w:rFonts w:ascii="Times New Roman" w:eastAsia="Times New Roman" w:hAnsi="Times New Roman" w:cs="Times New Roman"/>
@@ -7006,12 +6751,12 @@
         </w:rPr>
         <w:t>Landfill???</w:t>
       </w:r>
-      <w:commentRangeEnd w:id="16"/>
+      <w:commentRangeEnd w:id="15"/>
       <w:r>
         <w:rPr>
           <w:rStyle w:val="ae"/>
         </w:rPr>
-        <w:commentReference w:id="16"/>
+        <w:commentReference w:id="15"/>
       </w:r>
     </w:p>
     <w:p>
@@ -7029,7 +6774,6 @@
           <w:szCs w:val="24"/>
         </w:rPr>
       </w:pPr>
-      <w:proofErr w:type="spellStart"/>
       <w:r>
         <w:rPr>
           <w:rFonts w:ascii="Times New Roman" w:eastAsia="Times New Roman" w:hAnsi="Times New Roman" w:cs="Times New Roman"/>
@@ -7037,29 +6781,8 @@
           <w:szCs w:val="24"/>
           <w:lang w:val="en-US"/>
         </w:rPr>
-        <w:t>Лесные</w:t>
-      </w:r>
-      <w:proofErr w:type="spellEnd"/>
-      <w:r>
-        <w:rPr>
-          <w:rFonts w:ascii="Times New Roman" w:eastAsia="Times New Roman" w:hAnsi="Times New Roman" w:cs="Times New Roman"/>
-          <w:sz w:val="24"/>
-          <w:szCs w:val="24"/>
-          <w:lang w:val="en-US"/>
-        </w:rPr>
-        <w:t xml:space="preserve"> </w:t>
-      </w:r>
-      <w:proofErr w:type="spellStart"/>
-      <w:r>
-        <w:rPr>
-          <w:rFonts w:ascii="Times New Roman" w:eastAsia="Times New Roman" w:hAnsi="Times New Roman" w:cs="Times New Roman"/>
-          <w:sz w:val="24"/>
-          <w:szCs w:val="24"/>
-          <w:lang w:val="en-US"/>
-        </w:rPr>
-        <w:t>массивы</w:t>
-      </w:r>
-      <w:proofErr w:type="spellEnd"/>
+        <w:t>Лесные массивы</w:t>
+      </w:r>
       <w:r>
         <w:rPr>
           <w:rFonts w:ascii="Times New Roman" w:eastAsia="Times New Roman" w:hAnsi="Times New Roman" w:cs="Times New Roman"/>
@@ -7265,7 +6988,7 @@
           <w:color w:val="auto"/>
         </w:rPr>
       </w:pPr>
-      <w:bookmarkStart w:id="17" w:name="_Toc482628527"/>
+      <w:bookmarkStart w:id="16" w:name="_Toc482628527"/>
       <w:r>
         <w:rPr>
           <w:rFonts w:ascii="Times New Roman" w:eastAsia="Times New Roman" w:hAnsi="Times New Roman" w:cs="Times New Roman"/>
@@ -7276,7 +6999,7 @@
         <w:lastRenderedPageBreak/>
         <w:t>Требования к программе</w:t>
       </w:r>
-      <w:bookmarkEnd w:id="17"/>
+      <w:bookmarkEnd w:id="16"/>
     </w:p>
     <w:p>
       <w:pPr>
@@ -7289,7 +7012,7 @@
           <w:color w:val="auto"/>
         </w:rPr>
       </w:pPr>
-      <w:bookmarkStart w:id="18" w:name="_Toc482628528"/>
+      <w:bookmarkStart w:id="17" w:name="_Toc482628528"/>
       <w:r>
         <w:rPr>
           <w:rFonts w:ascii="Times New Roman" w:eastAsia="Times New Roman" w:hAnsi="Times New Roman" w:cs="Times New Roman"/>
@@ -7317,161 +7040,7 @@
         </w:rPr>
         <w:t xml:space="preserve"> Требования к функциональным характеристикам программы</w:t>
       </w:r>
-      <w:bookmarkEnd w:id="18"/>
-    </w:p>
-    <w:p>
-      <w:pPr>
-        <w:spacing w:before="120" w:after="120"/>
-        <w:ind w:left="360" w:firstLine="348"/>
-        <w:jc w:val="both"/>
-        <w:rPr>
-          <w:rFonts w:ascii="Times New Roman" w:eastAsia="Times New Roman" w:hAnsi="Times New Roman" w:cs="Times New Roman"/>
-          <w:sz w:val="24"/>
-          <w:szCs w:val="24"/>
-        </w:rPr>
-      </w:pPr>
-      <w:r>
-        <w:rPr>
-          <w:rFonts w:ascii="Times New Roman" w:eastAsia="Times New Roman" w:hAnsi="Times New Roman" w:cs="Times New Roman"/>
-          <w:sz w:val="24"/>
-          <w:szCs w:val="24"/>
-        </w:rPr>
-        <w:t xml:space="preserve">Программный </w:t>
-      </w:r>
-      <w:r>
-        <w:rPr>
-          <w:rFonts w:ascii="Times New Roman" w:eastAsia="Times New Roman" w:hAnsi="Times New Roman" w:cs="Times New Roman"/>
-          <w:sz w:val="24"/>
-          <w:szCs w:val="24"/>
-        </w:rPr>
-        <w:t>продукт</w:t>
-      </w:r>
-      <w:r>
-        <w:rPr>
-          <w:rFonts w:ascii="Times New Roman" w:eastAsia="Times New Roman" w:hAnsi="Times New Roman" w:cs="Times New Roman"/>
-          <w:sz w:val="24"/>
-          <w:szCs w:val="24"/>
-        </w:rPr>
-        <w:t xml:space="preserve"> представляет </w:t>
-      </w:r>
-      <w:r>
-        <w:rPr>
-          <w:rFonts w:ascii="Times New Roman" w:eastAsia="Times New Roman" w:hAnsi="Times New Roman" w:cs="Times New Roman"/>
-          <w:sz w:val="24"/>
-          <w:szCs w:val="24"/>
-        </w:rPr>
-        <w:t>собой комплекс, состоящий из следующих компонент</w:t>
-      </w:r>
-      <w:r>
-        <w:rPr>
-          <w:rFonts w:ascii="Times New Roman" w:eastAsia="Times New Roman" w:hAnsi="Times New Roman" w:cs="Times New Roman"/>
-          <w:sz w:val="24"/>
-          <w:szCs w:val="24"/>
-        </w:rPr>
-        <w:t>:</w:t>
-      </w:r>
-    </w:p>
-    <w:p>
-      <w:pPr>
-        <w:pStyle w:val="aa"/>
-        <w:numPr>
-          <w:ilvl w:val="0"/>
-          <w:numId w:val="26"/>
-        </w:numPr>
-        <w:spacing w:before="120" w:after="120"/>
-        <w:jc w:val="both"/>
-        <w:rPr>
-          <w:rFonts w:ascii="Times New Roman" w:eastAsia="Times New Roman" w:hAnsi="Times New Roman" w:cs="Times New Roman"/>
-          <w:sz w:val="24"/>
-          <w:szCs w:val="24"/>
-        </w:rPr>
-      </w:pPr>
-      <w:r>
-        <w:rPr>
-          <w:rFonts w:ascii="Times New Roman" w:eastAsia="Times New Roman" w:hAnsi="Times New Roman" w:cs="Times New Roman"/>
-          <w:sz w:val="24"/>
-          <w:szCs w:val="24"/>
-        </w:rPr>
-        <w:t xml:space="preserve">Подсистема создания смартконтрактов сервиса </w:t>
-      </w:r>
-      <w:r>
-        <w:rPr>
-          <w:rFonts w:ascii="Times New Roman" w:eastAsia="Times New Roman" w:hAnsi="Times New Roman" w:cs="Times New Roman"/>
-          <w:sz w:val="24"/>
-          <w:szCs w:val="24"/>
-        </w:rPr>
-        <w:t xml:space="preserve">организации экспертной деятельности на базе блокчейн платформы </w:t>
-      </w:r>
-      <w:r>
-        <w:rPr>
-          <w:rFonts w:ascii="Times New Roman" w:eastAsia="Times New Roman" w:hAnsi="Times New Roman" w:cs="Times New Roman"/>
-          <w:sz w:val="24"/>
-          <w:szCs w:val="24"/>
-          <w:lang w:val="en-US"/>
-        </w:rPr>
-        <w:t>Ethereum</w:t>
-      </w:r>
-    </w:p>
-    <w:p>
-      <w:pPr>
-        <w:pStyle w:val="aa"/>
-        <w:numPr>
-          <w:ilvl w:val="0"/>
-          <w:numId w:val="26"/>
-        </w:numPr>
-        <w:spacing w:before="120" w:after="120"/>
-        <w:jc w:val="both"/>
-        <w:rPr>
-          <w:rFonts w:ascii="Times New Roman" w:eastAsia="Times New Roman" w:hAnsi="Times New Roman" w:cs="Times New Roman"/>
-          <w:sz w:val="24"/>
-          <w:szCs w:val="24"/>
-        </w:rPr>
-      </w:pPr>
-      <w:r>
-        <w:rPr>
-          <w:rFonts w:ascii="Times New Roman" w:eastAsia="Times New Roman" w:hAnsi="Times New Roman" w:cs="Times New Roman"/>
-          <w:sz w:val="24"/>
-          <w:szCs w:val="24"/>
-        </w:rPr>
-        <w:t xml:space="preserve">Подсистема создания веб виджетов сервиса организации экспертной деятельности на базе блокчейн платформы </w:t>
-      </w:r>
-      <w:r>
-        <w:rPr>
-          <w:rFonts w:ascii="Times New Roman" w:eastAsia="Times New Roman" w:hAnsi="Times New Roman" w:cs="Times New Roman"/>
-          <w:sz w:val="24"/>
-          <w:szCs w:val="24"/>
-          <w:lang w:val="en-US"/>
-        </w:rPr>
-        <w:t>Ethereum</w:t>
-      </w:r>
-    </w:p>
-    <w:p>
-      <w:pPr>
-        <w:spacing w:before="120" w:after="120"/>
-        <w:ind w:left="708"/>
-        <w:jc w:val="both"/>
-        <w:rPr>
-          <w:rFonts w:ascii="Times New Roman" w:eastAsia="Times New Roman" w:hAnsi="Times New Roman" w:cs="Times New Roman"/>
-          <w:sz w:val="24"/>
-          <w:szCs w:val="24"/>
-        </w:rPr>
-      </w:pPr>
-      <w:r>
-        <w:rPr>
-          <w:rFonts w:ascii="Times New Roman" w:eastAsia="Times New Roman" w:hAnsi="Times New Roman" w:cs="Times New Roman"/>
-          <w:sz w:val="24"/>
-          <w:szCs w:val="24"/>
-        </w:rPr>
-        <w:t>На рис. 1</w:t>
-      </w:r>
-      <w:r>
-        <w:rPr>
-          <w:rFonts w:ascii="Times New Roman" w:eastAsia="Times New Roman" w:hAnsi="Times New Roman" w:cs="Times New Roman"/>
-          <w:sz w:val="24"/>
-          <w:szCs w:val="24"/>
-        </w:rPr>
-        <w:t xml:space="preserve"> изображена схема взаимодействия компонент.</w:t>
-      </w:r>
+      <w:bookmarkEnd w:id="17"/>
     </w:p>
     <w:p>
       <w:pPr>
@@ -7479,141 +7048,1057 @@
         <w:spacing w:before="120" w:after="120"/>
         <w:ind w:left="708"/>
         <w:jc w:val="both"/>
-      </w:pPr>
-      <w:r>
-        <w:rPr>
-          <w:rFonts w:ascii="Times New Roman" w:eastAsia="Times New Roman" w:hAnsi="Times New Roman" w:cs="Times New Roman"/>
-          <w:noProof/>
-          <w:sz w:val="24"/>
-          <w:szCs w:val="24"/>
-          <w:lang w:eastAsia="ru-RU"/>
-        </w:rPr>
-        <w:drawing>
-          <wp:inline distT="0" distB="0" distL="0" distR="0" wp14:anchorId="0582E514" wp14:editId="22673B74">
-            <wp:extent cx="5676900" cy="3213100"/>
-            <wp:effectExtent l="0" t="0" r="0" b="6350"/>
-            <wp:docPr id="3" name="Рисунок 3"/>
-            <wp:cNvGraphicFramePr>
-              <a:graphicFrameLocks xmlns:a="http://schemas.openxmlformats.org/drawingml/2006/main" noChangeAspect="1"/>
-            </wp:cNvGraphicFramePr>
-            <a:graphic xmlns:a="http://schemas.openxmlformats.org/drawingml/2006/main">
-              <a:graphicData uri="http://schemas.openxmlformats.org/drawingml/2006/picture">
-                <pic:pic xmlns:pic="http://schemas.openxmlformats.org/drawingml/2006/picture">
-                  <pic:nvPicPr>
-                    <pic:cNvPr id="3" name="999.vsdx.jpg"/>
-                    <pic:cNvPicPr/>
-                  </pic:nvPicPr>
-                  <pic:blipFill>
-                    <a:blip r:embed="rId13">
-                      <a:extLst>
-                        <a:ext uri="{28A0092B-C50C-407E-A947-70E740481C1C}">
-                          <a14:useLocalDpi xmlns:a14="http://schemas.microsoft.com/office/drawing/2010/main" val="0"/>
-                        </a:ext>
-                      </a:extLst>
-                    </a:blip>
-                    <a:stretch>
-                      <a:fillRect/>
-                    </a:stretch>
-                  </pic:blipFill>
-                  <pic:spPr>
-                    <a:xfrm>
-                      <a:off x="0" y="0"/>
-                      <a:ext cx="5676900" cy="3213100"/>
-                    </a:xfrm>
-                    <a:prstGeom prst="rect">
-                      <a:avLst/>
-                    </a:prstGeom>
-                  </pic:spPr>
-                </pic:pic>
-              </a:graphicData>
-            </a:graphic>
-          </wp:inline>
-        </w:drawing>
+        <w:rPr>
+          <w:rFonts w:ascii="Times New Roman" w:hAnsi="Times New Roman" w:cs="Times New Roman"/>
+          <w:sz w:val="24"/>
+          <w:szCs w:val="24"/>
+        </w:rPr>
+      </w:pPr>
+      <w:r>
+        <w:rPr>
+          <w:rFonts w:ascii="Times New Roman" w:hAnsi="Times New Roman" w:cs="Times New Roman"/>
+          <w:sz w:val="24"/>
+          <w:szCs w:val="24"/>
+        </w:rPr>
+        <w:t>Программа должна обеспечивать возможность выполнения следующих функций:</w:t>
       </w:r>
     </w:p>
     <w:p>
       <w:pPr>
-        <w:pStyle w:val="af6"/>
-        <w:jc w:val="center"/>
-        <w:rPr>
-          <w:rFonts w:ascii="Times New Roman" w:eastAsia="Times New Roman" w:hAnsi="Times New Roman" w:cs="Times New Roman"/>
-          <w:i w:val="0"/>
-          <w:color w:val="auto"/>
-          <w:sz w:val="24"/>
-          <w:szCs w:val="24"/>
-        </w:rPr>
-      </w:pPr>
-      <w:r>
+        <w:pStyle w:val="aa"/>
+        <w:keepNext/>
+        <w:numPr>
+          <w:ilvl w:val="0"/>
+          <w:numId w:val="30"/>
+        </w:numPr>
+        <w:spacing w:before="120" w:after="120"/>
+        <w:jc w:val="both"/>
         <w:rPr>
           <w:rFonts w:ascii="Times New Roman" w:hAnsi="Times New Roman" w:cs="Times New Roman"/>
-          <w:i w:val="0"/>
-          <w:color w:val="auto"/>
-          <w:sz w:val="24"/>
-          <w:szCs w:val="24"/>
-        </w:rPr>
-        <w:t xml:space="preserve">Рис. </w:t>
-      </w:r>
+          <w:sz w:val="24"/>
+          <w:szCs w:val="24"/>
+        </w:rPr>
+      </w:pPr>
       <w:r>
         <w:rPr>
           <w:rFonts w:ascii="Times New Roman" w:hAnsi="Times New Roman" w:cs="Times New Roman"/>
-          <w:i w:val="0"/>
-          <w:color w:val="auto"/>
-          <w:sz w:val="24"/>
-          <w:szCs w:val="24"/>
-        </w:rPr>
-        <w:fldChar w:fldCharType="begin"/>
+          <w:sz w:val="24"/>
+          <w:szCs w:val="24"/>
+        </w:rPr>
+        <w:t xml:space="preserve">Поиск и загрузка мультиспектральных данных </w:t>
       </w:r>
       <w:r>
         <w:rPr>
           <w:rFonts w:ascii="Times New Roman" w:hAnsi="Times New Roman" w:cs="Times New Roman"/>
-          <w:i w:val="0"/>
-          <w:color w:val="auto"/>
-          <w:sz w:val="24"/>
-          <w:szCs w:val="24"/>
-        </w:rPr>
-        <w:instrText xml:space="preserve"> SEQ Рисунок \* ARABIC </w:instrText>
+          <w:sz w:val="24"/>
+          <w:szCs w:val="24"/>
+          <w:lang w:val="en-US"/>
+        </w:rPr>
+        <w:t>Sentinel</w:t>
       </w:r>
       <w:r>
         <w:rPr>
           <w:rFonts w:ascii="Times New Roman" w:hAnsi="Times New Roman" w:cs="Times New Roman"/>
-          <w:i w:val="0"/>
-          <w:color w:val="auto"/>
-          <w:sz w:val="24"/>
-          <w:szCs w:val="24"/>
-        </w:rPr>
-        <w:fldChar w:fldCharType="separate"/>
+          <w:sz w:val="24"/>
+          <w:szCs w:val="24"/>
+        </w:rPr>
+        <w:t xml:space="preserve"> 2 </w:t>
       </w:r>
       <w:r>
         <w:rPr>
           <w:rFonts w:ascii="Times New Roman" w:hAnsi="Times New Roman" w:cs="Times New Roman"/>
-          <w:i w:val="0"/>
-          <w:noProof/>
-          <w:color w:val="auto"/>
-          <w:sz w:val="24"/>
-          <w:szCs w:val="24"/>
-        </w:rPr>
-        <w:t>1</w:t>
+          <w:sz w:val="24"/>
+          <w:szCs w:val="24"/>
+        </w:rPr>
+        <w:t>c помощью</w:t>
       </w:r>
       <w:r>
         <w:rPr>
           <w:rFonts w:ascii="Times New Roman" w:hAnsi="Times New Roman" w:cs="Times New Roman"/>
-          <w:i w:val="0"/>
-          <w:color w:val="auto"/>
-          <w:sz w:val="24"/>
-          <w:szCs w:val="24"/>
-        </w:rPr>
-        <w:fldChar w:fldCharType="end"/>
+          <w:sz w:val="24"/>
+          <w:szCs w:val="24"/>
+        </w:rPr>
+        <w:t xml:space="preserve"> сервиса</w:t>
       </w:r>
       <w:r>
         <w:rPr>
           <w:rFonts w:ascii="Times New Roman" w:hAnsi="Times New Roman" w:cs="Times New Roman"/>
-          <w:i w:val="0"/>
-          <w:color w:val="auto"/>
-          <w:sz w:val="24"/>
-          <w:szCs w:val="24"/>
-        </w:rPr>
-        <w:t>. Схема взаимодействия компонент комплекса</w:t>
-      </w:r>
+          <w:sz w:val="24"/>
+          <w:szCs w:val="24"/>
+        </w:rPr>
+        <w:t xml:space="preserve"> </w:t>
+      </w:r>
+      <w:r>
+        <w:rPr>
+          <w:rFonts w:ascii="Times New Roman" w:hAnsi="Times New Roman" w:cs="Times New Roman"/>
+          <w:sz w:val="24"/>
+          <w:szCs w:val="24"/>
+          <w:lang w:val="en-US"/>
+        </w:rPr>
+        <w:t>Open</w:t>
+      </w:r>
+      <w:r>
+        <w:rPr>
+          <w:rFonts w:ascii="Times New Roman" w:hAnsi="Times New Roman" w:cs="Times New Roman"/>
+          <w:sz w:val="24"/>
+          <w:szCs w:val="24"/>
+        </w:rPr>
+        <w:t xml:space="preserve"> </w:t>
+      </w:r>
+      <w:r>
+        <w:rPr>
+          <w:rFonts w:ascii="Times New Roman" w:hAnsi="Times New Roman" w:cs="Times New Roman"/>
+          <w:sz w:val="24"/>
+          <w:szCs w:val="24"/>
+          <w:lang w:val="en-US"/>
+        </w:rPr>
+        <w:t>Access</w:t>
+      </w:r>
+      <w:r>
+        <w:rPr>
+          <w:rFonts w:ascii="Times New Roman" w:hAnsi="Times New Roman" w:cs="Times New Roman"/>
+          <w:sz w:val="24"/>
+          <w:szCs w:val="24"/>
+        </w:rPr>
+        <w:t xml:space="preserve"> </w:t>
+      </w:r>
+      <w:r>
+        <w:rPr>
+          <w:rFonts w:ascii="Times New Roman" w:hAnsi="Times New Roman" w:cs="Times New Roman"/>
+          <w:sz w:val="24"/>
+          <w:szCs w:val="24"/>
+          <w:lang w:val="en-US"/>
+        </w:rPr>
+        <w:t>Hub</w:t>
+      </w:r>
+      <w:r>
+        <w:rPr>
+          <w:rFonts w:ascii="Times New Roman" w:hAnsi="Times New Roman" w:cs="Times New Roman"/>
+          <w:sz w:val="24"/>
+          <w:szCs w:val="24"/>
+        </w:rPr>
+        <w:t xml:space="preserve"> </w:t>
+      </w:r>
+      <w:r>
+        <w:rPr>
+          <w:rFonts w:ascii="Times New Roman" w:hAnsi="Times New Roman" w:cs="Times New Roman"/>
+          <w:sz w:val="24"/>
+          <w:szCs w:val="24"/>
+          <w:lang w:val="en-US"/>
+        </w:rPr>
+        <w:t>API</w:t>
+      </w:r>
+      <w:r>
+        <w:rPr>
+          <w:rFonts w:ascii="Times New Roman" w:hAnsi="Times New Roman" w:cs="Times New Roman"/>
+          <w:sz w:val="24"/>
+          <w:szCs w:val="24"/>
+        </w:rPr>
+        <w:t xml:space="preserve"> Европейского космического агентства.</w:t>
+      </w:r>
+    </w:p>
+    <w:p>
+      <w:pPr>
+        <w:pStyle w:val="aa"/>
+        <w:keepNext/>
+        <w:numPr>
+          <w:ilvl w:val="0"/>
+          <w:numId w:val="30"/>
+        </w:numPr>
+        <w:spacing w:before="120" w:after="120"/>
+        <w:jc w:val="both"/>
+        <w:rPr>
+          <w:rFonts w:ascii="Times New Roman" w:hAnsi="Times New Roman" w:cs="Times New Roman"/>
+          <w:sz w:val="24"/>
+          <w:szCs w:val="24"/>
+        </w:rPr>
+      </w:pPr>
+      <w:r>
+        <w:rPr>
+          <w:rFonts w:ascii="Times New Roman" w:hAnsi="Times New Roman" w:cs="Times New Roman"/>
+          <w:sz w:val="24"/>
+          <w:szCs w:val="24"/>
+        </w:rPr>
+        <w:t xml:space="preserve">Преобразование данных </w:t>
+      </w:r>
+      <w:r>
+        <w:rPr>
+          <w:rFonts w:ascii="Times New Roman" w:hAnsi="Times New Roman" w:cs="Times New Roman"/>
+          <w:sz w:val="24"/>
+          <w:szCs w:val="24"/>
+          <w:lang w:val="en-US"/>
+        </w:rPr>
+        <w:t>Sentinel</w:t>
+      </w:r>
+      <w:r>
+        <w:rPr>
+          <w:rFonts w:ascii="Times New Roman" w:hAnsi="Times New Roman" w:cs="Times New Roman"/>
+          <w:sz w:val="24"/>
+          <w:szCs w:val="24"/>
+        </w:rPr>
+        <w:t xml:space="preserve"> 2 </w:t>
+      </w:r>
+      <w:r>
+        <w:rPr>
+          <w:rFonts w:ascii="Times New Roman" w:hAnsi="Times New Roman" w:cs="Times New Roman"/>
+          <w:sz w:val="24"/>
+          <w:szCs w:val="24"/>
+          <w:lang w:val="en-US"/>
+        </w:rPr>
+        <w:t>Level</w:t>
+      </w:r>
+      <w:r>
+        <w:rPr>
+          <w:rFonts w:ascii="Times New Roman" w:hAnsi="Times New Roman" w:cs="Times New Roman"/>
+          <w:sz w:val="24"/>
+          <w:szCs w:val="24"/>
+        </w:rPr>
+        <w:t xml:space="preserve"> 1</w:t>
+      </w:r>
+      <w:r>
+        <w:rPr>
+          <w:rFonts w:ascii="Times New Roman" w:hAnsi="Times New Roman" w:cs="Times New Roman"/>
+          <w:sz w:val="24"/>
+          <w:szCs w:val="24"/>
+          <w:lang w:val="en-US"/>
+        </w:rPr>
+        <w:t>C</w:t>
+      </w:r>
+      <w:r>
+        <w:rPr>
+          <w:rFonts w:ascii="Times New Roman" w:hAnsi="Times New Roman" w:cs="Times New Roman"/>
+          <w:sz w:val="24"/>
+          <w:szCs w:val="24"/>
+        </w:rPr>
+        <w:t xml:space="preserve"> </w:t>
+      </w:r>
+      <w:r>
+        <w:rPr>
+          <w:rFonts w:ascii="Times New Roman" w:hAnsi="Times New Roman" w:cs="Times New Roman"/>
+          <w:sz w:val="24"/>
+          <w:szCs w:val="24"/>
+        </w:rPr>
+        <w:t>к данным</w:t>
+      </w:r>
+      <w:r>
+        <w:rPr>
+          <w:rFonts w:ascii="Times New Roman" w:hAnsi="Times New Roman" w:cs="Times New Roman"/>
+          <w:sz w:val="24"/>
+          <w:szCs w:val="24"/>
+        </w:rPr>
+        <w:t xml:space="preserve"> </w:t>
+      </w:r>
+      <w:r>
+        <w:rPr>
+          <w:rFonts w:ascii="Times New Roman" w:hAnsi="Times New Roman" w:cs="Times New Roman"/>
+          <w:sz w:val="24"/>
+          <w:szCs w:val="24"/>
+        </w:rPr>
+        <w:t xml:space="preserve">с </w:t>
+      </w:r>
+      <w:r>
+        <w:rPr>
+          <w:rFonts w:ascii="Times New Roman" w:hAnsi="Times New Roman" w:cs="Times New Roman"/>
+          <w:sz w:val="24"/>
+          <w:szCs w:val="24"/>
+          <w:lang w:val="en-US"/>
+        </w:rPr>
+        <w:t>Sentinel</w:t>
+      </w:r>
+      <w:r>
+        <w:rPr>
+          <w:rFonts w:ascii="Times New Roman" w:hAnsi="Times New Roman" w:cs="Times New Roman"/>
+          <w:sz w:val="24"/>
+          <w:szCs w:val="24"/>
+        </w:rPr>
+        <w:t xml:space="preserve"> 2 </w:t>
+      </w:r>
+      <w:commentRangeStart w:id="18"/>
+      <w:r>
+        <w:rPr>
+          <w:rFonts w:ascii="Times New Roman" w:hAnsi="Times New Roman" w:cs="Times New Roman"/>
+          <w:sz w:val="24"/>
+          <w:szCs w:val="24"/>
+          <w:lang w:val="en-US"/>
+        </w:rPr>
+        <w:t>Level</w:t>
+      </w:r>
+      <w:r>
+        <w:rPr>
+          <w:rFonts w:ascii="Times New Roman" w:hAnsi="Times New Roman" w:cs="Times New Roman"/>
+          <w:sz w:val="24"/>
+          <w:szCs w:val="24"/>
+        </w:rPr>
+        <w:t xml:space="preserve"> 2</w:t>
+      </w:r>
+      <w:r>
+        <w:rPr>
+          <w:rFonts w:ascii="Times New Roman" w:hAnsi="Times New Roman" w:cs="Times New Roman"/>
+          <w:sz w:val="24"/>
+          <w:szCs w:val="24"/>
+          <w:lang w:val="en-US"/>
+        </w:rPr>
+        <w:t>A</w:t>
+      </w:r>
+      <w:commentRangeEnd w:id="18"/>
+      <w:r>
+        <w:rPr>
+          <w:rStyle w:val="ae"/>
+        </w:rPr>
+        <w:commentReference w:id="18"/>
+      </w:r>
+    </w:p>
+    <w:p>
+      <w:pPr>
+        <w:pStyle w:val="aa"/>
+        <w:keepNext/>
+        <w:numPr>
+          <w:ilvl w:val="0"/>
+          <w:numId w:val="30"/>
+        </w:numPr>
+        <w:spacing w:before="120" w:after="120"/>
+        <w:jc w:val="both"/>
+        <w:rPr>
+          <w:rFonts w:ascii="Times New Roman" w:hAnsi="Times New Roman" w:cs="Times New Roman"/>
+          <w:sz w:val="24"/>
+          <w:szCs w:val="24"/>
+        </w:rPr>
+      </w:pPr>
+      <w:r>
+        <w:rPr>
+          <w:rFonts w:ascii="Times New Roman" w:hAnsi="Times New Roman" w:cs="Times New Roman"/>
+          <w:sz w:val="24"/>
+          <w:szCs w:val="24"/>
+        </w:rPr>
+        <w:t xml:space="preserve">Извлечение данных геопривязки из файлов различных спектров данных </w:t>
+      </w:r>
+      <w:r>
+        <w:rPr>
+          <w:rFonts w:ascii="Times New Roman" w:hAnsi="Times New Roman" w:cs="Times New Roman"/>
+          <w:sz w:val="24"/>
+          <w:szCs w:val="24"/>
+          <w:lang w:val="en-US"/>
+        </w:rPr>
+        <w:t>Sentinel</w:t>
+      </w:r>
+      <w:r>
+        <w:rPr>
+          <w:rFonts w:ascii="Times New Roman" w:hAnsi="Times New Roman" w:cs="Times New Roman"/>
+          <w:sz w:val="24"/>
+          <w:szCs w:val="24"/>
+        </w:rPr>
+        <w:t xml:space="preserve"> 2 </w:t>
+      </w:r>
+      <w:r>
+        <w:rPr>
+          <w:rFonts w:ascii="Times New Roman" w:hAnsi="Times New Roman" w:cs="Times New Roman"/>
+          <w:sz w:val="24"/>
+          <w:szCs w:val="24"/>
+        </w:rPr>
+        <w:t xml:space="preserve">формата </w:t>
+      </w:r>
+      <w:r>
+        <w:rPr>
+          <w:rFonts w:ascii="Times New Roman" w:hAnsi="Times New Roman" w:cs="Times New Roman"/>
+          <w:sz w:val="24"/>
+          <w:szCs w:val="24"/>
+          <w:lang w:val="en-US"/>
+        </w:rPr>
+        <w:t>JP</w:t>
+      </w:r>
+      <w:r>
+        <w:rPr>
+          <w:rFonts w:ascii="Times New Roman" w:hAnsi="Times New Roman" w:cs="Times New Roman"/>
+          <w:sz w:val="24"/>
+          <w:szCs w:val="24"/>
+        </w:rPr>
+        <w:t xml:space="preserve">2000 </w:t>
+      </w:r>
+      <w:r>
+        <w:rPr>
+          <w:rFonts w:ascii="Times New Roman" w:hAnsi="Times New Roman" w:cs="Times New Roman"/>
+          <w:sz w:val="24"/>
+          <w:szCs w:val="24"/>
+        </w:rPr>
+        <w:t xml:space="preserve">и создание файла проекции и </w:t>
+      </w:r>
+      <w:r>
+        <w:rPr>
+          <w:rFonts w:ascii="Times New Roman" w:hAnsi="Times New Roman" w:cs="Times New Roman"/>
+          <w:sz w:val="24"/>
+          <w:szCs w:val="24"/>
+          <w:lang w:val="en-US"/>
+        </w:rPr>
+        <w:t>world</w:t>
+      </w:r>
+      <w:r>
+        <w:rPr>
+          <w:rFonts w:ascii="Times New Roman" w:hAnsi="Times New Roman" w:cs="Times New Roman"/>
+          <w:sz w:val="24"/>
+          <w:szCs w:val="24"/>
+        </w:rPr>
+        <w:t xml:space="preserve"> </w:t>
+      </w:r>
+      <w:r>
+        <w:rPr>
+          <w:rFonts w:ascii="Times New Roman" w:hAnsi="Times New Roman" w:cs="Times New Roman"/>
+          <w:sz w:val="24"/>
+          <w:szCs w:val="24"/>
+        </w:rPr>
+        <w:t>файла для файла каждого файла спектра данных.</w:t>
+      </w:r>
+    </w:p>
+    <w:p>
+      <w:pPr>
+        <w:pStyle w:val="aa"/>
+        <w:keepNext/>
+        <w:numPr>
+          <w:ilvl w:val="0"/>
+          <w:numId w:val="30"/>
+        </w:numPr>
+        <w:spacing w:before="120" w:after="120"/>
+        <w:jc w:val="both"/>
+        <w:rPr>
+          <w:rFonts w:ascii="Times New Roman" w:hAnsi="Times New Roman" w:cs="Times New Roman"/>
+          <w:sz w:val="24"/>
+          <w:szCs w:val="24"/>
+        </w:rPr>
+      </w:pPr>
+      <w:r>
+        <w:rPr>
+          <w:rFonts w:ascii="Times New Roman" w:hAnsi="Times New Roman" w:cs="Times New Roman"/>
+          <w:sz w:val="24"/>
+          <w:szCs w:val="24"/>
+        </w:rPr>
+        <w:t xml:space="preserve">Классификация с помощью модели </w:t>
+      </w:r>
+      <w:r>
+        <w:rPr>
+          <w:rFonts w:ascii="Times New Roman" w:hAnsi="Times New Roman" w:cs="Times New Roman"/>
+          <w:sz w:val="24"/>
+          <w:szCs w:val="24"/>
+          <w:lang w:val="en-US"/>
+        </w:rPr>
+        <w:t>SVM</w:t>
+      </w:r>
+      <w:r>
+        <w:rPr>
+          <w:rFonts w:ascii="Times New Roman" w:hAnsi="Times New Roman" w:cs="Times New Roman"/>
+          <w:sz w:val="24"/>
+          <w:szCs w:val="24"/>
+        </w:rPr>
+        <w:t xml:space="preserve"> данных </w:t>
+      </w:r>
+      <w:r>
+        <w:rPr>
+          <w:rFonts w:ascii="Times New Roman" w:hAnsi="Times New Roman" w:cs="Times New Roman"/>
+          <w:sz w:val="24"/>
+          <w:szCs w:val="24"/>
+          <w:lang w:val="en-US"/>
+        </w:rPr>
+        <w:t>SVM</w:t>
+      </w:r>
+      <w:r>
+        <w:rPr>
+          <w:rFonts w:ascii="Times New Roman" w:hAnsi="Times New Roman" w:cs="Times New Roman"/>
+          <w:sz w:val="24"/>
+          <w:szCs w:val="24"/>
+        </w:rPr>
+        <w:t xml:space="preserve"> </w:t>
+      </w:r>
+      <w:r>
+        <w:rPr>
+          <w:rFonts w:ascii="Times New Roman" w:hAnsi="Times New Roman" w:cs="Times New Roman"/>
+          <w:sz w:val="24"/>
+          <w:szCs w:val="24"/>
+        </w:rPr>
+        <w:t>на следующие классы</w:t>
+      </w:r>
+      <w:r>
+        <w:rPr>
+          <w:rFonts w:ascii="Times New Roman" w:hAnsi="Times New Roman" w:cs="Times New Roman"/>
+          <w:sz w:val="24"/>
+          <w:szCs w:val="24"/>
+        </w:rPr>
+        <w:t>:</w:t>
+      </w:r>
+    </w:p>
+    <w:p>
+      <w:pPr>
+        <w:pStyle w:val="aa"/>
+        <w:keepNext/>
+        <w:numPr>
+          <w:ilvl w:val="0"/>
+          <w:numId w:val="31"/>
+        </w:numPr>
+        <w:spacing w:before="120" w:after="120"/>
+        <w:jc w:val="both"/>
+        <w:rPr>
+          <w:rFonts w:ascii="Times New Roman" w:hAnsi="Times New Roman" w:cs="Times New Roman"/>
+          <w:sz w:val="24"/>
+          <w:szCs w:val="24"/>
+        </w:rPr>
+      </w:pPr>
+      <w:r>
+        <w:rPr>
+          <w:rFonts w:ascii="Times New Roman" w:hAnsi="Times New Roman" w:cs="Times New Roman"/>
+          <w:sz w:val="24"/>
+          <w:szCs w:val="24"/>
+        </w:rPr>
+        <w:t>Водные ресурсы.</w:t>
+      </w:r>
+    </w:p>
+    <w:p>
+      <w:pPr>
+        <w:pStyle w:val="aa"/>
+        <w:keepNext/>
+        <w:numPr>
+          <w:ilvl w:val="0"/>
+          <w:numId w:val="31"/>
+        </w:numPr>
+        <w:spacing w:before="120" w:after="120"/>
+        <w:jc w:val="both"/>
+        <w:rPr>
+          <w:rFonts w:ascii="Times New Roman" w:hAnsi="Times New Roman" w:cs="Times New Roman"/>
+          <w:sz w:val="24"/>
+          <w:szCs w:val="24"/>
+        </w:rPr>
+      </w:pPr>
+      <w:r>
+        <w:rPr>
+          <w:rFonts w:ascii="Times New Roman" w:hAnsi="Times New Roman" w:cs="Times New Roman"/>
+          <w:sz w:val="24"/>
+          <w:szCs w:val="24"/>
+        </w:rPr>
+        <w:t>Пахотные земли и пастбища.</w:t>
+      </w:r>
+    </w:p>
+    <w:p>
+      <w:pPr>
+        <w:pStyle w:val="aa"/>
+        <w:keepNext/>
+        <w:numPr>
+          <w:ilvl w:val="0"/>
+          <w:numId w:val="31"/>
+        </w:numPr>
+        <w:spacing w:before="120" w:after="120"/>
+        <w:jc w:val="both"/>
+        <w:rPr>
+          <w:rFonts w:ascii="Times New Roman" w:hAnsi="Times New Roman" w:cs="Times New Roman"/>
+          <w:sz w:val="24"/>
+          <w:szCs w:val="24"/>
+        </w:rPr>
+      </w:pPr>
+      <w:r>
+        <w:rPr>
+          <w:rFonts w:ascii="Times New Roman" w:hAnsi="Times New Roman" w:cs="Times New Roman"/>
+          <w:sz w:val="24"/>
+          <w:szCs w:val="24"/>
+        </w:rPr>
+        <w:t xml:space="preserve"> Застроенные области.</w:t>
+      </w:r>
+    </w:p>
+    <w:p>
+      <w:pPr>
+        <w:pStyle w:val="aa"/>
+        <w:keepNext/>
+        <w:numPr>
+          <w:ilvl w:val="0"/>
+          <w:numId w:val="31"/>
+        </w:numPr>
+        <w:spacing w:before="120" w:after="120"/>
+        <w:jc w:val="both"/>
+        <w:rPr>
+          <w:rFonts w:ascii="Times New Roman" w:hAnsi="Times New Roman" w:cs="Times New Roman"/>
+          <w:sz w:val="24"/>
+          <w:szCs w:val="24"/>
+        </w:rPr>
+      </w:pPr>
+      <w:r>
+        <w:rPr>
+          <w:rFonts w:ascii="Times New Roman" w:hAnsi="Times New Roman" w:cs="Times New Roman"/>
+          <w:sz w:val="24"/>
+          <w:szCs w:val="24"/>
+        </w:rPr>
+        <w:t>Лесные массивы.</w:t>
+      </w:r>
+    </w:p>
+    <w:p>
+      <w:pPr>
+        <w:pStyle w:val="aa"/>
+        <w:keepNext/>
+        <w:numPr>
+          <w:ilvl w:val="0"/>
+          <w:numId w:val="30"/>
+        </w:numPr>
+        <w:spacing w:before="120" w:after="120"/>
+        <w:jc w:val="both"/>
+        <w:rPr>
+          <w:rFonts w:ascii="Times New Roman" w:hAnsi="Times New Roman" w:cs="Times New Roman"/>
+          <w:sz w:val="24"/>
+          <w:szCs w:val="24"/>
+        </w:rPr>
+      </w:pPr>
+      <w:r>
+        <w:rPr>
+          <w:rFonts w:ascii="Times New Roman" w:hAnsi="Times New Roman" w:cs="Times New Roman"/>
+          <w:sz w:val="24"/>
+          <w:szCs w:val="24"/>
+        </w:rPr>
+        <w:t>Возможность</w:t>
+      </w:r>
+      <w:r>
+        <w:rPr>
+          <w:rFonts w:ascii="Times New Roman" w:hAnsi="Times New Roman" w:cs="Times New Roman"/>
+          <w:sz w:val="24"/>
+          <w:szCs w:val="24"/>
+        </w:rPr>
+        <w:t xml:space="preserve"> инкрементного обучения классификатора </w:t>
+      </w:r>
+      <w:r>
+        <w:rPr>
+          <w:rFonts w:ascii="Times New Roman" w:hAnsi="Times New Roman" w:cs="Times New Roman"/>
+          <w:sz w:val="24"/>
+          <w:szCs w:val="24"/>
+          <w:lang w:val="en-US"/>
+        </w:rPr>
+        <w:t>SVM</w:t>
+      </w:r>
+      <w:r>
+        <w:rPr>
+          <w:rFonts w:ascii="Times New Roman" w:hAnsi="Times New Roman" w:cs="Times New Roman"/>
+          <w:sz w:val="24"/>
+          <w:szCs w:val="24"/>
+        </w:rPr>
+        <w:t xml:space="preserve"> </w:t>
+      </w:r>
+      <w:r>
+        <w:rPr>
+          <w:rFonts w:ascii="Times New Roman" w:hAnsi="Times New Roman" w:cs="Times New Roman"/>
+          <w:sz w:val="24"/>
+          <w:szCs w:val="24"/>
+        </w:rPr>
+        <w:t xml:space="preserve">с использованием генерации обучающих и контрольных выборок с помощью мультиспектральной сцены </w:t>
+      </w:r>
+      <w:r>
+        <w:rPr>
+          <w:rFonts w:ascii="Times New Roman" w:hAnsi="Times New Roman" w:cs="Times New Roman"/>
+          <w:sz w:val="24"/>
+          <w:szCs w:val="24"/>
+          <w:lang w:val="en-US"/>
+        </w:rPr>
+        <w:t>Sentinel</w:t>
+      </w:r>
+      <w:r>
+        <w:rPr>
+          <w:rFonts w:ascii="Times New Roman" w:hAnsi="Times New Roman" w:cs="Times New Roman"/>
+          <w:sz w:val="24"/>
+          <w:szCs w:val="24"/>
+        </w:rPr>
+        <w:t xml:space="preserve"> 2 </w:t>
+      </w:r>
+      <w:r>
+        <w:rPr>
+          <w:rFonts w:ascii="Times New Roman" w:hAnsi="Times New Roman" w:cs="Times New Roman"/>
+          <w:sz w:val="24"/>
+          <w:szCs w:val="24"/>
+        </w:rPr>
+        <w:t xml:space="preserve">и векторного файла, использующего нотацию атрибутов </w:t>
+      </w:r>
+      <w:r>
+        <w:rPr>
+          <w:rFonts w:ascii="Times New Roman" w:hAnsi="Times New Roman" w:cs="Times New Roman"/>
+          <w:sz w:val="24"/>
+          <w:szCs w:val="24"/>
+        </w:rPr>
+        <w:t xml:space="preserve">векторов </w:t>
+      </w:r>
+      <w:commentRangeStart w:id="19"/>
+      <w:r>
+        <w:rPr>
+          <w:rFonts w:ascii="Times New Roman" w:hAnsi="Times New Roman" w:cs="Times New Roman"/>
+          <w:sz w:val="24"/>
+          <w:szCs w:val="24"/>
+          <w:lang w:val="en-US"/>
+        </w:rPr>
+        <w:t>Open</w:t>
+      </w:r>
+      <w:r>
+        <w:rPr>
+          <w:rFonts w:ascii="Times New Roman" w:hAnsi="Times New Roman" w:cs="Times New Roman"/>
+          <w:sz w:val="24"/>
+          <w:szCs w:val="24"/>
+        </w:rPr>
+        <w:t xml:space="preserve"> </w:t>
+      </w:r>
+      <w:r>
+        <w:rPr>
+          <w:rFonts w:ascii="Times New Roman" w:hAnsi="Times New Roman" w:cs="Times New Roman"/>
+          <w:sz w:val="24"/>
+          <w:szCs w:val="24"/>
+          <w:lang w:val="en-US"/>
+        </w:rPr>
+        <w:t>Street</w:t>
+      </w:r>
+      <w:r>
+        <w:rPr>
+          <w:rFonts w:ascii="Times New Roman" w:hAnsi="Times New Roman" w:cs="Times New Roman"/>
+          <w:sz w:val="24"/>
+          <w:szCs w:val="24"/>
+        </w:rPr>
+        <w:t xml:space="preserve"> </w:t>
+      </w:r>
+      <w:r>
+        <w:rPr>
+          <w:rFonts w:ascii="Times New Roman" w:hAnsi="Times New Roman" w:cs="Times New Roman"/>
+          <w:sz w:val="24"/>
+          <w:szCs w:val="24"/>
+          <w:lang w:val="en-US"/>
+        </w:rPr>
+        <w:t>Map</w:t>
+      </w:r>
+      <w:r>
+        <w:rPr>
+          <w:rFonts w:ascii="Times New Roman" w:hAnsi="Times New Roman" w:cs="Times New Roman"/>
+          <w:sz w:val="24"/>
+          <w:szCs w:val="24"/>
+        </w:rPr>
+        <w:t xml:space="preserve"> (</w:t>
+      </w:r>
+      <w:r>
+        <w:rPr>
+          <w:rFonts w:ascii="Times New Roman" w:hAnsi="Times New Roman" w:cs="Times New Roman"/>
+          <w:sz w:val="24"/>
+          <w:szCs w:val="24"/>
+          <w:lang w:val="en-US"/>
+        </w:rPr>
+        <w:t>OSM</w:t>
+      </w:r>
+      <w:r>
+        <w:rPr>
+          <w:rFonts w:ascii="Times New Roman" w:hAnsi="Times New Roman" w:cs="Times New Roman"/>
+          <w:sz w:val="24"/>
+          <w:szCs w:val="24"/>
+        </w:rPr>
+        <w:t>).</w:t>
+      </w:r>
+      <w:commentRangeEnd w:id="19"/>
+      <w:r>
+        <w:rPr>
+          <w:rStyle w:val="ae"/>
+        </w:rPr>
+        <w:commentReference w:id="19"/>
+      </w:r>
+    </w:p>
+    <w:p>
+      <w:pPr>
+        <w:pStyle w:val="aa"/>
+        <w:keepNext/>
+        <w:numPr>
+          <w:ilvl w:val="0"/>
+          <w:numId w:val="30"/>
+        </w:numPr>
+        <w:spacing w:before="120" w:after="120"/>
+        <w:jc w:val="both"/>
+        <w:rPr>
+          <w:rFonts w:ascii="Times New Roman" w:hAnsi="Times New Roman" w:cs="Times New Roman"/>
+          <w:sz w:val="24"/>
+          <w:szCs w:val="24"/>
+        </w:rPr>
+      </w:pPr>
+      <w:r>
+        <w:rPr>
+          <w:rFonts w:ascii="Times New Roman" w:hAnsi="Times New Roman" w:cs="Times New Roman"/>
+          <w:sz w:val="24"/>
+          <w:szCs w:val="24"/>
+        </w:rPr>
+        <w:t xml:space="preserve">Поиск гиперпараметров классификатора </w:t>
+      </w:r>
+      <w:r>
+        <w:rPr>
+          <w:rFonts w:ascii="Times New Roman" w:hAnsi="Times New Roman" w:cs="Times New Roman"/>
+          <w:sz w:val="24"/>
+          <w:szCs w:val="24"/>
+          <w:lang w:val="en-US"/>
+        </w:rPr>
+        <w:t>SVM</w:t>
+      </w:r>
+      <w:r>
+        <w:rPr>
+          <w:rFonts w:ascii="Times New Roman" w:hAnsi="Times New Roman" w:cs="Times New Roman"/>
+          <w:sz w:val="24"/>
+          <w:szCs w:val="24"/>
+        </w:rPr>
+        <w:t xml:space="preserve"> </w:t>
+      </w:r>
+      <w:r>
+        <w:rPr>
+          <w:rFonts w:ascii="Times New Roman" w:hAnsi="Times New Roman" w:cs="Times New Roman"/>
+          <w:sz w:val="24"/>
+          <w:szCs w:val="24"/>
+          <w:lang w:val="en-US"/>
+        </w:rPr>
+        <w:t>c</w:t>
+      </w:r>
+      <w:r>
+        <w:rPr>
+          <w:rFonts w:ascii="Times New Roman" w:hAnsi="Times New Roman" w:cs="Times New Roman"/>
+          <w:sz w:val="24"/>
+          <w:szCs w:val="24"/>
+        </w:rPr>
+        <w:t xml:space="preserve"> </w:t>
+      </w:r>
+      <w:r>
+        <w:rPr>
+          <w:rFonts w:ascii="Times New Roman" w:hAnsi="Times New Roman" w:cs="Times New Roman"/>
+          <w:sz w:val="24"/>
+          <w:szCs w:val="24"/>
+        </w:rPr>
+        <w:t xml:space="preserve">помощью алгоритма </w:t>
+      </w:r>
+      <w:r>
+        <w:rPr>
+          <w:rFonts w:ascii="Times New Roman" w:hAnsi="Times New Roman" w:cs="Times New Roman"/>
+          <w:sz w:val="24"/>
+          <w:szCs w:val="24"/>
+          <w:lang w:val="en-US"/>
+        </w:rPr>
+        <w:t>grid</w:t>
+      </w:r>
+      <w:r>
+        <w:rPr>
+          <w:rFonts w:ascii="Times New Roman" w:hAnsi="Times New Roman" w:cs="Times New Roman"/>
+          <w:sz w:val="24"/>
+          <w:szCs w:val="24"/>
+        </w:rPr>
+        <w:t xml:space="preserve"> </w:t>
+      </w:r>
+      <w:r>
+        <w:rPr>
+          <w:rFonts w:ascii="Times New Roman" w:hAnsi="Times New Roman" w:cs="Times New Roman"/>
+          <w:sz w:val="24"/>
+          <w:szCs w:val="24"/>
+          <w:lang w:val="en-US"/>
+        </w:rPr>
+        <w:t>search</w:t>
+      </w:r>
+      <w:r>
+        <w:rPr>
+          <w:rFonts w:ascii="Times New Roman" w:hAnsi="Times New Roman" w:cs="Times New Roman"/>
+          <w:sz w:val="24"/>
+          <w:szCs w:val="24"/>
+        </w:rPr>
+        <w:t xml:space="preserve"> (</w:t>
+      </w:r>
+      <w:r>
+        <w:rPr>
+          <w:rFonts w:ascii="Times New Roman" w:hAnsi="Times New Roman" w:cs="Times New Roman"/>
+          <w:sz w:val="24"/>
+          <w:szCs w:val="24"/>
+        </w:rPr>
+        <w:t xml:space="preserve">перевод) и использование кросс-валидации при обучении классификатора </w:t>
+      </w:r>
+      <w:r>
+        <w:rPr>
+          <w:rFonts w:ascii="Times New Roman" w:hAnsi="Times New Roman" w:cs="Times New Roman"/>
+          <w:sz w:val="24"/>
+          <w:szCs w:val="24"/>
+          <w:lang w:val="en-US"/>
+        </w:rPr>
+        <w:t>SVM</w:t>
+      </w:r>
+      <w:r>
+        <w:rPr>
+          <w:rFonts w:ascii="Times New Roman" w:hAnsi="Times New Roman" w:cs="Times New Roman"/>
+          <w:sz w:val="24"/>
+          <w:szCs w:val="24"/>
+        </w:rPr>
+        <w:t>.</w:t>
+      </w:r>
+    </w:p>
+    <w:p>
+      <w:pPr>
+        <w:pStyle w:val="aa"/>
+        <w:keepNext/>
+        <w:numPr>
+          <w:ilvl w:val="0"/>
+          <w:numId w:val="30"/>
+        </w:numPr>
+        <w:spacing w:before="120" w:after="120"/>
+        <w:jc w:val="both"/>
+        <w:rPr>
+          <w:rFonts w:ascii="Times New Roman" w:hAnsi="Times New Roman" w:cs="Times New Roman"/>
+          <w:sz w:val="24"/>
+          <w:szCs w:val="24"/>
+        </w:rPr>
+      </w:pPr>
+      <w:r>
+        <w:rPr>
+          <w:rFonts w:ascii="Times New Roman" w:hAnsi="Times New Roman" w:cs="Times New Roman"/>
+          <w:sz w:val="24"/>
+          <w:szCs w:val="24"/>
+        </w:rPr>
+        <w:t xml:space="preserve">Обнаружение изменения землепользования на основе нескольких данных </w:t>
+      </w:r>
+      <w:r>
+        <w:rPr>
+          <w:rFonts w:ascii="Times New Roman" w:hAnsi="Times New Roman" w:cs="Times New Roman"/>
+          <w:sz w:val="24"/>
+          <w:szCs w:val="24"/>
+          <w:lang w:val="en-US"/>
+        </w:rPr>
+        <w:t>Sentinel</w:t>
+      </w:r>
+      <w:r>
+        <w:rPr>
+          <w:rFonts w:ascii="Times New Roman" w:hAnsi="Times New Roman" w:cs="Times New Roman"/>
+          <w:sz w:val="24"/>
+          <w:szCs w:val="24"/>
+        </w:rPr>
+        <w:t xml:space="preserve"> 2 </w:t>
+      </w:r>
+      <w:r>
+        <w:rPr>
+          <w:rFonts w:ascii="Times New Roman" w:hAnsi="Times New Roman" w:cs="Times New Roman"/>
+          <w:sz w:val="24"/>
+          <w:szCs w:val="24"/>
+        </w:rPr>
+        <w:t>для определенной области, считанных в разное время.</w:t>
+      </w:r>
+    </w:p>
+    <w:p>
+      <w:pPr>
+        <w:pStyle w:val="aa"/>
+        <w:keepNext/>
+        <w:numPr>
+          <w:ilvl w:val="0"/>
+          <w:numId w:val="30"/>
+        </w:numPr>
+        <w:spacing w:before="120" w:after="120"/>
+        <w:jc w:val="both"/>
+        <w:rPr>
+          <w:rFonts w:ascii="Times New Roman" w:hAnsi="Times New Roman" w:cs="Times New Roman"/>
+          <w:sz w:val="24"/>
+          <w:szCs w:val="24"/>
+        </w:rPr>
+      </w:pPr>
+      <w:r>
+        <w:rPr>
+          <w:rFonts w:ascii="Times New Roman" w:hAnsi="Times New Roman" w:cs="Times New Roman"/>
+          <w:sz w:val="24"/>
+          <w:szCs w:val="24"/>
+        </w:rPr>
+        <w:t>Визуализация результатов обнаружения изменений землепользования и классификации данных.</w:t>
+      </w:r>
+    </w:p>
+    <w:p>
+      <w:pPr>
+        <w:pStyle w:val="aa"/>
+        <w:numPr>
+          <w:ilvl w:val="0"/>
+          <w:numId w:val="30"/>
+        </w:numPr>
+        <w:spacing w:before="120" w:after="120"/>
+        <w:jc w:val="both"/>
+        <w:rPr>
+          <w:rFonts w:ascii="Times New Roman" w:hAnsi="Times New Roman" w:cs="Times New Roman"/>
+          <w:sz w:val="24"/>
+          <w:szCs w:val="24"/>
+        </w:rPr>
+      </w:pPr>
+      <w:bookmarkStart w:id="20" w:name="_Toc482628529"/>
+      <w:r>
+        <w:rPr>
+          <w:rFonts w:ascii="Times New Roman" w:hAnsi="Times New Roman" w:cs="Times New Roman"/>
+          <w:sz w:val="24"/>
+          <w:szCs w:val="24"/>
+        </w:rPr>
+        <w:t>Возможность сохранения пользователем текстового файла с отчетом</w:t>
+      </w:r>
+      <w:r>
+        <w:rPr>
+          <w:rFonts w:ascii="Times New Roman" w:hAnsi="Times New Roman" w:cs="Times New Roman"/>
+          <w:sz w:val="24"/>
+          <w:szCs w:val="24"/>
+        </w:rPr>
+        <w:t xml:space="preserve"> </w:t>
+      </w:r>
+      <w:r>
+        <w:rPr>
+          <w:rFonts w:ascii="Times New Roman" w:hAnsi="Times New Roman" w:cs="Times New Roman"/>
+          <w:sz w:val="24"/>
+          <w:szCs w:val="24"/>
+        </w:rPr>
+        <w:t>по полученным результатом</w:t>
+      </w:r>
+      <w:r>
+        <w:rPr>
+          <w:rFonts w:ascii="Times New Roman" w:hAnsi="Times New Roman" w:cs="Times New Roman"/>
+          <w:sz w:val="24"/>
+          <w:szCs w:val="24"/>
+        </w:rPr>
+        <w:t xml:space="preserve"> обнаружения изменения землепользования</w:t>
+      </w:r>
+      <w:r>
+        <w:rPr>
+          <w:rFonts w:ascii="Times New Roman" w:hAnsi="Times New Roman" w:cs="Times New Roman"/>
+          <w:sz w:val="24"/>
+          <w:szCs w:val="24"/>
+        </w:rPr>
+        <w:t xml:space="preserve"> в формате </w:t>
+      </w:r>
+      <w:r>
+        <w:rPr>
+          <w:rFonts w:ascii="Times New Roman" w:hAnsi="Times New Roman" w:cs="Times New Roman"/>
+          <w:sz w:val="24"/>
+          <w:szCs w:val="24"/>
+          <w:lang w:val="en-US"/>
+        </w:rPr>
+        <w:t>pdf</w:t>
+      </w:r>
+      <w:r>
+        <w:rPr>
+          <w:rFonts w:ascii="Times New Roman" w:hAnsi="Times New Roman" w:cs="Times New Roman"/>
+          <w:sz w:val="24"/>
+          <w:szCs w:val="24"/>
+        </w:rPr>
+        <w:t>.</w:t>
+      </w:r>
+    </w:p>
+    <w:p>
+      <w:pPr>
+        <w:pStyle w:val="aa"/>
+        <w:numPr>
+          <w:ilvl w:val="0"/>
+          <w:numId w:val="30"/>
+        </w:numPr>
+        <w:spacing w:before="120" w:after="120"/>
+        <w:jc w:val="both"/>
+        <w:rPr>
+          <w:rFonts w:ascii="Times New Roman" w:hAnsi="Times New Roman" w:cs="Times New Roman"/>
+          <w:sz w:val="24"/>
+          <w:szCs w:val="24"/>
+        </w:rPr>
+      </w:pPr>
+      <w:r>
+        <w:rPr>
+          <w:rFonts w:ascii="Times New Roman" w:hAnsi="Times New Roman" w:cs="Times New Roman"/>
+          <w:sz w:val="24"/>
+          <w:szCs w:val="24"/>
+        </w:rPr>
+        <w:t xml:space="preserve">Возможность преобразования и сохранения результата определения изменения землепользования в формат векторных файлов с геопривязкой </w:t>
+      </w:r>
+      <w:r>
+        <w:rPr>
+          <w:rFonts w:ascii="Times New Roman" w:hAnsi="Times New Roman" w:cs="Times New Roman"/>
+          <w:sz w:val="24"/>
+          <w:szCs w:val="24"/>
+          <w:lang w:val="en-US"/>
+        </w:rPr>
+        <w:t>ERSI Shapefile.</w:t>
+      </w:r>
+      <w:bookmarkStart w:id="21" w:name="_GoBack"/>
+      <w:bookmarkEnd w:id="21"/>
     </w:p>
     <w:p>
       <w:pPr>
@@ -7626,7 +8111,6 @@
           <w:color w:val="auto"/>
         </w:rPr>
       </w:pPr>
-      <w:bookmarkStart w:id="19" w:name="_Toc482628529"/>
       <w:r>
         <w:rPr>
           <w:rFonts w:ascii="Times New Roman" w:eastAsia="Times New Roman" w:hAnsi="Times New Roman" w:cs="Times New Roman"/>
@@ -7663,7 +8147,7 @@
         </w:rPr>
         <w:t>Требование к входным данным</w:t>
       </w:r>
-      <w:bookmarkEnd w:id="19"/>
+      <w:bookmarkEnd w:id="20"/>
     </w:p>
     <w:p>
       <w:pPr>
@@ -7691,7 +8175,23 @@
           <w:sz w:val="24"/>
           <w:szCs w:val="24"/>
         </w:rPr>
-        <w:t xml:space="preserve"> предъявляются следующие требования:</w:t>
+        <w:t xml:space="preserve"> предъявляю</w:t>
+      </w:r>
+      <w:r>
+        <w:rPr>
+          <w:rFonts w:ascii="Times New Roman" w:eastAsia="Times New Roman" w:hAnsi="Times New Roman" w:cs="Times New Roman"/>
+          <w:sz w:val="24"/>
+          <w:szCs w:val="24"/>
+        </w:rPr>
+        <w:t>к</w:t>
+      </w:r>
+      <w:r>
+        <w:rPr>
+          <w:rFonts w:ascii="Times New Roman" w:eastAsia="Times New Roman" w:hAnsi="Times New Roman" w:cs="Times New Roman"/>
+          <w:sz w:val="24"/>
+          <w:szCs w:val="24"/>
+        </w:rPr>
+        <w:t>тся следующие требования:</w:t>
       </w:r>
     </w:p>
     <w:p>
@@ -7765,7 +8265,7 @@
           <w:szCs w:val="24"/>
         </w:rPr>
       </w:pPr>
-      <w:bookmarkStart w:id="20" w:name="_Hlk482413250"/>
+      <w:bookmarkStart w:id="22" w:name="_Hlk482413250"/>
       <w:r>
         <w:rPr>
           <w:rFonts w:ascii="Times New Roman" w:eastAsia="Times New Roman" w:hAnsi="Times New Roman" w:cs="Times New Roman"/>
@@ -7786,7 +8286,7 @@
           <w:color w:val="auto"/>
         </w:rPr>
       </w:pPr>
-      <w:bookmarkStart w:id="21" w:name="_Toc482628530"/>
+      <w:bookmarkStart w:id="23" w:name="_Toc482628530"/>
       <w:r>
         <w:rPr>
           <w:rFonts w:ascii="Times New Roman" w:eastAsia="Times New Roman" w:hAnsi="Times New Roman" w:cs="Times New Roman"/>
@@ -7814,7 +8314,7 @@
         </w:rPr>
         <w:t>выходным данным</w:t>
       </w:r>
-      <w:bookmarkEnd w:id="21"/>
+      <w:bookmarkEnd w:id="23"/>
     </w:p>
     <w:p>
       <w:pPr>
@@ -7847,8 +8347,8 @@
           <w:color w:val="auto"/>
         </w:rPr>
       </w:pPr>
-      <w:bookmarkStart w:id="22" w:name="_Toc482628531"/>
-      <w:bookmarkEnd w:id="20"/>
+      <w:bookmarkStart w:id="24" w:name="_Toc482628531"/>
+      <w:bookmarkEnd w:id="22"/>
       <w:r>
         <w:rPr>
           <w:rFonts w:ascii="Times New Roman" w:eastAsia="Times New Roman" w:hAnsi="Times New Roman" w:cs="Times New Roman"/>
@@ -7886,7 +8386,7 @@
         </w:rPr>
         <w:t xml:space="preserve"> Требования к надежности программы</w:t>
       </w:r>
-      <w:bookmarkEnd w:id="22"/>
+      <w:bookmarkEnd w:id="24"/>
     </w:p>
     <w:p>
       <w:pPr>
@@ -7975,7 +8475,7 @@
           <w:color w:val="auto"/>
         </w:rPr>
       </w:pPr>
-      <w:bookmarkStart w:id="23" w:name="_Toc482628532"/>
+      <w:bookmarkStart w:id="25" w:name="_Toc482628532"/>
       <w:r>
         <w:rPr>
           <w:rFonts w:ascii="Times New Roman" w:eastAsia="Times New Roman" w:hAnsi="Times New Roman" w:cs="Times New Roman"/>
@@ -8003,7 +8503,7 @@
         </w:rPr>
         <w:t xml:space="preserve"> Требования квалификация и уровня подготовки пользователя</w:t>
       </w:r>
-      <w:bookmarkEnd w:id="23"/>
+      <w:bookmarkEnd w:id="25"/>
     </w:p>
     <w:p>
       <w:pPr>
@@ -8089,7 +8589,7 @@
           <w:color w:val="auto"/>
         </w:rPr>
       </w:pPr>
-      <w:bookmarkStart w:id="24" w:name="_Toc482628533"/>
+      <w:bookmarkStart w:id="26" w:name="_Toc482628533"/>
       <w:r>
         <w:rPr>
           <w:rFonts w:ascii="Times New Roman" w:eastAsia="Times New Roman" w:hAnsi="Times New Roman" w:cs="Times New Roman"/>
@@ -8117,7 +8617,7 @@
         </w:rPr>
         <w:t xml:space="preserve"> Требования к составу и параметрам технических средств</w:t>
       </w:r>
-      <w:bookmarkEnd w:id="24"/>
+      <w:bookmarkEnd w:id="26"/>
     </w:p>
     <w:p>
       <w:pPr>
@@ -8320,7 +8820,7 @@
           <w:color w:val="auto"/>
         </w:rPr>
       </w:pPr>
-      <w:bookmarkStart w:id="25" w:name="_Toc482628534"/>
+      <w:bookmarkStart w:id="27" w:name="_Toc482628534"/>
       <w:r>
         <w:rPr>
           <w:rFonts w:ascii="Times New Roman" w:eastAsia="Times New Roman" w:hAnsi="Times New Roman" w:cs="Times New Roman"/>
@@ -8348,7 +8848,7 @@
         </w:rPr>
         <w:t xml:space="preserve"> Требования к информационной и программной совместимости</w:t>
       </w:r>
-      <w:bookmarkEnd w:id="25"/>
+      <w:bookmarkEnd w:id="27"/>
     </w:p>
     <w:p>
       <w:pPr>
@@ -8615,95 +9115,13 @@
         </w:rPr>
         <w:t xml:space="preserve">или более поздней версии, </w:t>
       </w:r>
-      <w:proofErr w:type="spellStart"/>
-      <w:r>
-        <w:rPr>
-          <w:rFonts w:ascii="Times New Roman" w:eastAsia="Times New Roman" w:hAnsi="Times New Roman" w:cs="Times New Roman"/>
-          <w:sz w:val="24"/>
-          <w:szCs w:val="24"/>
-        </w:rPr>
-        <w:t>Ubuntu</w:t>
-      </w:r>
-      <w:proofErr w:type="spellEnd"/>
-      <w:r>
-        <w:rPr>
-          <w:rFonts w:ascii="Times New Roman" w:eastAsia="Times New Roman" w:hAnsi="Times New Roman" w:cs="Times New Roman"/>
-          <w:sz w:val="24"/>
-          <w:szCs w:val="24"/>
-        </w:rPr>
-        <w:t xml:space="preserve"> 14.04 (64-разрядная версия) или старше, </w:t>
-      </w:r>
-      <w:proofErr w:type="spellStart"/>
-      <w:r>
-        <w:rPr>
-          <w:rFonts w:ascii="Times New Roman" w:eastAsia="Times New Roman" w:hAnsi="Times New Roman" w:cs="Times New Roman"/>
-          <w:sz w:val="24"/>
-          <w:szCs w:val="24"/>
-        </w:rPr>
-        <w:t>Debian</w:t>
-      </w:r>
-      <w:proofErr w:type="spellEnd"/>
-      <w:r>
-        <w:rPr>
-          <w:rFonts w:ascii="Times New Roman" w:eastAsia="Times New Roman" w:hAnsi="Times New Roman" w:cs="Times New Roman"/>
-          <w:sz w:val="24"/>
-          <w:szCs w:val="24"/>
-        </w:rPr>
-        <w:t xml:space="preserve"> 8 или старше, </w:t>
-      </w:r>
-      <w:proofErr w:type="spellStart"/>
-      <w:r>
-        <w:rPr>
-          <w:rFonts w:ascii="Times New Roman" w:eastAsia="Times New Roman" w:hAnsi="Times New Roman" w:cs="Times New Roman"/>
-          <w:sz w:val="24"/>
-          <w:szCs w:val="24"/>
-        </w:rPr>
-        <w:t>openSUSE</w:t>
-      </w:r>
-      <w:proofErr w:type="spellEnd"/>
-      <w:r>
-        <w:rPr>
-          <w:rFonts w:ascii="Times New Roman" w:eastAsia="Times New Roman" w:hAnsi="Times New Roman" w:cs="Times New Roman"/>
-          <w:sz w:val="24"/>
-          <w:szCs w:val="24"/>
-        </w:rPr>
-        <w:t xml:space="preserve"> 13.3 или старше, </w:t>
-      </w:r>
-      <w:proofErr w:type="spellStart"/>
-      <w:r>
-        <w:rPr>
-          <w:rFonts w:ascii="Times New Roman" w:eastAsia="Times New Roman" w:hAnsi="Times New Roman" w:cs="Times New Roman"/>
-          <w:sz w:val="24"/>
-          <w:szCs w:val="24"/>
-        </w:rPr>
-        <w:t>Fedora</w:t>
-      </w:r>
-      <w:proofErr w:type="spellEnd"/>
-      <w:r>
-        <w:rPr>
-          <w:rFonts w:ascii="Times New Roman" w:eastAsia="Times New Roman" w:hAnsi="Times New Roman" w:cs="Times New Roman"/>
-          <w:sz w:val="24"/>
-          <w:szCs w:val="24"/>
-        </w:rPr>
-        <w:t xml:space="preserve"> </w:t>
-      </w:r>
-      <w:proofErr w:type="spellStart"/>
-      <w:r>
-        <w:rPr>
-          <w:rFonts w:ascii="Times New Roman" w:eastAsia="Times New Roman" w:hAnsi="Times New Roman" w:cs="Times New Roman"/>
-          <w:sz w:val="24"/>
-          <w:szCs w:val="24"/>
-        </w:rPr>
-        <w:t>Linux</w:t>
-      </w:r>
-      <w:proofErr w:type="spellEnd"/>
-      <w:r>
-        <w:rPr>
-          <w:rFonts w:ascii="Times New Roman" w:eastAsia="Times New Roman" w:hAnsi="Times New Roman" w:cs="Times New Roman"/>
-          <w:sz w:val="24"/>
-          <w:szCs w:val="24"/>
-        </w:rPr>
-        <w:t xml:space="preserve"> 24 или старше.</w:t>
+      <w:r>
+        <w:rPr>
+          <w:rFonts w:ascii="Times New Roman" w:eastAsia="Times New Roman" w:hAnsi="Times New Roman" w:cs="Times New Roman"/>
+          <w:sz w:val="24"/>
+          <w:szCs w:val="24"/>
+        </w:rPr>
+        <w:t>Ubuntu 14.04 (64-разрядная версия) или старше, Debian 8 или старше, openSUSE 13.3 или старше, Fedora Linux 24 или старше.</w:t>
       </w:r>
     </w:p>
     <w:p>
@@ -8727,18 +9145,41 @@
           <w:sz w:val="24"/>
           <w:szCs w:val="24"/>
         </w:rPr>
-        <w:t xml:space="preserve">Установленный браузер </w:t>
-      </w:r>
-      <w:proofErr w:type="spellStart"/>
-      <w:r>
-        <w:rPr>
-          <w:rFonts w:ascii="Times New Roman" w:eastAsia="Times New Roman" w:hAnsi="Times New Roman" w:cs="Times New Roman"/>
-          <w:sz w:val="24"/>
-          <w:szCs w:val="24"/>
-        </w:rPr>
-        <w:t>Google</w:t>
-      </w:r>
-      <w:proofErr w:type="spellEnd"/>
+        <w:t>Установленный браузер Google Chrome</w:t>
+      </w:r>
+      <w:r>
+        <w:rPr>
+          <w:rFonts w:ascii="Times New Roman" w:eastAsia="Times New Roman" w:hAnsi="Times New Roman" w:cs="Times New Roman"/>
+          <w:sz w:val="24"/>
+          <w:szCs w:val="24"/>
+        </w:rPr>
+        <w:t xml:space="preserve"> последней</w:t>
+      </w:r>
+      <w:r>
+        <w:rPr>
+          <w:rFonts w:ascii="Times New Roman" w:eastAsia="Times New Roman" w:hAnsi="Times New Roman" w:cs="Times New Roman"/>
+          <w:sz w:val="24"/>
+          <w:szCs w:val="24"/>
+        </w:rPr>
+        <w:t xml:space="preserve"> вер</w:t>
+      </w:r>
+      <w:r>
+        <w:rPr>
+          <w:rFonts w:ascii="Times New Roman" w:eastAsia="Times New Roman" w:hAnsi="Times New Roman" w:cs="Times New Roman"/>
+          <w:sz w:val="24"/>
+          <w:szCs w:val="24"/>
+        </w:rPr>
+        <w:t xml:space="preserve">сии с установленным </w:t>
+      </w:r>
+      <w:r>
+        <w:rPr>
+          <w:rFonts w:ascii="Times New Roman" w:eastAsia="Times New Roman" w:hAnsi="Times New Roman" w:cs="Times New Roman"/>
+          <w:sz w:val="24"/>
+          <w:szCs w:val="24"/>
+          <w:lang w:val="en-US"/>
+        </w:rPr>
+        <w:t>Ethereum</w:t>
+      </w:r>
       <w:r>
         <w:rPr>
           <w:rFonts w:ascii="Times New Roman" w:eastAsia="Times New Roman" w:hAnsi="Times New Roman" w:cs="Times New Roman"/>
@@ -8747,39 +9188,13 @@
         </w:rPr>
         <w:t xml:space="preserve"> </w:t>
       </w:r>
-      <w:proofErr w:type="spellStart"/>
-      <w:r>
-        <w:rPr>
-          <w:rFonts w:ascii="Times New Roman" w:eastAsia="Times New Roman" w:hAnsi="Times New Roman" w:cs="Times New Roman"/>
-          <w:sz w:val="24"/>
-          <w:szCs w:val="24"/>
-        </w:rPr>
-        <w:t>Chrome</w:t>
-      </w:r>
-      <w:proofErr w:type="spellEnd"/>
-      <w:r>
-        <w:rPr>
-          <w:rFonts w:ascii="Times New Roman" w:eastAsia="Times New Roman" w:hAnsi="Times New Roman" w:cs="Times New Roman"/>
-          <w:sz w:val="24"/>
-          <w:szCs w:val="24"/>
-        </w:rPr>
-        <w:t xml:space="preserve"> последней</w:t>
-      </w:r>
-      <w:r>
-        <w:rPr>
-          <w:rFonts w:ascii="Times New Roman" w:eastAsia="Times New Roman" w:hAnsi="Times New Roman" w:cs="Times New Roman"/>
-          <w:sz w:val="24"/>
-          <w:szCs w:val="24"/>
-        </w:rPr>
-        <w:t xml:space="preserve"> вер</w:t>
-      </w:r>
-      <w:r>
-        <w:rPr>
-          <w:rFonts w:ascii="Times New Roman" w:eastAsia="Times New Roman" w:hAnsi="Times New Roman" w:cs="Times New Roman"/>
-          <w:sz w:val="24"/>
-          <w:szCs w:val="24"/>
-        </w:rPr>
-        <w:t xml:space="preserve">сии с установленным </w:t>
+      <w:r>
+        <w:rPr>
+          <w:rFonts w:ascii="Times New Roman" w:eastAsia="Times New Roman" w:hAnsi="Times New Roman" w:cs="Times New Roman"/>
+          <w:sz w:val="24"/>
+          <w:szCs w:val="24"/>
+        </w:rPr>
+        <w:t xml:space="preserve">кошельком </w:t>
       </w:r>
       <w:r>
         <w:rPr>
@@ -8788,35 +9203,8 @@
           <w:szCs w:val="24"/>
           <w:lang w:val="en-US"/>
         </w:rPr>
-        <w:t>Ethereum</w:t>
-      </w:r>
-      <w:r>
-        <w:rPr>
-          <w:rFonts w:ascii="Times New Roman" w:eastAsia="Times New Roman" w:hAnsi="Times New Roman" w:cs="Times New Roman"/>
-          <w:sz w:val="24"/>
-          <w:szCs w:val="24"/>
-        </w:rPr>
-        <w:t xml:space="preserve"> </w:t>
-      </w:r>
-      <w:r>
-        <w:rPr>
-          <w:rFonts w:ascii="Times New Roman" w:eastAsia="Times New Roman" w:hAnsi="Times New Roman" w:cs="Times New Roman"/>
-          <w:sz w:val="24"/>
-          <w:szCs w:val="24"/>
-        </w:rPr>
-        <w:t xml:space="preserve">кошельком </w:t>
-      </w:r>
-      <w:proofErr w:type="spellStart"/>
-      <w:r>
-        <w:rPr>
-          <w:rFonts w:ascii="Times New Roman" w:eastAsia="Times New Roman" w:hAnsi="Times New Roman" w:cs="Times New Roman"/>
-          <w:sz w:val="24"/>
-          <w:szCs w:val="24"/>
-          <w:lang w:val="en-US"/>
-        </w:rPr>
         <w:t>Metamask</w:t>
       </w:r>
-      <w:proofErr w:type="spellEnd"/>
       <w:r>
         <w:rPr>
           <w:rFonts w:ascii="Times New Roman" w:eastAsia="Times New Roman" w:hAnsi="Times New Roman" w:cs="Times New Roman"/>
@@ -8854,7 +9242,7 @@
           <w:color w:val="auto"/>
         </w:rPr>
       </w:pPr>
-      <w:bookmarkStart w:id="26" w:name="_Toc482628535"/>
+      <w:bookmarkStart w:id="28" w:name="_Toc482628535"/>
       <w:r>
         <w:rPr>
           <w:rFonts w:ascii="Times New Roman" w:eastAsia="Times New Roman" w:hAnsi="Times New Roman" w:cs="Times New Roman"/>
@@ -8882,7 +9270,7 @@
         </w:rPr>
         <w:t xml:space="preserve"> Требования к маркировке и упаковке</w:t>
       </w:r>
-      <w:bookmarkEnd w:id="26"/>
+      <w:bookmarkEnd w:id="28"/>
     </w:p>
     <w:p>
       <w:pPr>
@@ -9063,7 +9451,7 @@
           <w:color w:val="auto"/>
         </w:rPr>
       </w:pPr>
-      <w:bookmarkStart w:id="27" w:name="_Toc482628536"/>
+      <w:bookmarkStart w:id="29" w:name="_Toc482628536"/>
       <w:r>
         <w:rPr>
           <w:rFonts w:ascii="Times New Roman" w:eastAsia="Times New Roman" w:hAnsi="Times New Roman" w:cs="Times New Roman"/>
@@ -9082,7 +9470,7 @@
         </w:rPr>
         <w:t>. Требования к транспортированию и хранению</w:t>
       </w:r>
-      <w:bookmarkEnd w:id="27"/>
+      <w:bookmarkEnd w:id="29"/>
     </w:p>
     <w:p>
       <w:pPr>
@@ -9096,7 +9484,7 @@
       <w:r>
         <w:tab/>
       </w:r>
-      <w:bookmarkStart w:id="28" w:name="_Toc482628537"/>
+      <w:bookmarkStart w:id="30" w:name="_Toc482628537"/>
       <w:r>
         <w:rPr>
           <w:rFonts w:ascii="Times New Roman" w:hAnsi="Times New Roman" w:cs="Times New Roman"/>
@@ -9138,7 +9526,7 @@
         </w:rPr>
         <w:t>)</w:t>
       </w:r>
-      <w:bookmarkEnd w:id="28"/>
+      <w:bookmarkEnd w:id="30"/>
     </w:p>
     <w:p>
       <w:pPr>
@@ -9375,7 +9763,7 @@
           <w:color w:val="auto"/>
         </w:rPr>
       </w:pPr>
-      <w:bookmarkStart w:id="29" w:name="_Toc482628538"/>
+      <w:bookmarkStart w:id="31" w:name="_Toc482628538"/>
       <w:r>
         <w:rPr>
           <w:rFonts w:ascii="Times New Roman" w:hAnsi="Times New Roman" w:cs="Times New Roman"/>
@@ -9416,7 +9804,7 @@
         </w:rPr>
         <w:t xml:space="preserve">         предоставляемых в печатном виде.</w:t>
       </w:r>
-      <w:bookmarkEnd w:id="29"/>
+      <w:bookmarkEnd w:id="31"/>
     </w:p>
     <w:p>
       <w:pPr>
@@ -9630,7 +10018,7 @@
           <w:color w:val="auto"/>
         </w:rPr>
       </w:pPr>
-      <w:bookmarkStart w:id="30" w:name="_Toc482628539"/>
+      <w:bookmarkStart w:id="32" w:name="_Toc482628539"/>
       <w:r>
         <w:rPr>
           <w:rFonts w:ascii="Times New Roman" w:eastAsia="Times New Roman" w:hAnsi="Times New Roman" w:cs="Times New Roman"/>
@@ -9649,7 +10037,7 @@
         </w:rPr>
         <w:t>. Специальные требования</w:t>
       </w:r>
-      <w:bookmarkEnd w:id="30"/>
+      <w:bookmarkEnd w:id="32"/>
     </w:p>
     <w:p>
       <w:pPr>
@@ -9706,7 +10094,7 @@
           <w:color w:val="auto"/>
         </w:rPr>
       </w:pPr>
-      <w:bookmarkStart w:id="31" w:name="_Toc482628540"/>
+      <w:bookmarkStart w:id="33" w:name="_Toc482628540"/>
       <w:r>
         <w:rPr>
           <w:rFonts w:ascii="Times New Roman" w:eastAsia="Times New Roman" w:hAnsi="Times New Roman" w:cs="Times New Roman"/>
@@ -9717,7 +10105,7 @@
         <w:lastRenderedPageBreak/>
         <w:t>Требования к программной документации</w:t>
       </w:r>
-      <w:bookmarkEnd w:id="31"/>
+      <w:bookmarkEnd w:id="33"/>
     </w:p>
     <w:p>
       <w:pPr>
@@ -9731,7 +10119,7 @@
           <w:color w:val="auto"/>
         </w:rPr>
       </w:pPr>
-      <w:bookmarkStart w:id="32" w:name="_Toc482628541"/>
+      <w:bookmarkStart w:id="34" w:name="_Toc482628541"/>
       <w:r>
         <w:rPr>
           <w:rFonts w:ascii="Times New Roman" w:eastAsia="Times New Roman" w:hAnsi="Times New Roman" w:cs="Times New Roman"/>
@@ -9759,7 +10147,7 @@
         </w:rPr>
         <w:t xml:space="preserve"> Состав программной документации</w:t>
       </w:r>
-      <w:bookmarkEnd w:id="32"/>
+      <w:bookmarkEnd w:id="34"/>
     </w:p>
     <w:p>
       <w:pPr>
@@ -9954,7 +10342,7 @@
           <w:color w:val="auto"/>
         </w:rPr>
       </w:pPr>
-      <w:bookmarkStart w:id="33" w:name="_Toc482628542"/>
+      <w:bookmarkStart w:id="35" w:name="_Toc482628542"/>
       <w:r>
         <w:rPr>
           <w:rFonts w:ascii="Times New Roman" w:eastAsia="Times New Roman" w:hAnsi="Times New Roman" w:cs="Times New Roman"/>
@@ -9965,7 +10353,7 @@
         <w:lastRenderedPageBreak/>
         <w:t>Технико-экономические показатели</w:t>
       </w:r>
-      <w:bookmarkEnd w:id="33"/>
+      <w:bookmarkEnd w:id="35"/>
     </w:p>
     <w:p>
       <w:pPr>
@@ -9978,7 +10366,7 @@
           <w:color w:val="auto"/>
         </w:rPr>
       </w:pPr>
-      <w:bookmarkStart w:id="34" w:name="_Toc482628543"/>
+      <w:bookmarkStart w:id="36" w:name="_Toc482628543"/>
       <w:r>
         <w:rPr>
           <w:rFonts w:ascii="Times New Roman" w:eastAsia="Times New Roman" w:hAnsi="Times New Roman" w:cs="Times New Roman"/>
@@ -10006,7 +10394,7 @@
         </w:rPr>
         <w:t xml:space="preserve"> Предполагаемая потребность</w:t>
       </w:r>
-      <w:bookmarkEnd w:id="34"/>
+      <w:bookmarkEnd w:id="36"/>
     </w:p>
     <w:p>
       <w:pPr>
@@ -10041,7 +10429,7 @@
           <w:color w:val="auto"/>
         </w:rPr>
       </w:pPr>
-      <w:bookmarkStart w:id="35" w:name="_Toc482628544"/>
+      <w:bookmarkStart w:id="37" w:name="_Toc482628544"/>
       <w:r>
         <w:rPr>
           <w:rFonts w:ascii="Times New Roman" w:eastAsia="Times New Roman" w:hAnsi="Times New Roman" w:cs="Times New Roman"/>
@@ -10069,7 +10457,7 @@
         </w:rPr>
         <w:t xml:space="preserve"> Ориентировочная экономическая эффективность</w:t>
       </w:r>
-      <w:bookmarkEnd w:id="35"/>
+      <w:bookmarkEnd w:id="37"/>
       <w:r>
         <w:rPr>
           <w:rFonts w:ascii="Times New Roman" w:eastAsia="Times New Roman" w:hAnsi="Times New Roman" w:cs="Times New Roman"/>
@@ -10156,7 +10544,7 @@
           <w:color w:val="auto"/>
         </w:rPr>
       </w:pPr>
-      <w:bookmarkStart w:id="36" w:name="_Toc482628545"/>
+      <w:bookmarkStart w:id="38" w:name="_Toc482628545"/>
       <w:r>
         <w:rPr>
           <w:rFonts w:ascii="Times New Roman" w:eastAsia="Times New Roman" w:hAnsi="Times New Roman" w:cs="Times New Roman"/>
@@ -10167,7 +10555,7 @@
         <w:lastRenderedPageBreak/>
         <w:t>Стадии и этапы разработки</w:t>
       </w:r>
-      <w:bookmarkEnd w:id="36"/>
+      <w:bookmarkEnd w:id="38"/>
     </w:p>
     <w:p>
       <w:pPr>
@@ -10181,7 +10569,7 @@
           <w:color w:val="auto"/>
         </w:rPr>
       </w:pPr>
-      <w:bookmarkStart w:id="37" w:name="_Toc482628546"/>
+      <w:bookmarkStart w:id="39" w:name="_Toc482628546"/>
       <w:r>
         <w:rPr>
           <w:rFonts w:ascii="Times New Roman" w:eastAsia="Times New Roman" w:hAnsi="Times New Roman" w:cs="Times New Roman"/>
@@ -10209,7 +10597,7 @@
         </w:rPr>
         <w:t xml:space="preserve"> Этапы разработки</w:t>
       </w:r>
-      <w:bookmarkEnd w:id="37"/>
+      <w:bookmarkEnd w:id="39"/>
     </w:p>
     <w:p>
       <w:pPr>
@@ -10754,7 +11142,6 @@
         </w:rPr>
         <w:t xml:space="preserve">Реализация конструктора </w:t>
       </w:r>
-      <w:proofErr w:type="spellStart"/>
       <w:r>
         <w:rPr>
           <w:rFonts w:ascii="Times New Roman" w:eastAsia="Times New Roman" w:hAnsi="Times New Roman" w:cs="Times New Roman"/>
@@ -10764,7 +11151,6 @@
         </w:rPr>
         <w:t>Dapp</w:t>
       </w:r>
-      <w:proofErr w:type="spellEnd"/>
     </w:p>
     <w:p>
       <w:pPr>
@@ -11073,7 +11459,7 @@
           <w:color w:val="auto"/>
         </w:rPr>
       </w:pPr>
-      <w:bookmarkStart w:id="38" w:name="_Toc482628547"/>
+      <w:bookmarkStart w:id="40" w:name="_Toc482628547"/>
       <w:r>
         <w:rPr>
           <w:rFonts w:ascii="Times New Roman" w:eastAsia="Times New Roman" w:hAnsi="Times New Roman" w:cs="Times New Roman"/>
@@ -11110,7 +11496,7 @@
         </w:rPr>
         <w:t>исполнители</w:t>
       </w:r>
-      <w:bookmarkEnd w:id="38"/>
+      <w:bookmarkEnd w:id="40"/>
     </w:p>
     <w:p>
       <w:pPr>
@@ -11211,7 +11597,7 @@
           <w:color w:val="auto"/>
         </w:rPr>
       </w:pPr>
-      <w:bookmarkStart w:id="39" w:name="_Toc482628548"/>
+      <w:bookmarkStart w:id="41" w:name="_Toc482628548"/>
       <w:r>
         <w:rPr>
           <w:rFonts w:ascii="Times New Roman" w:eastAsia="Times New Roman" w:hAnsi="Times New Roman" w:cs="Times New Roman"/>
@@ -11222,7 +11608,7 @@
         <w:lastRenderedPageBreak/>
         <w:t>Порядок контроля и приемки</w:t>
       </w:r>
-      <w:bookmarkEnd w:id="39"/>
+      <w:bookmarkEnd w:id="41"/>
     </w:p>
     <w:p>
       <w:pPr>
@@ -11273,8 +11659,8 @@
           <w:color w:val="auto"/>
         </w:rPr>
       </w:pPr>
-      <w:bookmarkStart w:id="40" w:name="_Toc451986424"/>
-      <w:bookmarkStart w:id="41" w:name="_Toc482628549"/>
+      <w:bookmarkStart w:id="42" w:name="_Toc451986424"/>
+      <w:bookmarkStart w:id="43" w:name="_Toc482628549"/>
       <w:r>
         <w:rPr>
           <w:rFonts w:ascii="Times New Roman" w:eastAsia="Times New Roman" w:hAnsi="Times New Roman" w:cs="Times New Roman"/>
@@ -11285,8 +11671,8 @@
         <w:lastRenderedPageBreak/>
         <w:t>Список использованной литературы</w:t>
       </w:r>
-      <w:bookmarkEnd w:id="40"/>
-      <w:bookmarkEnd w:id="41"/>
+      <w:bookmarkEnd w:id="42"/>
+      <w:bookmarkEnd w:id="43"/>
     </w:p>
     <w:p/>
     <w:p>
@@ -11825,47 +12211,7 @@
           <w:szCs w:val="24"/>
           <w:lang w:val="en-US"/>
         </w:rPr>
-        <w:t>Solidity - Solidity.0.4.12 documentation // Solidity URL: http://solidity.readthedocs.io (</w:t>
-      </w:r>
-      <w:proofErr w:type="spellStart"/>
-      <w:r>
-        <w:rPr>
-          <w:rFonts w:ascii="Times New Roman" w:eastAsia="Times New Roman" w:hAnsi="Times New Roman" w:cs="Times New Roman"/>
-          <w:sz w:val="24"/>
-          <w:szCs w:val="24"/>
-          <w:lang w:val="en-US"/>
-        </w:rPr>
-        <w:t>дата</w:t>
-      </w:r>
-      <w:proofErr w:type="spellEnd"/>
-      <w:r>
-        <w:rPr>
-          <w:rFonts w:ascii="Times New Roman" w:eastAsia="Times New Roman" w:hAnsi="Times New Roman" w:cs="Times New Roman"/>
-          <w:sz w:val="24"/>
-          <w:szCs w:val="24"/>
-          <w:lang w:val="en-US"/>
-        </w:rPr>
-        <w:t xml:space="preserve"> </w:t>
-      </w:r>
-      <w:proofErr w:type="spellStart"/>
-      <w:r>
-        <w:rPr>
-          <w:rFonts w:ascii="Times New Roman" w:eastAsia="Times New Roman" w:hAnsi="Times New Roman" w:cs="Times New Roman"/>
-          <w:sz w:val="24"/>
-          <w:szCs w:val="24"/>
-          <w:lang w:val="en-US"/>
-        </w:rPr>
-        <w:t>обращения</w:t>
-      </w:r>
-      <w:proofErr w:type="spellEnd"/>
-      <w:r>
-        <w:rPr>
-          <w:rFonts w:ascii="Times New Roman" w:eastAsia="Times New Roman" w:hAnsi="Times New Roman" w:cs="Times New Roman"/>
-          <w:sz w:val="24"/>
-          <w:szCs w:val="24"/>
-          <w:lang w:val="en-US"/>
-        </w:rPr>
-        <w:t>: 9.05.2017).</w:t>
+        <w:t>Solidity - Solidity.0.4.12 documentation // Solidity URL: http://solidity.readthedocs.io (дата обращения: 9.05.2017).</w:t>
       </w:r>
     </w:p>
     <w:p>
@@ -11891,47 +12237,7 @@
           <w:szCs w:val="24"/>
           <w:lang w:val="en-US"/>
         </w:rPr>
-        <w:t>Docs Node.js // Node.js URL: https://nodejs.org/en/docs/ (</w:t>
-      </w:r>
-      <w:proofErr w:type="spellStart"/>
-      <w:r>
-        <w:rPr>
-          <w:rFonts w:ascii="Times New Roman" w:eastAsia="Times New Roman" w:hAnsi="Times New Roman" w:cs="Times New Roman"/>
-          <w:sz w:val="24"/>
-          <w:szCs w:val="24"/>
-          <w:lang w:val="en-US"/>
-        </w:rPr>
-        <w:t>дата</w:t>
-      </w:r>
-      <w:proofErr w:type="spellEnd"/>
-      <w:r>
-        <w:rPr>
-          <w:rFonts w:ascii="Times New Roman" w:eastAsia="Times New Roman" w:hAnsi="Times New Roman" w:cs="Times New Roman"/>
-          <w:sz w:val="24"/>
-          <w:szCs w:val="24"/>
-          <w:lang w:val="en-US"/>
-        </w:rPr>
-        <w:t xml:space="preserve"> </w:t>
-      </w:r>
-      <w:proofErr w:type="spellStart"/>
-      <w:r>
-        <w:rPr>
-          <w:rFonts w:ascii="Times New Roman" w:eastAsia="Times New Roman" w:hAnsi="Times New Roman" w:cs="Times New Roman"/>
-          <w:sz w:val="24"/>
-          <w:szCs w:val="24"/>
-          <w:lang w:val="en-US"/>
-        </w:rPr>
-        <w:t>обращения</w:t>
-      </w:r>
-      <w:proofErr w:type="spellEnd"/>
-      <w:r>
-        <w:rPr>
-          <w:rFonts w:ascii="Times New Roman" w:eastAsia="Times New Roman" w:hAnsi="Times New Roman" w:cs="Times New Roman"/>
-          <w:sz w:val="24"/>
-          <w:szCs w:val="24"/>
-          <w:lang w:val="en-US"/>
-        </w:rPr>
-        <w:t>: 9.05.2017).</w:t>
+        <w:t>Docs Node.js // Node.js URL: https://nodejs.org/en/docs/ (дата обращения: 9.05.2017).</w:t>
       </w:r>
     </w:p>
     <w:p>
@@ -11957,47 +12263,7 @@
           <w:szCs w:val="24"/>
           <w:lang w:val="en-US"/>
         </w:rPr>
-        <w:t>White Paper Ethereum // Ethereum URL: https://github.com/ethereum/wiki/wiki/White-Paper (</w:t>
-      </w:r>
-      <w:proofErr w:type="spellStart"/>
-      <w:r>
-        <w:rPr>
-          <w:rFonts w:ascii="Times New Roman" w:eastAsia="Times New Roman" w:hAnsi="Times New Roman" w:cs="Times New Roman"/>
-          <w:sz w:val="24"/>
-          <w:szCs w:val="24"/>
-          <w:lang w:val="en-US"/>
-        </w:rPr>
-        <w:t>дата</w:t>
-      </w:r>
-      <w:proofErr w:type="spellEnd"/>
-      <w:r>
-        <w:rPr>
-          <w:rFonts w:ascii="Times New Roman" w:eastAsia="Times New Roman" w:hAnsi="Times New Roman" w:cs="Times New Roman"/>
-          <w:sz w:val="24"/>
-          <w:szCs w:val="24"/>
-          <w:lang w:val="en-US"/>
-        </w:rPr>
-        <w:t xml:space="preserve"> </w:t>
-      </w:r>
-      <w:proofErr w:type="spellStart"/>
-      <w:r>
-        <w:rPr>
-          <w:rFonts w:ascii="Times New Roman" w:eastAsia="Times New Roman" w:hAnsi="Times New Roman" w:cs="Times New Roman"/>
-          <w:sz w:val="24"/>
-          <w:szCs w:val="24"/>
-          <w:lang w:val="en-US"/>
-        </w:rPr>
-        <w:t>обращения</w:t>
-      </w:r>
-      <w:proofErr w:type="spellEnd"/>
-      <w:r>
-        <w:rPr>
-          <w:rFonts w:ascii="Times New Roman" w:eastAsia="Times New Roman" w:hAnsi="Times New Roman" w:cs="Times New Roman"/>
-          <w:sz w:val="24"/>
-          <w:szCs w:val="24"/>
-          <w:lang w:val="en-US"/>
-        </w:rPr>
-        <w:t>: 9.04.2017).</w:t>
+        <w:t>White Paper Ethereum // Ethereum URL: https://github.com/ethereum/wiki/wiki/White-Paper (дата обращения: 9.04.2017).</w:t>
       </w:r>
     </w:p>
     <w:p>
@@ -12024,47 +12290,7 @@
           <w:lang w:val="en-US"/>
         </w:rPr>
         <w:lastRenderedPageBreak/>
-        <w:t>ETHEREUM: A SECURE DECENTRALISED GENERALISED TRANSACTION LEDGER // Yellow Paper URL: yellowpaper.io (</w:t>
-      </w:r>
-      <w:proofErr w:type="spellStart"/>
-      <w:r>
-        <w:rPr>
-          <w:rFonts w:ascii="Times New Roman" w:eastAsia="Times New Roman" w:hAnsi="Times New Roman" w:cs="Times New Roman"/>
-          <w:sz w:val="24"/>
-          <w:szCs w:val="24"/>
-          <w:lang w:val="en-US"/>
-        </w:rPr>
-        <w:t>дата</w:t>
-      </w:r>
-      <w:proofErr w:type="spellEnd"/>
-      <w:r>
-        <w:rPr>
-          <w:rFonts w:ascii="Times New Roman" w:eastAsia="Times New Roman" w:hAnsi="Times New Roman" w:cs="Times New Roman"/>
-          <w:sz w:val="24"/>
-          <w:szCs w:val="24"/>
-          <w:lang w:val="en-US"/>
-        </w:rPr>
-        <w:t xml:space="preserve"> </w:t>
-      </w:r>
-      <w:proofErr w:type="spellStart"/>
-      <w:r>
-        <w:rPr>
-          <w:rFonts w:ascii="Times New Roman" w:eastAsia="Times New Roman" w:hAnsi="Times New Roman" w:cs="Times New Roman"/>
-          <w:sz w:val="24"/>
-          <w:szCs w:val="24"/>
-          <w:lang w:val="en-US"/>
-        </w:rPr>
-        <w:t>обращения</w:t>
-      </w:r>
-      <w:proofErr w:type="spellEnd"/>
-      <w:r>
-        <w:rPr>
-          <w:rFonts w:ascii="Times New Roman" w:eastAsia="Times New Roman" w:hAnsi="Times New Roman" w:cs="Times New Roman"/>
-          <w:sz w:val="24"/>
-          <w:szCs w:val="24"/>
-          <w:lang w:val="en-US"/>
-        </w:rPr>
-        <w:t>: 14.04.2017).</w:t>
+        <w:t>ETHEREUM: A SECURE DECENTRALISED GENERALISED TRANSACTION LEDGER // Yellow Paper URL: yellowpaper.io (дата обращения: 14.04.2017).</w:t>
       </w:r>
       <w:r>
         <w:rPr>
@@ -12097,7 +12323,7 @@
           <w:color w:val="auto"/>
         </w:rPr>
       </w:pPr>
-      <w:bookmarkStart w:id="42" w:name="_Toc482628550"/>
+      <w:bookmarkStart w:id="44" w:name="_Toc482628550"/>
       <w:r>
         <w:rPr>
           <w:rFonts w:ascii="Times New Roman" w:eastAsia="Times New Roman" w:hAnsi="Times New Roman" w:cs="Times New Roman"/>
@@ -12126,7 +12352,7 @@
         </w:rPr>
         <w:t>ерминология</w:t>
       </w:r>
-      <w:bookmarkEnd w:id="42"/>
+      <w:bookmarkEnd w:id="44"/>
     </w:p>
     <w:p>
       <w:pPr>
@@ -12254,7 +12480,6 @@
           <w:szCs w:val="24"/>
         </w:rPr>
       </w:pPr>
-      <w:proofErr w:type="spellStart"/>
       <w:r>
         <w:rPr>
           <w:rFonts w:ascii="Times New Roman" w:eastAsia="Times New Roman" w:hAnsi="Times New Roman" w:cs="Times New Roman"/>
@@ -12265,7 +12490,6 @@
         </w:rPr>
         <w:t>Dapp</w:t>
       </w:r>
-      <w:proofErr w:type="spellEnd"/>
       <w:r>
         <w:rPr>
           <w:rFonts w:ascii="Times New Roman" w:eastAsia="Times New Roman" w:hAnsi="Times New Roman" w:cs="Times New Roman"/>
@@ -12726,8 +12950,8 @@
           <w:szCs w:val="24"/>
         </w:rPr>
         <w:sectPr>
-          <w:headerReference w:type="default" r:id="rId14"/>
-          <w:footerReference w:type="default" r:id="rId15"/>
+          <w:headerReference w:type="default" r:id="rId13"/>
+          <w:footerReference w:type="default" r:id="rId14"/>
           <w:pgSz w:w="11906" w:h="16838"/>
           <w:pgMar w:top="1134" w:right="851" w:bottom="1134" w:left="1418" w:header="709" w:footer="709" w:gutter="0"/>
           <w:pgNumType w:start="1"/>
@@ -12964,31 +13188,37 @@
                 <w:sz w:val="20"/>
                 <w:szCs w:val="20"/>
               </w:rPr>
-              <w:t>Входящий № сопроводитель-</w:t>
-            </w:r>
-            <w:proofErr w:type="spellStart"/>
-            <w:r>
+              <w:t>Входящий № сопроводитель-ного документа и дата</w:t>
+            </w:r>
+          </w:p>
+        </w:tc>
+        <w:tc>
+          <w:tcPr>
+            <w:tcW w:w="1276" w:type="dxa"/>
+            <w:vMerge w:val="restart"/>
+            <w:vAlign w:val="center"/>
+          </w:tcPr>
+          <w:p>
+            <w:pPr>
               <w:rPr>
                 <w:rFonts w:ascii="Times New Roman" w:eastAsia="Times New Roman" w:hAnsi="Times New Roman" w:cs="Times New Roman"/>
                 <w:sz w:val="20"/>
                 <w:szCs w:val="20"/>
               </w:rPr>
-              <w:t>ного</w:t>
-            </w:r>
-            <w:proofErr w:type="spellEnd"/>
+            </w:pPr>
             <w:r>
               <w:rPr>
                 <w:rFonts w:ascii="Times New Roman" w:eastAsia="Times New Roman" w:hAnsi="Times New Roman" w:cs="Times New Roman"/>
                 <w:sz w:val="20"/>
                 <w:szCs w:val="20"/>
               </w:rPr>
-              <w:t xml:space="preserve"> документа и дата</w:t>
-            </w:r>
-          </w:p>
-        </w:tc>
-        <w:tc>
-          <w:tcPr>
-            <w:tcW w:w="1276" w:type="dxa"/>
+              <w:t>Подпись</w:t>
+            </w:r>
+          </w:p>
+        </w:tc>
+        <w:tc>
+          <w:tcPr>
+            <w:tcW w:w="728" w:type="dxa"/>
             <w:vMerge w:val="restart"/>
             <w:vAlign w:val="center"/>
           </w:tcPr>
@@ -13006,14 +13236,33 @@
                 <w:sz w:val="20"/>
                 <w:szCs w:val="20"/>
               </w:rPr>
-              <w:t>Подпись</w:t>
-            </w:r>
-          </w:p>
-        </w:tc>
-        <w:tc>
-          <w:tcPr>
-            <w:tcW w:w="728" w:type="dxa"/>
-            <w:vMerge w:val="restart"/>
+              <w:t>Дата</w:t>
+            </w:r>
+          </w:p>
+        </w:tc>
+      </w:tr>
+      <w:tr>
+        <w:tc>
+          <w:tcPr>
+            <w:tcW w:w="704" w:type="dxa"/>
+            <w:vMerge/>
+            <w:vAlign w:val="center"/>
+          </w:tcPr>
+          <w:p>
+            <w:pPr>
+              <w:jc w:val="center"/>
+              <w:rPr>
+                <w:rFonts w:ascii="Times New Roman" w:hAnsi="Times New Roman" w:cs="Times New Roman"/>
+                <w:b/>
+                <w:sz w:val="32"/>
+                <w:szCs w:val="32"/>
+              </w:rPr>
+            </w:pPr>
+          </w:p>
+        </w:tc>
+        <w:tc>
+          <w:tcPr>
+            <w:tcW w:w="992" w:type="dxa"/>
             <w:vAlign w:val="center"/>
           </w:tcPr>
           <w:p>
@@ -13030,33 +13279,13 @@
                 <w:sz w:val="20"/>
                 <w:szCs w:val="20"/>
               </w:rPr>
-              <w:t>Дата</w:t>
-            </w:r>
-          </w:p>
-        </w:tc>
-      </w:tr>
-      <w:tr>
-        <w:tc>
-          <w:tcPr>
-            <w:tcW w:w="704" w:type="dxa"/>
-            <w:vMerge/>
-            <w:vAlign w:val="center"/>
-          </w:tcPr>
-          <w:p>
-            <w:pPr>
-              <w:jc w:val="center"/>
-              <w:rPr>
-                <w:rFonts w:ascii="Times New Roman" w:hAnsi="Times New Roman" w:cs="Times New Roman"/>
-                <w:b/>
-                <w:sz w:val="32"/>
-                <w:szCs w:val="32"/>
-              </w:rPr>
-            </w:pPr>
-          </w:p>
-        </w:tc>
-        <w:tc>
-          <w:tcPr>
-            <w:tcW w:w="992" w:type="dxa"/>
+              <w:t>изме-ненных</w:t>
+            </w:r>
+          </w:p>
+        </w:tc>
+        <w:tc>
+          <w:tcPr>
+            <w:tcW w:w="993" w:type="dxa"/>
             <w:vAlign w:val="center"/>
           </w:tcPr>
           <w:p>
@@ -13067,23 +13296,15 @@
                 <w:szCs w:val="20"/>
               </w:rPr>
             </w:pPr>
-            <w:proofErr w:type="spellStart"/>
             <w:r>
               <w:rPr>
                 <w:rFonts w:ascii="Times New Roman" w:eastAsia="Times New Roman" w:hAnsi="Times New Roman" w:cs="Times New Roman"/>
                 <w:sz w:val="20"/>
                 <w:szCs w:val="20"/>
               </w:rPr>
-              <w:t>изме-ненных</w:t>
-            </w:r>
-            <w:proofErr w:type="spellEnd"/>
-          </w:p>
-        </w:tc>
-        <w:tc>
-          <w:tcPr>
-            <w:tcW w:w="993" w:type="dxa"/>
-            <w:vAlign w:val="center"/>
-          </w:tcPr>
+              <w:t>заме-</w:t>
+            </w:r>
+          </w:p>
           <w:p>
             <w:pPr>
               <w:rPr>
@@ -13098,9 +13319,15 @@
                 <w:sz w:val="20"/>
                 <w:szCs w:val="20"/>
               </w:rPr>
-              <w:t>заме-</w:t>
-            </w:r>
-          </w:p>
+              <w:t>ненных</w:t>
+            </w:r>
+          </w:p>
+        </w:tc>
+        <w:tc>
+          <w:tcPr>
+            <w:tcW w:w="850" w:type="dxa"/>
+            <w:vAlign w:val="center"/>
+          </w:tcPr>
           <w:p>
             <w:pPr>
               <w:rPr>
@@ -13109,21 +13336,19 @@
                 <w:szCs w:val="20"/>
               </w:rPr>
             </w:pPr>
-            <w:proofErr w:type="spellStart"/>
             <w:r>
               <w:rPr>
                 <w:rFonts w:ascii="Times New Roman" w:eastAsia="Times New Roman" w:hAnsi="Times New Roman" w:cs="Times New Roman"/>
                 <w:sz w:val="20"/>
                 <w:szCs w:val="20"/>
               </w:rPr>
-              <w:t>ненных</w:t>
-            </w:r>
-            <w:proofErr w:type="spellEnd"/>
-          </w:p>
-        </w:tc>
-        <w:tc>
-          <w:tcPr>
-            <w:tcW w:w="850" w:type="dxa"/>
+              <w:t>новых</w:t>
+            </w:r>
+          </w:p>
+        </w:tc>
+        <w:tc>
+          <w:tcPr>
+            <w:tcW w:w="851" w:type="dxa"/>
             <w:vAlign w:val="center"/>
           </w:tcPr>
           <w:p>
@@ -13140,15 +13365,9 @@
                 <w:sz w:val="20"/>
                 <w:szCs w:val="20"/>
               </w:rPr>
-              <w:t>новых</w:t>
-            </w:r>
-          </w:p>
-        </w:tc>
-        <w:tc>
-          <w:tcPr>
-            <w:tcW w:w="851" w:type="dxa"/>
-            <w:vAlign w:val="center"/>
-          </w:tcPr>
+              <w:t>анну-</w:t>
+            </w:r>
+          </w:p>
           <w:p>
             <w:pPr>
               <w:rPr>
@@ -13163,34 +13382,7 @@
                 <w:sz w:val="20"/>
                 <w:szCs w:val="20"/>
               </w:rPr>
-              <w:t>анну-</w:t>
-            </w:r>
-          </w:p>
-          <w:p>
-            <w:pPr>
-              <w:rPr>
-                <w:rFonts w:ascii="Times New Roman" w:eastAsia="Times New Roman" w:hAnsi="Times New Roman" w:cs="Times New Roman"/>
-                <w:sz w:val="20"/>
-                <w:szCs w:val="20"/>
-              </w:rPr>
-            </w:pPr>
-            <w:proofErr w:type="spellStart"/>
-            <w:r>
-              <w:rPr>
-                <w:rFonts w:ascii="Times New Roman" w:eastAsia="Times New Roman" w:hAnsi="Times New Roman" w:cs="Times New Roman"/>
-                <w:sz w:val="20"/>
-                <w:szCs w:val="20"/>
-              </w:rPr>
-              <w:t>лиро</w:t>
-            </w:r>
-            <w:proofErr w:type="spellEnd"/>
-            <w:r>
-              <w:rPr>
-                <w:rFonts w:ascii="Times New Roman" w:eastAsia="Times New Roman" w:hAnsi="Times New Roman" w:cs="Times New Roman"/>
-                <w:sz w:val="20"/>
-                <w:szCs w:val="20"/>
-              </w:rPr>
-              <w:t>-</w:t>
+              <w:t>лиро-</w:t>
             </w:r>
           </w:p>
           <w:p>
@@ -18818,7 +19010,7 @@
       </w:pPr>
     </w:p>
     <w:sectPr>
-      <w:headerReference w:type="first" r:id="rId16"/>
+      <w:headerReference w:type="first" r:id="rId15"/>
       <w:pgSz w:w="11906" w:h="16838"/>
       <w:pgMar w:top="1134" w:right="851" w:bottom="1134" w:left="1418" w:header="709" w:footer="709" w:gutter="0"/>
       <w:pgNumType w:start="1"/>
@@ -18868,25 +19060,31 @@
     <w:p>
       <w:pPr>
         <w:pStyle w:val="af"/>
+      </w:pPr>
+      <w:r>
+        <w:rPr>
+          <w:rStyle w:val="ae"/>
+        </w:rPr>
+        <w:annotationRef/>
+      </w:r>
+      <w:r>
         <w:rPr>
           <w:lang w:val="en-US"/>
         </w:rPr>
-      </w:pPr>
-      <w:r>
-        <w:rPr>
-          <w:rStyle w:val="ae"/>
-        </w:rPr>
-        <w:annotationRef/>
+        <w:t>Level</w:t>
+      </w:r>
+      <w:r>
+        <w:t>2</w:t>
       </w:r>
       <w:r>
         <w:rPr>
           <w:lang w:val="en-US"/>
         </w:rPr>
-        <w:t>Level2A</w:t>
+        <w:t>A</w:t>
       </w:r>
     </w:p>
   </w:comment>
-  <w:comment w:id="13" w:author="Артур Лукин" w:date="2018-03-13T14:26:00Z" w:initials="АЛ">
+  <w:comment w:id="12" w:author="Артур Лукин" w:date="2018-03-13T14:26:00Z" w:initials="АЛ">
     <w:p>
       <w:pPr>
         <w:pStyle w:val="af"/>
@@ -18902,7 +19100,7 @@
       </w:r>
     </w:p>
   </w:comment>
-  <w:comment w:id="16" w:author="Артур Лукин" w:date="2018-03-14T03:31:00Z" w:initials="АЛ">
+  <w:comment w:id="15" w:author="Артур Лукин" w:date="2018-03-14T03:31:00Z" w:initials="АЛ">
     <w:p>
       <w:pPr>
         <w:pStyle w:val="af"/>
@@ -18915,6 +19113,38 @@
       </w:r>
       <w:r>
         <w:t>Надо или нет?</w:t>
+      </w:r>
+    </w:p>
+  </w:comment>
+  <w:comment w:id="18" w:author="Артур Лукин" w:date="2018-03-16T04:32:00Z" w:initials="АЛ">
+    <w:p>
+      <w:pPr>
+        <w:pStyle w:val="af"/>
+      </w:pPr>
+      <w:r>
+        <w:rPr>
+          <w:rStyle w:val="ae"/>
+        </w:rPr>
+        <w:annotationRef/>
+      </w:r>
+      <w:r>
+        <w:t>Ссылка</w:t>
+      </w:r>
+    </w:p>
+  </w:comment>
+  <w:comment w:id="19" w:author="Артур Лукин" w:date="2018-03-16T04:46:00Z" w:initials="АЛ">
+    <w:p>
+      <w:pPr>
+        <w:pStyle w:val="af"/>
+      </w:pPr>
+      <w:r>
+        <w:rPr>
+          <w:rStyle w:val="ae"/>
+        </w:rPr>
+        <w:annotationRef/>
+      </w:r>
+      <w:r>
+        <w:t>Ссылка</w:t>
       </w:r>
     </w:p>
   </w:comment>
@@ -18928,6 +19158,8 @@
   <w15:commentEx w15:paraId="1086C12D" w15:done="0"/>
   <w15:commentEx w15:paraId="218324BC" w15:done="0"/>
   <w15:commentEx w15:paraId="33FCBCBA" w15:done="0"/>
+  <w15:commentEx w15:paraId="556B7710" w15:done="0"/>
+  <w15:commentEx w15:paraId="1437A5BD" w15:done="0"/>
 </w15:commentsEx>
 </file>
 
@@ -18938,6 +19170,8 @@
   <w16cid:commentId w16cid:paraId="1086C12D" w16cid:durableId="1E51A98F"/>
   <w16cid:commentId w16cid:paraId="218324BC" w16cid:durableId="1E525E19"/>
   <w16cid:commentId w16cid:paraId="33FCBCBA" w16cid:durableId="1E53162A"/>
+  <w16cid:commentId w16cid:paraId="556B7710" w16cid:durableId="1E55C770"/>
+  <w16cid:commentId w16cid:paraId="1437A5BD" w16cid:durableId="1E55CAAE"/>
 </w16cid:commentsIds>
 </file>
 
@@ -19327,21 +19561,12 @@
             <w:pStyle w:val="a6"/>
             <w:jc w:val="center"/>
           </w:pPr>
-          <w:proofErr w:type="spellStart"/>
           <w:r>
             <w:rPr>
               <w:rFonts w:ascii="Times New Roman" w:eastAsia="Times New Roman" w:hAnsi="Times New Roman" w:cs="Times New Roman"/>
               <w:color w:val="000000" w:themeColor="text1"/>
             </w:rPr>
-            <w:t>Взам</w:t>
-          </w:r>
-          <w:proofErr w:type="spellEnd"/>
-          <w:r>
-            <w:rPr>
-              <w:rFonts w:ascii="Times New Roman" w:eastAsia="Times New Roman" w:hAnsi="Times New Roman" w:cs="Times New Roman"/>
-              <w:color w:val="000000" w:themeColor="text1"/>
-            </w:rPr>
-            <w:t>. Инв. №</w:t>
+            <w:t>Взам. Инв. №</w:t>
           </w:r>
         </w:p>
       </w:tc>
@@ -19359,23 +19584,7 @@
               <w:rFonts w:ascii="Times New Roman" w:eastAsia="Times New Roman" w:hAnsi="Times New Roman" w:cs="Times New Roman"/>
               <w:color w:val="000000" w:themeColor="text1"/>
             </w:rPr>
-            <w:t xml:space="preserve">Инв. № </w:t>
-          </w:r>
-          <w:proofErr w:type="spellStart"/>
-          <w:r>
-            <w:rPr>
-              <w:rFonts w:ascii="Times New Roman" w:eastAsia="Times New Roman" w:hAnsi="Times New Roman" w:cs="Times New Roman"/>
-              <w:color w:val="000000" w:themeColor="text1"/>
-            </w:rPr>
-            <w:t>дубл</w:t>
-          </w:r>
-          <w:proofErr w:type="spellEnd"/>
-          <w:r>
-            <w:rPr>
-              <w:rFonts w:ascii="Times New Roman" w:eastAsia="Times New Roman" w:hAnsi="Times New Roman" w:cs="Times New Roman"/>
-              <w:color w:val="000000" w:themeColor="text1"/>
-            </w:rPr>
-            <w:t>.</w:t>
+            <w:t>Инв. № дубл.</w:t>
           </w:r>
         </w:p>
       </w:tc>
@@ -19568,7 +19777,7 @@
   <w:abstractNum w:abstractNumId="0" w15:restartNumberingAfterBreak="0">
     <w:nsid w:val="005C700C"/>
     <w:multiLevelType w:val="hybridMultilevel"/>
-    <w:tmpl w:val="192E7BB6"/>
+    <w:tmpl w:val="4776DDA2"/>
     <w:lvl w:ilvl="0" w:tplc="0419000F">
       <w:start w:val="1"/>
       <w:numFmt w:val="decimal"/>
@@ -20186,6 +20395,184 @@
     </w:lvl>
   </w:abstractNum>
   <w:abstractNum w:abstractNumId="7" w15:restartNumberingAfterBreak="0">
+    <w:nsid w:val="1E6A7174"/>
+    <w:multiLevelType w:val="hybridMultilevel"/>
+    <w:tmpl w:val="945E40C2"/>
+    <w:lvl w:ilvl="0" w:tplc="0419000F">
+      <w:start w:val="1"/>
+      <w:numFmt w:val="decimal"/>
+      <w:lvlText w:val="%1."/>
+      <w:lvlJc w:val="left"/>
+      <w:pPr>
+        <w:ind w:left="720" w:hanging="360"/>
+      </w:pPr>
+      <w:rPr>
+        <w:rFonts w:hint="default"/>
+      </w:rPr>
+    </w:lvl>
+    <w:lvl w:ilvl="1" w:tplc="04190019" w:tentative="1">
+      <w:start w:val="1"/>
+      <w:numFmt w:val="lowerLetter"/>
+      <w:lvlText w:val="%2."/>
+      <w:lvlJc w:val="left"/>
+      <w:pPr>
+        <w:ind w:left="1440" w:hanging="360"/>
+      </w:pPr>
+    </w:lvl>
+    <w:lvl w:ilvl="2" w:tplc="0419001B" w:tentative="1">
+      <w:start w:val="1"/>
+      <w:numFmt w:val="lowerRoman"/>
+      <w:lvlText w:val="%3."/>
+      <w:lvlJc w:val="right"/>
+      <w:pPr>
+        <w:ind w:left="2160" w:hanging="180"/>
+      </w:pPr>
+    </w:lvl>
+    <w:lvl w:ilvl="3" w:tplc="0419000F" w:tentative="1">
+      <w:start w:val="1"/>
+      <w:numFmt w:val="decimal"/>
+      <w:lvlText w:val="%4."/>
+      <w:lvlJc w:val="left"/>
+      <w:pPr>
+        <w:ind w:left="2880" w:hanging="360"/>
+      </w:pPr>
+    </w:lvl>
+    <w:lvl w:ilvl="4" w:tplc="04190019" w:tentative="1">
+      <w:start w:val="1"/>
+      <w:numFmt w:val="lowerLetter"/>
+      <w:lvlText w:val="%5."/>
+      <w:lvlJc w:val="left"/>
+      <w:pPr>
+        <w:ind w:left="3600" w:hanging="360"/>
+      </w:pPr>
+    </w:lvl>
+    <w:lvl w:ilvl="5" w:tplc="0419001B" w:tentative="1">
+      <w:start w:val="1"/>
+      <w:numFmt w:val="lowerRoman"/>
+      <w:lvlText w:val="%6."/>
+      <w:lvlJc w:val="right"/>
+      <w:pPr>
+        <w:ind w:left="4320" w:hanging="180"/>
+      </w:pPr>
+    </w:lvl>
+    <w:lvl w:ilvl="6" w:tplc="0419000F" w:tentative="1">
+      <w:start w:val="1"/>
+      <w:numFmt w:val="decimal"/>
+      <w:lvlText w:val="%7."/>
+      <w:lvlJc w:val="left"/>
+      <w:pPr>
+        <w:ind w:left="5040" w:hanging="360"/>
+      </w:pPr>
+    </w:lvl>
+    <w:lvl w:ilvl="7" w:tplc="04190019" w:tentative="1">
+      <w:start w:val="1"/>
+      <w:numFmt w:val="lowerLetter"/>
+      <w:lvlText w:val="%8."/>
+      <w:lvlJc w:val="left"/>
+      <w:pPr>
+        <w:ind w:left="5760" w:hanging="360"/>
+      </w:pPr>
+    </w:lvl>
+    <w:lvl w:ilvl="8" w:tplc="0419001B" w:tentative="1">
+      <w:start w:val="1"/>
+      <w:numFmt w:val="lowerRoman"/>
+      <w:lvlText w:val="%9."/>
+      <w:lvlJc w:val="right"/>
+      <w:pPr>
+        <w:ind w:left="6480" w:hanging="180"/>
+      </w:pPr>
+    </w:lvl>
+  </w:abstractNum>
+  <w:abstractNum w:abstractNumId="8" w15:restartNumberingAfterBreak="0">
+    <w:nsid w:val="1EFF5CE3"/>
+    <w:multiLevelType w:val="hybridMultilevel"/>
+    <w:tmpl w:val="8FBEF288"/>
+    <w:lvl w:ilvl="0" w:tplc="0419000F">
+      <w:start w:val="1"/>
+      <w:numFmt w:val="decimal"/>
+      <w:lvlText w:val="%1."/>
+      <w:lvlJc w:val="left"/>
+      <w:pPr>
+        <w:ind w:left="1068" w:hanging="360"/>
+      </w:pPr>
+      <w:rPr>
+        <w:rFonts w:hint="default"/>
+      </w:rPr>
+    </w:lvl>
+    <w:lvl w:ilvl="1" w:tplc="0419000F">
+      <w:start w:val="1"/>
+      <w:numFmt w:val="decimal"/>
+      <w:lvlText w:val="%2."/>
+      <w:lvlJc w:val="left"/>
+      <w:pPr>
+        <w:ind w:left="1788" w:hanging="360"/>
+      </w:pPr>
+    </w:lvl>
+    <w:lvl w:ilvl="2" w:tplc="0419001B" w:tentative="1">
+      <w:start w:val="1"/>
+      <w:numFmt w:val="lowerRoman"/>
+      <w:lvlText w:val="%3."/>
+      <w:lvlJc w:val="right"/>
+      <w:pPr>
+        <w:ind w:left="2508" w:hanging="180"/>
+      </w:pPr>
+    </w:lvl>
+    <w:lvl w:ilvl="3" w:tplc="0419000F" w:tentative="1">
+      <w:start w:val="1"/>
+      <w:numFmt w:val="decimal"/>
+      <w:lvlText w:val="%4."/>
+      <w:lvlJc w:val="left"/>
+      <w:pPr>
+        <w:ind w:left="3228" w:hanging="360"/>
+      </w:pPr>
+    </w:lvl>
+    <w:lvl w:ilvl="4" w:tplc="04190019" w:tentative="1">
+      <w:start w:val="1"/>
+      <w:numFmt w:val="lowerLetter"/>
+      <w:lvlText w:val="%5."/>
+      <w:lvlJc w:val="left"/>
+      <w:pPr>
+        <w:ind w:left="3948" w:hanging="360"/>
+      </w:pPr>
+    </w:lvl>
+    <w:lvl w:ilvl="5" w:tplc="0419001B" w:tentative="1">
+      <w:start w:val="1"/>
+      <w:numFmt w:val="lowerRoman"/>
+      <w:lvlText w:val="%6."/>
+      <w:lvlJc w:val="right"/>
+      <w:pPr>
+        <w:ind w:left="4668" w:hanging="180"/>
+      </w:pPr>
+    </w:lvl>
+    <w:lvl w:ilvl="6" w:tplc="0419000F" w:tentative="1">
+      <w:start w:val="1"/>
+      <w:numFmt w:val="decimal"/>
+      <w:lvlText w:val="%7."/>
+      <w:lvlJc w:val="left"/>
+      <w:pPr>
+        <w:ind w:left="5388" w:hanging="360"/>
+      </w:pPr>
+    </w:lvl>
+    <w:lvl w:ilvl="7" w:tplc="04190019" w:tentative="1">
+      <w:start w:val="1"/>
+      <w:numFmt w:val="lowerLetter"/>
+      <w:lvlText w:val="%8."/>
+      <w:lvlJc w:val="left"/>
+      <w:pPr>
+        <w:ind w:left="6108" w:hanging="360"/>
+      </w:pPr>
+    </w:lvl>
+    <w:lvl w:ilvl="8" w:tplc="0419001B" w:tentative="1">
+      <w:start w:val="1"/>
+      <w:numFmt w:val="lowerRoman"/>
+      <w:lvlText w:val="%9."/>
+      <w:lvlJc w:val="right"/>
+      <w:pPr>
+        <w:ind w:left="6828" w:hanging="180"/>
+      </w:pPr>
+    </w:lvl>
+  </w:abstractNum>
+  <w:abstractNum w:abstractNumId="9" w15:restartNumberingAfterBreak="0">
     <w:nsid w:val="20034427"/>
     <w:multiLevelType w:val="hybridMultilevel"/>
     <w:tmpl w:val="3DA69500"/>
@@ -20274,7 +20661,7 @@
       </w:pPr>
     </w:lvl>
   </w:abstractNum>
-  <w:abstractNum w:abstractNumId="8" w15:restartNumberingAfterBreak="0">
+  <w:abstractNum w:abstractNumId="10" w15:restartNumberingAfterBreak="0">
     <w:nsid w:val="208A026D"/>
     <w:multiLevelType w:val="hybridMultilevel"/>
     <w:tmpl w:val="7396D03C"/>
@@ -20363,7 +20750,7 @@
       </w:pPr>
     </w:lvl>
   </w:abstractNum>
-  <w:abstractNum w:abstractNumId="9" w15:restartNumberingAfterBreak="0">
+  <w:abstractNum w:abstractNumId="11" w15:restartNumberingAfterBreak="0">
     <w:nsid w:val="257A76E0"/>
     <w:multiLevelType w:val="multilevel"/>
     <w:tmpl w:val="3DD47060"/>
@@ -20484,7 +20871,7 @@
       </w:rPr>
     </w:lvl>
   </w:abstractNum>
-  <w:abstractNum w:abstractNumId="10" w15:restartNumberingAfterBreak="0">
+  <w:abstractNum w:abstractNumId="12" w15:restartNumberingAfterBreak="0">
     <w:nsid w:val="27966BC4"/>
     <w:multiLevelType w:val="multilevel"/>
     <w:tmpl w:val="15C23C00"/>
@@ -20606,7 +20993,7 @@
       </w:rPr>
     </w:lvl>
   </w:abstractNum>
-  <w:abstractNum w:abstractNumId="11" w15:restartNumberingAfterBreak="0">
+  <w:abstractNum w:abstractNumId="13" w15:restartNumberingAfterBreak="0">
     <w:nsid w:val="297473C6"/>
     <w:multiLevelType w:val="hybridMultilevel"/>
     <w:tmpl w:val="80D8458E"/>
@@ -20695,7 +21082,7 @@
       </w:pPr>
     </w:lvl>
   </w:abstractNum>
-  <w:abstractNum w:abstractNumId="12" w15:restartNumberingAfterBreak="0">
+  <w:abstractNum w:abstractNumId="14" w15:restartNumberingAfterBreak="0">
     <w:nsid w:val="2C82296D"/>
     <w:multiLevelType w:val="hybridMultilevel"/>
     <w:tmpl w:val="C71AD99C"/>
@@ -20784,7 +21171,7 @@
       </w:pPr>
     </w:lvl>
   </w:abstractNum>
-  <w:abstractNum w:abstractNumId="13" w15:restartNumberingAfterBreak="0">
+  <w:abstractNum w:abstractNumId="15" w15:restartNumberingAfterBreak="0">
     <w:nsid w:val="356B0548"/>
     <w:multiLevelType w:val="hybridMultilevel"/>
     <w:tmpl w:val="8676068E"/>
@@ -20873,7 +21260,7 @@
       </w:pPr>
     </w:lvl>
   </w:abstractNum>
-  <w:abstractNum w:abstractNumId="14" w15:restartNumberingAfterBreak="0">
+  <w:abstractNum w:abstractNumId="16" w15:restartNumberingAfterBreak="0">
     <w:nsid w:val="35A12D65"/>
     <w:multiLevelType w:val="hybridMultilevel"/>
     <w:tmpl w:val="0F5A5074"/>
@@ -20962,7 +21349,7 @@
       </w:pPr>
     </w:lvl>
   </w:abstractNum>
-  <w:abstractNum w:abstractNumId="15" w15:restartNumberingAfterBreak="0">
+  <w:abstractNum w:abstractNumId="17" w15:restartNumberingAfterBreak="0">
     <w:nsid w:val="436655E1"/>
     <w:multiLevelType w:val="hybridMultilevel"/>
     <w:tmpl w:val="CF5CACAA"/>
@@ -21051,7 +21438,7 @@
       </w:pPr>
     </w:lvl>
   </w:abstractNum>
-  <w:abstractNum w:abstractNumId="16" w15:restartNumberingAfterBreak="0">
+  <w:abstractNum w:abstractNumId="18" w15:restartNumberingAfterBreak="0">
     <w:nsid w:val="4E142A47"/>
     <w:multiLevelType w:val="hybridMultilevel"/>
     <w:tmpl w:val="3C2CF856"/>
@@ -21140,7 +21527,7 @@
       </w:pPr>
     </w:lvl>
   </w:abstractNum>
-  <w:abstractNum w:abstractNumId="17" w15:restartNumberingAfterBreak="0">
+  <w:abstractNum w:abstractNumId="19" w15:restartNumberingAfterBreak="0">
     <w:nsid w:val="4FA11570"/>
     <w:multiLevelType w:val="hybridMultilevel"/>
     <w:tmpl w:val="47FAA354"/>
@@ -21229,7 +21616,7 @@
       </w:pPr>
     </w:lvl>
   </w:abstractNum>
-  <w:abstractNum w:abstractNumId="18" w15:restartNumberingAfterBreak="0">
+  <w:abstractNum w:abstractNumId="20" w15:restartNumberingAfterBreak="0">
     <w:nsid w:val="502318FB"/>
     <w:multiLevelType w:val="hybridMultilevel"/>
     <w:tmpl w:val="4D7AC8E0"/>
@@ -21318,7 +21705,7 @@
       </w:pPr>
     </w:lvl>
   </w:abstractNum>
-  <w:abstractNum w:abstractNumId="19" w15:restartNumberingAfterBreak="0">
+  <w:abstractNum w:abstractNumId="21" w15:restartNumberingAfterBreak="0">
     <w:nsid w:val="514F0872"/>
     <w:multiLevelType w:val="hybridMultilevel"/>
     <w:tmpl w:val="FF2E14C8"/>
@@ -21407,7 +21794,187 @@
       </w:pPr>
     </w:lvl>
   </w:abstractNum>
-  <w:abstractNum w:abstractNumId="20" w15:restartNumberingAfterBreak="0">
+  <w:abstractNum w:abstractNumId="22" w15:restartNumberingAfterBreak="0">
+    <w:nsid w:val="53D962E6"/>
+    <w:multiLevelType w:val="hybridMultilevel"/>
+    <w:tmpl w:val="276E1F4C"/>
+    <w:lvl w:ilvl="0" w:tplc="A76EBB3A">
+      <w:start w:val="1"/>
+      <w:numFmt w:val="decimal"/>
+      <w:lvlText w:val="%1)"/>
+      <w:lvlJc w:val="left"/>
+      <w:pPr>
+        <w:ind w:left="1776" w:hanging="360"/>
+      </w:pPr>
+      <w:rPr>
+        <w:rFonts w:hint="default"/>
+      </w:rPr>
+    </w:lvl>
+    <w:lvl w:ilvl="1" w:tplc="04190019" w:tentative="1">
+      <w:start w:val="1"/>
+      <w:numFmt w:val="lowerLetter"/>
+      <w:lvlText w:val="%2."/>
+      <w:lvlJc w:val="left"/>
+      <w:pPr>
+        <w:ind w:left="2496" w:hanging="360"/>
+      </w:pPr>
+    </w:lvl>
+    <w:lvl w:ilvl="2" w:tplc="0419001B" w:tentative="1">
+      <w:start w:val="1"/>
+      <w:numFmt w:val="lowerRoman"/>
+      <w:lvlText w:val="%3."/>
+      <w:lvlJc w:val="right"/>
+      <w:pPr>
+        <w:ind w:left="3216" w:hanging="180"/>
+      </w:pPr>
+    </w:lvl>
+    <w:lvl w:ilvl="3" w:tplc="0419000F" w:tentative="1">
+      <w:start w:val="1"/>
+      <w:numFmt w:val="decimal"/>
+      <w:lvlText w:val="%4."/>
+      <w:lvlJc w:val="left"/>
+      <w:pPr>
+        <w:ind w:left="3936" w:hanging="360"/>
+      </w:pPr>
+    </w:lvl>
+    <w:lvl w:ilvl="4" w:tplc="04190019" w:tentative="1">
+      <w:start w:val="1"/>
+      <w:numFmt w:val="lowerLetter"/>
+      <w:lvlText w:val="%5."/>
+      <w:lvlJc w:val="left"/>
+      <w:pPr>
+        <w:ind w:left="4656" w:hanging="360"/>
+      </w:pPr>
+    </w:lvl>
+    <w:lvl w:ilvl="5" w:tplc="0419001B" w:tentative="1">
+      <w:start w:val="1"/>
+      <w:numFmt w:val="lowerRoman"/>
+      <w:lvlText w:val="%6."/>
+      <w:lvlJc w:val="right"/>
+      <w:pPr>
+        <w:ind w:left="5376" w:hanging="180"/>
+      </w:pPr>
+    </w:lvl>
+    <w:lvl w:ilvl="6" w:tplc="0419000F" w:tentative="1">
+      <w:start w:val="1"/>
+      <w:numFmt w:val="decimal"/>
+      <w:lvlText w:val="%7."/>
+      <w:lvlJc w:val="left"/>
+      <w:pPr>
+        <w:ind w:left="6096" w:hanging="360"/>
+      </w:pPr>
+    </w:lvl>
+    <w:lvl w:ilvl="7" w:tplc="04190019" w:tentative="1">
+      <w:start w:val="1"/>
+      <w:numFmt w:val="lowerLetter"/>
+      <w:lvlText w:val="%8."/>
+      <w:lvlJc w:val="left"/>
+      <w:pPr>
+        <w:ind w:left="6816" w:hanging="360"/>
+      </w:pPr>
+    </w:lvl>
+    <w:lvl w:ilvl="8" w:tplc="0419001B" w:tentative="1">
+      <w:start w:val="1"/>
+      <w:numFmt w:val="lowerRoman"/>
+      <w:lvlText w:val="%9."/>
+      <w:lvlJc w:val="right"/>
+      <w:pPr>
+        <w:ind w:left="7536" w:hanging="180"/>
+      </w:pPr>
+    </w:lvl>
+  </w:abstractNum>
+  <w:abstractNum w:abstractNumId="23" w15:restartNumberingAfterBreak="0">
+    <w:nsid w:val="566C432D"/>
+    <w:multiLevelType w:val="hybridMultilevel"/>
+    <w:tmpl w:val="61FEDA4E"/>
+    <w:lvl w:ilvl="0" w:tplc="743469EE">
+      <w:start w:val="1"/>
+      <w:numFmt w:val="decimal"/>
+      <w:lvlText w:val="%1."/>
+      <w:lvlJc w:val="left"/>
+      <w:pPr>
+        <w:ind w:left="1065" w:hanging="360"/>
+      </w:pPr>
+      <w:rPr>
+        <w:rFonts w:ascii="Times New Roman" w:hAnsi="Times New Roman" w:cs="Times New Roman" w:hint="default"/>
+        <w:sz w:val="24"/>
+        <w:szCs w:val="24"/>
+      </w:rPr>
+    </w:lvl>
+    <w:lvl w:ilvl="1" w:tplc="04190019" w:tentative="1">
+      <w:start w:val="1"/>
+      <w:numFmt w:val="lowerLetter"/>
+      <w:lvlText w:val="%2."/>
+      <w:lvlJc w:val="left"/>
+      <w:pPr>
+        <w:ind w:left="1785" w:hanging="360"/>
+      </w:pPr>
+    </w:lvl>
+    <w:lvl w:ilvl="2" w:tplc="0419001B" w:tentative="1">
+      <w:start w:val="1"/>
+      <w:numFmt w:val="lowerRoman"/>
+      <w:lvlText w:val="%3."/>
+      <w:lvlJc w:val="right"/>
+      <w:pPr>
+        <w:ind w:left="2505" w:hanging="180"/>
+      </w:pPr>
+    </w:lvl>
+    <w:lvl w:ilvl="3" w:tplc="0419000F" w:tentative="1">
+      <w:start w:val="1"/>
+      <w:numFmt w:val="decimal"/>
+      <w:lvlText w:val="%4."/>
+      <w:lvlJc w:val="left"/>
+      <w:pPr>
+        <w:ind w:left="3225" w:hanging="360"/>
+      </w:pPr>
+    </w:lvl>
+    <w:lvl w:ilvl="4" w:tplc="04190019" w:tentative="1">
+      <w:start w:val="1"/>
+      <w:numFmt w:val="lowerLetter"/>
+      <w:lvlText w:val="%5."/>
+      <w:lvlJc w:val="left"/>
+      <w:pPr>
+        <w:ind w:left="3945" w:hanging="360"/>
+      </w:pPr>
+    </w:lvl>
+    <w:lvl w:ilvl="5" w:tplc="0419001B" w:tentative="1">
+      <w:start w:val="1"/>
+      <w:numFmt w:val="lowerRoman"/>
+      <w:lvlText w:val="%6."/>
+      <w:lvlJc w:val="right"/>
+      <w:pPr>
+        <w:ind w:left="4665" w:hanging="180"/>
+      </w:pPr>
+    </w:lvl>
+    <w:lvl w:ilvl="6" w:tplc="0419000F" w:tentative="1">
+      <w:start w:val="1"/>
+      <w:numFmt w:val="decimal"/>
+      <w:lvlText w:val="%7."/>
+      <w:lvlJc w:val="left"/>
+      <w:pPr>
+        <w:ind w:left="5385" w:hanging="360"/>
+      </w:pPr>
+    </w:lvl>
+    <w:lvl w:ilvl="7" w:tplc="04190019" w:tentative="1">
+      <w:start w:val="1"/>
+      <w:numFmt w:val="lowerLetter"/>
+      <w:lvlText w:val="%8."/>
+      <w:lvlJc w:val="left"/>
+      <w:pPr>
+        <w:ind w:left="6105" w:hanging="360"/>
+      </w:pPr>
+    </w:lvl>
+    <w:lvl w:ilvl="8" w:tplc="0419001B" w:tentative="1">
+      <w:start w:val="1"/>
+      <w:numFmt w:val="lowerRoman"/>
+      <w:lvlText w:val="%9."/>
+      <w:lvlJc w:val="right"/>
+      <w:pPr>
+        <w:ind w:left="6825" w:hanging="180"/>
+      </w:pPr>
+    </w:lvl>
+  </w:abstractNum>
+  <w:abstractNum w:abstractNumId="24" w15:restartNumberingAfterBreak="0">
     <w:nsid w:val="57BC01B5"/>
     <w:multiLevelType w:val="hybridMultilevel"/>
     <w:tmpl w:val="1FEE56E8"/>
@@ -21496,7 +22063,7 @@
       </w:pPr>
     </w:lvl>
   </w:abstractNum>
-  <w:abstractNum w:abstractNumId="21" w15:restartNumberingAfterBreak="0">
+  <w:abstractNum w:abstractNumId="25" w15:restartNumberingAfterBreak="0">
     <w:nsid w:val="5B191045"/>
     <w:multiLevelType w:val="hybridMultilevel"/>
     <w:tmpl w:val="10607272"/>
@@ -21585,7 +22152,7 @@
       </w:pPr>
     </w:lvl>
   </w:abstractNum>
-  <w:abstractNum w:abstractNumId="22" w15:restartNumberingAfterBreak="0">
+  <w:abstractNum w:abstractNumId="26" w15:restartNumberingAfterBreak="0">
     <w:nsid w:val="5D8039B4"/>
     <w:multiLevelType w:val="multilevel"/>
     <w:tmpl w:val="BE5C5FFE"/>
@@ -21706,7 +22273,7 @@
       </w:rPr>
     </w:lvl>
   </w:abstractNum>
-  <w:abstractNum w:abstractNumId="23" w15:restartNumberingAfterBreak="0">
+  <w:abstractNum w:abstractNumId="27" w15:restartNumberingAfterBreak="0">
     <w:nsid w:val="66B61192"/>
     <w:multiLevelType w:val="hybridMultilevel"/>
     <w:tmpl w:val="9E7A5D96"/>
@@ -21795,7 +22362,7 @@
       </w:pPr>
     </w:lvl>
   </w:abstractNum>
-  <w:abstractNum w:abstractNumId="24" w15:restartNumberingAfterBreak="0">
+  <w:abstractNum w:abstractNumId="28" w15:restartNumberingAfterBreak="0">
     <w:nsid w:val="66F75B3C"/>
     <w:multiLevelType w:val="hybridMultilevel"/>
     <w:tmpl w:val="5C1C262C"/>
@@ -21884,7 +22451,7 @@
       </w:pPr>
     </w:lvl>
   </w:abstractNum>
-  <w:abstractNum w:abstractNumId="25" w15:restartNumberingAfterBreak="0">
+  <w:abstractNum w:abstractNumId="29" w15:restartNumberingAfterBreak="0">
     <w:nsid w:val="75033DAF"/>
     <w:multiLevelType w:val="hybridMultilevel"/>
     <w:tmpl w:val="72B40338"/>
@@ -21973,7 +22540,7 @@
       </w:pPr>
     </w:lvl>
   </w:abstractNum>
-  <w:abstractNum w:abstractNumId="26" w15:restartNumberingAfterBreak="0">
+  <w:abstractNum w:abstractNumId="30" w15:restartNumberingAfterBreak="0">
     <w:nsid w:val="759C2F74"/>
     <w:multiLevelType w:val="hybridMultilevel"/>
     <w:tmpl w:val="C302C7BA"/>
@@ -22062,7 +22629,7 @@
       </w:pPr>
     </w:lvl>
   </w:abstractNum>
-  <w:abstractNum w:abstractNumId="27" w15:restartNumberingAfterBreak="0">
+  <w:abstractNum w:abstractNumId="31" w15:restartNumberingAfterBreak="0">
     <w:nsid w:val="75C559EE"/>
     <w:multiLevelType w:val="hybridMultilevel"/>
     <w:tmpl w:val="1A163DC2"/>
@@ -22152,10 +22719,10 @@
     </w:lvl>
   </w:abstractNum>
   <w:num w:numId="1">
-    <w:abstractNumId w:val="9"/>
+    <w:abstractNumId w:val="11"/>
   </w:num>
   <w:num w:numId="2">
-    <w:abstractNumId w:val="10"/>
+    <w:abstractNumId w:val="12"/>
   </w:num>
   <w:num w:numId="3">
     <w:abstractNumId w:val="2"/>
@@ -22167,61 +22734,61 @@
     <w:abstractNumId w:val="1"/>
   </w:num>
   <w:num w:numId="6">
-    <w:abstractNumId w:val="24"/>
+    <w:abstractNumId w:val="28"/>
   </w:num>
   <w:num w:numId="7">
-    <w:abstractNumId w:val="21"/>
+    <w:abstractNumId w:val="25"/>
   </w:num>
   <w:num w:numId="8">
-    <w:abstractNumId w:val="8"/>
+    <w:abstractNumId w:val="10"/>
   </w:num>
   <w:num w:numId="9">
     <w:abstractNumId w:val="4"/>
   </w:num>
   <w:num w:numId="10">
-    <w:abstractNumId w:val="25"/>
+    <w:abstractNumId w:val="29"/>
   </w:num>
   <w:num w:numId="11">
+    <w:abstractNumId w:val="16"/>
+  </w:num>
+  <w:num w:numId="12">
+    <w:abstractNumId w:val="17"/>
+  </w:num>
+  <w:num w:numId="13">
+    <w:abstractNumId w:val="31"/>
+  </w:num>
+  <w:num w:numId="14">
+    <w:abstractNumId w:val="27"/>
+  </w:num>
+  <w:num w:numId="15">
+    <w:abstractNumId w:val="30"/>
+  </w:num>
+  <w:num w:numId="16">
+    <w:abstractNumId w:val="20"/>
+  </w:num>
+  <w:num w:numId="17">
     <w:abstractNumId w:val="14"/>
   </w:num>
-  <w:num w:numId="12">
+  <w:num w:numId="18">
+    <w:abstractNumId w:val="21"/>
+  </w:num>
+  <w:num w:numId="19">
+    <w:abstractNumId w:val="19"/>
+  </w:num>
+  <w:num w:numId="20">
     <w:abstractNumId w:val="15"/>
   </w:num>
-  <w:num w:numId="13">
-    <w:abstractNumId w:val="27"/>
+  <w:num w:numId="21">
+    <w:abstractNumId w:val="13"/>
   </w:num>
-  <w:num w:numId="14">
-    <w:abstractNumId w:val="23"/>
-  </w:num>
-  <w:num w:numId="15">
-    <w:abstractNumId w:val="26"/>
-  </w:num>
-  <w:num w:numId="16">
+  <w:num w:numId="22">
     <w:abstractNumId w:val="18"/>
   </w:num>
-  <w:num w:numId="17">
-    <w:abstractNumId w:val="12"/>
-  </w:num>
-  <w:num w:numId="18">
-    <w:abstractNumId w:val="19"/>
-  </w:num>
-  <w:num w:numId="19">
-    <w:abstractNumId w:val="17"/>
-  </w:num>
-  <w:num w:numId="20">
-    <w:abstractNumId w:val="13"/>
-  </w:num>
-  <w:num w:numId="21">
-    <w:abstractNumId w:val="11"/>
-  </w:num>
-  <w:num w:numId="22">
-    <w:abstractNumId w:val="16"/>
-  </w:num>
   <w:num w:numId="23">
-    <w:abstractNumId w:val="20"/>
+    <w:abstractNumId w:val="24"/>
   </w:num>
   <w:num w:numId="24">
-    <w:abstractNumId w:val="22"/>
+    <w:abstractNumId w:val="26"/>
   </w:num>
   <w:num w:numId="25">
     <w:abstractNumId w:val="0"/>
@@ -22230,10 +22797,22 @@
     <w:abstractNumId w:val="6"/>
   </w:num>
   <w:num w:numId="27">
-    <w:abstractNumId w:val="7"/>
+    <w:abstractNumId w:val="9"/>
   </w:num>
   <w:num w:numId="28">
     <w:abstractNumId w:val="3"/>
+  </w:num>
+  <w:num w:numId="29">
+    <w:abstractNumId w:val="7"/>
+  </w:num>
+  <w:num w:numId="30">
+    <w:abstractNumId w:val="8"/>
+  </w:num>
+  <w:num w:numId="31">
+    <w:abstractNumId w:val="22"/>
+  </w:num>
+  <w:num w:numId="32">
+    <w:abstractNumId w:val="23"/>
   </w:num>
   <w:numIdMacAtCleanup w:val="26"/>
 </w:numbering>
@@ -23378,7 +23957,7 @@
 </file>
 
 <file path=customXml/itemProps1.xml><?xml version="1.0" encoding="utf-8"?>
-<ds:datastoreItem xmlns:ds="http://schemas.openxmlformats.org/officeDocument/2006/customXml" ds:itemID="{4E738C45-2821-42C9-827E-D51CF9CB7115}">
+<ds:datastoreItem xmlns:ds="http://schemas.openxmlformats.org/officeDocument/2006/customXml" ds:itemID="{220051AD-7842-47E5-B28C-3D15E4C23F31}">
   <ds:schemaRefs>
     <ds:schemaRef ds:uri="http://schemas.openxmlformats.org/officeDocument/2006/bibliography"/>
   </ds:schemaRefs>

</xml_diff>

<commit_message>
Added: Level Up form messages
</commit_message>
<xml_diff>
--- a/ESPDDocumentation/ТЗ.docx
+++ b/ESPDDocumentation/ТЗ.docx
@@ -8516,7 +8516,7 @@
     <w:p>
       <w:pPr>
         <w:spacing w:before="120" w:after="120"/>
-        <w:ind w:firstLine="360"/>
+        <w:ind w:firstLine="705"/>
         <w:jc w:val="both"/>
         <w:rPr>
           <w:rFonts w:ascii="Times New Roman" w:eastAsia="Times New Roman" w:hAnsi="Times New Roman" w:cs="Times New Roman"/>
@@ -8735,15 +8735,7 @@
           <w:sz w:val="24"/>
           <w:szCs w:val="24"/>
         </w:rPr>
-        <w:t xml:space="preserve"> Европейского космического агентства</w:t>
-      </w:r>
-      <w:r>
-        <w:rPr>
-          <w:rFonts w:ascii="Times New Roman" w:hAnsi="Times New Roman" w:cs="Times New Roman"/>
-          <w:sz w:val="24"/>
-          <w:szCs w:val="24"/>
-        </w:rPr>
-        <w:t xml:space="preserve"> на основе следующих входных данных:</w:t>
+        <w:t xml:space="preserve"> Европейского космического агентства на основе следующих входных данных:</w:t>
       </w:r>
     </w:p>
     <w:p>
@@ -8943,7 +8935,7 @@
     <w:p>
       <w:pPr>
         <w:spacing w:before="120" w:after="120"/>
-        <w:ind w:firstLine="360"/>
+        <w:ind w:firstLine="705"/>
         <w:jc w:val="both"/>
         <w:rPr>
           <w:rFonts w:ascii="Times New Roman" w:eastAsia="Times New Roman" w:hAnsi="Times New Roman" w:cs="Times New Roman"/>
@@ -9511,7 +9503,7 @@
     <w:p>
       <w:pPr>
         <w:spacing w:before="120" w:after="120"/>
-        <w:ind w:firstLine="360"/>
+        <w:ind w:firstLine="708"/>
         <w:jc w:val="both"/>
         <w:rPr>
           <w:rFonts w:ascii="Times New Roman" w:eastAsia="Times New Roman" w:hAnsi="Times New Roman" w:cs="Times New Roman"/>
@@ -9706,15 +9698,7 @@
           <w:sz w:val="24"/>
           <w:szCs w:val="24"/>
         </w:rPr>
-        <w:t>использующий</w:t>
-      </w:r>
-      <w:r>
-        <w:rPr>
-          <w:rFonts w:ascii="Times New Roman" w:hAnsi="Times New Roman" w:cs="Times New Roman"/>
-          <w:sz w:val="24"/>
-          <w:szCs w:val="24"/>
-        </w:rPr>
-        <w:t xml:space="preserve"> нотацию атрибутов векторов </w:t>
+        <w:t xml:space="preserve">использующий нотацию атрибутов векторов </w:t>
       </w:r>
       <w:commentRangeStart w:id="24"/>
       <w:r>
@@ -9827,7 +9811,7 @@
     <w:p>
       <w:pPr>
         <w:spacing w:before="120" w:after="120"/>
-        <w:ind w:firstLine="360"/>
+        <w:ind w:firstLine="708"/>
         <w:jc w:val="both"/>
         <w:rPr>
           <w:rFonts w:ascii="Times New Roman" w:eastAsia="Times New Roman" w:hAnsi="Times New Roman" w:cs="Times New Roman"/>
@@ -9976,11 +9960,9 @@
           <w:b/>
           <w:bCs/>
           <w:color w:val="auto"/>
-          <w:lang w:val="en-US"/>
         </w:rPr>
       </w:pPr>
       <w:bookmarkStart w:id="25" w:name="_Hlk482413250"/>
-      <w:bookmarkStart w:id="26" w:name="_Toc482628530"/>
       <w:r>
         <w:rPr>
           <w:rFonts w:ascii="Times New Roman" w:eastAsia="Times New Roman" w:hAnsi="Times New Roman" w:cs="Times New Roman"/>
@@ -9997,8 +9979,9 @@
           <w:bCs/>
           <w:color w:val="auto"/>
         </w:rPr>
-        <w:t xml:space="preserve">. Требования к </w:t>
-      </w:r>
+        <w:t xml:space="preserve">. </w:t>
+      </w:r>
+      <w:bookmarkStart w:id="26" w:name="_Toc482628530"/>
       <w:r>
         <w:rPr>
           <w:rFonts w:ascii="Times New Roman" w:eastAsia="Times New Roman" w:hAnsi="Times New Roman" w:cs="Times New Roman"/>
@@ -10006,34 +9989,69 @@
           <w:bCs/>
           <w:color w:val="auto"/>
         </w:rPr>
+        <w:t xml:space="preserve">Требования к </w:t>
+      </w:r>
+      <w:r>
+        <w:rPr>
+          <w:rFonts w:ascii="Times New Roman" w:eastAsia="Times New Roman" w:hAnsi="Times New Roman" w:cs="Times New Roman"/>
+          <w:b/>
+          <w:bCs/>
+          <w:color w:val="auto"/>
+        </w:rPr>
         <w:t>выходным данным</w:t>
       </w:r>
       <w:bookmarkEnd w:id="26"/>
     </w:p>
     <w:p>
       <w:pPr>
-        <w:spacing w:before="120" w:after="0"/>
+        <w:pStyle w:val="3"/>
+        <w:numPr>
+          <w:ilvl w:val="2"/>
+          <w:numId w:val="45"/>
+        </w:numPr>
         <w:jc w:val="both"/>
         <w:rPr>
-          <w:rFonts w:ascii="Times New Roman" w:eastAsia="Times New Roman" w:hAnsi="Times New Roman" w:cs="Times New Roman"/>
-          <w:sz w:val="24"/>
-          <w:szCs w:val="24"/>
-        </w:rPr>
-      </w:pPr>
-      <w:r>
-        <w:rPr>
-          <w:rFonts w:ascii="Times New Roman" w:eastAsia="Times New Roman" w:hAnsi="Times New Roman" w:cs="Times New Roman"/>
-          <w:sz w:val="24"/>
-          <w:szCs w:val="24"/>
-        </w:rPr>
-        <w:tab/>
-      </w:r>
-      <w:bookmarkStart w:id="27" w:name="_GoBack"/>
-      <w:bookmarkEnd w:id="27"/>
+          <w:rFonts w:ascii="Times New Roman" w:hAnsi="Times New Roman" w:cs="Times New Roman"/>
+          <w:b/>
+          <w:color w:val="auto"/>
+        </w:rPr>
+      </w:pPr>
+      <w:r>
+        <w:rPr>
+          <w:rFonts w:ascii="Times New Roman" w:hAnsi="Times New Roman" w:cs="Times New Roman"/>
+          <w:b/>
+          <w:color w:val="auto"/>
+        </w:rPr>
+        <w:t>Требования к в</w:t>
+      </w:r>
+      <w:r>
+        <w:rPr>
+          <w:rFonts w:ascii="Times New Roman" w:hAnsi="Times New Roman" w:cs="Times New Roman"/>
+          <w:b/>
+          <w:color w:val="auto"/>
+        </w:rPr>
+        <w:t>ыходным</w:t>
+      </w:r>
+      <w:r>
+        <w:rPr>
+          <w:rFonts w:ascii="Times New Roman" w:hAnsi="Times New Roman" w:cs="Times New Roman"/>
+          <w:b/>
+          <w:color w:val="auto"/>
+        </w:rPr>
+        <w:t xml:space="preserve"> данным </w:t>
+      </w:r>
+      <w:r>
+        <w:rPr>
+          <w:rFonts w:ascii="Times New Roman" w:hAnsi="Times New Roman" w:cs="Times New Roman"/>
+          <w:b/>
+          <w:color w:val="auto"/>
+        </w:rPr>
+        <w:t>модуля определения изменения землепользования</w:t>
+      </w:r>
     </w:p>
     <w:p>
       <w:pPr>
-        <w:spacing w:before="120" w:after="0"/>
+        <w:spacing w:before="120"/>
         <w:ind w:firstLine="708"/>
         <w:jc w:val="both"/>
         <w:rPr>
@@ -10048,7 +10066,685 @@
           <w:sz w:val="24"/>
           <w:szCs w:val="24"/>
         </w:rPr>
-        <w:t>Система организации экспертной деятельности должен выдавать пользователю исходный код виджета, для связи с умным контрактом децентрализованного приложения.</w:t>
+        <w:t xml:space="preserve">Модуль программы </w:t>
+      </w:r>
+      <w:r>
+        <w:rPr>
+          <w:rFonts w:ascii="Times New Roman" w:eastAsia="Times New Roman" w:hAnsi="Times New Roman" w:cs="Times New Roman"/>
+          <w:sz w:val="24"/>
+          <w:szCs w:val="24"/>
+        </w:rPr>
+        <w:t xml:space="preserve">для поиска и загрузки данных должен загружать на компьютер пользователя данные </w:t>
+      </w:r>
+      <w:r>
+        <w:rPr>
+          <w:rFonts w:ascii="Times New Roman" w:eastAsia="Times New Roman" w:hAnsi="Times New Roman" w:cs="Times New Roman"/>
+          <w:sz w:val="24"/>
+          <w:szCs w:val="24"/>
+          <w:lang w:val="en-US"/>
+        </w:rPr>
+        <w:t>Sentinel</w:t>
+      </w:r>
+      <w:r>
+        <w:rPr>
+          <w:rFonts w:ascii="Times New Roman" w:eastAsia="Times New Roman" w:hAnsi="Times New Roman" w:cs="Times New Roman"/>
+          <w:sz w:val="24"/>
+          <w:szCs w:val="24"/>
+        </w:rPr>
+        <w:t xml:space="preserve"> 2 </w:t>
+      </w:r>
+      <w:r>
+        <w:rPr>
+          <w:rFonts w:ascii="Times New Roman" w:eastAsia="Times New Roman" w:hAnsi="Times New Roman" w:cs="Times New Roman"/>
+          <w:sz w:val="24"/>
+          <w:szCs w:val="24"/>
+          <w:lang w:val="en-US"/>
+        </w:rPr>
+        <w:t>Level</w:t>
+      </w:r>
+      <w:r>
+        <w:rPr>
+          <w:rFonts w:ascii="Times New Roman" w:eastAsia="Times New Roman" w:hAnsi="Times New Roman" w:cs="Times New Roman"/>
+          <w:sz w:val="24"/>
+          <w:szCs w:val="24"/>
+        </w:rPr>
+        <w:t xml:space="preserve"> 1</w:t>
+      </w:r>
+      <w:r>
+        <w:rPr>
+          <w:rFonts w:ascii="Times New Roman" w:eastAsia="Times New Roman" w:hAnsi="Times New Roman" w:cs="Times New Roman"/>
+          <w:sz w:val="24"/>
+          <w:szCs w:val="24"/>
+          <w:lang w:val="en-US"/>
+        </w:rPr>
+        <w:t>C</w:t>
+      </w:r>
+      <w:r>
+        <w:rPr>
+          <w:rFonts w:ascii="Times New Roman" w:eastAsia="Times New Roman" w:hAnsi="Times New Roman" w:cs="Times New Roman"/>
+          <w:sz w:val="24"/>
+          <w:szCs w:val="24"/>
+        </w:rPr>
+        <w:t xml:space="preserve">, </w:t>
+      </w:r>
+      <w:r>
+        <w:rPr>
+          <w:rFonts w:ascii="Times New Roman" w:eastAsia="Times New Roman" w:hAnsi="Times New Roman" w:cs="Times New Roman"/>
+          <w:sz w:val="24"/>
+          <w:szCs w:val="24"/>
+        </w:rPr>
+        <w:t>соответствующие запросу пользователя</w:t>
+      </w:r>
+      <w:r>
+        <w:rPr>
+          <w:rFonts w:ascii="Times New Roman" w:eastAsia="Times New Roman" w:hAnsi="Times New Roman" w:cs="Times New Roman"/>
+          <w:sz w:val="24"/>
+          <w:szCs w:val="24"/>
+        </w:rPr>
+        <w:t>.</w:t>
+      </w:r>
+    </w:p>
+    <w:p>
+      <w:pPr>
+        <w:pStyle w:val="3"/>
+        <w:numPr>
+          <w:ilvl w:val="2"/>
+          <w:numId w:val="45"/>
+        </w:numPr>
+        <w:spacing w:after="240"/>
+        <w:jc w:val="both"/>
+        <w:rPr>
+          <w:rFonts w:ascii="Times New Roman" w:hAnsi="Times New Roman" w:cs="Times New Roman"/>
+          <w:b/>
+          <w:color w:val="auto"/>
+        </w:rPr>
+      </w:pPr>
+      <w:r>
+        <w:rPr>
+          <w:rFonts w:ascii="Times New Roman" w:hAnsi="Times New Roman" w:cs="Times New Roman"/>
+          <w:b/>
+          <w:color w:val="auto"/>
+        </w:rPr>
+        <w:t>Требования к в</w:t>
+      </w:r>
+      <w:r>
+        <w:rPr>
+          <w:rFonts w:ascii="Times New Roman" w:hAnsi="Times New Roman" w:cs="Times New Roman"/>
+          <w:b/>
+          <w:color w:val="auto"/>
+        </w:rPr>
+        <w:t>ыходным</w:t>
+      </w:r>
+      <w:r>
+        <w:rPr>
+          <w:rFonts w:ascii="Times New Roman" w:hAnsi="Times New Roman" w:cs="Times New Roman"/>
+          <w:b/>
+          <w:color w:val="auto"/>
+        </w:rPr>
+        <w:t xml:space="preserve"> данным </w:t>
+      </w:r>
+      <w:r>
+        <w:rPr>
+          <w:rFonts w:ascii="Times New Roman" w:hAnsi="Times New Roman" w:cs="Times New Roman"/>
+          <w:b/>
+          <w:color w:val="auto"/>
+        </w:rPr>
+        <w:t xml:space="preserve">модуля </w:t>
+      </w:r>
+      <w:r>
+        <w:rPr>
+          <w:rFonts w:ascii="Times New Roman" w:hAnsi="Times New Roman" w:cs="Times New Roman"/>
+          <w:b/>
+          <w:color w:val="auto"/>
+        </w:rPr>
+        <w:t xml:space="preserve">преобразования данных </w:t>
+      </w:r>
+      <w:r>
+        <w:rPr>
+          <w:rFonts w:ascii="Times New Roman" w:hAnsi="Times New Roman" w:cs="Times New Roman"/>
+          <w:b/>
+          <w:color w:val="auto"/>
+          <w:lang w:val="en-US"/>
+        </w:rPr>
+        <w:t>Sentinel</w:t>
+      </w:r>
+      <w:r>
+        <w:rPr>
+          <w:rFonts w:ascii="Times New Roman" w:hAnsi="Times New Roman" w:cs="Times New Roman"/>
+          <w:b/>
+          <w:color w:val="auto"/>
+        </w:rPr>
+        <w:t xml:space="preserve"> 2</w:t>
+      </w:r>
+    </w:p>
+    <w:p>
+      <w:pPr>
+        <w:ind w:firstLine="708"/>
+        <w:rPr>
+          <w:rFonts w:ascii="Times New Roman" w:eastAsia="Times New Roman" w:hAnsi="Times New Roman" w:cs="Times New Roman"/>
+          <w:sz w:val="24"/>
+          <w:szCs w:val="24"/>
+        </w:rPr>
+      </w:pPr>
+      <w:r>
+        <w:rPr>
+          <w:rFonts w:ascii="Times New Roman" w:eastAsia="Times New Roman" w:hAnsi="Times New Roman" w:cs="Times New Roman"/>
+          <w:sz w:val="24"/>
+          <w:szCs w:val="24"/>
+        </w:rPr>
+        <w:t xml:space="preserve">Модуль программы для </w:t>
+      </w:r>
+      <w:r>
+        <w:rPr>
+          <w:rFonts w:ascii="Times New Roman" w:eastAsia="Times New Roman" w:hAnsi="Times New Roman" w:cs="Times New Roman"/>
+          <w:sz w:val="24"/>
+          <w:szCs w:val="24"/>
+        </w:rPr>
+        <w:t xml:space="preserve">преобразования данных спутников </w:t>
+      </w:r>
+      <w:r>
+        <w:rPr>
+          <w:rFonts w:ascii="Times New Roman" w:eastAsia="Times New Roman" w:hAnsi="Times New Roman" w:cs="Times New Roman"/>
+          <w:sz w:val="24"/>
+          <w:szCs w:val="24"/>
+          <w:lang w:val="en-US"/>
+        </w:rPr>
+        <w:t>Sentinel</w:t>
+      </w:r>
+      <w:r>
+        <w:rPr>
+          <w:rFonts w:ascii="Times New Roman" w:eastAsia="Times New Roman" w:hAnsi="Times New Roman" w:cs="Times New Roman"/>
+          <w:sz w:val="24"/>
+          <w:szCs w:val="24"/>
+        </w:rPr>
+        <w:t xml:space="preserve"> 2 </w:t>
+      </w:r>
+      <w:r>
+        <w:rPr>
+          <w:rFonts w:ascii="Times New Roman" w:eastAsia="Times New Roman" w:hAnsi="Times New Roman" w:cs="Times New Roman"/>
+          <w:sz w:val="24"/>
+          <w:szCs w:val="24"/>
+        </w:rPr>
+        <w:t xml:space="preserve">должна сохранять на компьютере пользователя </w:t>
+      </w:r>
+      <w:r>
+        <w:rPr>
+          <w:rFonts w:ascii="Times New Roman" w:eastAsia="Times New Roman" w:hAnsi="Times New Roman" w:cs="Times New Roman"/>
+          <w:sz w:val="24"/>
+          <w:szCs w:val="24"/>
+        </w:rPr>
+        <w:t>преобразованные</w:t>
+      </w:r>
+      <w:r>
+        <w:rPr>
+          <w:rFonts w:ascii="Times New Roman" w:eastAsia="Times New Roman" w:hAnsi="Times New Roman" w:cs="Times New Roman"/>
+          <w:sz w:val="24"/>
+          <w:szCs w:val="24"/>
+        </w:rPr>
+        <w:t xml:space="preserve"> </w:t>
+      </w:r>
+      <w:r>
+        <w:rPr>
+          <w:rFonts w:ascii="Times New Roman" w:eastAsia="Times New Roman" w:hAnsi="Times New Roman" w:cs="Times New Roman"/>
+          <w:sz w:val="24"/>
+          <w:szCs w:val="24"/>
+        </w:rPr>
+        <w:t xml:space="preserve">данные из вида </w:t>
+      </w:r>
+      <w:r>
+        <w:rPr>
+          <w:rFonts w:ascii="Times New Roman" w:eastAsia="Times New Roman" w:hAnsi="Times New Roman" w:cs="Times New Roman"/>
+          <w:sz w:val="24"/>
+          <w:szCs w:val="24"/>
+          <w:lang w:val="en-US"/>
+        </w:rPr>
+        <w:t>Sentinel</w:t>
+      </w:r>
+      <w:r>
+        <w:rPr>
+          <w:rFonts w:ascii="Times New Roman" w:eastAsia="Times New Roman" w:hAnsi="Times New Roman" w:cs="Times New Roman"/>
+          <w:sz w:val="24"/>
+          <w:szCs w:val="24"/>
+        </w:rPr>
+        <w:t xml:space="preserve"> 2 </w:t>
+      </w:r>
+      <w:r>
+        <w:rPr>
+          <w:rFonts w:ascii="Times New Roman" w:eastAsia="Times New Roman" w:hAnsi="Times New Roman" w:cs="Times New Roman"/>
+          <w:sz w:val="24"/>
+          <w:szCs w:val="24"/>
+          <w:lang w:val="en-US"/>
+        </w:rPr>
+        <w:t>Level</w:t>
+      </w:r>
+      <w:r>
+        <w:rPr>
+          <w:rFonts w:ascii="Times New Roman" w:eastAsia="Times New Roman" w:hAnsi="Times New Roman" w:cs="Times New Roman"/>
+          <w:sz w:val="24"/>
+          <w:szCs w:val="24"/>
+        </w:rPr>
+        <w:t xml:space="preserve"> 1</w:t>
+      </w:r>
+      <w:r>
+        <w:rPr>
+          <w:rFonts w:ascii="Times New Roman" w:eastAsia="Times New Roman" w:hAnsi="Times New Roman" w:cs="Times New Roman"/>
+          <w:sz w:val="24"/>
+          <w:szCs w:val="24"/>
+          <w:lang w:val="en-US"/>
+        </w:rPr>
+        <w:t>C</w:t>
+      </w:r>
+      <w:r>
+        <w:rPr>
+          <w:rFonts w:ascii="Times New Roman" w:eastAsia="Times New Roman" w:hAnsi="Times New Roman" w:cs="Times New Roman"/>
+          <w:sz w:val="24"/>
+          <w:szCs w:val="24"/>
+        </w:rPr>
+        <w:t xml:space="preserve"> </w:t>
+      </w:r>
+      <w:r>
+        <w:rPr>
+          <w:rFonts w:ascii="Times New Roman" w:eastAsia="Times New Roman" w:hAnsi="Times New Roman" w:cs="Times New Roman"/>
+          <w:sz w:val="24"/>
+          <w:szCs w:val="24"/>
+        </w:rPr>
+        <w:t xml:space="preserve">к виду </w:t>
+      </w:r>
+      <w:r>
+        <w:rPr>
+          <w:rFonts w:ascii="Times New Roman" w:eastAsia="Times New Roman" w:hAnsi="Times New Roman" w:cs="Times New Roman"/>
+          <w:sz w:val="24"/>
+          <w:szCs w:val="24"/>
+          <w:lang w:val="en-US"/>
+        </w:rPr>
+        <w:t>Sentinel</w:t>
+      </w:r>
+      <w:r>
+        <w:rPr>
+          <w:rFonts w:ascii="Times New Roman" w:eastAsia="Times New Roman" w:hAnsi="Times New Roman" w:cs="Times New Roman"/>
+          <w:sz w:val="24"/>
+          <w:szCs w:val="24"/>
+        </w:rPr>
+        <w:t xml:space="preserve"> 2 </w:t>
+      </w:r>
+      <w:r>
+        <w:rPr>
+          <w:rFonts w:ascii="Times New Roman" w:eastAsia="Times New Roman" w:hAnsi="Times New Roman" w:cs="Times New Roman"/>
+          <w:sz w:val="24"/>
+          <w:szCs w:val="24"/>
+          <w:lang w:val="en-US"/>
+        </w:rPr>
+        <w:t>Level</w:t>
+      </w:r>
+      <w:r>
+        <w:rPr>
+          <w:rFonts w:ascii="Times New Roman" w:eastAsia="Times New Roman" w:hAnsi="Times New Roman" w:cs="Times New Roman"/>
+          <w:sz w:val="24"/>
+          <w:szCs w:val="24"/>
+        </w:rPr>
+        <w:t xml:space="preserve"> 2</w:t>
+      </w:r>
+      <w:r>
+        <w:rPr>
+          <w:rFonts w:ascii="Times New Roman" w:eastAsia="Times New Roman" w:hAnsi="Times New Roman" w:cs="Times New Roman"/>
+          <w:sz w:val="24"/>
+          <w:szCs w:val="24"/>
+          <w:lang w:val="en-US"/>
+        </w:rPr>
+        <w:t>A</w:t>
+      </w:r>
+      <w:r>
+        <w:rPr>
+          <w:rFonts w:ascii="Times New Roman" w:eastAsia="Times New Roman" w:hAnsi="Times New Roman" w:cs="Times New Roman"/>
+          <w:sz w:val="24"/>
+          <w:szCs w:val="24"/>
+        </w:rPr>
+        <w:t>.</w:t>
+      </w:r>
+    </w:p>
+    <w:p>
+      <w:pPr>
+        <w:pStyle w:val="3"/>
+        <w:numPr>
+          <w:ilvl w:val="2"/>
+          <w:numId w:val="45"/>
+        </w:numPr>
+        <w:jc w:val="both"/>
+        <w:rPr>
+          <w:rFonts w:ascii="Times New Roman" w:hAnsi="Times New Roman" w:cs="Times New Roman"/>
+          <w:b/>
+          <w:color w:val="auto"/>
+          <w:lang w:val="en-US"/>
+        </w:rPr>
+      </w:pPr>
+      <w:r>
+        <w:rPr>
+          <w:rFonts w:ascii="Times New Roman" w:hAnsi="Times New Roman" w:cs="Times New Roman"/>
+          <w:b/>
+          <w:color w:val="auto"/>
+        </w:rPr>
+        <w:lastRenderedPageBreak/>
+        <w:t>Требования к в</w:t>
+      </w:r>
+      <w:r>
+        <w:rPr>
+          <w:rFonts w:ascii="Times New Roman" w:hAnsi="Times New Roman" w:cs="Times New Roman"/>
+          <w:b/>
+          <w:color w:val="auto"/>
+        </w:rPr>
+        <w:t>ыходным</w:t>
+      </w:r>
+      <w:r>
+        <w:rPr>
+          <w:rFonts w:ascii="Times New Roman" w:hAnsi="Times New Roman" w:cs="Times New Roman"/>
+          <w:b/>
+          <w:color w:val="auto"/>
+        </w:rPr>
+        <w:t xml:space="preserve"> данным </w:t>
+      </w:r>
+      <w:r>
+        <w:rPr>
+          <w:rFonts w:ascii="Times New Roman" w:hAnsi="Times New Roman" w:cs="Times New Roman"/>
+          <w:b/>
+          <w:color w:val="auto"/>
+        </w:rPr>
+        <w:t xml:space="preserve">модуля </w:t>
+      </w:r>
+      <w:r>
+        <w:rPr>
+          <w:rFonts w:ascii="Times New Roman" w:hAnsi="Times New Roman" w:cs="Times New Roman"/>
+          <w:b/>
+          <w:color w:val="auto"/>
+        </w:rPr>
+        <w:t xml:space="preserve">обучения классификатора </w:t>
+      </w:r>
+      <w:r>
+        <w:rPr>
+          <w:rFonts w:ascii="Times New Roman" w:hAnsi="Times New Roman" w:cs="Times New Roman"/>
+          <w:b/>
+          <w:color w:val="auto"/>
+          <w:lang w:val="en-US"/>
+        </w:rPr>
+        <w:t>SVM</w:t>
+      </w:r>
+    </w:p>
+    <w:p>
+      <w:pPr>
+        <w:spacing w:before="240"/>
+        <w:ind w:firstLine="708"/>
+        <w:jc w:val="both"/>
+        <w:rPr>
+          <w:rFonts w:ascii="Times New Roman" w:eastAsia="Times New Roman" w:hAnsi="Times New Roman" w:cs="Times New Roman"/>
+          <w:sz w:val="24"/>
+          <w:szCs w:val="24"/>
+        </w:rPr>
+      </w:pPr>
+      <w:r>
+        <w:rPr>
+          <w:rFonts w:ascii="Times New Roman" w:eastAsia="Times New Roman" w:hAnsi="Times New Roman" w:cs="Times New Roman"/>
+          <w:sz w:val="24"/>
+          <w:szCs w:val="24"/>
+        </w:rPr>
+        <w:t xml:space="preserve">Модуль программы для обучения классификатора </w:t>
+      </w:r>
+      <w:r>
+        <w:rPr>
+          <w:rFonts w:ascii="Times New Roman" w:eastAsia="Times New Roman" w:hAnsi="Times New Roman" w:cs="Times New Roman"/>
+          <w:sz w:val="24"/>
+          <w:szCs w:val="24"/>
+          <w:lang w:val="en-US"/>
+        </w:rPr>
+        <w:t>SVM</w:t>
+      </w:r>
+      <w:r>
+        <w:rPr>
+          <w:rFonts w:ascii="Times New Roman" w:eastAsia="Times New Roman" w:hAnsi="Times New Roman" w:cs="Times New Roman"/>
+          <w:sz w:val="24"/>
+          <w:szCs w:val="24"/>
+        </w:rPr>
+        <w:t xml:space="preserve"> </w:t>
+      </w:r>
+      <w:r>
+        <w:rPr>
+          <w:rFonts w:ascii="Times New Roman" w:eastAsia="Times New Roman" w:hAnsi="Times New Roman" w:cs="Times New Roman"/>
+          <w:sz w:val="24"/>
+          <w:szCs w:val="24"/>
+        </w:rPr>
+        <w:t xml:space="preserve">должен сериализовать обученный объект классификатора </w:t>
+      </w:r>
+      <w:r>
+        <w:rPr>
+          <w:rFonts w:ascii="Times New Roman" w:eastAsia="Times New Roman" w:hAnsi="Times New Roman" w:cs="Times New Roman"/>
+          <w:sz w:val="24"/>
+          <w:szCs w:val="24"/>
+          <w:lang w:val="en-US"/>
+        </w:rPr>
+        <w:t>SVM</w:t>
+      </w:r>
+      <w:r>
+        <w:rPr>
+          <w:rFonts w:ascii="Times New Roman" w:eastAsia="Times New Roman" w:hAnsi="Times New Roman" w:cs="Times New Roman"/>
+          <w:sz w:val="24"/>
+          <w:szCs w:val="24"/>
+        </w:rPr>
+        <w:t xml:space="preserve"> </w:t>
+      </w:r>
+      <w:r>
+        <w:rPr>
+          <w:rFonts w:ascii="Times New Roman" w:eastAsia="Times New Roman" w:hAnsi="Times New Roman" w:cs="Times New Roman"/>
+          <w:sz w:val="24"/>
+          <w:szCs w:val="24"/>
+        </w:rPr>
+        <w:t xml:space="preserve">для определения </w:t>
+      </w:r>
+      <w:commentRangeStart w:id="27"/>
+      <w:r>
+        <w:rPr>
+          <w:rFonts w:ascii="Times New Roman" w:eastAsia="Times New Roman" w:hAnsi="Times New Roman" w:cs="Times New Roman"/>
+          <w:sz w:val="24"/>
+          <w:szCs w:val="24"/>
+        </w:rPr>
+        <w:t>типа</w:t>
+      </w:r>
+      <w:commentRangeEnd w:id="27"/>
+      <w:r>
+        <w:rPr>
+          <w:rStyle w:val="ae"/>
+        </w:rPr>
+        <w:commentReference w:id="27"/>
+      </w:r>
+      <w:r>
+        <w:rPr>
+          <w:rFonts w:ascii="Times New Roman" w:eastAsia="Times New Roman" w:hAnsi="Times New Roman" w:cs="Times New Roman"/>
+          <w:sz w:val="24"/>
+          <w:szCs w:val="24"/>
+        </w:rPr>
+        <w:t xml:space="preserve"> землепользования </w:t>
+      </w:r>
+      <w:r>
+        <w:rPr>
+          <w:rFonts w:ascii="Times New Roman" w:eastAsia="Times New Roman" w:hAnsi="Times New Roman" w:cs="Times New Roman"/>
+          <w:sz w:val="24"/>
+          <w:szCs w:val="24"/>
+        </w:rPr>
+        <w:t xml:space="preserve">для последующего использования данного объекта классификатора </w:t>
+      </w:r>
+      <w:r>
+        <w:rPr>
+          <w:rFonts w:ascii="Times New Roman" w:eastAsia="Times New Roman" w:hAnsi="Times New Roman" w:cs="Times New Roman"/>
+          <w:sz w:val="24"/>
+          <w:szCs w:val="24"/>
+          <w:lang w:val="en-US"/>
+        </w:rPr>
+        <w:t>SVM</w:t>
+      </w:r>
+      <w:r>
+        <w:rPr>
+          <w:rFonts w:ascii="Times New Roman" w:eastAsia="Times New Roman" w:hAnsi="Times New Roman" w:cs="Times New Roman"/>
+          <w:sz w:val="24"/>
+          <w:szCs w:val="24"/>
+        </w:rPr>
+        <w:t xml:space="preserve"> </w:t>
+      </w:r>
+      <w:r>
+        <w:rPr>
+          <w:rFonts w:ascii="Times New Roman" w:eastAsia="Times New Roman" w:hAnsi="Times New Roman" w:cs="Times New Roman"/>
+          <w:sz w:val="24"/>
+          <w:szCs w:val="24"/>
+        </w:rPr>
+        <w:t>программой.</w:t>
+      </w:r>
+    </w:p>
+    <w:p>
+      <w:pPr>
+        <w:pStyle w:val="3"/>
+        <w:numPr>
+          <w:ilvl w:val="2"/>
+          <w:numId w:val="45"/>
+        </w:numPr>
+        <w:spacing w:after="240"/>
+        <w:jc w:val="both"/>
+        <w:rPr>
+          <w:rFonts w:ascii="Times New Roman" w:hAnsi="Times New Roman" w:cs="Times New Roman"/>
+          <w:b/>
+          <w:color w:val="auto"/>
+        </w:rPr>
+      </w:pPr>
+      <w:r>
+        <w:rPr>
+          <w:rFonts w:ascii="Times New Roman" w:hAnsi="Times New Roman" w:cs="Times New Roman"/>
+          <w:b/>
+          <w:color w:val="auto"/>
+        </w:rPr>
+        <w:t>Требования к в</w:t>
+      </w:r>
+      <w:r>
+        <w:rPr>
+          <w:rFonts w:ascii="Times New Roman" w:hAnsi="Times New Roman" w:cs="Times New Roman"/>
+          <w:b/>
+          <w:color w:val="auto"/>
+        </w:rPr>
+        <w:t>ыходным</w:t>
+      </w:r>
+      <w:r>
+        <w:rPr>
+          <w:rFonts w:ascii="Times New Roman" w:hAnsi="Times New Roman" w:cs="Times New Roman"/>
+          <w:b/>
+          <w:color w:val="auto"/>
+        </w:rPr>
+        <w:t xml:space="preserve"> данным </w:t>
+      </w:r>
+      <w:r>
+        <w:rPr>
+          <w:rFonts w:ascii="Times New Roman" w:hAnsi="Times New Roman" w:cs="Times New Roman"/>
+          <w:b/>
+          <w:color w:val="auto"/>
+        </w:rPr>
+        <w:t>модуля определения изменения землепользования</w:t>
+      </w:r>
+    </w:p>
+    <w:p>
+      <w:pPr>
+        <w:ind w:firstLine="708"/>
+        <w:jc w:val="both"/>
+        <w:rPr>
+          <w:rFonts w:ascii="Times New Roman" w:eastAsia="Times New Roman" w:hAnsi="Times New Roman" w:cs="Times New Roman"/>
+          <w:sz w:val="24"/>
+          <w:szCs w:val="24"/>
+        </w:rPr>
+      </w:pPr>
+      <w:r>
+        <w:rPr>
+          <w:rFonts w:ascii="Times New Roman" w:eastAsia="Times New Roman" w:hAnsi="Times New Roman" w:cs="Times New Roman"/>
+          <w:sz w:val="24"/>
+          <w:szCs w:val="24"/>
+        </w:rPr>
+        <w:t>Модуль программы для определения изменения землепользования по мультисенсорным спутниковым данным долж</w:t>
+      </w:r>
+      <w:r>
+        <w:rPr>
+          <w:rFonts w:ascii="Times New Roman" w:eastAsia="Times New Roman" w:hAnsi="Times New Roman" w:cs="Times New Roman"/>
+          <w:sz w:val="24"/>
+          <w:szCs w:val="24"/>
+        </w:rPr>
+        <w:t xml:space="preserve">ен выводить результат определения изменения землепользования в виде карты классифицированных областей, а </w:t>
+      </w:r>
+      <w:proofErr w:type="gramStart"/>
+      <w:r>
+        <w:rPr>
+          <w:rFonts w:ascii="Times New Roman" w:eastAsia="Times New Roman" w:hAnsi="Times New Roman" w:cs="Times New Roman"/>
+          <w:sz w:val="24"/>
+          <w:szCs w:val="24"/>
+        </w:rPr>
+        <w:t>так же</w:t>
+      </w:r>
+      <w:proofErr w:type="gramEnd"/>
+      <w:r>
+        <w:rPr>
+          <w:rFonts w:ascii="Times New Roman" w:eastAsia="Times New Roman" w:hAnsi="Times New Roman" w:cs="Times New Roman"/>
+          <w:sz w:val="24"/>
+          <w:szCs w:val="24"/>
+        </w:rPr>
+        <w:t xml:space="preserve"> предоставлять возможность сохранять результаты работы в виде векторного файла в формате </w:t>
+      </w:r>
+      <w:r>
+        <w:rPr>
+          <w:rFonts w:ascii="Times New Roman" w:eastAsia="Times New Roman" w:hAnsi="Times New Roman" w:cs="Times New Roman"/>
+          <w:sz w:val="24"/>
+          <w:szCs w:val="24"/>
+          <w:lang w:val="en-US"/>
+        </w:rPr>
+        <w:t>ERSI</w:t>
+      </w:r>
+      <w:r>
+        <w:rPr>
+          <w:rFonts w:ascii="Times New Roman" w:eastAsia="Times New Roman" w:hAnsi="Times New Roman" w:cs="Times New Roman"/>
+          <w:sz w:val="24"/>
+          <w:szCs w:val="24"/>
+        </w:rPr>
+        <w:t xml:space="preserve"> </w:t>
+      </w:r>
+      <w:r>
+        <w:rPr>
+          <w:rFonts w:ascii="Times New Roman" w:eastAsia="Times New Roman" w:hAnsi="Times New Roman" w:cs="Times New Roman"/>
+          <w:sz w:val="24"/>
+          <w:szCs w:val="24"/>
+          <w:lang w:val="en-US"/>
+        </w:rPr>
+        <w:t>Shapefile</w:t>
+      </w:r>
+      <w:r>
+        <w:rPr>
+          <w:rFonts w:ascii="Times New Roman" w:eastAsia="Times New Roman" w:hAnsi="Times New Roman" w:cs="Times New Roman"/>
+          <w:sz w:val="24"/>
+          <w:szCs w:val="24"/>
+        </w:rPr>
+        <w:t xml:space="preserve"> </w:t>
+      </w:r>
+      <w:r>
+        <w:rPr>
+          <w:rFonts w:ascii="Times New Roman" w:eastAsia="Times New Roman" w:hAnsi="Times New Roman" w:cs="Times New Roman"/>
+          <w:sz w:val="24"/>
+          <w:szCs w:val="24"/>
+        </w:rPr>
+        <w:t xml:space="preserve">и генерировать отчет в формате </w:t>
+      </w:r>
+      <w:r>
+        <w:rPr>
+          <w:rFonts w:ascii="Times New Roman" w:eastAsia="Times New Roman" w:hAnsi="Times New Roman" w:cs="Times New Roman"/>
+          <w:sz w:val="24"/>
+          <w:szCs w:val="24"/>
+          <w:lang w:val="en-US"/>
+        </w:rPr>
+        <w:t>pdf</w:t>
+      </w:r>
+      <w:r>
+        <w:rPr>
+          <w:rFonts w:ascii="Times New Roman" w:eastAsia="Times New Roman" w:hAnsi="Times New Roman" w:cs="Times New Roman"/>
+          <w:sz w:val="24"/>
+          <w:szCs w:val="24"/>
+        </w:rPr>
+        <w:t>.</w:t>
       </w:r>
     </w:p>
     <w:p>
@@ -10177,6 +10873,14 @@
         </w:rPr>
         <w:t>Программа должна корректно завершаться при возникновении ошибок</w:t>
       </w:r>
+      <w:r>
+        <w:rPr>
+          <w:rFonts w:ascii="Times New Roman" w:eastAsia="Times New Roman" w:hAnsi="Times New Roman" w:cs="Times New Roman"/>
+          <w:sz w:val="24"/>
+          <w:szCs w:val="24"/>
+        </w:rPr>
+        <w:t>.</w:t>
+      </w:r>
     </w:p>
     <w:p>
       <w:pPr>
@@ -10238,7 +10942,23 @@
           <w:sz w:val="24"/>
           <w:szCs w:val="24"/>
         </w:rPr>
-        <w:t>Пользователь должен владеть продвинутыми навыками</w:t>
+        <w:t xml:space="preserve">Пользователь должен владеть </w:t>
+      </w:r>
+      <w:r>
+        <w:rPr>
+          <w:rFonts w:ascii="Times New Roman" w:eastAsia="Times New Roman" w:hAnsi="Times New Roman" w:cs="Times New Roman"/>
+          <w:sz w:val="24"/>
+          <w:szCs w:val="24"/>
+        </w:rPr>
+        <w:t>базовыми</w:t>
+      </w:r>
+      <w:r>
+        <w:rPr>
+          <w:rFonts w:ascii="Times New Roman" w:eastAsia="Times New Roman" w:hAnsi="Times New Roman" w:cs="Times New Roman"/>
+          <w:sz w:val="24"/>
+          <w:szCs w:val="24"/>
+        </w:rPr>
+        <w:t xml:space="preserve"> навыками</w:t>
       </w:r>
       <w:r>
         <w:rPr>
@@ -10262,18 +10982,41 @@
           <w:sz w:val="24"/>
           <w:szCs w:val="24"/>
         </w:rPr>
-        <w:t xml:space="preserve"> о блокчейн платформе </w:t>
-      </w:r>
-      <w:proofErr w:type="spellStart"/>
-      <w:r>
-        <w:rPr>
-          <w:rFonts w:ascii="Times New Roman" w:eastAsia="Times New Roman" w:hAnsi="Times New Roman" w:cs="Times New Roman"/>
-          <w:sz w:val="24"/>
-          <w:szCs w:val="24"/>
-        </w:rPr>
-        <w:t>Ethereum</w:t>
-      </w:r>
-      <w:proofErr w:type="spellEnd"/>
+        <w:t xml:space="preserve"> о </w:t>
+      </w:r>
+      <w:r>
+        <w:rPr>
+          <w:rFonts w:ascii="Times New Roman" w:eastAsia="Times New Roman" w:hAnsi="Times New Roman" w:cs="Times New Roman"/>
+          <w:sz w:val="24"/>
+          <w:szCs w:val="24"/>
+        </w:rPr>
+        <w:t xml:space="preserve">работе с </w:t>
+      </w:r>
+      <w:r>
+        <w:rPr>
+          <w:rFonts w:ascii="Times New Roman" w:eastAsia="Times New Roman" w:hAnsi="Times New Roman" w:cs="Times New Roman"/>
+          <w:sz w:val="24"/>
+          <w:szCs w:val="24"/>
+          <w:lang w:val="en-US"/>
+        </w:rPr>
+        <w:t>GIS</w:t>
+      </w:r>
+      <w:r>
+        <w:rPr>
+          <w:rFonts w:ascii="Times New Roman" w:eastAsia="Times New Roman" w:hAnsi="Times New Roman" w:cs="Times New Roman"/>
+          <w:sz w:val="24"/>
+          <w:szCs w:val="24"/>
+        </w:rPr>
+        <w:t xml:space="preserve"> </w:t>
+      </w:r>
+      <w:r>
+        <w:rPr>
+          <w:rFonts w:ascii="Times New Roman" w:eastAsia="Times New Roman" w:hAnsi="Times New Roman" w:cs="Times New Roman"/>
+          <w:sz w:val="24"/>
+          <w:szCs w:val="24"/>
+        </w:rPr>
+        <w:t>средствами</w:t>
+      </w:r>
       <w:r>
         <w:rPr>
           <w:rFonts w:ascii="Times New Roman" w:eastAsia="Times New Roman" w:hAnsi="Times New Roman" w:cs="Times New Roman"/>
@@ -10299,7 +11042,6 @@
           <w:sz w:val="24"/>
           <w:szCs w:val="24"/>
         </w:rPr>
-        <w:lastRenderedPageBreak/>
         <w:tab/>
       </w:r>
       <w:r>
@@ -10389,6 +11131,7 @@
           <w:szCs w:val="24"/>
         </w:rPr>
       </w:pPr>
+      <w:commentRangeStart w:id="31"/>
       <w:r>
         <w:rPr>
           <w:rFonts w:ascii="Times New Roman" w:eastAsia="Times New Roman" w:hAnsi="Times New Roman" w:cs="Times New Roman"/>
@@ -10445,6 +11188,13 @@
         </w:rPr>
         <w:t>Жесткий диск со свободным объемом не менее 500Mб</w:t>
       </w:r>
+      <w:commentRangeEnd w:id="31"/>
+      <w:r>
+        <w:rPr>
+          <w:rStyle w:val="ae"/>
+        </w:rPr>
+        <w:commentReference w:id="31"/>
+      </w:r>
     </w:p>
     <w:p>
       <w:pPr>
@@ -10467,7 +11217,7 @@
           <w:sz w:val="24"/>
           <w:szCs w:val="24"/>
         </w:rPr>
-        <w:t>Стабильное интернет соединение</w:t>
+        <w:t>Монитор</w:t>
       </w:r>
     </w:p>
     <w:p>
@@ -10491,7 +11241,7 @@
           <w:sz w:val="24"/>
           <w:szCs w:val="24"/>
         </w:rPr>
-        <w:t>Монитор</w:t>
+        <w:t>Клавиатура</w:t>
       </w:r>
     </w:p>
     <w:p>
@@ -10515,30 +11265,6 @@
           <w:sz w:val="24"/>
           <w:szCs w:val="24"/>
         </w:rPr>
-        <w:t>Клавиатура</w:t>
-      </w:r>
-    </w:p>
-    <w:p>
-      <w:pPr>
-        <w:pStyle w:val="aa"/>
-        <w:numPr>
-          <w:ilvl w:val="0"/>
-          <w:numId w:val="18"/>
-        </w:numPr>
-        <w:spacing w:before="120" w:after="120"/>
-        <w:jc w:val="both"/>
-        <w:rPr>
-          <w:rFonts w:ascii="Times New Roman" w:eastAsia="Times New Roman" w:hAnsi="Times New Roman" w:cs="Times New Roman"/>
-          <w:sz w:val="24"/>
-          <w:szCs w:val="24"/>
-        </w:rPr>
-      </w:pPr>
-      <w:r>
-        <w:rPr>
-          <w:rFonts w:ascii="Times New Roman" w:eastAsia="Times New Roman" w:hAnsi="Times New Roman" w:cs="Times New Roman"/>
-          <w:sz w:val="24"/>
-          <w:szCs w:val="24"/>
-        </w:rPr>
         <w:t>Мышь</w:t>
       </w:r>
     </w:p>
@@ -10553,7 +11279,7 @@
           <w:color w:val="auto"/>
         </w:rPr>
       </w:pPr>
-      <w:bookmarkStart w:id="31" w:name="_Toc482628534"/>
+      <w:bookmarkStart w:id="32" w:name="_Toc482628534"/>
       <w:r>
         <w:rPr>
           <w:rFonts w:ascii="Times New Roman" w:eastAsia="Times New Roman" w:hAnsi="Times New Roman" w:cs="Times New Roman"/>
@@ -10581,89 +11307,47 @@
         </w:rPr>
         <w:t xml:space="preserve"> Требования к информационной и программной совместимости</w:t>
       </w:r>
-      <w:bookmarkEnd w:id="31"/>
+      <w:bookmarkEnd w:id="32"/>
     </w:p>
     <w:p>
       <w:pPr>
         <w:spacing w:before="120" w:after="120"/>
         <w:ind w:firstLine="705"/>
         <w:jc w:val="both"/>
-        <w:rPr>
-          <w:rFonts w:ascii="Times New Roman" w:eastAsia="Times New Roman" w:hAnsi="Times New Roman" w:cs="Times New Roman"/>
-          <w:sz w:val="24"/>
-          <w:szCs w:val="24"/>
-        </w:rPr>
-      </w:pPr>
-      <w:r>
-        <w:rPr>
-          <w:rFonts w:ascii="Times New Roman" w:eastAsia="Times New Roman" w:hAnsi="Times New Roman" w:cs="Times New Roman"/>
-          <w:sz w:val="24"/>
-          <w:szCs w:val="24"/>
-        </w:rPr>
-        <w:t>Сервисом предъявляются следующие требования к информационной и программной совместимости сервера, на котором будет работать разрабатываемый сервис:</w:t>
-      </w:r>
-    </w:p>
-    <w:p>
-      <w:pPr>
-        <w:pStyle w:val="aa"/>
-        <w:numPr>
-          <w:ilvl w:val="0"/>
-          <w:numId w:val="17"/>
-        </w:numPr>
-        <w:spacing w:before="120" w:after="120"/>
-        <w:jc w:val="both"/>
-        <w:rPr>
-          <w:rFonts w:ascii="Times New Roman" w:eastAsia="Times New Roman" w:hAnsi="Times New Roman" w:cs="Times New Roman"/>
-          <w:sz w:val="24"/>
-          <w:szCs w:val="24"/>
-        </w:rPr>
-      </w:pPr>
-      <w:r>
-        <w:rPr>
-          <w:rFonts w:ascii="Times New Roman" w:eastAsia="Times New Roman" w:hAnsi="Times New Roman" w:cs="Times New Roman"/>
-          <w:sz w:val="24"/>
-          <w:szCs w:val="24"/>
-        </w:rPr>
-        <w:t>Установленный пакет N</w:t>
-      </w:r>
-      <w:r>
-        <w:rPr>
-          <w:rFonts w:ascii="Times New Roman" w:eastAsia="Times New Roman" w:hAnsi="Times New Roman" w:cs="Times New Roman"/>
-          <w:sz w:val="24"/>
-          <w:szCs w:val="24"/>
-        </w:rPr>
-        <w:t>ode.js</w:t>
-      </w:r>
-      <w:r>
-        <w:rPr>
-          <w:rFonts w:ascii="Times New Roman" w:eastAsia="Times New Roman" w:hAnsi="Times New Roman" w:cs="Times New Roman"/>
-          <w:sz w:val="24"/>
-          <w:szCs w:val="24"/>
-        </w:rPr>
-        <w:t xml:space="preserve"> версии </w:t>
-      </w:r>
-      <w:r>
-        <w:rPr>
-          <w:rFonts w:ascii="Times New Roman" w:eastAsia="Times New Roman" w:hAnsi="Times New Roman" w:cs="Times New Roman"/>
-          <w:sz w:val="24"/>
-          <w:szCs w:val="24"/>
-        </w:rPr>
-        <w:t>6.10.2</w:t>
-      </w:r>
-    </w:p>
-    <w:p>
-      <w:pPr>
-        <w:spacing w:before="120" w:after="120"/>
-        <w:ind w:firstLine="705"/>
-        <w:jc w:val="both"/>
-      </w:pPr>
-      <w:r>
-        <w:rPr>
-          <w:rFonts w:ascii="Times New Roman" w:eastAsia="Times New Roman" w:hAnsi="Times New Roman" w:cs="Times New Roman"/>
-          <w:sz w:val="24"/>
-          <w:szCs w:val="24"/>
-        </w:rPr>
-        <w:t>Сервисом предъявляются следующие требования к информационной и программной совместимости персональных компьютеров экспертов и авторов и администраторов площадки:</w:t>
+      </w:pPr>
+      <w:r>
+        <w:rPr>
+          <w:rFonts w:ascii="Times New Roman" w:eastAsia="Times New Roman" w:hAnsi="Times New Roman" w:cs="Times New Roman"/>
+          <w:sz w:val="24"/>
+          <w:szCs w:val="24"/>
+        </w:rPr>
+        <w:t>Программой</w:t>
+      </w:r>
+      <w:r>
+        <w:rPr>
+          <w:rFonts w:ascii="Times New Roman" w:eastAsia="Times New Roman" w:hAnsi="Times New Roman" w:cs="Times New Roman"/>
+          <w:sz w:val="24"/>
+          <w:szCs w:val="24"/>
+        </w:rPr>
+        <w:t xml:space="preserve"> предъявляются следующие требования к информационной и программной совместимости персональных компьютеров</w:t>
+      </w:r>
+      <w:r>
+        <w:rPr>
+          <w:rFonts w:ascii="Times New Roman" w:eastAsia="Times New Roman" w:hAnsi="Times New Roman" w:cs="Times New Roman"/>
+          <w:sz w:val="24"/>
+          <w:szCs w:val="24"/>
+        </w:rPr>
+        <w:t xml:space="preserve"> пользователей</w:t>
+      </w:r>
+      <w:bookmarkStart w:id="33" w:name="_GoBack"/>
+      <w:bookmarkEnd w:id="33"/>
+      <w:r>
+        <w:rPr>
+          <w:rFonts w:ascii="Times New Roman" w:eastAsia="Times New Roman" w:hAnsi="Times New Roman" w:cs="Times New Roman"/>
+          <w:sz w:val="24"/>
+          <w:szCs w:val="24"/>
+        </w:rPr>
+        <w:t>:</w:t>
       </w:r>
     </w:p>
     <w:p>
@@ -10960,6 +11644,7 @@
           <w:sz w:val="24"/>
           <w:szCs w:val="24"/>
         </w:rPr>
+        <w:lastRenderedPageBreak/>
         <w:t xml:space="preserve">Установленный браузер </w:t>
       </w:r>
       <w:proofErr w:type="spellStart"/>
@@ -11087,7 +11772,7 @@
           <w:color w:val="auto"/>
         </w:rPr>
       </w:pPr>
-      <w:bookmarkStart w:id="32" w:name="_Toc482628535"/>
+      <w:bookmarkStart w:id="34" w:name="_Toc482628535"/>
       <w:r>
         <w:rPr>
           <w:rFonts w:ascii="Times New Roman" w:eastAsia="Times New Roman" w:hAnsi="Times New Roman" w:cs="Times New Roman"/>
@@ -11115,7 +11800,7 @@
         </w:rPr>
         <w:t xml:space="preserve"> Требования к маркировке и упаковке</w:t>
       </w:r>
-      <w:bookmarkEnd w:id="32"/>
+      <w:bookmarkEnd w:id="34"/>
     </w:p>
     <w:p>
       <w:pPr>
@@ -11287,7 +11972,7 @@
           <w:color w:val="auto"/>
         </w:rPr>
       </w:pPr>
-      <w:bookmarkStart w:id="33" w:name="_Toc482628536"/>
+      <w:bookmarkStart w:id="35" w:name="_Toc482628536"/>
       <w:r>
         <w:rPr>
           <w:rFonts w:ascii="Times New Roman" w:eastAsia="Times New Roman" w:hAnsi="Times New Roman" w:cs="Times New Roman"/>
@@ -11306,7 +11991,7 @@
         </w:rPr>
         <w:t>. Требования к транспортированию и хранению</w:t>
       </w:r>
-      <w:bookmarkEnd w:id="33"/>
+      <w:bookmarkEnd w:id="35"/>
     </w:p>
     <w:p>
       <w:pPr>
@@ -11320,7 +12005,7 @@
       <w:r>
         <w:tab/>
       </w:r>
-      <w:bookmarkStart w:id="34" w:name="_Toc482628537"/>
+      <w:bookmarkStart w:id="36" w:name="_Toc482628537"/>
       <w:r>
         <w:rPr>
           <w:rFonts w:ascii="Times New Roman" w:hAnsi="Times New Roman" w:cs="Times New Roman"/>
@@ -11362,7 +12047,7 @@
         </w:rPr>
         <w:t>)</w:t>
       </w:r>
-      <w:bookmarkEnd w:id="34"/>
+      <w:bookmarkEnd w:id="36"/>
     </w:p>
     <w:p>
       <w:pPr>
@@ -11401,7 +12086,6 @@
           <w:sz w:val="24"/>
           <w:szCs w:val="24"/>
         </w:rPr>
-        <w:lastRenderedPageBreak/>
         <w:t>Требования к транспортировке и хранению компакт-дисков с программным обеспечением являются стандартными и должны соответствовать требованиям ГОСТ Р 7.02-</w:t>
       </w:r>
       <w:r>
@@ -11600,7 +12284,7 @@
           <w:color w:val="auto"/>
         </w:rPr>
       </w:pPr>
-      <w:bookmarkStart w:id="35" w:name="_Toc482628538"/>
+      <w:bookmarkStart w:id="37" w:name="_Toc482628538"/>
       <w:r>
         <w:rPr>
           <w:rFonts w:ascii="Times New Roman" w:hAnsi="Times New Roman" w:cs="Times New Roman"/>
@@ -11651,7 +12335,7 @@
         </w:rPr>
         <w:t xml:space="preserve">       предоставляемых в печатном виде.</w:t>
       </w:r>
-      <w:bookmarkEnd w:id="35"/>
+      <w:bookmarkEnd w:id="37"/>
     </w:p>
     <w:p>
       <w:pPr>
@@ -11710,6 +12394,7 @@
           <w:sz w:val="24"/>
           <w:szCs w:val="24"/>
         </w:rPr>
+        <w:lastRenderedPageBreak/>
         <w:t>В помещении для хранения печатной продукции д</w:t>
       </w:r>
       <w:r>
@@ -11856,7 +12541,7 @@
           <w:color w:val="auto"/>
         </w:rPr>
       </w:pPr>
-      <w:bookmarkStart w:id="36" w:name="_Toc482628539"/>
+      <w:bookmarkStart w:id="38" w:name="_Toc482628539"/>
       <w:r>
         <w:rPr>
           <w:rFonts w:ascii="Times New Roman" w:eastAsia="Times New Roman" w:hAnsi="Times New Roman" w:cs="Times New Roman"/>
@@ -11875,7 +12560,7 @@
         </w:rPr>
         <w:t>. Специальные требования</w:t>
       </w:r>
-      <w:bookmarkEnd w:id="36"/>
+      <w:bookmarkEnd w:id="38"/>
     </w:p>
     <w:p>
       <w:pPr>
@@ -11913,7 +12598,6 @@
           <w:sz w:val="24"/>
           <w:szCs w:val="24"/>
         </w:rPr>
-        <w:lastRenderedPageBreak/>
         <w:br w:type="page"/>
       </w:r>
     </w:p>
@@ -11933,7 +12617,7 @@
           <w:color w:val="auto"/>
         </w:rPr>
       </w:pPr>
-      <w:bookmarkStart w:id="37" w:name="_Toc482628540"/>
+      <w:bookmarkStart w:id="39" w:name="_Toc482628540"/>
       <w:r>
         <w:rPr>
           <w:rFonts w:ascii="Times New Roman" w:eastAsia="Times New Roman" w:hAnsi="Times New Roman" w:cs="Times New Roman"/>
@@ -11944,7 +12628,7 @@
         <w:lastRenderedPageBreak/>
         <w:t>Требования к программной документации</w:t>
       </w:r>
-      <w:bookmarkEnd w:id="37"/>
+      <w:bookmarkEnd w:id="39"/>
     </w:p>
     <w:p>
       <w:pPr>
@@ -11958,7 +12642,7 @@
           <w:color w:val="auto"/>
         </w:rPr>
       </w:pPr>
-      <w:bookmarkStart w:id="38" w:name="_Toc482628541"/>
+      <w:bookmarkStart w:id="40" w:name="_Toc482628541"/>
       <w:r>
         <w:rPr>
           <w:rFonts w:ascii="Times New Roman" w:eastAsia="Times New Roman" w:hAnsi="Times New Roman" w:cs="Times New Roman"/>
@@ -11986,7 +12670,7 @@
         </w:rPr>
         <w:t xml:space="preserve"> Состав программной документации</w:t>
       </w:r>
-      <w:bookmarkEnd w:id="38"/>
+      <w:bookmarkEnd w:id="40"/>
     </w:p>
     <w:p>
       <w:pPr>
@@ -12271,7 +12955,7 @@
           <w:color w:val="auto"/>
         </w:rPr>
       </w:pPr>
-      <w:bookmarkStart w:id="39" w:name="_Toc482628542"/>
+      <w:bookmarkStart w:id="41" w:name="_Toc482628542"/>
       <w:r>
         <w:rPr>
           <w:rFonts w:ascii="Times New Roman" w:eastAsia="Times New Roman" w:hAnsi="Times New Roman" w:cs="Times New Roman"/>
@@ -12282,7 +12966,7 @@
         <w:lastRenderedPageBreak/>
         <w:t>Технико-экономические показатели</w:t>
       </w:r>
-      <w:bookmarkEnd w:id="39"/>
+      <w:bookmarkEnd w:id="41"/>
     </w:p>
     <w:p>
       <w:pPr>
@@ -12295,7 +12979,7 @@
           <w:color w:val="auto"/>
         </w:rPr>
       </w:pPr>
-      <w:bookmarkStart w:id="40" w:name="_Toc482628543"/>
+      <w:bookmarkStart w:id="42" w:name="_Toc482628543"/>
       <w:r>
         <w:rPr>
           <w:rFonts w:ascii="Times New Roman" w:eastAsia="Times New Roman" w:hAnsi="Times New Roman" w:cs="Times New Roman"/>
@@ -12323,7 +13007,7 @@
         </w:rPr>
         <w:t xml:space="preserve"> Предполагаемая потребность</w:t>
       </w:r>
-      <w:bookmarkEnd w:id="40"/>
+      <w:bookmarkEnd w:id="42"/>
     </w:p>
     <w:p>
       <w:pPr>
@@ -12358,7 +13042,7 @@
           <w:color w:val="auto"/>
         </w:rPr>
       </w:pPr>
-      <w:bookmarkStart w:id="41" w:name="_Toc482628544"/>
+      <w:bookmarkStart w:id="43" w:name="_Toc482628544"/>
       <w:r>
         <w:rPr>
           <w:rFonts w:ascii="Times New Roman" w:eastAsia="Times New Roman" w:hAnsi="Times New Roman" w:cs="Times New Roman"/>
@@ -12386,7 +13070,7 @@
         </w:rPr>
         <w:t xml:space="preserve"> Ориентировочная экономическая эффективность</w:t>
       </w:r>
-      <w:bookmarkEnd w:id="41"/>
+      <w:bookmarkEnd w:id="43"/>
       <w:r>
         <w:rPr>
           <w:rFonts w:ascii="Times New Roman" w:eastAsia="Times New Roman" w:hAnsi="Times New Roman" w:cs="Times New Roman"/>
@@ -12473,7 +13157,7 @@
           <w:color w:val="auto"/>
         </w:rPr>
       </w:pPr>
-      <w:bookmarkStart w:id="42" w:name="_Toc482628545"/>
+      <w:bookmarkStart w:id="44" w:name="_Toc482628545"/>
       <w:r>
         <w:rPr>
           <w:rFonts w:ascii="Times New Roman" w:eastAsia="Times New Roman" w:hAnsi="Times New Roman" w:cs="Times New Roman"/>
@@ -12484,7 +13168,7 @@
         <w:lastRenderedPageBreak/>
         <w:t>Стадии и этапы разработки</w:t>
       </w:r>
-      <w:bookmarkEnd w:id="42"/>
+      <w:bookmarkEnd w:id="44"/>
     </w:p>
     <w:p>
       <w:pPr>
@@ -12498,7 +13182,7 @@
           <w:color w:val="auto"/>
         </w:rPr>
       </w:pPr>
-      <w:bookmarkStart w:id="43" w:name="_Toc482628546"/>
+      <w:bookmarkStart w:id="45" w:name="_Toc482628546"/>
       <w:r>
         <w:rPr>
           <w:rFonts w:ascii="Times New Roman" w:eastAsia="Times New Roman" w:hAnsi="Times New Roman" w:cs="Times New Roman"/>
@@ -12526,7 +13210,7 @@
         </w:rPr>
         <w:t xml:space="preserve"> Этапы разработки</w:t>
       </w:r>
-      <w:bookmarkEnd w:id="43"/>
+      <w:bookmarkEnd w:id="45"/>
     </w:p>
     <w:p>
       <w:pPr>
@@ -13390,7 +14074,7 @@
           <w:color w:val="auto"/>
         </w:rPr>
       </w:pPr>
-      <w:bookmarkStart w:id="44" w:name="_Toc482628547"/>
+      <w:bookmarkStart w:id="46" w:name="_Toc482628547"/>
       <w:r>
         <w:rPr>
           <w:rFonts w:ascii="Times New Roman" w:eastAsia="Times New Roman" w:hAnsi="Times New Roman" w:cs="Times New Roman"/>
@@ -13427,7 +14111,7 @@
         </w:rPr>
         <w:t>исполнители</w:t>
       </w:r>
-      <w:bookmarkEnd w:id="44"/>
+      <w:bookmarkEnd w:id="46"/>
     </w:p>
     <w:p>
       <w:pPr>
@@ -13528,7 +14212,7 @@
           <w:color w:val="auto"/>
         </w:rPr>
       </w:pPr>
-      <w:bookmarkStart w:id="45" w:name="_Toc482628548"/>
+      <w:bookmarkStart w:id="47" w:name="_Toc482628548"/>
       <w:r>
         <w:rPr>
           <w:rFonts w:ascii="Times New Roman" w:eastAsia="Times New Roman" w:hAnsi="Times New Roman" w:cs="Times New Roman"/>
@@ -13539,7 +14223,7 @@
         <w:lastRenderedPageBreak/>
         <w:t>Порядок контроля и приемки</w:t>
       </w:r>
-      <w:bookmarkEnd w:id="45"/>
+      <w:bookmarkEnd w:id="47"/>
     </w:p>
     <w:p>
       <w:pPr>
@@ -13590,8 +14274,8 @@
           <w:color w:val="auto"/>
         </w:rPr>
       </w:pPr>
-      <w:bookmarkStart w:id="46" w:name="_Toc451986424"/>
-      <w:bookmarkStart w:id="47" w:name="_Toc482628549"/>
+      <w:bookmarkStart w:id="48" w:name="_Toc451986424"/>
+      <w:bookmarkStart w:id="49" w:name="_Toc482628549"/>
       <w:r>
         <w:rPr>
           <w:rFonts w:ascii="Times New Roman" w:eastAsia="Times New Roman" w:hAnsi="Times New Roman" w:cs="Times New Roman"/>
@@ -13602,8 +14286,8 @@
         <w:lastRenderedPageBreak/>
         <w:t>Список использованной литературы</w:t>
       </w:r>
-      <w:bookmarkEnd w:id="46"/>
-      <w:bookmarkEnd w:id="47"/>
+      <w:bookmarkEnd w:id="48"/>
+      <w:bookmarkEnd w:id="49"/>
     </w:p>
     <w:p/>
     <w:p>
@@ -14424,7 +15108,7 @@
           <w:color w:val="auto"/>
         </w:rPr>
       </w:pPr>
-      <w:bookmarkStart w:id="48" w:name="_Toc482628550"/>
+      <w:bookmarkStart w:id="50" w:name="_Toc482628550"/>
       <w:r>
         <w:rPr>
           <w:rFonts w:ascii="Times New Roman" w:eastAsia="Times New Roman" w:hAnsi="Times New Roman" w:cs="Times New Roman"/>
@@ -14453,7 +15137,7 @@
         </w:rPr>
         <w:t>ерминология</w:t>
       </w:r>
-      <w:bookmarkEnd w:id="48"/>
+      <w:bookmarkEnd w:id="50"/>
     </w:p>
     <w:p>
       <w:pPr>
@@ -21359,6 +22043,38 @@
       </w:r>
     </w:p>
   </w:comment>
+  <w:comment w:id="27" w:author="Артур Лукин" w:date="2018-03-17T10:19:00Z" w:initials="АЛ">
+    <w:p>
+      <w:pPr>
+        <w:pStyle w:val="af"/>
+      </w:pPr>
+      <w:r>
+        <w:rPr>
+          <w:rStyle w:val="ae"/>
+        </w:rPr>
+        <w:annotationRef/>
+      </w:r>
+      <w:r>
+        <w:t>Или типов</w:t>
+      </w:r>
+    </w:p>
+  </w:comment>
+  <w:comment w:id="31" w:author="Артур Лукин" w:date="2018-03-17T11:23:00Z" w:initials="АЛ">
+    <w:p>
+      <w:pPr>
+        <w:pStyle w:val="af"/>
+      </w:pPr>
+      <w:r>
+        <w:rPr>
+          <w:rStyle w:val="ae"/>
+        </w:rPr>
+        <w:annotationRef/>
+      </w:r>
+      <w:r>
+        <w:t>Уточнить</w:t>
+      </w:r>
+    </w:p>
+  </w:comment>
 </w:comments>
 </file>
 
@@ -21375,6 +22091,8 @@
   <w15:commentEx w15:paraId="7A54DE77" w15:done="0"/>
   <w15:commentEx w15:paraId="398E526E" w15:done="0"/>
   <w15:commentEx w15:paraId="48442425" w15:done="0"/>
+  <w15:commentEx w15:paraId="49CF74CD" w15:done="0"/>
+  <w15:commentEx w15:paraId="0479A0F5" w15:done="0"/>
 </w15:commentsEx>
 </file>
 
@@ -21391,6 +22109,8 @@
   <w16cid:commentId w16cid:paraId="7A54DE77" w16cid:durableId="1E570363"/>
   <w16cid:commentId w16cid:paraId="398E526E" w16cid:durableId="1E57053E"/>
   <w16cid:commentId w16cid:paraId="48442425" w16cid:durableId="1E570863"/>
+  <w16cid:commentId w16cid:paraId="49CF74CD" w16cid:durableId="1E576A42"/>
+  <w16cid:commentId w16cid:paraId="0479A0F5" w16cid:durableId="1E57792E"/>
 </w16cid:commentsIds>
 </file>
 
@@ -24062,6 +24782,127 @@
     </w:lvl>
   </w:abstractNum>
   <w:abstractNum w:abstractNumId="21" w15:restartNumberingAfterBreak="0">
+    <w:nsid w:val="3D7B50C1"/>
+    <w:multiLevelType w:val="multilevel"/>
+    <w:tmpl w:val="A0101F56"/>
+    <w:lvl w:ilvl="0">
+      <w:start w:val="4"/>
+      <w:numFmt w:val="decimal"/>
+      <w:lvlText w:val="%1."/>
+      <w:lvlJc w:val="left"/>
+      <w:pPr>
+        <w:ind w:left="720" w:hanging="360"/>
+      </w:pPr>
+      <w:rPr>
+        <w:rFonts w:hint="default"/>
+      </w:rPr>
+    </w:lvl>
+    <w:lvl w:ilvl="1">
+      <w:start w:val="2"/>
+      <w:numFmt w:val="decimal"/>
+      <w:isLgl/>
+      <w:lvlText w:val="%1.%2."/>
+      <w:lvlJc w:val="left"/>
+      <w:pPr>
+        <w:ind w:left="960" w:hanging="600"/>
+      </w:pPr>
+      <w:rPr>
+        <w:rFonts w:hint="default"/>
+      </w:rPr>
+    </w:lvl>
+    <w:lvl w:ilvl="2">
+      <w:start w:val="1"/>
+      <w:numFmt w:val="decimal"/>
+      <w:isLgl/>
+      <w:lvlText w:val="%1.%2.%3."/>
+      <w:lvlJc w:val="left"/>
+      <w:pPr>
+        <w:ind w:left="1080" w:hanging="720"/>
+      </w:pPr>
+      <w:rPr>
+        <w:rFonts w:hint="default"/>
+      </w:rPr>
+    </w:lvl>
+    <w:lvl w:ilvl="3">
+      <w:start w:val="1"/>
+      <w:numFmt w:val="decimal"/>
+      <w:isLgl/>
+      <w:lvlText w:val="%1.%2.%3.%4."/>
+      <w:lvlJc w:val="left"/>
+      <w:pPr>
+        <w:ind w:left="1080" w:hanging="720"/>
+      </w:pPr>
+      <w:rPr>
+        <w:rFonts w:hint="default"/>
+      </w:rPr>
+    </w:lvl>
+    <w:lvl w:ilvl="4">
+      <w:start w:val="1"/>
+      <w:numFmt w:val="decimal"/>
+      <w:isLgl/>
+      <w:lvlText w:val="%1.%2.%3.%4.%5."/>
+      <w:lvlJc w:val="left"/>
+      <w:pPr>
+        <w:ind w:left="1440" w:hanging="1080"/>
+      </w:pPr>
+      <w:rPr>
+        <w:rFonts w:hint="default"/>
+      </w:rPr>
+    </w:lvl>
+    <w:lvl w:ilvl="5">
+      <w:start w:val="1"/>
+      <w:numFmt w:val="decimal"/>
+      <w:isLgl/>
+      <w:lvlText w:val="%1.%2.%3.%4.%5.%6."/>
+      <w:lvlJc w:val="left"/>
+      <w:pPr>
+        <w:ind w:left="1440" w:hanging="1080"/>
+      </w:pPr>
+      <w:rPr>
+        <w:rFonts w:hint="default"/>
+      </w:rPr>
+    </w:lvl>
+    <w:lvl w:ilvl="6">
+      <w:start w:val="1"/>
+      <w:numFmt w:val="decimal"/>
+      <w:isLgl/>
+      <w:lvlText w:val="%1.%2.%3.%4.%5.%6.%7."/>
+      <w:lvlJc w:val="left"/>
+      <w:pPr>
+        <w:ind w:left="1800" w:hanging="1440"/>
+      </w:pPr>
+      <w:rPr>
+        <w:rFonts w:hint="default"/>
+      </w:rPr>
+    </w:lvl>
+    <w:lvl w:ilvl="7">
+      <w:start w:val="1"/>
+      <w:numFmt w:val="decimal"/>
+      <w:isLgl/>
+      <w:lvlText w:val="%1.%2.%3.%4.%5.%6.%7.%8."/>
+      <w:lvlJc w:val="left"/>
+      <w:pPr>
+        <w:ind w:left="1800" w:hanging="1440"/>
+      </w:pPr>
+      <w:rPr>
+        <w:rFonts w:hint="default"/>
+      </w:rPr>
+    </w:lvl>
+    <w:lvl w:ilvl="8">
+      <w:start w:val="1"/>
+      <w:numFmt w:val="decimal"/>
+      <w:isLgl/>
+      <w:lvlText w:val="%1.%2.%3.%4.%5.%6.%7.%8.%9."/>
+      <w:lvlJc w:val="left"/>
+      <w:pPr>
+        <w:ind w:left="2160" w:hanging="1800"/>
+      </w:pPr>
+      <w:rPr>
+        <w:rFonts w:hint="default"/>
+      </w:rPr>
+    </w:lvl>
+  </w:abstractNum>
+  <w:abstractNum w:abstractNumId="22" w15:restartNumberingAfterBreak="0">
     <w:nsid w:val="3F2B2031"/>
     <w:multiLevelType w:val="multilevel"/>
     <w:tmpl w:val="15C23C00"/>
@@ -24183,7 +25024,120 @@
       </w:rPr>
     </w:lvl>
   </w:abstractNum>
-  <w:abstractNum w:abstractNumId="22" w15:restartNumberingAfterBreak="0">
+  <w:abstractNum w:abstractNumId="23" w15:restartNumberingAfterBreak="0">
+    <w:nsid w:val="43106D56"/>
+    <w:multiLevelType w:val="multilevel"/>
+    <w:tmpl w:val="8ECCA36C"/>
+    <w:lvl w:ilvl="0">
+      <w:start w:val="4"/>
+      <w:numFmt w:val="decimal"/>
+      <w:lvlText w:val="%1."/>
+      <w:lvlJc w:val="left"/>
+      <w:pPr>
+        <w:ind w:left="540" w:hanging="540"/>
+      </w:pPr>
+      <w:rPr>
+        <w:rFonts w:hint="default"/>
+      </w:rPr>
+    </w:lvl>
+    <w:lvl w:ilvl="1">
+      <w:start w:val="3"/>
+      <w:numFmt w:val="decimal"/>
+      <w:lvlText w:val="%1.%2."/>
+      <w:lvlJc w:val="left"/>
+      <w:pPr>
+        <w:ind w:left="1080" w:hanging="540"/>
+      </w:pPr>
+      <w:rPr>
+        <w:rFonts w:hint="default"/>
+      </w:rPr>
+    </w:lvl>
+    <w:lvl w:ilvl="2">
+      <w:start w:val="1"/>
+      <w:numFmt w:val="decimal"/>
+      <w:lvlText w:val="%1.%2.%3."/>
+      <w:lvlJc w:val="left"/>
+      <w:pPr>
+        <w:ind w:left="1800" w:hanging="720"/>
+      </w:pPr>
+      <w:rPr>
+        <w:rFonts w:hint="default"/>
+      </w:rPr>
+    </w:lvl>
+    <w:lvl w:ilvl="3">
+      <w:start w:val="1"/>
+      <w:numFmt w:val="decimal"/>
+      <w:lvlText w:val="%1.%2.%3.%4."/>
+      <w:lvlJc w:val="left"/>
+      <w:pPr>
+        <w:ind w:left="2340" w:hanging="720"/>
+      </w:pPr>
+      <w:rPr>
+        <w:rFonts w:hint="default"/>
+      </w:rPr>
+    </w:lvl>
+    <w:lvl w:ilvl="4">
+      <w:start w:val="1"/>
+      <w:numFmt w:val="decimal"/>
+      <w:lvlText w:val="%1.%2.%3.%4.%5."/>
+      <w:lvlJc w:val="left"/>
+      <w:pPr>
+        <w:ind w:left="3240" w:hanging="1080"/>
+      </w:pPr>
+      <w:rPr>
+        <w:rFonts w:hint="default"/>
+      </w:rPr>
+    </w:lvl>
+    <w:lvl w:ilvl="5">
+      <w:start w:val="1"/>
+      <w:numFmt w:val="decimal"/>
+      <w:lvlText w:val="%1.%2.%3.%4.%5.%6."/>
+      <w:lvlJc w:val="left"/>
+      <w:pPr>
+        <w:ind w:left="3780" w:hanging="1080"/>
+      </w:pPr>
+      <w:rPr>
+        <w:rFonts w:hint="default"/>
+      </w:rPr>
+    </w:lvl>
+    <w:lvl w:ilvl="6">
+      <w:start w:val="1"/>
+      <w:numFmt w:val="decimal"/>
+      <w:lvlText w:val="%1.%2.%3.%4.%5.%6.%7."/>
+      <w:lvlJc w:val="left"/>
+      <w:pPr>
+        <w:ind w:left="4680" w:hanging="1440"/>
+      </w:pPr>
+      <w:rPr>
+        <w:rFonts w:hint="default"/>
+      </w:rPr>
+    </w:lvl>
+    <w:lvl w:ilvl="7">
+      <w:start w:val="1"/>
+      <w:numFmt w:val="decimal"/>
+      <w:lvlText w:val="%1.%2.%3.%4.%5.%6.%7.%8."/>
+      <w:lvlJc w:val="left"/>
+      <w:pPr>
+        <w:ind w:left="5220" w:hanging="1440"/>
+      </w:pPr>
+      <w:rPr>
+        <w:rFonts w:hint="default"/>
+      </w:rPr>
+    </w:lvl>
+    <w:lvl w:ilvl="8">
+      <w:start w:val="1"/>
+      <w:numFmt w:val="decimal"/>
+      <w:lvlText w:val="%1.%2.%3.%4.%5.%6.%7.%8.%9."/>
+      <w:lvlJc w:val="left"/>
+      <w:pPr>
+        <w:ind w:left="6120" w:hanging="1800"/>
+      </w:pPr>
+      <w:rPr>
+        <w:rFonts w:hint="default"/>
+      </w:rPr>
+    </w:lvl>
+  </w:abstractNum>
+  <w:abstractNum w:abstractNumId="24" w15:restartNumberingAfterBreak="0">
     <w:nsid w:val="436655E1"/>
     <w:multiLevelType w:val="hybridMultilevel"/>
     <w:tmpl w:val="CF5CACAA"/>
@@ -24272,7 +25226,7 @@
       </w:pPr>
     </w:lvl>
   </w:abstractNum>
-  <w:abstractNum w:abstractNumId="23" w15:restartNumberingAfterBreak="0">
+  <w:abstractNum w:abstractNumId="25" w15:restartNumberingAfterBreak="0">
     <w:nsid w:val="4E142A47"/>
     <w:multiLevelType w:val="hybridMultilevel"/>
     <w:tmpl w:val="3C2CF856"/>
@@ -24361,7 +25315,7 @@
       </w:pPr>
     </w:lvl>
   </w:abstractNum>
-  <w:abstractNum w:abstractNumId="24" w15:restartNumberingAfterBreak="0">
+  <w:abstractNum w:abstractNumId="26" w15:restartNumberingAfterBreak="0">
     <w:nsid w:val="4FA11570"/>
     <w:multiLevelType w:val="hybridMultilevel"/>
     <w:tmpl w:val="47FAA354"/>
@@ -24450,7 +25404,7 @@
       </w:pPr>
     </w:lvl>
   </w:abstractNum>
-  <w:abstractNum w:abstractNumId="25" w15:restartNumberingAfterBreak="0">
+  <w:abstractNum w:abstractNumId="27" w15:restartNumberingAfterBreak="0">
     <w:nsid w:val="502318FB"/>
     <w:multiLevelType w:val="hybridMultilevel"/>
     <w:tmpl w:val="4D7AC8E0"/>
@@ -24539,7 +25493,7 @@
       </w:pPr>
     </w:lvl>
   </w:abstractNum>
-  <w:abstractNum w:abstractNumId="26" w15:restartNumberingAfterBreak="0">
+  <w:abstractNum w:abstractNumId="28" w15:restartNumberingAfterBreak="0">
     <w:nsid w:val="514F0872"/>
     <w:multiLevelType w:val="hybridMultilevel"/>
     <w:tmpl w:val="FF2E14C8"/>
@@ -24628,7 +25582,7 @@
       </w:pPr>
     </w:lvl>
   </w:abstractNum>
-  <w:abstractNum w:abstractNumId="27" w15:restartNumberingAfterBreak="0">
+  <w:abstractNum w:abstractNumId="29" w15:restartNumberingAfterBreak="0">
     <w:nsid w:val="53D962E6"/>
     <w:multiLevelType w:val="hybridMultilevel"/>
     <w:tmpl w:val="276E1F4C"/>
@@ -24717,7 +25671,7 @@
       </w:pPr>
     </w:lvl>
   </w:abstractNum>
-  <w:abstractNum w:abstractNumId="28" w15:restartNumberingAfterBreak="0">
+  <w:abstractNum w:abstractNumId="30" w15:restartNumberingAfterBreak="0">
     <w:nsid w:val="566C432D"/>
     <w:multiLevelType w:val="hybridMultilevel"/>
     <w:tmpl w:val="61FEDA4E"/>
@@ -24808,7 +25762,7 @@
       </w:pPr>
     </w:lvl>
   </w:abstractNum>
-  <w:abstractNum w:abstractNumId="29" w15:restartNumberingAfterBreak="0">
+  <w:abstractNum w:abstractNumId="31" w15:restartNumberingAfterBreak="0">
     <w:nsid w:val="57BC01B5"/>
     <w:multiLevelType w:val="hybridMultilevel"/>
     <w:tmpl w:val="1FEE56E8"/>
@@ -24897,7 +25851,128 @@
       </w:pPr>
     </w:lvl>
   </w:abstractNum>
-  <w:abstractNum w:abstractNumId="30" w15:restartNumberingAfterBreak="0">
+  <w:abstractNum w:abstractNumId="32" w15:restartNumberingAfterBreak="0">
+    <w:nsid w:val="58DB18C7"/>
+    <w:multiLevelType w:val="multilevel"/>
+    <w:tmpl w:val="74EAC392"/>
+    <w:lvl w:ilvl="0">
+      <w:start w:val="1"/>
+      <w:numFmt w:val="decimal"/>
+      <w:lvlText w:val="%1."/>
+      <w:lvlJc w:val="left"/>
+      <w:pPr>
+        <w:ind w:left="720" w:hanging="360"/>
+      </w:pPr>
+      <w:rPr>
+        <w:rFonts w:hint="default"/>
+      </w:rPr>
+    </w:lvl>
+    <w:lvl w:ilvl="1">
+      <w:start w:val="2"/>
+      <w:numFmt w:val="decimal"/>
+      <w:isLgl/>
+      <w:lvlText w:val="%1.%2."/>
+      <w:lvlJc w:val="left"/>
+      <w:pPr>
+        <w:ind w:left="960" w:hanging="600"/>
+      </w:pPr>
+      <w:rPr>
+        <w:rFonts w:hint="default"/>
+      </w:rPr>
+    </w:lvl>
+    <w:lvl w:ilvl="2">
+      <w:start w:val="1"/>
+      <w:numFmt w:val="decimal"/>
+      <w:isLgl/>
+      <w:lvlText w:val="%1.%2.%3."/>
+      <w:lvlJc w:val="left"/>
+      <w:pPr>
+        <w:ind w:left="1080" w:hanging="720"/>
+      </w:pPr>
+      <w:rPr>
+        <w:rFonts w:hint="default"/>
+      </w:rPr>
+    </w:lvl>
+    <w:lvl w:ilvl="3">
+      <w:start w:val="1"/>
+      <w:numFmt w:val="decimal"/>
+      <w:isLgl/>
+      <w:lvlText w:val="%1.%2.%3.%4."/>
+      <w:lvlJc w:val="left"/>
+      <w:pPr>
+        <w:ind w:left="1080" w:hanging="720"/>
+      </w:pPr>
+      <w:rPr>
+        <w:rFonts w:hint="default"/>
+      </w:rPr>
+    </w:lvl>
+    <w:lvl w:ilvl="4">
+      <w:start w:val="1"/>
+      <w:numFmt w:val="decimal"/>
+      <w:isLgl/>
+      <w:lvlText w:val="%1.%2.%3.%4.%5."/>
+      <w:lvlJc w:val="left"/>
+      <w:pPr>
+        <w:ind w:left="1440" w:hanging="1080"/>
+      </w:pPr>
+      <w:rPr>
+        <w:rFonts w:hint="default"/>
+      </w:rPr>
+    </w:lvl>
+    <w:lvl w:ilvl="5">
+      <w:start w:val="1"/>
+      <w:numFmt w:val="decimal"/>
+      <w:isLgl/>
+      <w:lvlText w:val="%1.%2.%3.%4.%5.%6."/>
+      <w:lvlJc w:val="left"/>
+      <w:pPr>
+        <w:ind w:left="1440" w:hanging="1080"/>
+      </w:pPr>
+      <w:rPr>
+        <w:rFonts w:hint="default"/>
+      </w:rPr>
+    </w:lvl>
+    <w:lvl w:ilvl="6">
+      <w:start w:val="1"/>
+      <w:numFmt w:val="decimal"/>
+      <w:isLgl/>
+      <w:lvlText w:val="%1.%2.%3.%4.%5.%6.%7."/>
+      <w:lvlJc w:val="left"/>
+      <w:pPr>
+        <w:ind w:left="1800" w:hanging="1440"/>
+      </w:pPr>
+      <w:rPr>
+        <w:rFonts w:hint="default"/>
+      </w:rPr>
+    </w:lvl>
+    <w:lvl w:ilvl="7">
+      <w:start w:val="1"/>
+      <w:numFmt w:val="decimal"/>
+      <w:isLgl/>
+      <w:lvlText w:val="%1.%2.%3.%4.%5.%6.%7.%8."/>
+      <w:lvlJc w:val="left"/>
+      <w:pPr>
+        <w:ind w:left="1800" w:hanging="1440"/>
+      </w:pPr>
+      <w:rPr>
+        <w:rFonts w:hint="default"/>
+      </w:rPr>
+    </w:lvl>
+    <w:lvl w:ilvl="8">
+      <w:start w:val="1"/>
+      <w:numFmt w:val="decimal"/>
+      <w:isLgl/>
+      <w:lvlText w:val="%1.%2.%3.%4.%5.%6.%7.%8.%9."/>
+      <w:lvlJc w:val="left"/>
+      <w:pPr>
+        <w:ind w:left="2160" w:hanging="1800"/>
+      </w:pPr>
+      <w:rPr>
+        <w:rFonts w:hint="default"/>
+      </w:rPr>
+    </w:lvl>
+  </w:abstractNum>
+  <w:abstractNum w:abstractNumId="33" w15:restartNumberingAfterBreak="0">
     <w:nsid w:val="5B191045"/>
     <w:multiLevelType w:val="hybridMultilevel"/>
     <w:tmpl w:val="10607272"/>
@@ -24986,7 +26061,7 @@
       </w:pPr>
     </w:lvl>
   </w:abstractNum>
-  <w:abstractNum w:abstractNumId="31" w15:restartNumberingAfterBreak="0">
+  <w:abstractNum w:abstractNumId="34" w15:restartNumberingAfterBreak="0">
     <w:nsid w:val="5D8039B4"/>
     <w:multiLevelType w:val="multilevel"/>
     <w:tmpl w:val="BE5C5FFE"/>
@@ -25107,10 +26182,10 @@
       </w:rPr>
     </w:lvl>
   </w:abstractNum>
-  <w:abstractNum w:abstractNumId="32" w15:restartNumberingAfterBreak="0">
+  <w:abstractNum w:abstractNumId="35" w15:restartNumberingAfterBreak="0">
     <w:nsid w:val="60C36894"/>
     <w:multiLevelType w:val="hybridMultilevel"/>
-    <w:tmpl w:val="C8A85382"/>
+    <w:tmpl w:val="706EA9F6"/>
     <w:lvl w:ilvl="0" w:tplc="0419000F">
       <w:start w:val="1"/>
       <w:numFmt w:val="decimal"/>
@@ -25196,7 +26271,346 @@
       </w:pPr>
     </w:lvl>
   </w:abstractNum>
-  <w:abstractNum w:abstractNumId="33" w15:restartNumberingAfterBreak="0">
+  <w:abstractNum w:abstractNumId="36" w15:restartNumberingAfterBreak="0">
+    <w:nsid w:val="6388257B"/>
+    <w:multiLevelType w:val="multilevel"/>
+    <w:tmpl w:val="29AAE8AC"/>
+    <w:lvl w:ilvl="0">
+      <w:start w:val="4"/>
+      <w:numFmt w:val="decimal"/>
+      <w:lvlText w:val="%1."/>
+      <w:lvlJc w:val="left"/>
+      <w:pPr>
+        <w:ind w:left="540" w:hanging="540"/>
+      </w:pPr>
+      <w:rPr>
+        <w:rFonts w:hint="default"/>
+      </w:rPr>
+    </w:lvl>
+    <w:lvl w:ilvl="1">
+      <w:start w:val="3"/>
+      <w:numFmt w:val="decimal"/>
+      <w:lvlText w:val="%1.%2."/>
+      <w:lvlJc w:val="left"/>
+      <w:pPr>
+        <w:ind w:left="894" w:hanging="540"/>
+      </w:pPr>
+      <w:rPr>
+        <w:rFonts w:hint="default"/>
+      </w:rPr>
+    </w:lvl>
+    <w:lvl w:ilvl="2">
+      <w:start w:val="1"/>
+      <w:numFmt w:val="decimal"/>
+      <w:lvlText w:val="%1.%2.%3."/>
+      <w:lvlJc w:val="left"/>
+      <w:pPr>
+        <w:ind w:left="1428" w:hanging="720"/>
+      </w:pPr>
+      <w:rPr>
+        <w:rFonts w:hint="default"/>
+      </w:rPr>
+    </w:lvl>
+    <w:lvl w:ilvl="3">
+      <w:start w:val="1"/>
+      <w:numFmt w:val="decimal"/>
+      <w:lvlText w:val="%1.%2.%3.%4."/>
+      <w:lvlJc w:val="left"/>
+      <w:pPr>
+        <w:ind w:left="1782" w:hanging="720"/>
+      </w:pPr>
+      <w:rPr>
+        <w:rFonts w:hint="default"/>
+      </w:rPr>
+    </w:lvl>
+    <w:lvl w:ilvl="4">
+      <w:start w:val="1"/>
+      <w:numFmt w:val="decimal"/>
+      <w:lvlText w:val="%1.%2.%3.%4.%5."/>
+      <w:lvlJc w:val="left"/>
+      <w:pPr>
+        <w:ind w:left="2496" w:hanging="1080"/>
+      </w:pPr>
+      <w:rPr>
+        <w:rFonts w:hint="default"/>
+      </w:rPr>
+    </w:lvl>
+    <w:lvl w:ilvl="5">
+      <w:start w:val="1"/>
+      <w:numFmt w:val="decimal"/>
+      <w:lvlText w:val="%1.%2.%3.%4.%5.%6."/>
+      <w:lvlJc w:val="left"/>
+      <w:pPr>
+        <w:ind w:left="2850" w:hanging="1080"/>
+      </w:pPr>
+      <w:rPr>
+        <w:rFonts w:hint="default"/>
+      </w:rPr>
+    </w:lvl>
+    <w:lvl w:ilvl="6">
+      <w:start w:val="1"/>
+      <w:numFmt w:val="decimal"/>
+      <w:lvlText w:val="%1.%2.%3.%4.%5.%6.%7."/>
+      <w:lvlJc w:val="left"/>
+      <w:pPr>
+        <w:ind w:left="3564" w:hanging="1440"/>
+      </w:pPr>
+      <w:rPr>
+        <w:rFonts w:hint="default"/>
+      </w:rPr>
+    </w:lvl>
+    <w:lvl w:ilvl="7">
+      <w:start w:val="1"/>
+      <w:numFmt w:val="decimal"/>
+      <w:lvlText w:val="%1.%2.%3.%4.%5.%6.%7.%8."/>
+      <w:lvlJc w:val="left"/>
+      <w:pPr>
+        <w:ind w:left="3918" w:hanging="1440"/>
+      </w:pPr>
+      <w:rPr>
+        <w:rFonts w:hint="default"/>
+      </w:rPr>
+    </w:lvl>
+    <w:lvl w:ilvl="8">
+      <w:start w:val="1"/>
+      <w:numFmt w:val="decimal"/>
+      <w:lvlText w:val="%1.%2.%3.%4.%5.%6.%7.%8.%9."/>
+      <w:lvlJc w:val="left"/>
+      <w:pPr>
+        <w:ind w:left="4632" w:hanging="1800"/>
+      </w:pPr>
+      <w:rPr>
+        <w:rFonts w:hint="default"/>
+      </w:rPr>
+    </w:lvl>
+  </w:abstractNum>
+  <w:abstractNum w:abstractNumId="37" w15:restartNumberingAfterBreak="0">
+    <w:nsid w:val="648F1205"/>
+    <w:multiLevelType w:val="multilevel"/>
+    <w:tmpl w:val="E0581638"/>
+    <w:lvl w:ilvl="0">
+      <w:start w:val="4"/>
+      <w:numFmt w:val="decimal"/>
+      <w:lvlText w:val="%1."/>
+      <w:lvlJc w:val="left"/>
+      <w:pPr>
+        <w:ind w:left="540" w:hanging="540"/>
+      </w:pPr>
+      <w:rPr>
+        <w:rFonts w:hint="default"/>
+      </w:rPr>
+    </w:lvl>
+    <w:lvl w:ilvl="1">
+      <w:start w:val="3"/>
+      <w:numFmt w:val="decimal"/>
+      <w:lvlText w:val="%1.%2."/>
+      <w:lvlJc w:val="left"/>
+      <w:pPr>
+        <w:ind w:left="717" w:hanging="540"/>
+      </w:pPr>
+      <w:rPr>
+        <w:rFonts w:hint="default"/>
+      </w:rPr>
+    </w:lvl>
+    <w:lvl w:ilvl="2">
+      <w:start w:val="1"/>
+      <w:numFmt w:val="decimal"/>
+      <w:lvlText w:val="%1.%2.%3."/>
+      <w:lvlJc w:val="left"/>
+      <w:pPr>
+        <w:ind w:left="1074" w:hanging="720"/>
+      </w:pPr>
+      <w:rPr>
+        <w:rFonts w:hint="default"/>
+      </w:rPr>
+    </w:lvl>
+    <w:lvl w:ilvl="3">
+      <w:start w:val="1"/>
+      <w:numFmt w:val="decimal"/>
+      <w:lvlText w:val="%1.%2.%3.%4."/>
+      <w:lvlJc w:val="left"/>
+      <w:pPr>
+        <w:ind w:left="1251" w:hanging="720"/>
+      </w:pPr>
+      <w:rPr>
+        <w:rFonts w:hint="default"/>
+      </w:rPr>
+    </w:lvl>
+    <w:lvl w:ilvl="4">
+      <w:start w:val="1"/>
+      <w:numFmt w:val="decimal"/>
+      <w:lvlText w:val="%1.%2.%3.%4.%5."/>
+      <w:lvlJc w:val="left"/>
+      <w:pPr>
+        <w:ind w:left="1788" w:hanging="1080"/>
+      </w:pPr>
+      <w:rPr>
+        <w:rFonts w:hint="default"/>
+      </w:rPr>
+    </w:lvl>
+    <w:lvl w:ilvl="5">
+      <w:start w:val="1"/>
+      <w:numFmt w:val="decimal"/>
+      <w:lvlText w:val="%1.%2.%3.%4.%5.%6."/>
+      <w:lvlJc w:val="left"/>
+      <w:pPr>
+        <w:ind w:left="1965" w:hanging="1080"/>
+      </w:pPr>
+      <w:rPr>
+        <w:rFonts w:hint="default"/>
+      </w:rPr>
+    </w:lvl>
+    <w:lvl w:ilvl="6">
+      <w:start w:val="1"/>
+      <w:numFmt w:val="decimal"/>
+      <w:lvlText w:val="%1.%2.%3.%4.%5.%6.%7."/>
+      <w:lvlJc w:val="left"/>
+      <w:pPr>
+        <w:ind w:left="2502" w:hanging="1440"/>
+      </w:pPr>
+      <w:rPr>
+        <w:rFonts w:hint="default"/>
+      </w:rPr>
+    </w:lvl>
+    <w:lvl w:ilvl="7">
+      <w:start w:val="1"/>
+      <w:numFmt w:val="decimal"/>
+      <w:lvlText w:val="%1.%2.%3.%4.%5.%6.%7.%8."/>
+      <w:lvlJc w:val="left"/>
+      <w:pPr>
+        <w:ind w:left="2679" w:hanging="1440"/>
+      </w:pPr>
+      <w:rPr>
+        <w:rFonts w:hint="default"/>
+      </w:rPr>
+    </w:lvl>
+    <w:lvl w:ilvl="8">
+      <w:start w:val="1"/>
+      <w:numFmt w:val="decimal"/>
+      <w:lvlText w:val="%1.%2.%3.%4.%5.%6.%7.%8.%9."/>
+      <w:lvlJc w:val="left"/>
+      <w:pPr>
+        <w:ind w:left="3216" w:hanging="1800"/>
+      </w:pPr>
+      <w:rPr>
+        <w:rFonts w:hint="default"/>
+      </w:rPr>
+    </w:lvl>
+  </w:abstractNum>
+  <w:abstractNum w:abstractNumId="38" w15:restartNumberingAfterBreak="0">
+    <w:nsid w:val="65DA2C89"/>
+    <w:multiLevelType w:val="multilevel"/>
+    <w:tmpl w:val="8C46C486"/>
+    <w:lvl w:ilvl="0">
+      <w:start w:val="4"/>
+      <w:numFmt w:val="decimal"/>
+      <w:lvlText w:val="%1."/>
+      <w:lvlJc w:val="left"/>
+      <w:pPr>
+        <w:ind w:left="540" w:hanging="540"/>
+      </w:pPr>
+      <w:rPr>
+        <w:rFonts w:hint="default"/>
+      </w:rPr>
+    </w:lvl>
+    <w:lvl w:ilvl="1">
+      <w:start w:val="3"/>
+      <w:numFmt w:val="decimal"/>
+      <w:lvlText w:val="%1.%2."/>
+      <w:lvlJc w:val="left"/>
+      <w:pPr>
+        <w:ind w:left="540" w:hanging="540"/>
+      </w:pPr>
+      <w:rPr>
+        <w:rFonts w:hint="default"/>
+      </w:rPr>
+    </w:lvl>
+    <w:lvl w:ilvl="2">
+      <w:start w:val="1"/>
+      <w:numFmt w:val="decimal"/>
+      <w:lvlText w:val="%1.%2.%3."/>
+      <w:lvlJc w:val="left"/>
+      <w:pPr>
+        <w:ind w:left="720" w:hanging="720"/>
+      </w:pPr>
+      <w:rPr>
+        <w:rFonts w:hint="default"/>
+      </w:rPr>
+    </w:lvl>
+    <w:lvl w:ilvl="3">
+      <w:start w:val="1"/>
+      <w:numFmt w:val="decimal"/>
+      <w:lvlText w:val="%1.%2.%3.%4."/>
+      <w:lvlJc w:val="left"/>
+      <w:pPr>
+        <w:ind w:left="720" w:hanging="720"/>
+      </w:pPr>
+      <w:rPr>
+        <w:rFonts w:hint="default"/>
+      </w:rPr>
+    </w:lvl>
+    <w:lvl w:ilvl="4">
+      <w:start w:val="1"/>
+      <w:numFmt w:val="decimal"/>
+      <w:lvlText w:val="%1.%2.%3.%4.%5."/>
+      <w:lvlJc w:val="left"/>
+      <w:pPr>
+        <w:ind w:left="1080" w:hanging="1080"/>
+      </w:pPr>
+      <w:rPr>
+        <w:rFonts w:hint="default"/>
+      </w:rPr>
+    </w:lvl>
+    <w:lvl w:ilvl="5">
+      <w:start w:val="1"/>
+      <w:numFmt w:val="decimal"/>
+      <w:lvlText w:val="%1.%2.%3.%4.%5.%6."/>
+      <w:lvlJc w:val="left"/>
+      <w:pPr>
+        <w:ind w:left="1080" w:hanging="1080"/>
+      </w:pPr>
+      <w:rPr>
+        <w:rFonts w:hint="default"/>
+      </w:rPr>
+    </w:lvl>
+    <w:lvl w:ilvl="6">
+      <w:start w:val="1"/>
+      <w:numFmt w:val="decimal"/>
+      <w:lvlText w:val="%1.%2.%3.%4.%5.%6.%7."/>
+      <w:lvlJc w:val="left"/>
+      <w:pPr>
+        <w:ind w:left="1440" w:hanging="1440"/>
+      </w:pPr>
+      <w:rPr>
+        <w:rFonts w:hint="default"/>
+      </w:rPr>
+    </w:lvl>
+    <w:lvl w:ilvl="7">
+      <w:start w:val="1"/>
+      <w:numFmt w:val="decimal"/>
+      <w:lvlText w:val="%1.%2.%3.%4.%5.%6.%7.%8."/>
+      <w:lvlJc w:val="left"/>
+      <w:pPr>
+        <w:ind w:left="1440" w:hanging="1440"/>
+      </w:pPr>
+      <w:rPr>
+        <w:rFonts w:hint="default"/>
+      </w:rPr>
+    </w:lvl>
+    <w:lvl w:ilvl="8">
+      <w:start w:val="1"/>
+      <w:numFmt w:val="decimal"/>
+      <w:lvlText w:val="%1.%2.%3.%4.%5.%6.%7.%8.%9."/>
+      <w:lvlJc w:val="left"/>
+      <w:pPr>
+        <w:ind w:left="1800" w:hanging="1800"/>
+      </w:pPr>
+      <w:rPr>
+        <w:rFonts w:hint="default"/>
+      </w:rPr>
+    </w:lvl>
+  </w:abstractNum>
+  <w:abstractNum w:abstractNumId="39" w15:restartNumberingAfterBreak="0">
     <w:nsid w:val="66B61192"/>
     <w:multiLevelType w:val="hybridMultilevel"/>
     <w:tmpl w:val="9E7A5D96"/>
@@ -25285,7 +26699,7 @@
       </w:pPr>
     </w:lvl>
   </w:abstractNum>
-  <w:abstractNum w:abstractNumId="34" w15:restartNumberingAfterBreak="0">
+  <w:abstractNum w:abstractNumId="40" w15:restartNumberingAfterBreak="0">
     <w:nsid w:val="66F75B3C"/>
     <w:multiLevelType w:val="hybridMultilevel"/>
     <w:tmpl w:val="5C1C262C"/>
@@ -25374,7 +26788,7 @@
       </w:pPr>
     </w:lvl>
   </w:abstractNum>
-  <w:abstractNum w:abstractNumId="35" w15:restartNumberingAfterBreak="0">
+  <w:abstractNum w:abstractNumId="41" w15:restartNumberingAfterBreak="0">
     <w:nsid w:val="71B03398"/>
     <w:multiLevelType w:val="hybridMultilevel"/>
     <w:tmpl w:val="C8A85382"/>
@@ -25463,7 +26877,7 @@
       </w:pPr>
     </w:lvl>
   </w:abstractNum>
-  <w:abstractNum w:abstractNumId="36" w15:restartNumberingAfterBreak="0">
+  <w:abstractNum w:abstractNumId="42" w15:restartNumberingAfterBreak="0">
     <w:nsid w:val="75033DAF"/>
     <w:multiLevelType w:val="hybridMultilevel"/>
     <w:tmpl w:val="72B40338"/>
@@ -25552,7 +26966,7 @@
       </w:pPr>
     </w:lvl>
   </w:abstractNum>
-  <w:abstractNum w:abstractNumId="37" w15:restartNumberingAfterBreak="0">
+  <w:abstractNum w:abstractNumId="43" w15:restartNumberingAfterBreak="0">
     <w:nsid w:val="759C2F74"/>
     <w:multiLevelType w:val="hybridMultilevel"/>
     <w:tmpl w:val="C302C7BA"/>
@@ -25641,7 +27055,7 @@
       </w:pPr>
     </w:lvl>
   </w:abstractNum>
-  <w:abstractNum w:abstractNumId="38" w15:restartNumberingAfterBreak="0">
+  <w:abstractNum w:abstractNumId="44" w15:restartNumberingAfterBreak="0">
     <w:nsid w:val="75C559EE"/>
     <w:multiLevelType w:val="hybridMultilevel"/>
     <w:tmpl w:val="1A163DC2"/>
@@ -25746,10 +27160,10 @@
     <w:abstractNumId w:val="1"/>
   </w:num>
   <w:num w:numId="6">
-    <w:abstractNumId w:val="34"/>
+    <w:abstractNumId w:val="40"/>
   </w:num>
   <w:num w:numId="7">
-    <w:abstractNumId w:val="30"/>
+    <w:abstractNumId w:val="33"/>
   </w:num>
   <w:num w:numId="8">
     <w:abstractNumId w:val="13"/>
@@ -25758,34 +27172,34 @@
     <w:abstractNumId w:val="7"/>
   </w:num>
   <w:num w:numId="10">
-    <w:abstractNumId w:val="36"/>
+    <w:abstractNumId w:val="42"/>
   </w:num>
   <w:num w:numId="11">
     <w:abstractNumId w:val="20"/>
   </w:num>
   <w:num w:numId="12">
-    <w:abstractNumId w:val="22"/>
+    <w:abstractNumId w:val="24"/>
   </w:num>
   <w:num w:numId="13">
-    <w:abstractNumId w:val="38"/>
+    <w:abstractNumId w:val="44"/>
   </w:num>
   <w:num w:numId="14">
-    <w:abstractNumId w:val="33"/>
+    <w:abstractNumId w:val="39"/>
   </w:num>
   <w:num w:numId="15">
-    <w:abstractNumId w:val="37"/>
+    <w:abstractNumId w:val="43"/>
   </w:num>
   <w:num w:numId="16">
-    <w:abstractNumId w:val="25"/>
+    <w:abstractNumId w:val="27"/>
   </w:num>
   <w:num w:numId="17">
     <w:abstractNumId w:val="17"/>
   </w:num>
   <w:num w:numId="18">
-    <w:abstractNumId w:val="26"/>
+    <w:abstractNumId w:val="28"/>
   </w:num>
   <w:num w:numId="19">
-    <w:abstractNumId w:val="24"/>
+    <w:abstractNumId w:val="26"/>
   </w:num>
   <w:num w:numId="20">
     <w:abstractNumId w:val="19"/>
@@ -25794,13 +27208,13 @@
     <w:abstractNumId w:val="16"/>
   </w:num>
   <w:num w:numId="22">
-    <w:abstractNumId w:val="23"/>
+    <w:abstractNumId w:val="25"/>
   </w:num>
   <w:num w:numId="23">
-    <w:abstractNumId w:val="29"/>
+    <w:abstractNumId w:val="31"/>
   </w:num>
   <w:num w:numId="24">
-    <w:abstractNumId w:val="31"/>
+    <w:abstractNumId w:val="34"/>
   </w:num>
   <w:num w:numId="25">
     <w:abstractNumId w:val="0"/>
@@ -25821,10 +27235,10 @@
     <w:abstractNumId w:val="11"/>
   </w:num>
   <w:num w:numId="31">
-    <w:abstractNumId w:val="27"/>
+    <w:abstractNumId w:val="29"/>
   </w:num>
   <w:num w:numId="32">
-    <w:abstractNumId w:val="28"/>
+    <w:abstractNumId w:val="30"/>
   </w:num>
   <w:num w:numId="33">
     <w:abstractNumId w:val="6"/>
@@ -25833,7 +27247,7 @@
     <w:abstractNumId w:val="5"/>
   </w:num>
   <w:num w:numId="35">
-    <w:abstractNumId w:val="21"/>
+    <w:abstractNumId w:val="22"/>
   </w:num>
   <w:num w:numId="36">
     <w:abstractNumId w:val="3"/>
@@ -25842,10 +27256,28 @@
     <w:abstractNumId w:val="18"/>
   </w:num>
   <w:num w:numId="38">
+    <w:abstractNumId w:val="41"/>
+  </w:num>
+  <w:num w:numId="39">
     <w:abstractNumId w:val="35"/>
   </w:num>
-  <w:num w:numId="39">
+  <w:num w:numId="40">
     <w:abstractNumId w:val="32"/>
+  </w:num>
+  <w:num w:numId="41">
+    <w:abstractNumId w:val="21"/>
+  </w:num>
+  <w:num w:numId="42">
+    <w:abstractNumId w:val="23"/>
+  </w:num>
+  <w:num w:numId="43">
+    <w:abstractNumId w:val="38"/>
+  </w:num>
+  <w:num w:numId="44">
+    <w:abstractNumId w:val="36"/>
+  </w:num>
+  <w:num w:numId="45">
+    <w:abstractNumId w:val="37"/>
   </w:num>
   <w:numIdMacAtCleanup w:val="26"/>
 </w:numbering>
@@ -26990,7 +28422,7 @@
 </file>
 
 <file path=customXml/itemProps1.xml><?xml version="1.0" encoding="utf-8"?>
-<ds:datastoreItem xmlns:ds="http://schemas.openxmlformats.org/officeDocument/2006/customXml" ds:itemID="{EEDDE825-0D0F-4933-BD0B-D84B650760BE}">
+<ds:datastoreItem xmlns:ds="http://schemas.openxmlformats.org/officeDocument/2006/customXml" ds:itemID="{DA9D0ED5-6F1E-49B5-B739-977EA204FABF}">
   <ds:schemaRefs>
     <ds:schemaRef ds:uri="http://schemas.openxmlformats.org/officeDocument/2006/bibliography"/>
   </ds:schemaRefs>

</xml_diff>

<commit_message>
Fixed: Search and download form
</commit_message>
<xml_diff>
--- a/ESPDDocumentation/ТЗ.docx
+++ b/ESPDDocumentation/ТЗ.docx
@@ -6367,41 +6367,120 @@
           <w:sz w:val="24"/>
           <w:szCs w:val="24"/>
         </w:rPr>
-        <w:t xml:space="preserve">). </w:t>
-      </w:r>
-      <w:commentRangeStart w:id="8"/>
-      <w:r>
-        <w:rPr>
-          <w:rFonts w:ascii="Times New Roman" w:eastAsia="Times New Roman" w:hAnsi="Times New Roman" w:cs="Times New Roman"/>
-          <w:sz w:val="24"/>
-          <w:szCs w:val="24"/>
-        </w:rPr>
-        <w:t>(</w:t>
-      </w:r>
-      <w:proofErr w:type="spellStart"/>
-      <w:r>
-        <w:rPr>
-          <w:rFonts w:ascii="Times New Roman" w:eastAsia="Times New Roman" w:hAnsi="Times New Roman" w:cs="Times New Roman"/>
-          <w:sz w:val="24"/>
-          <w:szCs w:val="24"/>
-        </w:rPr>
-        <w:t>сслыка</w:t>
-      </w:r>
-      <w:proofErr w:type="spellEnd"/>
-      <w:r>
-        <w:rPr>
-          <w:rFonts w:ascii="Times New Roman" w:eastAsia="Times New Roman" w:hAnsi="Times New Roman" w:cs="Times New Roman"/>
-          <w:sz w:val="24"/>
-          <w:szCs w:val="24"/>
-        </w:rPr>
-        <w:t xml:space="preserve">) </w:t>
-      </w:r>
-      <w:commentRangeEnd w:id="8"/>
-      <w:r>
-        <w:rPr>
-          <w:rStyle w:val="ae"/>
-        </w:rPr>
-        <w:commentReference w:id="8"/>
+        <w:t>).</w:t>
+      </w:r>
+      <w:sdt>
+        <w:sdtPr>
+          <w:rPr>
+            <w:rFonts w:ascii="Times New Roman" w:eastAsia="Times New Roman" w:hAnsi="Times New Roman" w:cs="Times New Roman"/>
+            <w:sz w:val="24"/>
+            <w:szCs w:val="24"/>
+          </w:rPr>
+          <w:id w:val="559837875"/>
+          <w:citation/>
+        </w:sdtPr>
+        <w:sdtContent>
+          <w:r>
+            <w:rPr>
+              <w:rFonts w:ascii="Times New Roman" w:eastAsia="Times New Roman" w:hAnsi="Times New Roman" w:cs="Times New Roman"/>
+              <w:sz w:val="24"/>
+              <w:szCs w:val="24"/>
+            </w:rPr>
+            <w:fldChar w:fldCharType="begin"/>
+          </w:r>
+          <w:r>
+            <w:rPr>
+              <w:rFonts w:ascii="Times New Roman" w:eastAsia="Times New Roman" w:hAnsi="Times New Roman" w:cs="Times New Roman"/>
+              <w:sz w:val="24"/>
+              <w:szCs w:val="24"/>
+            </w:rPr>
+            <w:instrText xml:space="preserve"> </w:instrText>
+          </w:r>
+          <w:r>
+            <w:rPr>
+              <w:rFonts w:ascii="Times New Roman" w:eastAsia="Times New Roman" w:hAnsi="Times New Roman" w:cs="Times New Roman"/>
+              <w:sz w:val="24"/>
+              <w:szCs w:val="24"/>
+              <w:lang w:val="en-US"/>
+            </w:rPr>
+            <w:instrText>CITATION</w:instrText>
+          </w:r>
+          <w:r>
+            <w:rPr>
+              <w:rFonts w:ascii="Times New Roman" w:eastAsia="Times New Roman" w:hAnsi="Times New Roman" w:cs="Times New Roman"/>
+              <w:sz w:val="24"/>
+              <w:szCs w:val="24"/>
+            </w:rPr>
+            <w:instrText xml:space="preserve"> </w:instrText>
+          </w:r>
+          <w:r>
+            <w:rPr>
+              <w:rFonts w:ascii="Times New Roman" w:eastAsia="Times New Roman" w:hAnsi="Times New Roman" w:cs="Times New Roman"/>
+              <w:sz w:val="24"/>
+              <w:szCs w:val="24"/>
+              <w:lang w:val="en-US"/>
+            </w:rPr>
+            <w:instrText>Eur</w:instrText>
+          </w:r>
+          <w:r>
+            <w:rPr>
+              <w:rFonts w:ascii="Times New Roman" w:eastAsia="Times New Roman" w:hAnsi="Times New Roman" w:cs="Times New Roman"/>
+              <w:sz w:val="24"/>
+              <w:szCs w:val="24"/>
+            </w:rPr>
+            <w:instrText>18 \</w:instrText>
+          </w:r>
+          <w:r>
+            <w:rPr>
+              <w:rFonts w:ascii="Times New Roman" w:eastAsia="Times New Roman" w:hAnsi="Times New Roman" w:cs="Times New Roman"/>
+              <w:sz w:val="24"/>
+              <w:szCs w:val="24"/>
+              <w:lang w:val="en-US"/>
+            </w:rPr>
+            <w:instrText>l</w:instrText>
+          </w:r>
+          <w:r>
+            <w:rPr>
+              <w:rFonts w:ascii="Times New Roman" w:eastAsia="Times New Roman" w:hAnsi="Times New Roman" w:cs="Times New Roman"/>
+              <w:sz w:val="24"/>
+              <w:szCs w:val="24"/>
+            </w:rPr>
+            <w:instrText xml:space="preserve"> 1033 </w:instrText>
+          </w:r>
+          <w:r>
+            <w:rPr>
+              <w:rFonts w:ascii="Times New Roman" w:eastAsia="Times New Roman" w:hAnsi="Times New Roman" w:cs="Times New Roman"/>
+              <w:sz w:val="24"/>
+              <w:szCs w:val="24"/>
+            </w:rPr>
+            <w:fldChar w:fldCharType="separate"/>
+          </w:r>
+          <w:r>
+            <w:rPr>
+              <w:rFonts w:ascii="Times New Roman" w:eastAsia="Times New Roman" w:hAnsi="Times New Roman" w:cs="Times New Roman"/>
+              <w:noProof/>
+              <w:sz w:val="24"/>
+              <w:szCs w:val="24"/>
+            </w:rPr>
+            <w:t xml:space="preserve"> [2]</w:t>
+          </w:r>
+          <w:r>
+            <w:rPr>
+              <w:rFonts w:ascii="Times New Roman" w:eastAsia="Times New Roman" w:hAnsi="Times New Roman" w:cs="Times New Roman"/>
+              <w:sz w:val="24"/>
+              <w:szCs w:val="24"/>
+            </w:rPr>
+            <w:fldChar w:fldCharType="end"/>
+          </w:r>
+        </w:sdtContent>
+      </w:sdt>
+      <w:r>
+        <w:rPr>
+          <w:rFonts w:ascii="Times New Roman" w:eastAsia="Times New Roman" w:hAnsi="Times New Roman" w:cs="Times New Roman"/>
+          <w:sz w:val="24"/>
+          <w:szCs w:val="24"/>
+        </w:rPr>
+        <w:t xml:space="preserve"> </w:t>
       </w:r>
       <w:r>
         <w:rPr>
@@ -6434,31 +6513,7 @@
           <w:sz w:val="24"/>
           <w:szCs w:val="24"/>
         </w:rPr>
-        <w:t xml:space="preserve"> </w:t>
-      </w:r>
-      <w:commentRangeStart w:id="9"/>
-      <w:r>
-        <w:rPr>
-          <w:rFonts w:ascii="Times New Roman" w:eastAsia="Times New Roman" w:hAnsi="Times New Roman" w:cs="Times New Roman"/>
-          <w:sz w:val="24"/>
-          <w:szCs w:val="24"/>
-        </w:rPr>
-        <w:t>производить атмосферную коррекцию полученных данных</w:t>
-      </w:r>
-      <w:commentRangeEnd w:id="9"/>
-      <w:r>
-        <w:rPr>
-          <w:rStyle w:val="ae"/>
-        </w:rPr>
-        <w:commentReference w:id="9"/>
-      </w:r>
-      <w:r>
-        <w:rPr>
-          <w:rFonts w:ascii="Times New Roman" w:eastAsia="Times New Roman" w:hAnsi="Times New Roman" w:cs="Times New Roman"/>
-          <w:sz w:val="24"/>
-          <w:szCs w:val="24"/>
-        </w:rPr>
-        <w:t>,</w:t>
+        <w:t xml:space="preserve"> производить атмосферную коррекцию полученных данных,</w:t>
       </w:r>
       <w:r>
         <w:rPr>
@@ -6574,7 +6629,7 @@
           <w:color w:val="auto"/>
         </w:rPr>
       </w:pPr>
-      <w:bookmarkStart w:id="10" w:name="_Toc482628523"/>
+      <w:bookmarkStart w:id="8" w:name="_Toc482628523"/>
       <w:r>
         <w:rPr>
           <w:rFonts w:ascii="Times New Roman" w:eastAsia="Times New Roman" w:hAnsi="Times New Roman" w:cs="Times New Roman"/>
@@ -6585,7 +6640,7 @@
         <w:lastRenderedPageBreak/>
         <w:t>Основания для разработки</w:t>
       </w:r>
-      <w:bookmarkEnd w:id="10"/>
+      <w:bookmarkEnd w:id="8"/>
     </w:p>
     <w:p>
       <w:pPr>
@@ -6598,7 +6653,7 @@
           <w:color w:val="auto"/>
         </w:rPr>
       </w:pPr>
-      <w:bookmarkStart w:id="11" w:name="_Toc482628524"/>
+      <w:bookmarkStart w:id="9" w:name="_Toc482628524"/>
       <w:r>
         <w:rPr>
           <w:rFonts w:ascii="Times New Roman" w:eastAsia="Times New Roman" w:hAnsi="Times New Roman" w:cs="Times New Roman"/>
@@ -6635,7 +6690,7 @@
         </w:rPr>
         <w:t>Документы, на основании которых ведется разработка</w:t>
       </w:r>
-      <w:bookmarkEnd w:id="11"/>
+      <w:bookmarkEnd w:id="9"/>
     </w:p>
     <w:p>
       <w:pPr>
@@ -6658,21 +6713,77 @@
         </w:rPr>
         <w:t xml:space="preserve">Разработка программы ведется на основании приказа Национального исследовательского университета «Высшая Школа Экономики» </w:t>
       </w:r>
-      <w:commentRangeStart w:id="12"/>
-      <w:r>
-        <w:rPr>
-          <w:rFonts w:ascii="Times New Roman" w:eastAsia="Times New Roman" w:hAnsi="Times New Roman" w:cs="Times New Roman"/>
-          <w:sz w:val="24"/>
-          <w:szCs w:val="24"/>
-        </w:rPr>
-        <w:t>№ 2.3-02/1804-01 «Об изменении тем, руководителей курсовых работ студентов образовательной программы Программная инженерия факультета компьютерных наук» от 18.04.2017.</w:t>
-      </w:r>
-      <w:commentRangeEnd w:id="12"/>
-      <w:r>
-        <w:rPr>
-          <w:rStyle w:val="ae"/>
-        </w:rPr>
-        <w:commentReference w:id="12"/>
+      <w:r>
+        <w:rPr>
+          <w:rFonts w:ascii="Times New Roman" w:eastAsia="Times New Roman" w:hAnsi="Times New Roman" w:cs="Times New Roman"/>
+          <w:sz w:val="24"/>
+          <w:szCs w:val="24"/>
+        </w:rPr>
+        <w:t xml:space="preserve">№ </w:t>
+      </w:r>
+      <w:r>
+        <w:rPr>
+          <w:rFonts w:ascii="Times New Roman" w:eastAsia="Times New Roman" w:hAnsi="Times New Roman" w:cs="Times New Roman"/>
+          <w:sz w:val="24"/>
+          <w:szCs w:val="24"/>
+        </w:rPr>
+        <w:t xml:space="preserve">2.3-02/1903-01 </w:t>
+      </w:r>
+      <w:r>
+        <w:rPr>
+          <w:rFonts w:ascii="Times New Roman" w:eastAsia="Times New Roman" w:hAnsi="Times New Roman" w:cs="Times New Roman"/>
+          <w:sz w:val="24"/>
+          <w:szCs w:val="24"/>
+        </w:rPr>
+        <w:t>«Об изменении тем, руководителей курсовых работ студентов образовательной программы Программная инженерия факультета компьютерных наук» от 1</w:t>
+      </w:r>
+      <w:r>
+        <w:rPr>
+          <w:rFonts w:ascii="Times New Roman" w:eastAsia="Times New Roman" w:hAnsi="Times New Roman" w:cs="Times New Roman"/>
+          <w:sz w:val="24"/>
+          <w:szCs w:val="24"/>
+        </w:rPr>
+        <w:t>9</w:t>
+      </w:r>
+      <w:r>
+        <w:rPr>
+          <w:rFonts w:ascii="Times New Roman" w:eastAsia="Times New Roman" w:hAnsi="Times New Roman" w:cs="Times New Roman"/>
+          <w:sz w:val="24"/>
+          <w:szCs w:val="24"/>
+        </w:rPr>
+        <w:t>.0</w:t>
+      </w:r>
+      <w:r>
+        <w:rPr>
+          <w:rFonts w:ascii="Times New Roman" w:eastAsia="Times New Roman" w:hAnsi="Times New Roman" w:cs="Times New Roman"/>
+          <w:sz w:val="24"/>
+          <w:szCs w:val="24"/>
+        </w:rPr>
+        <w:t>3</w:t>
+      </w:r>
+      <w:r>
+        <w:rPr>
+          <w:rFonts w:ascii="Times New Roman" w:eastAsia="Times New Roman" w:hAnsi="Times New Roman" w:cs="Times New Roman"/>
+          <w:sz w:val="24"/>
+          <w:szCs w:val="24"/>
+        </w:rPr>
+        <w:t>.201</w:t>
+      </w:r>
+      <w:r>
+        <w:rPr>
+          <w:rFonts w:ascii="Times New Roman" w:eastAsia="Times New Roman" w:hAnsi="Times New Roman" w:cs="Times New Roman"/>
+          <w:sz w:val="24"/>
+          <w:szCs w:val="24"/>
+        </w:rPr>
+        <w:t>8</w:t>
+      </w:r>
+      <w:r>
+        <w:rPr>
+          <w:rFonts w:ascii="Times New Roman" w:eastAsia="Times New Roman" w:hAnsi="Times New Roman" w:cs="Times New Roman"/>
+          <w:sz w:val="24"/>
+          <w:szCs w:val="24"/>
+        </w:rPr>
+        <w:t>.</w:t>
       </w:r>
     </w:p>
     <w:p>
@@ -6708,7 +6819,7 @@
           <w:color w:val="auto"/>
         </w:rPr>
       </w:pPr>
-      <w:bookmarkStart w:id="13" w:name="_Toc482628525"/>
+      <w:bookmarkStart w:id="10" w:name="_Toc482628525"/>
       <w:r>
         <w:rPr>
           <w:rFonts w:ascii="Times New Roman" w:eastAsia="Times New Roman" w:hAnsi="Times New Roman" w:cs="Times New Roman"/>
@@ -6719,7 +6830,7 @@
         <w:lastRenderedPageBreak/>
         <w:t>Назначение разработки</w:t>
       </w:r>
-      <w:bookmarkEnd w:id="13"/>
+      <w:bookmarkEnd w:id="10"/>
     </w:p>
     <w:p>
       <w:pPr>
@@ -6732,7 +6843,7 @@
           <w:color w:val="auto"/>
         </w:rPr>
       </w:pPr>
-      <w:bookmarkStart w:id="14" w:name="_Toc482628526"/>
+      <w:bookmarkStart w:id="11" w:name="_Toc482628526"/>
       <w:r>
         <w:rPr>
           <w:rFonts w:ascii="Times New Roman" w:eastAsia="Times New Roman" w:hAnsi="Times New Roman" w:cs="Times New Roman"/>
@@ -6760,7 +6871,7 @@
         </w:rPr>
         <w:t xml:space="preserve"> Функциональное назначение</w:t>
       </w:r>
-      <w:bookmarkEnd w:id="14"/>
+      <w:bookmarkEnd w:id="11"/>
     </w:p>
     <w:p>
       <w:pPr>
@@ -6986,39 +7097,6 @@
           <w:szCs w:val="24"/>
         </w:rPr>
       </w:pPr>
-      <w:commentRangeStart w:id="15"/>
-      <w:r>
-        <w:rPr>
-          <w:rFonts w:ascii="Times New Roman" w:eastAsia="Times New Roman" w:hAnsi="Times New Roman" w:cs="Times New Roman"/>
-          <w:sz w:val="24"/>
-          <w:szCs w:val="24"/>
-          <w:lang w:val="en-US"/>
-        </w:rPr>
-        <w:t>Landfill???</w:t>
-      </w:r>
-      <w:commentRangeEnd w:id="15"/>
-      <w:r>
-        <w:rPr>
-          <w:rStyle w:val="ae"/>
-        </w:rPr>
-        <w:commentReference w:id="15"/>
-      </w:r>
-    </w:p>
-    <w:p>
-      <w:pPr>
-        <w:pStyle w:val="aa"/>
-        <w:numPr>
-          <w:ilvl w:val="0"/>
-          <w:numId w:val="28"/>
-        </w:numPr>
-        <w:spacing w:before="120" w:after="120"/>
-        <w:jc w:val="both"/>
-        <w:rPr>
-          <w:rFonts w:ascii="Times New Roman" w:eastAsia="Times New Roman" w:hAnsi="Times New Roman" w:cs="Times New Roman"/>
-          <w:sz w:val="24"/>
-          <w:szCs w:val="24"/>
-        </w:rPr>
-      </w:pPr>
       <w:r>
         <w:rPr>
           <w:rFonts w:ascii="Times New Roman" w:eastAsia="Times New Roman" w:hAnsi="Times New Roman" w:cs="Times New Roman"/>
@@ -7097,16 +7175,23 @@
           <w:sz w:val="24"/>
           <w:szCs w:val="24"/>
         </w:rPr>
-        <w:t xml:space="preserve">Программа предоставляет возможность сохранения результатов обработки данных в виде гео-векторных фалов и отчета в формате </w:t>
-      </w:r>
-      <w:r>
-        <w:rPr>
-          <w:rFonts w:ascii="Times New Roman" w:eastAsia="Times New Roman" w:hAnsi="Times New Roman" w:cs="Times New Roman"/>
-          <w:sz w:val="24"/>
-          <w:szCs w:val="24"/>
-          <w:lang w:val="en-US"/>
-        </w:rPr>
-        <w:t>pdf</w:t>
+        <w:t>Программа предоставляет возможность сохранения результатов обработки данных в виде гео-векторных фа</w:t>
+      </w:r>
+      <w:r>
+        <w:rPr>
+          <w:rFonts w:ascii="Times New Roman" w:eastAsia="Times New Roman" w:hAnsi="Times New Roman" w:cs="Times New Roman"/>
+          <w:sz w:val="24"/>
+          <w:szCs w:val="24"/>
+        </w:rPr>
+        <w:t>йл</w:t>
+      </w:r>
+      <w:r>
+        <w:rPr>
+          <w:rFonts w:ascii="Times New Roman" w:eastAsia="Times New Roman" w:hAnsi="Times New Roman" w:cs="Times New Roman"/>
+          <w:sz w:val="24"/>
+          <w:szCs w:val="24"/>
+        </w:rPr>
+        <w:t>ов</w:t>
       </w:r>
       <w:r>
         <w:rPr>
@@ -7232,7 +7317,7 @@
           <w:color w:val="auto"/>
         </w:rPr>
       </w:pPr>
-      <w:bookmarkStart w:id="16" w:name="_Toc482628527"/>
+      <w:bookmarkStart w:id="12" w:name="_Toc482628527"/>
       <w:r>
         <w:rPr>
           <w:rFonts w:ascii="Times New Roman" w:eastAsia="Times New Roman" w:hAnsi="Times New Roman" w:cs="Times New Roman"/>
@@ -7243,7 +7328,7 @@
         <w:lastRenderedPageBreak/>
         <w:t>Требования к программе</w:t>
       </w:r>
-      <w:bookmarkEnd w:id="16"/>
+      <w:bookmarkEnd w:id="12"/>
     </w:p>
     <w:p>
       <w:pPr>
@@ -7256,7 +7341,7 @@
           <w:color w:val="auto"/>
         </w:rPr>
       </w:pPr>
-      <w:bookmarkStart w:id="17" w:name="_Toc482628528"/>
+      <w:bookmarkStart w:id="13" w:name="_Toc482628528"/>
       <w:r>
         <w:rPr>
           <w:rFonts w:ascii="Times New Roman" w:eastAsia="Times New Roman" w:hAnsi="Times New Roman" w:cs="Times New Roman"/>
@@ -7284,7 +7369,7 @@
         </w:rPr>
         <w:t xml:space="preserve"> Требования к функциональным характеристикам программы</w:t>
       </w:r>
-      <w:bookmarkEnd w:id="17"/>
+      <w:bookmarkEnd w:id="13"/>
     </w:p>
     <w:p>
       <w:pPr>
@@ -7372,7 +7457,7 @@
         </w:rPr>
         <w:t xml:space="preserve"> </w:t>
       </w:r>
-      <w:commentRangeStart w:id="18"/>
+      <w:commentRangeStart w:id="14"/>
       <w:r>
         <w:rPr>
           <w:rFonts w:ascii="Times New Roman" w:hAnsi="Times New Roman" w:cs="Times New Roman"/>
@@ -7441,12 +7526,12 @@
         </w:rPr>
         <w:t xml:space="preserve"> Европейского космического агентства</w:t>
       </w:r>
-      <w:commentRangeEnd w:id="18"/>
+      <w:commentRangeEnd w:id="14"/>
       <w:r>
         <w:rPr>
           <w:rStyle w:val="ae"/>
         </w:rPr>
-        <w:commentReference w:id="18"/>
+        <w:commentReference w:id="14"/>
       </w:r>
       <w:r>
         <w:rPr>
@@ -7573,7 +7658,7 @@
         </w:rPr>
         <w:t xml:space="preserve"> 2 </w:t>
       </w:r>
-      <w:commentRangeStart w:id="19"/>
+      <w:commentRangeStart w:id="15"/>
       <w:r>
         <w:rPr>
           <w:rFonts w:ascii="Times New Roman" w:hAnsi="Times New Roman" w:cs="Times New Roman"/>
@@ -7600,12 +7685,12 @@
         </w:rPr>
         <w:t>A</w:t>
       </w:r>
-      <w:commentRangeEnd w:id="19"/>
+      <w:commentRangeEnd w:id="15"/>
       <w:r>
         <w:rPr>
           <w:rStyle w:val="ae"/>
         </w:rPr>
-        <w:commentReference w:id="19"/>
+        <w:commentReference w:id="15"/>
       </w:r>
     </w:p>
     <w:p>
@@ -7989,7 +8074,7 @@
         </w:rPr>
         <w:t xml:space="preserve">векторов </w:t>
       </w:r>
-      <w:commentRangeStart w:id="20"/>
+      <w:commentRangeStart w:id="16"/>
       <w:r>
         <w:rPr>
           <w:rFonts w:ascii="Times New Roman" w:hAnsi="Times New Roman" w:cs="Times New Roman"/>
@@ -8058,12 +8143,12 @@
         </w:rPr>
         <w:t>).</w:t>
       </w:r>
-      <w:commentRangeEnd w:id="20"/>
+      <w:commentRangeEnd w:id="16"/>
       <w:r>
         <w:rPr>
           <w:rStyle w:val="ae"/>
         </w:rPr>
-        <w:commentReference w:id="20"/>
+        <w:commentReference w:id="16"/>
       </w:r>
     </w:p>
     <w:p>
@@ -8288,6 +8373,7 @@
     <w:p>
       <w:pPr>
         <w:pStyle w:val="aa"/>
+        <w:keepNext/>
         <w:numPr>
           <w:ilvl w:val="0"/>
           <w:numId w:val="30"/>
@@ -8300,56 +8386,16 @@
           <w:szCs w:val="24"/>
         </w:rPr>
       </w:pPr>
-      <w:bookmarkStart w:id="21" w:name="_Toc482628529"/>
       <w:r>
         <w:rPr>
           <w:rFonts w:ascii="Times New Roman" w:hAnsi="Times New Roman" w:cs="Times New Roman"/>
           <w:sz w:val="24"/>
           <w:szCs w:val="24"/>
         </w:rPr>
-        <w:t>Возможность сохранения пользователем текстового файла с отчетом</w:t>
-      </w:r>
-      <w:r>
-        <w:rPr>
-          <w:rFonts w:ascii="Times New Roman" w:hAnsi="Times New Roman" w:cs="Times New Roman"/>
-          <w:sz w:val="24"/>
-          <w:szCs w:val="24"/>
-        </w:rPr>
-        <w:t xml:space="preserve"> </w:t>
-      </w:r>
-      <w:r>
-        <w:rPr>
-          <w:rFonts w:ascii="Times New Roman" w:hAnsi="Times New Roman" w:cs="Times New Roman"/>
-          <w:sz w:val="24"/>
-          <w:szCs w:val="24"/>
-        </w:rPr>
-        <w:t>по полученным результатом</w:t>
-      </w:r>
-      <w:r>
-        <w:rPr>
-          <w:rFonts w:ascii="Times New Roman" w:hAnsi="Times New Roman" w:cs="Times New Roman"/>
-          <w:sz w:val="24"/>
-          <w:szCs w:val="24"/>
-        </w:rPr>
-        <w:t xml:space="preserve"> обнаружения изменения землепользования в формате </w:t>
-      </w:r>
-      <w:r>
-        <w:rPr>
-          <w:rFonts w:ascii="Times New Roman" w:hAnsi="Times New Roman" w:cs="Times New Roman"/>
-          <w:sz w:val="24"/>
-          <w:szCs w:val="24"/>
-          <w:lang w:val="en-US"/>
-        </w:rPr>
-        <w:t>pdf</w:t>
-      </w:r>
-      <w:r>
-        <w:rPr>
-          <w:rFonts w:ascii="Times New Roman" w:hAnsi="Times New Roman" w:cs="Times New Roman"/>
-          <w:sz w:val="24"/>
-          <w:szCs w:val="24"/>
-        </w:rPr>
-        <w:t>.</w:t>
-      </w:r>
+        <w:t>Расчет площадей областей изменений.</w:t>
+      </w:r>
+      <w:bookmarkStart w:id="17" w:name="_GoBack"/>
+      <w:bookmarkEnd w:id="17"/>
     </w:p>
     <w:p>
       <w:pPr>
@@ -8366,13 +8412,14 @@
           <w:szCs w:val="24"/>
         </w:rPr>
       </w:pPr>
+      <w:bookmarkStart w:id="18" w:name="_Toc482628529"/>
       <w:r>
         <w:rPr>
           <w:rFonts w:ascii="Times New Roman" w:hAnsi="Times New Roman" w:cs="Times New Roman"/>
           <w:sz w:val="24"/>
           <w:szCs w:val="24"/>
         </w:rPr>
-        <w:t xml:space="preserve">Возможность преобразования и сохранения результата определения изменения землепользования в формат векторных файлов с геопривязкой </w:t>
+        <w:t xml:space="preserve">Возможность сохранения результата определения изменения землепользования в формат векторных файлов с геопривязкой </w:t>
       </w:r>
       <w:r>
         <w:rPr>
@@ -8456,7 +8503,7 @@
         </w:rPr>
         <w:t>Требование к входным данным</w:t>
       </w:r>
-      <w:bookmarkEnd w:id="21"/>
+      <w:bookmarkEnd w:id="18"/>
     </w:p>
     <w:p>
       <w:pPr>
@@ -8810,7 +8857,7 @@
         </w:rPr>
         <w:t xml:space="preserve">Полигон, ограничивающий область поверхности Земли для поиска данных, в текстовом формате </w:t>
       </w:r>
-      <w:commentRangeStart w:id="22"/>
+      <w:commentRangeStart w:id="19"/>
       <w:r>
         <w:rPr>
           <w:rFonts w:ascii="Times New Roman" w:eastAsia="Times New Roman" w:hAnsi="Times New Roman" w:cs="Times New Roman"/>
@@ -8820,12 +8867,12 @@
         </w:rPr>
         <w:t>WKT</w:t>
       </w:r>
-      <w:commentRangeEnd w:id="22"/>
+      <w:commentRangeEnd w:id="19"/>
       <w:r>
         <w:rPr>
           <w:rStyle w:val="ae"/>
         </w:rPr>
-        <w:commentReference w:id="22"/>
+        <w:commentReference w:id="19"/>
       </w:r>
       <w:r>
         <w:rPr>
@@ -9116,7 +9163,7 @@
         </w:rPr>
         <w:t xml:space="preserve">Входные данные модуля преобразования данных должны соответствовать спецификации </w:t>
       </w:r>
-      <w:commentRangeStart w:id="23"/>
+      <w:commentRangeStart w:id="20"/>
       <w:r>
         <w:rPr>
           <w:rFonts w:ascii="Times New Roman" w:eastAsia="Times New Roman" w:hAnsi="Times New Roman" w:cs="Times New Roman"/>
@@ -9168,12 +9215,12 @@
         </w:rPr>
         <w:t>C</w:t>
       </w:r>
-      <w:commentRangeEnd w:id="23"/>
+      <w:commentRangeEnd w:id="20"/>
       <w:r>
         <w:rPr>
           <w:rStyle w:val="ae"/>
         </w:rPr>
-        <w:commentReference w:id="23"/>
+        <w:commentReference w:id="20"/>
       </w:r>
       <w:r>
         <w:rPr>
@@ -9700,7 +9747,7 @@
         </w:rPr>
         <w:t xml:space="preserve">использующий нотацию атрибутов векторов </w:t>
       </w:r>
-      <w:commentRangeStart w:id="24"/>
+      <w:commentRangeStart w:id="21"/>
       <w:r>
         <w:rPr>
           <w:rFonts w:ascii="Times New Roman" w:hAnsi="Times New Roman" w:cs="Times New Roman"/>
@@ -9769,12 +9816,12 @@
         </w:rPr>
         <w:t>).</w:t>
       </w:r>
-      <w:commentRangeEnd w:id="24"/>
+      <w:commentRangeEnd w:id="21"/>
       <w:r>
         <w:rPr>
           <w:rStyle w:val="ae"/>
         </w:rPr>
-        <w:commentReference w:id="24"/>
+        <w:commentReference w:id="21"/>
       </w:r>
     </w:p>
     <w:p>
@@ -9962,7 +10009,7 @@
           <w:color w:val="auto"/>
         </w:rPr>
       </w:pPr>
-      <w:bookmarkStart w:id="25" w:name="_Hlk482413250"/>
+      <w:bookmarkStart w:id="22" w:name="_Hlk482413250"/>
       <w:r>
         <w:rPr>
           <w:rFonts w:ascii="Times New Roman" w:eastAsia="Times New Roman" w:hAnsi="Times New Roman" w:cs="Times New Roman"/>
@@ -9981,7 +10028,7 @@
         </w:rPr>
         <w:t xml:space="preserve">. </w:t>
       </w:r>
-      <w:bookmarkStart w:id="26" w:name="_Toc482628530"/>
+      <w:bookmarkStart w:id="23" w:name="_Toc482628530"/>
       <w:r>
         <w:rPr>
           <w:rFonts w:ascii="Times New Roman" w:eastAsia="Times New Roman" w:hAnsi="Times New Roman" w:cs="Times New Roman"/>
@@ -10000,7 +10047,7 @@
         </w:rPr>
         <w:t>выходным данным</w:t>
       </w:r>
-      <w:bookmarkEnd w:id="26"/>
+      <w:bookmarkEnd w:id="23"/>
     </w:p>
     <w:p>
       <w:pPr>
@@ -10414,7 +10461,6 @@
           <w:rFonts w:ascii="Times New Roman" w:hAnsi="Times New Roman" w:cs="Times New Roman"/>
           <w:b/>
           <w:color w:val="auto"/>
-          <w:lang w:val="en-US"/>
         </w:rPr>
       </w:pPr>
       <w:r>
@@ -10448,15 +10494,7 @@
           <w:b/>
           <w:color w:val="auto"/>
         </w:rPr>
-        <w:t xml:space="preserve">модуля </w:t>
-      </w:r>
-      <w:r>
-        <w:rPr>
-          <w:rFonts w:ascii="Times New Roman" w:hAnsi="Times New Roman" w:cs="Times New Roman"/>
-          <w:b/>
-          <w:color w:val="auto"/>
-        </w:rPr>
-        <w:t xml:space="preserve">обучения классификатора </w:t>
+        <w:t xml:space="preserve">модуля обучения классификатора </w:t>
       </w:r>
       <w:r>
         <w:rPr>
@@ -10537,7 +10575,7 @@
         </w:rPr>
         <w:t xml:space="preserve">для определения </w:t>
       </w:r>
-      <w:commentRangeStart w:id="27"/>
+      <w:commentRangeStart w:id="24"/>
       <w:r>
         <w:rPr>
           <w:rFonts w:ascii="Times New Roman" w:eastAsia="Times New Roman" w:hAnsi="Times New Roman" w:cs="Times New Roman"/>
@@ -10546,12 +10584,12 @@
         </w:rPr>
         <w:t>типа</w:t>
       </w:r>
-      <w:commentRangeEnd w:id="27"/>
+      <w:commentRangeEnd w:id="24"/>
       <w:r>
         <w:rPr>
           <w:rStyle w:val="ae"/>
         </w:rPr>
-        <w:commentReference w:id="27"/>
+        <w:commentReference w:id="24"/>
       </w:r>
       <w:r>
         <w:rPr>
@@ -10758,8 +10796,8 @@
           <w:color w:val="auto"/>
         </w:rPr>
       </w:pPr>
-      <w:bookmarkStart w:id="28" w:name="_Toc482628531"/>
-      <w:bookmarkEnd w:id="25"/>
+      <w:bookmarkStart w:id="25" w:name="_Toc482628531"/>
+      <w:bookmarkEnd w:id="22"/>
       <w:r>
         <w:rPr>
           <w:rFonts w:ascii="Times New Roman" w:eastAsia="Times New Roman" w:hAnsi="Times New Roman" w:cs="Times New Roman"/>
@@ -10796,7 +10834,7 @@
         </w:rPr>
         <w:t xml:space="preserve"> Требования к надежности программы</w:t>
       </w:r>
-      <w:bookmarkEnd w:id="28"/>
+      <w:bookmarkEnd w:id="25"/>
     </w:p>
     <w:p>
       <w:pPr>
@@ -10893,7 +10931,7 @@
           <w:color w:val="auto"/>
         </w:rPr>
       </w:pPr>
-      <w:bookmarkStart w:id="29" w:name="_Toc482628532"/>
+      <w:bookmarkStart w:id="26" w:name="_Toc482628532"/>
       <w:r>
         <w:rPr>
           <w:rFonts w:ascii="Times New Roman" w:eastAsia="Times New Roman" w:hAnsi="Times New Roman" w:cs="Times New Roman"/>
@@ -10921,7 +10959,7 @@
         </w:rPr>
         <w:t xml:space="preserve"> Требования квалификация и уровня подготовки пользователя</w:t>
       </w:r>
-      <w:bookmarkEnd w:id="29"/>
+      <w:bookmarkEnd w:id="26"/>
     </w:p>
     <w:p>
       <w:pPr>
@@ -11064,7 +11102,7 @@
           <w:color w:val="auto"/>
         </w:rPr>
       </w:pPr>
-      <w:bookmarkStart w:id="30" w:name="_Toc482628533"/>
+      <w:bookmarkStart w:id="27" w:name="_Toc482628533"/>
       <w:r>
         <w:rPr>
           <w:rFonts w:ascii="Times New Roman" w:eastAsia="Times New Roman" w:hAnsi="Times New Roman" w:cs="Times New Roman"/>
@@ -11092,7 +11130,7 @@
         </w:rPr>
         <w:t xml:space="preserve"> Требования к составу и параметрам технических средств</w:t>
       </w:r>
-      <w:bookmarkEnd w:id="30"/>
+      <w:bookmarkEnd w:id="27"/>
     </w:p>
     <w:p>
       <w:pPr>
@@ -11131,7 +11169,7 @@
           <w:szCs w:val="24"/>
         </w:rPr>
       </w:pPr>
-      <w:commentRangeStart w:id="31"/>
+      <w:commentRangeStart w:id="28"/>
       <w:r>
         <w:rPr>
           <w:rFonts w:ascii="Times New Roman" w:eastAsia="Times New Roman" w:hAnsi="Times New Roman" w:cs="Times New Roman"/>
@@ -11188,12 +11226,12 @@
         </w:rPr>
         <w:t>Жесткий диск со свободным объемом не менее 500Mб</w:t>
       </w:r>
-      <w:commentRangeEnd w:id="31"/>
+      <w:commentRangeEnd w:id="28"/>
       <w:r>
         <w:rPr>
           <w:rStyle w:val="ae"/>
         </w:rPr>
-        <w:commentReference w:id="31"/>
+        <w:commentReference w:id="28"/>
       </w:r>
     </w:p>
     <w:p>
@@ -11279,7 +11317,7 @@
           <w:color w:val="auto"/>
         </w:rPr>
       </w:pPr>
-      <w:bookmarkStart w:id="32" w:name="_Toc482628534"/>
+      <w:bookmarkStart w:id="29" w:name="_Toc482628534"/>
       <w:r>
         <w:rPr>
           <w:rFonts w:ascii="Times New Roman" w:eastAsia="Times New Roman" w:hAnsi="Times New Roman" w:cs="Times New Roman"/>
@@ -11307,7 +11345,7 @@
         </w:rPr>
         <w:t xml:space="preserve"> Требования к информационной и программной совместимости</w:t>
       </w:r>
-      <w:bookmarkEnd w:id="32"/>
+      <w:bookmarkEnd w:id="29"/>
     </w:p>
     <w:p>
       <w:pPr>
@@ -11339,8 +11377,6 @@
         </w:rPr>
         <w:t xml:space="preserve"> пользователей</w:t>
       </w:r>
-      <w:bookmarkStart w:id="33" w:name="_GoBack"/>
-      <w:bookmarkEnd w:id="33"/>
       <w:r>
         <w:rPr>
           <w:rFonts w:ascii="Times New Roman" w:eastAsia="Times New Roman" w:hAnsi="Times New Roman" w:cs="Times New Roman"/>
@@ -11772,7 +11808,7 @@
           <w:color w:val="auto"/>
         </w:rPr>
       </w:pPr>
-      <w:bookmarkStart w:id="34" w:name="_Toc482628535"/>
+      <w:bookmarkStart w:id="30" w:name="_Toc482628535"/>
       <w:r>
         <w:rPr>
           <w:rFonts w:ascii="Times New Roman" w:eastAsia="Times New Roman" w:hAnsi="Times New Roman" w:cs="Times New Roman"/>
@@ -11800,7 +11836,7 @@
         </w:rPr>
         <w:t xml:space="preserve"> Требования к маркировке и упаковке</w:t>
       </w:r>
-      <w:bookmarkEnd w:id="34"/>
+      <w:bookmarkEnd w:id="30"/>
     </w:p>
     <w:p>
       <w:pPr>
@@ -11972,7 +12008,7 @@
           <w:color w:val="auto"/>
         </w:rPr>
       </w:pPr>
-      <w:bookmarkStart w:id="35" w:name="_Toc482628536"/>
+      <w:bookmarkStart w:id="31" w:name="_Toc482628536"/>
       <w:r>
         <w:rPr>
           <w:rFonts w:ascii="Times New Roman" w:eastAsia="Times New Roman" w:hAnsi="Times New Roman" w:cs="Times New Roman"/>
@@ -11991,7 +12027,7 @@
         </w:rPr>
         <w:t>. Требования к транспортированию и хранению</w:t>
       </w:r>
-      <w:bookmarkEnd w:id="35"/>
+      <w:bookmarkEnd w:id="31"/>
     </w:p>
     <w:p>
       <w:pPr>
@@ -12005,7 +12041,7 @@
       <w:r>
         <w:tab/>
       </w:r>
-      <w:bookmarkStart w:id="36" w:name="_Toc482628537"/>
+      <w:bookmarkStart w:id="32" w:name="_Toc482628537"/>
       <w:r>
         <w:rPr>
           <w:rFonts w:ascii="Times New Roman" w:hAnsi="Times New Roman" w:cs="Times New Roman"/>
@@ -12047,7 +12083,7 @@
         </w:rPr>
         <w:t>)</w:t>
       </w:r>
-      <w:bookmarkEnd w:id="36"/>
+      <w:bookmarkEnd w:id="32"/>
     </w:p>
     <w:p>
       <w:pPr>
@@ -12284,7 +12320,7 @@
           <w:color w:val="auto"/>
         </w:rPr>
       </w:pPr>
-      <w:bookmarkStart w:id="37" w:name="_Toc482628538"/>
+      <w:bookmarkStart w:id="33" w:name="_Toc482628538"/>
       <w:r>
         <w:rPr>
           <w:rFonts w:ascii="Times New Roman" w:hAnsi="Times New Roman" w:cs="Times New Roman"/>
@@ -12335,7 +12371,7 @@
         </w:rPr>
         <w:t xml:space="preserve">       предоставляемых в печатном виде.</w:t>
       </w:r>
-      <w:bookmarkEnd w:id="37"/>
+      <w:bookmarkEnd w:id="33"/>
     </w:p>
     <w:p>
       <w:pPr>
@@ -12541,7 +12577,7 @@
           <w:color w:val="auto"/>
         </w:rPr>
       </w:pPr>
-      <w:bookmarkStart w:id="38" w:name="_Toc482628539"/>
+      <w:bookmarkStart w:id="34" w:name="_Toc482628539"/>
       <w:r>
         <w:rPr>
           <w:rFonts w:ascii="Times New Roman" w:eastAsia="Times New Roman" w:hAnsi="Times New Roman" w:cs="Times New Roman"/>
@@ -12560,7 +12596,7 @@
         </w:rPr>
         <w:t>. Специальные требования</w:t>
       </w:r>
-      <w:bookmarkEnd w:id="38"/>
+      <w:bookmarkEnd w:id="34"/>
     </w:p>
     <w:p>
       <w:pPr>
@@ -12617,7 +12653,7 @@
           <w:color w:val="auto"/>
         </w:rPr>
       </w:pPr>
-      <w:bookmarkStart w:id="39" w:name="_Toc482628540"/>
+      <w:bookmarkStart w:id="35" w:name="_Toc482628540"/>
       <w:r>
         <w:rPr>
           <w:rFonts w:ascii="Times New Roman" w:eastAsia="Times New Roman" w:hAnsi="Times New Roman" w:cs="Times New Roman"/>
@@ -12628,7 +12664,7 @@
         <w:lastRenderedPageBreak/>
         <w:t>Требования к программной документации</w:t>
       </w:r>
-      <w:bookmarkEnd w:id="39"/>
+      <w:bookmarkEnd w:id="35"/>
     </w:p>
     <w:p>
       <w:pPr>
@@ -12642,7 +12678,7 @@
           <w:color w:val="auto"/>
         </w:rPr>
       </w:pPr>
-      <w:bookmarkStart w:id="40" w:name="_Toc482628541"/>
+      <w:bookmarkStart w:id="36" w:name="_Toc482628541"/>
       <w:r>
         <w:rPr>
           <w:rFonts w:ascii="Times New Roman" w:eastAsia="Times New Roman" w:hAnsi="Times New Roman" w:cs="Times New Roman"/>
@@ -12670,7 +12706,7 @@
         </w:rPr>
         <w:t xml:space="preserve"> Состав программной документации</w:t>
       </w:r>
-      <w:bookmarkEnd w:id="40"/>
+      <w:bookmarkEnd w:id="36"/>
     </w:p>
     <w:p>
       <w:pPr>
@@ -12955,7 +12991,7 @@
           <w:color w:val="auto"/>
         </w:rPr>
       </w:pPr>
-      <w:bookmarkStart w:id="41" w:name="_Toc482628542"/>
+      <w:bookmarkStart w:id="37" w:name="_Toc482628542"/>
       <w:r>
         <w:rPr>
           <w:rFonts w:ascii="Times New Roman" w:eastAsia="Times New Roman" w:hAnsi="Times New Roman" w:cs="Times New Roman"/>
@@ -12966,7 +13002,7 @@
         <w:lastRenderedPageBreak/>
         <w:t>Технико-экономические показатели</w:t>
       </w:r>
-      <w:bookmarkEnd w:id="41"/>
+      <w:bookmarkEnd w:id="37"/>
     </w:p>
     <w:p>
       <w:pPr>
@@ -12979,7 +13015,7 @@
           <w:color w:val="auto"/>
         </w:rPr>
       </w:pPr>
-      <w:bookmarkStart w:id="42" w:name="_Toc482628543"/>
+      <w:bookmarkStart w:id="38" w:name="_Toc482628543"/>
       <w:r>
         <w:rPr>
           <w:rFonts w:ascii="Times New Roman" w:eastAsia="Times New Roman" w:hAnsi="Times New Roman" w:cs="Times New Roman"/>
@@ -13007,7 +13043,7 @@
         </w:rPr>
         <w:t xml:space="preserve"> Предполагаемая потребность</w:t>
       </w:r>
-      <w:bookmarkEnd w:id="42"/>
+      <w:bookmarkEnd w:id="38"/>
     </w:p>
     <w:p>
       <w:pPr>
@@ -13042,7 +13078,7 @@
           <w:color w:val="auto"/>
         </w:rPr>
       </w:pPr>
-      <w:bookmarkStart w:id="43" w:name="_Toc482628544"/>
+      <w:bookmarkStart w:id="39" w:name="_Toc482628544"/>
       <w:r>
         <w:rPr>
           <w:rFonts w:ascii="Times New Roman" w:eastAsia="Times New Roman" w:hAnsi="Times New Roman" w:cs="Times New Roman"/>
@@ -13070,7 +13106,7 @@
         </w:rPr>
         <w:t xml:space="preserve"> Ориентировочная экономическая эффективность</w:t>
       </w:r>
-      <w:bookmarkEnd w:id="43"/>
+      <w:bookmarkEnd w:id="39"/>
       <w:r>
         <w:rPr>
           <w:rFonts w:ascii="Times New Roman" w:eastAsia="Times New Roman" w:hAnsi="Times New Roman" w:cs="Times New Roman"/>
@@ -13157,7 +13193,7 @@
           <w:color w:val="auto"/>
         </w:rPr>
       </w:pPr>
-      <w:bookmarkStart w:id="44" w:name="_Toc482628545"/>
+      <w:bookmarkStart w:id="40" w:name="_Toc482628545"/>
       <w:r>
         <w:rPr>
           <w:rFonts w:ascii="Times New Roman" w:eastAsia="Times New Roman" w:hAnsi="Times New Roman" w:cs="Times New Roman"/>
@@ -13168,7 +13204,7 @@
         <w:lastRenderedPageBreak/>
         <w:t>Стадии и этапы разработки</w:t>
       </w:r>
-      <w:bookmarkEnd w:id="44"/>
+      <w:bookmarkEnd w:id="40"/>
     </w:p>
     <w:p>
       <w:pPr>
@@ -13182,7 +13218,7 @@
           <w:color w:val="auto"/>
         </w:rPr>
       </w:pPr>
-      <w:bookmarkStart w:id="45" w:name="_Toc482628546"/>
+      <w:bookmarkStart w:id="41" w:name="_Toc482628546"/>
       <w:r>
         <w:rPr>
           <w:rFonts w:ascii="Times New Roman" w:eastAsia="Times New Roman" w:hAnsi="Times New Roman" w:cs="Times New Roman"/>
@@ -13210,7 +13246,7 @@
         </w:rPr>
         <w:t xml:space="preserve"> Этапы разработки</w:t>
       </w:r>
-      <w:bookmarkEnd w:id="45"/>
+      <w:bookmarkEnd w:id="41"/>
     </w:p>
     <w:p>
       <w:pPr>
@@ -14074,7 +14110,7 @@
           <w:color w:val="auto"/>
         </w:rPr>
       </w:pPr>
-      <w:bookmarkStart w:id="46" w:name="_Toc482628547"/>
+      <w:bookmarkStart w:id="42" w:name="_Toc482628547"/>
       <w:r>
         <w:rPr>
           <w:rFonts w:ascii="Times New Roman" w:eastAsia="Times New Roman" w:hAnsi="Times New Roman" w:cs="Times New Roman"/>
@@ -14111,7 +14147,7 @@
         </w:rPr>
         <w:t>исполнители</w:t>
       </w:r>
-      <w:bookmarkEnd w:id="46"/>
+      <w:bookmarkEnd w:id="42"/>
     </w:p>
     <w:p>
       <w:pPr>
@@ -14212,7 +14248,7 @@
           <w:color w:val="auto"/>
         </w:rPr>
       </w:pPr>
-      <w:bookmarkStart w:id="47" w:name="_Toc482628548"/>
+      <w:bookmarkStart w:id="43" w:name="_Toc482628548"/>
       <w:r>
         <w:rPr>
           <w:rFonts w:ascii="Times New Roman" w:eastAsia="Times New Roman" w:hAnsi="Times New Roman" w:cs="Times New Roman"/>
@@ -14223,7 +14259,7 @@
         <w:lastRenderedPageBreak/>
         <w:t>Порядок контроля и приемки</w:t>
       </w:r>
-      <w:bookmarkEnd w:id="47"/>
+      <w:bookmarkEnd w:id="43"/>
     </w:p>
     <w:p>
       <w:pPr>
@@ -14274,8 +14310,8 @@
           <w:color w:val="auto"/>
         </w:rPr>
       </w:pPr>
-      <w:bookmarkStart w:id="48" w:name="_Toc451986424"/>
-      <w:bookmarkStart w:id="49" w:name="_Toc482628549"/>
+      <w:bookmarkStart w:id="44" w:name="_Toc451986424"/>
+      <w:bookmarkStart w:id="45" w:name="_Toc482628549"/>
       <w:r>
         <w:rPr>
           <w:rFonts w:ascii="Times New Roman" w:eastAsia="Times New Roman" w:hAnsi="Times New Roman" w:cs="Times New Roman"/>
@@ -14286,8 +14322,8 @@
         <w:lastRenderedPageBreak/>
         <w:t>Список использованной литературы</w:t>
       </w:r>
-      <w:bookmarkEnd w:id="48"/>
-      <w:bookmarkEnd w:id="49"/>
+      <w:bookmarkEnd w:id="44"/>
+      <w:bookmarkEnd w:id="45"/>
     </w:p>
     <w:p/>
     <w:p>
@@ -15108,7 +15144,7 @@
           <w:color w:val="auto"/>
         </w:rPr>
       </w:pPr>
-      <w:bookmarkStart w:id="50" w:name="_Toc482628550"/>
+      <w:bookmarkStart w:id="46" w:name="_Toc482628550"/>
       <w:r>
         <w:rPr>
           <w:rFonts w:ascii="Times New Roman" w:eastAsia="Times New Roman" w:hAnsi="Times New Roman" w:cs="Times New Roman"/>
@@ -15137,7 +15173,7 @@
         </w:rPr>
         <w:t>ерминология</w:t>
       </w:r>
-      <w:bookmarkEnd w:id="50"/>
+      <w:bookmarkEnd w:id="46"/>
     </w:p>
     <w:p>
       <w:pPr>
@@ -21871,7 +21907,7 @@
       </w:r>
     </w:p>
   </w:comment>
-  <w:comment w:id="8" w:author="Артур Лукин" w:date="2018-03-13T13:14:00Z" w:initials="АЛ">
+  <w:comment w:id="14" w:author="Артур Лукин" w:date="2018-03-17T02:50:00Z" w:initials="АЛ">
     <w:p>
       <w:pPr>
         <w:pStyle w:val="af"/>
@@ -21883,11 +21919,11 @@
         <w:annotationRef/>
       </w:r>
       <w:r>
-        <w:t>Добавить ссылку</w:t>
+        <w:t>Ссылка</w:t>
       </w:r>
     </w:p>
   </w:comment>
-  <w:comment w:id="9" w:author="Артур Лукин" w:date="2018-03-13T01:36:00Z" w:initials="АЛ">
+  <w:comment w:id="15" w:author="Артур Лукин" w:date="2018-03-16T04:32:00Z" w:initials="АЛ">
     <w:p>
       <w:pPr>
         <w:pStyle w:val="af"/>
@@ -21899,23 +21935,11 @@
         <w:annotationRef/>
       </w:r>
       <w:r>
-        <w:rPr>
-          <w:lang w:val="en-US"/>
-        </w:rPr>
-        <w:t>Level</w:t>
-      </w:r>
-      <w:r>
-        <w:t>2</w:t>
-      </w:r>
-      <w:r>
-        <w:rPr>
-          <w:lang w:val="en-US"/>
-        </w:rPr>
-        <w:t>A</w:t>
+        <w:t>Ссылка</w:t>
       </w:r>
     </w:p>
   </w:comment>
-  <w:comment w:id="12" w:author="Артур Лукин" w:date="2018-03-13T14:26:00Z" w:initials="АЛ">
+  <w:comment w:id="16" w:author="Артур Лукин" w:date="2018-03-16T04:46:00Z" w:initials="АЛ">
     <w:p>
       <w:pPr>
         <w:pStyle w:val="af"/>
@@ -21927,11 +21951,11 @@
         <w:annotationRef/>
       </w:r>
       <w:r>
-        <w:t>Новый приказ</w:t>
+        <w:t>Ссылка</w:t>
       </w:r>
     </w:p>
   </w:comment>
-  <w:comment w:id="15" w:author="Артур Лукин" w:date="2018-03-14T03:31:00Z" w:initials="АЛ">
+  <w:comment w:id="19" w:author="Артур Лукин" w:date="2018-03-17T03:00:00Z" w:initials="АЛ">
     <w:p>
       <w:pPr>
         <w:pStyle w:val="af"/>
@@ -21943,11 +21967,11 @@
         <w:annotationRef/>
       </w:r>
       <w:r>
-        <w:t>Надо или нет?</w:t>
+        <w:t>Ссылка</w:t>
       </w:r>
     </w:p>
   </w:comment>
-  <w:comment w:id="18" w:author="Артур Лукин" w:date="2018-03-17T02:50:00Z" w:initials="АЛ">
+  <w:comment w:id="20" w:author="Артур Лукин" w:date="2018-03-17T03:08:00Z" w:initials="АЛ">
     <w:p>
       <w:pPr>
         <w:pStyle w:val="af"/>
@@ -21963,7 +21987,7 @@
       </w:r>
     </w:p>
   </w:comment>
-  <w:comment w:id="19" w:author="Артур Лукин" w:date="2018-03-16T04:32:00Z" w:initials="АЛ">
+  <w:comment w:id="21" w:author="Артур Лукин" w:date="2018-03-16T04:46:00Z" w:initials="АЛ">
     <w:p>
       <w:pPr>
         <w:pStyle w:val="af"/>
@@ -21979,7 +22003,7 @@
       </w:r>
     </w:p>
   </w:comment>
-  <w:comment w:id="20" w:author="Артур Лукин" w:date="2018-03-16T04:46:00Z" w:initials="АЛ">
+  <w:comment w:id="24" w:author="Артур Лукин" w:date="2018-03-17T10:19:00Z" w:initials="АЛ">
     <w:p>
       <w:pPr>
         <w:pStyle w:val="af"/>
@@ -21991,75 +22015,11 @@
         <w:annotationRef/>
       </w:r>
       <w:r>
-        <w:t>Ссылка</w:t>
+        <w:t>Или типов</w:t>
       </w:r>
     </w:p>
   </w:comment>
-  <w:comment w:id="22" w:author="Артур Лукин" w:date="2018-03-17T03:00:00Z" w:initials="АЛ">
-    <w:p>
-      <w:pPr>
-        <w:pStyle w:val="af"/>
-      </w:pPr>
-      <w:r>
-        <w:rPr>
-          <w:rStyle w:val="ae"/>
-        </w:rPr>
-        <w:annotationRef/>
-      </w:r>
-      <w:r>
-        <w:t>Ссылка</w:t>
-      </w:r>
-    </w:p>
-  </w:comment>
-  <w:comment w:id="23" w:author="Артур Лукин" w:date="2018-03-17T03:08:00Z" w:initials="АЛ">
-    <w:p>
-      <w:pPr>
-        <w:pStyle w:val="af"/>
-      </w:pPr>
-      <w:r>
-        <w:rPr>
-          <w:rStyle w:val="ae"/>
-        </w:rPr>
-        <w:annotationRef/>
-      </w:r>
-      <w:r>
-        <w:t>Ссылка</w:t>
-      </w:r>
-    </w:p>
-  </w:comment>
-  <w:comment w:id="24" w:author="Артур Лукин" w:date="2018-03-16T04:46:00Z" w:initials="АЛ">
-    <w:p>
-      <w:pPr>
-        <w:pStyle w:val="af"/>
-      </w:pPr>
-      <w:r>
-        <w:rPr>
-          <w:rStyle w:val="ae"/>
-        </w:rPr>
-        <w:annotationRef/>
-      </w:r>
-      <w:r>
-        <w:t>Ссылка</w:t>
-      </w:r>
-    </w:p>
-  </w:comment>
-  <w:comment w:id="27" w:author="Артур Лукин" w:date="2018-03-17T10:19:00Z" w:initials="АЛ">
-    <w:p>
-      <w:pPr>
-        <w:pStyle w:val="af"/>
-      </w:pPr>
-      <w:r>
-        <w:rPr>
-          <w:rStyle w:val="ae"/>
-        </w:rPr>
-        <w:annotationRef/>
-      </w:r>
-      <w:r>
-        <w:t>Или типов</w:t>
-      </w:r>
-    </w:p>
-  </w:comment>
-  <w:comment w:id="31" w:author="Артур Лукин" w:date="2018-03-17T11:23:00Z" w:initials="АЛ">
+  <w:comment w:id="28" w:author="Артур Лукин" w:date="2018-03-17T11:23:00Z" w:initials="АЛ">
     <w:p>
       <w:pPr>
         <w:pStyle w:val="af"/>
@@ -22081,10 +22041,6 @@
 <file path=word/commentsExtended.xml><?xml version="1.0" encoding="utf-8"?>
 <w15:commentsEx xmlns:wpc="http://schemas.microsoft.com/office/word/2010/wordprocessingCanvas" xmlns:cx="http://schemas.microsoft.com/office/drawing/2014/chartex" xmlns:cx1="http://schemas.microsoft.com/office/drawing/2015/9/8/chartex" xmlns:cx2="http://schemas.microsoft.com/office/drawing/2015/10/21/chartex" xmlns:cx3="http://schemas.microsoft.com/office/drawing/2016/5/9/chartex" xmlns:cx4="http://schemas.microsoft.com/office/drawing/2016/5/10/chartex" xmlns:cx5="http://schemas.microsoft.com/office/drawing/2016/5/11/chartex" xmlns:cx6="http://schemas.microsoft.com/office/drawing/2016/5/12/chartex" xmlns:cx7="http://schemas.microsoft.com/office/drawing/2016/5/13/chartex" xmlns:cx8="http://schemas.microsoft.com/office/drawing/2016/5/14/chartex" xmlns:mc="http://schemas.openxmlformats.org/markup-compatibility/2006" xmlns:aink="http://schemas.microsoft.com/office/drawing/2016/ink" xmlns:am3d="http://schemas.microsoft.com/office/drawing/2017/model3d" xmlns:o="urn:schemas-microsoft-com:office:office" xmlns:r="http://schemas.openxmlformats.org/officeDocument/2006/relationships" xmlns:m="http://schemas.openxmlformats.org/officeDocument/2006/math" xmlns:v="urn:schemas-microsoft-com:vml" xmlns:wp14="http://schemas.microsoft.com/office/word/2010/wordprocessingDrawing" xmlns:wp="http://schemas.openxmlformats.org/drawingml/2006/wordprocessingDrawing" xmlns:w10="urn:schemas-microsoft-com:office:word" xmlns:w="http://schemas.openxmlformats.org/wordprocessingml/2006/main" xmlns:w14="http://schemas.microsoft.com/office/word/2010/wordml" xmlns:w15="http://schemas.microsoft.com/office/word/2012/wordml" xmlns:w16cid="http://schemas.microsoft.com/office/word/2016/wordml/cid" xmlns:w16se="http://schemas.microsoft.com/office/word/2015/wordml/symex" xmlns:wpg="http://schemas.microsoft.com/office/word/2010/wordprocessingGroup" xmlns:wpi="http://schemas.microsoft.com/office/word/2010/wordprocessingInk" xmlns:wne="http://schemas.microsoft.com/office/word/2006/wordml" xmlns:wps="http://schemas.microsoft.com/office/word/2010/wordprocessingShape" mc:Ignorable="w14 w15 w16se w16cid wp14">
   <w15:commentEx w15:paraId="73538CFE" w15:done="0"/>
-  <w15:commentEx w15:paraId="361530DD" w15:done="0"/>
-  <w15:commentEx w15:paraId="1086C12D" w15:done="0"/>
-  <w15:commentEx w15:paraId="218324BC" w15:done="0"/>
-  <w15:commentEx w15:paraId="33FCBCBA" w15:done="0"/>
   <w15:commentEx w15:paraId="0C4F4280" w15:done="0"/>
   <w15:commentEx w15:paraId="556B7710" w15:done="0"/>
   <w15:commentEx w15:paraId="1437A5BD" w15:done="0"/>
@@ -22099,10 +22055,6 @@
 <file path=word/commentsIds.xml><?xml version="1.0" encoding="utf-8"?>
 <w16cid:commentsIds xmlns:wpc="http://schemas.microsoft.com/office/word/2010/wordprocessingCanvas" xmlns:cx="http://schemas.microsoft.com/office/drawing/2014/chartex" xmlns:cx1="http://schemas.microsoft.com/office/drawing/2015/9/8/chartex" xmlns:cx2="http://schemas.microsoft.com/office/drawing/2015/10/21/chartex" xmlns:cx3="http://schemas.microsoft.com/office/drawing/2016/5/9/chartex" xmlns:cx4="http://schemas.microsoft.com/office/drawing/2016/5/10/chartex" xmlns:cx5="http://schemas.microsoft.com/office/drawing/2016/5/11/chartex" xmlns:cx6="http://schemas.microsoft.com/office/drawing/2016/5/12/chartex" xmlns:cx7="http://schemas.microsoft.com/office/drawing/2016/5/13/chartex" xmlns:cx8="http://schemas.microsoft.com/office/drawing/2016/5/14/chartex" xmlns:mc="http://schemas.openxmlformats.org/markup-compatibility/2006" xmlns:aink="http://schemas.microsoft.com/office/drawing/2016/ink" xmlns:am3d="http://schemas.microsoft.com/office/drawing/2017/model3d" xmlns:o="urn:schemas-microsoft-com:office:office" xmlns:r="http://schemas.openxmlformats.org/officeDocument/2006/relationships" xmlns:m="http://schemas.openxmlformats.org/officeDocument/2006/math" xmlns:v="urn:schemas-microsoft-com:vml" xmlns:wp14="http://schemas.microsoft.com/office/word/2010/wordprocessingDrawing" xmlns:wp="http://schemas.openxmlformats.org/drawingml/2006/wordprocessingDrawing" xmlns:w10="urn:schemas-microsoft-com:office:word" xmlns:w="http://schemas.openxmlformats.org/wordprocessingml/2006/main" xmlns:w14="http://schemas.microsoft.com/office/word/2010/wordml" xmlns:w15="http://schemas.microsoft.com/office/word/2012/wordml" xmlns:w16cid="http://schemas.microsoft.com/office/word/2016/wordml/cid" xmlns:w16se="http://schemas.microsoft.com/office/word/2015/wordml/symex" xmlns:wpg="http://schemas.microsoft.com/office/word/2010/wordprocessingGroup" xmlns:wpi="http://schemas.microsoft.com/office/word/2010/wordprocessingInk" xmlns:wne="http://schemas.microsoft.com/office/word/2006/wordml" xmlns:wps="http://schemas.microsoft.com/office/word/2010/wordprocessingShape" mc:Ignorable="w14 w15 w16se w16cid wp14">
   <w16cid:commentId w16cid:paraId="73538CFE" w16cid:durableId="1E30F1DC"/>
-  <w16cid:commentId w16cid:paraId="361530DD" w16cid:durableId="1E524D1D"/>
-  <w16cid:commentId w16cid:paraId="1086C12D" w16cid:durableId="1E51A98F"/>
-  <w16cid:commentId w16cid:paraId="218324BC" w16cid:durableId="1E525E19"/>
-  <w16cid:commentId w16cid:paraId="33FCBCBA" w16cid:durableId="1E53162A"/>
   <w16cid:commentId w16cid:paraId="0C4F4280" w16cid:durableId="1E570108"/>
   <w16cid:commentId w16cid:paraId="556B7710" w16cid:durableId="1E55C770"/>
   <w16cid:commentId w16cid:paraId="1437A5BD" w16cid:durableId="1E55CAAE"/>
@@ -28418,11 +28370,24 @@
     <b:Publisher>М.:ИПК Издательство стандартов</b:Publisher>
     <b:RefOrder>1</b:RefOrder>
   </b:Source>
+  <b:Source>
+    <b:Tag>Eur18</b:Tag>
+    <b:SourceType>InternetSite</b:SourceType>
+    <b:Guid>{9BE943DA-B036-4A16-A923-0F22A73CA06E}</b:Guid>
+    <b:Title>European Space Agency</b:Title>
+    <b:InternetSiteTitle>ESA</b:InternetSiteTitle>
+    <b:Year>2018</b:Year>
+    <b:YearAccessed>2018</b:YearAccessed>
+    <b:MonthAccessed>01</b:MonthAccessed>
+    <b:DayAccessed>10</b:DayAccessed>
+    <b:URL>https://www.esa.int/ESA</b:URL>
+    <b:RefOrder>2</b:RefOrder>
+  </b:Source>
 </b:Sources>
 </file>
 
 <file path=customXml/itemProps1.xml><?xml version="1.0" encoding="utf-8"?>
-<ds:datastoreItem xmlns:ds="http://schemas.openxmlformats.org/officeDocument/2006/customXml" ds:itemID="{DA9D0ED5-6F1E-49B5-B739-977EA204FABF}">
+<ds:datastoreItem xmlns:ds="http://schemas.openxmlformats.org/officeDocument/2006/customXml" ds:itemID="{FD29ED56-D766-4267-B5ED-E32E31F785F3}">
   <ds:schemaRefs>
     <ds:schemaRef ds:uri="http://schemas.openxmlformats.org/officeDocument/2006/bibliography"/>
   </ds:schemaRefs>

</xml_diff>

<commit_message>
Added: Training for Sentinel 2 A and B instruments
</commit_message>
<xml_diff>
--- a/ESPDDocumentation/ТЗ.docx
+++ b/ESPDDocumentation/ТЗ.docx
@@ -7457,7 +7457,6 @@
         </w:rPr>
         <w:t xml:space="preserve"> </w:t>
       </w:r>
-      <w:commentRangeStart w:id="14"/>
       <w:r>
         <w:rPr>
           <w:rFonts w:ascii="Times New Roman" w:hAnsi="Times New Roman" w:cs="Times New Roman"/>
@@ -7518,28 +7517,122 @@
         </w:rPr>
         <w:t>API</w:t>
       </w:r>
+      <w:sdt>
+        <w:sdtPr>
+          <w:rPr>
+            <w:rFonts w:ascii="Times New Roman" w:hAnsi="Times New Roman" w:cs="Times New Roman"/>
+            <w:sz w:val="24"/>
+            <w:szCs w:val="24"/>
+            <w:lang w:val="en-US"/>
+          </w:rPr>
+          <w:id w:val="1994679409"/>
+          <w:citation/>
+        </w:sdtPr>
+        <w:sdtContent>
+          <w:r>
+            <w:rPr>
+              <w:rFonts w:ascii="Times New Roman" w:hAnsi="Times New Roman" w:cs="Times New Roman"/>
+              <w:sz w:val="24"/>
+              <w:szCs w:val="24"/>
+              <w:lang w:val="en-US"/>
+            </w:rPr>
+            <w:fldChar w:fldCharType="begin"/>
+          </w:r>
+          <w:r>
+            <w:rPr>
+              <w:rFonts w:ascii="Times New Roman" w:hAnsi="Times New Roman" w:cs="Times New Roman"/>
+              <w:sz w:val="24"/>
+              <w:szCs w:val="24"/>
+            </w:rPr>
+            <w:instrText xml:space="preserve"> </w:instrText>
+          </w:r>
+          <w:r>
+            <w:rPr>
+              <w:rFonts w:ascii="Times New Roman" w:hAnsi="Times New Roman" w:cs="Times New Roman"/>
+              <w:sz w:val="24"/>
+              <w:szCs w:val="24"/>
+              <w:lang w:val="en-US"/>
+            </w:rPr>
+            <w:instrText>CITATION</w:instrText>
+          </w:r>
+          <w:r>
+            <w:rPr>
+              <w:rFonts w:ascii="Times New Roman" w:hAnsi="Times New Roman" w:cs="Times New Roman"/>
+              <w:sz w:val="24"/>
+              <w:szCs w:val="24"/>
+            </w:rPr>
+            <w:instrText xml:space="preserve"> </w:instrText>
+          </w:r>
+          <w:r>
+            <w:rPr>
+              <w:rFonts w:ascii="Times New Roman" w:hAnsi="Times New Roman" w:cs="Times New Roman"/>
+              <w:sz w:val="24"/>
+              <w:szCs w:val="24"/>
+              <w:lang w:val="en-US"/>
+            </w:rPr>
+            <w:instrText>Ope</w:instrText>
+          </w:r>
+          <w:r>
+            <w:rPr>
+              <w:rFonts w:ascii="Times New Roman" w:hAnsi="Times New Roman" w:cs="Times New Roman"/>
+              <w:sz w:val="24"/>
+              <w:szCs w:val="24"/>
+            </w:rPr>
+            <w:instrText>18 \</w:instrText>
+          </w:r>
+          <w:r>
+            <w:rPr>
+              <w:rFonts w:ascii="Times New Roman" w:hAnsi="Times New Roman" w:cs="Times New Roman"/>
+              <w:sz w:val="24"/>
+              <w:szCs w:val="24"/>
+              <w:lang w:val="en-US"/>
+            </w:rPr>
+            <w:instrText>l</w:instrText>
+          </w:r>
+          <w:r>
+            <w:rPr>
+              <w:rFonts w:ascii="Times New Roman" w:hAnsi="Times New Roman" w:cs="Times New Roman"/>
+              <w:sz w:val="24"/>
+              <w:szCs w:val="24"/>
+            </w:rPr>
+            <w:instrText xml:space="preserve"> 1033 </w:instrText>
+          </w:r>
+          <w:r>
+            <w:rPr>
+              <w:rFonts w:ascii="Times New Roman" w:hAnsi="Times New Roman" w:cs="Times New Roman"/>
+              <w:sz w:val="24"/>
+              <w:szCs w:val="24"/>
+              <w:lang w:val="en-US"/>
+            </w:rPr>
+            <w:fldChar w:fldCharType="separate"/>
+          </w:r>
+          <w:r>
+            <w:rPr>
+              <w:rFonts w:ascii="Times New Roman" w:hAnsi="Times New Roman" w:cs="Times New Roman"/>
+              <w:noProof/>
+              <w:sz w:val="24"/>
+              <w:szCs w:val="24"/>
+            </w:rPr>
+            <w:t xml:space="preserve"> [3]</w:t>
+          </w:r>
+          <w:r>
+            <w:rPr>
+              <w:rFonts w:ascii="Times New Roman" w:hAnsi="Times New Roman" w:cs="Times New Roman"/>
+              <w:sz w:val="24"/>
+              <w:szCs w:val="24"/>
+              <w:lang w:val="en-US"/>
+            </w:rPr>
+            <w:fldChar w:fldCharType="end"/>
+          </w:r>
+        </w:sdtContent>
+      </w:sdt>
       <w:r>
         <w:rPr>
           <w:rFonts w:ascii="Times New Roman" w:hAnsi="Times New Roman" w:cs="Times New Roman"/>
           <w:sz w:val="24"/>
           <w:szCs w:val="24"/>
         </w:rPr>
-        <w:t xml:space="preserve"> Европейского космического агентства</w:t>
-      </w:r>
-      <w:commentRangeEnd w:id="14"/>
-      <w:r>
-        <w:rPr>
-          <w:rStyle w:val="ae"/>
-        </w:rPr>
-        <w:commentReference w:id="14"/>
-      </w:r>
-      <w:r>
-        <w:rPr>
-          <w:rFonts w:ascii="Times New Roman" w:hAnsi="Times New Roman" w:cs="Times New Roman"/>
-          <w:sz w:val="24"/>
-          <w:szCs w:val="24"/>
-        </w:rPr>
-        <w:t>.</w:t>
+        <w:t xml:space="preserve"> Европейского космического агентства.</w:t>
       </w:r>
     </w:p>
     <w:p>
@@ -7609,6 +7702,115 @@
         </w:rPr>
         <w:t>C</w:t>
       </w:r>
+      <w:sdt>
+        <w:sdtPr>
+          <w:rPr>
+            <w:rFonts w:ascii="Times New Roman" w:hAnsi="Times New Roman" w:cs="Times New Roman"/>
+            <w:sz w:val="24"/>
+            <w:szCs w:val="24"/>
+            <w:lang w:val="en-US"/>
+          </w:rPr>
+          <w:id w:val="1131058433"/>
+          <w:citation/>
+        </w:sdtPr>
+        <w:sdtContent>
+          <w:r>
+            <w:rPr>
+              <w:rFonts w:ascii="Times New Roman" w:hAnsi="Times New Roman" w:cs="Times New Roman"/>
+              <w:sz w:val="24"/>
+              <w:szCs w:val="24"/>
+              <w:lang w:val="en-US"/>
+            </w:rPr>
+            <w:fldChar w:fldCharType="begin"/>
+          </w:r>
+          <w:r>
+            <w:rPr>
+              <w:rFonts w:ascii="Times New Roman" w:hAnsi="Times New Roman" w:cs="Times New Roman"/>
+              <w:sz w:val="24"/>
+              <w:szCs w:val="24"/>
+            </w:rPr>
+            <w:instrText xml:space="preserve"> </w:instrText>
+          </w:r>
+          <w:r>
+            <w:rPr>
+              <w:rFonts w:ascii="Times New Roman" w:hAnsi="Times New Roman" w:cs="Times New Roman"/>
+              <w:sz w:val="24"/>
+              <w:szCs w:val="24"/>
+              <w:lang w:val="en-US"/>
+            </w:rPr>
+            <w:instrText>CITATION</w:instrText>
+          </w:r>
+          <w:r>
+            <w:rPr>
+              <w:rFonts w:ascii="Times New Roman" w:hAnsi="Times New Roman" w:cs="Times New Roman"/>
+              <w:sz w:val="24"/>
+              <w:szCs w:val="24"/>
+            </w:rPr>
+            <w:instrText xml:space="preserve"> </w:instrText>
+          </w:r>
+          <w:r>
+            <w:rPr>
+              <w:rFonts w:ascii="Times New Roman" w:hAnsi="Times New Roman" w:cs="Times New Roman"/>
+              <w:sz w:val="24"/>
+              <w:szCs w:val="24"/>
+              <w:lang w:val="en-US"/>
+            </w:rPr>
+            <w:instrText>Sen</w:instrText>
+          </w:r>
+          <w:r>
+            <w:rPr>
+              <w:rFonts w:ascii="Times New Roman" w:hAnsi="Times New Roman" w:cs="Times New Roman"/>
+              <w:sz w:val="24"/>
+              <w:szCs w:val="24"/>
+            </w:rPr>
+            <w:instrText>181 \</w:instrText>
+          </w:r>
+          <w:r>
+            <w:rPr>
+              <w:rFonts w:ascii="Times New Roman" w:hAnsi="Times New Roman" w:cs="Times New Roman"/>
+              <w:sz w:val="24"/>
+              <w:szCs w:val="24"/>
+              <w:lang w:val="en-US"/>
+            </w:rPr>
+            <w:instrText>l</w:instrText>
+          </w:r>
+          <w:r>
+            <w:rPr>
+              <w:rFonts w:ascii="Times New Roman" w:hAnsi="Times New Roman" w:cs="Times New Roman"/>
+              <w:sz w:val="24"/>
+              <w:szCs w:val="24"/>
+            </w:rPr>
+            <w:instrText xml:space="preserve"> 1033 </w:instrText>
+          </w:r>
+          <w:r>
+            <w:rPr>
+              <w:rFonts w:ascii="Times New Roman" w:hAnsi="Times New Roman" w:cs="Times New Roman"/>
+              <w:sz w:val="24"/>
+              <w:szCs w:val="24"/>
+              <w:lang w:val="en-US"/>
+            </w:rPr>
+            <w:fldChar w:fldCharType="separate"/>
+          </w:r>
+          <w:r>
+            <w:rPr>
+              <w:rFonts w:ascii="Times New Roman" w:hAnsi="Times New Roman" w:cs="Times New Roman"/>
+              <w:noProof/>
+              <w:sz w:val="24"/>
+              <w:szCs w:val="24"/>
+            </w:rPr>
+            <w:t xml:space="preserve"> [4]</w:t>
+          </w:r>
+          <w:r>
+            <w:rPr>
+              <w:rFonts w:ascii="Times New Roman" w:hAnsi="Times New Roman" w:cs="Times New Roman"/>
+              <w:sz w:val="24"/>
+              <w:szCs w:val="24"/>
+              <w:lang w:val="en-US"/>
+            </w:rPr>
+            <w:fldChar w:fldCharType="end"/>
+          </w:r>
+        </w:sdtContent>
+      </w:sdt>
       <w:r>
         <w:rPr>
           <w:rFonts w:ascii="Times New Roman" w:hAnsi="Times New Roman" w:cs="Times New Roman"/>
@@ -7658,7 +7860,6 @@
         </w:rPr>
         <w:t xml:space="preserve"> 2 </w:t>
       </w:r>
-      <w:commentRangeStart w:id="15"/>
       <w:r>
         <w:rPr>
           <w:rFonts w:ascii="Times New Roman" w:hAnsi="Times New Roman" w:cs="Times New Roman"/>
@@ -7685,13 +7886,115 @@
         </w:rPr>
         <w:t>A</w:t>
       </w:r>
-      <w:commentRangeEnd w:id="15"/>
-      <w:r>
-        <w:rPr>
-          <w:rStyle w:val="ae"/>
-        </w:rPr>
-        <w:commentReference w:id="15"/>
-      </w:r>
+      <w:sdt>
+        <w:sdtPr>
+          <w:rPr>
+            <w:rFonts w:ascii="Times New Roman" w:hAnsi="Times New Roman" w:cs="Times New Roman"/>
+            <w:sz w:val="24"/>
+            <w:szCs w:val="24"/>
+            <w:lang w:val="en-US"/>
+          </w:rPr>
+          <w:id w:val="-1901819110"/>
+          <w:citation/>
+        </w:sdtPr>
+        <w:sdtContent>
+          <w:r>
+            <w:rPr>
+              <w:rFonts w:ascii="Times New Roman" w:hAnsi="Times New Roman" w:cs="Times New Roman"/>
+              <w:sz w:val="24"/>
+              <w:szCs w:val="24"/>
+              <w:lang w:val="en-US"/>
+            </w:rPr>
+            <w:fldChar w:fldCharType="begin"/>
+          </w:r>
+          <w:r>
+            <w:rPr>
+              <w:rFonts w:ascii="Times New Roman" w:hAnsi="Times New Roman" w:cs="Times New Roman"/>
+              <w:sz w:val="24"/>
+              <w:szCs w:val="24"/>
+            </w:rPr>
+            <w:instrText xml:space="preserve"> </w:instrText>
+          </w:r>
+          <w:r>
+            <w:rPr>
+              <w:rFonts w:ascii="Times New Roman" w:hAnsi="Times New Roman" w:cs="Times New Roman"/>
+              <w:sz w:val="24"/>
+              <w:szCs w:val="24"/>
+              <w:lang w:val="en-US"/>
+            </w:rPr>
+            <w:instrText>CITATION</w:instrText>
+          </w:r>
+          <w:r>
+            <w:rPr>
+              <w:rFonts w:ascii="Times New Roman" w:hAnsi="Times New Roman" w:cs="Times New Roman"/>
+              <w:sz w:val="24"/>
+              <w:szCs w:val="24"/>
+            </w:rPr>
+            <w:instrText xml:space="preserve"> </w:instrText>
+          </w:r>
+          <w:r>
+            <w:rPr>
+              <w:rFonts w:ascii="Times New Roman" w:hAnsi="Times New Roman" w:cs="Times New Roman"/>
+              <w:sz w:val="24"/>
+              <w:szCs w:val="24"/>
+              <w:lang w:val="en-US"/>
+            </w:rPr>
+            <w:instrText>Sen</w:instrText>
+          </w:r>
+          <w:r>
+            <w:rPr>
+              <w:rFonts w:ascii="Times New Roman" w:hAnsi="Times New Roman" w:cs="Times New Roman"/>
+              <w:sz w:val="24"/>
+              <w:szCs w:val="24"/>
+            </w:rPr>
+            <w:instrText>181 \</w:instrText>
+          </w:r>
+          <w:r>
+            <w:rPr>
+              <w:rFonts w:ascii="Times New Roman" w:hAnsi="Times New Roman" w:cs="Times New Roman"/>
+              <w:sz w:val="24"/>
+              <w:szCs w:val="24"/>
+              <w:lang w:val="en-US"/>
+            </w:rPr>
+            <w:instrText>l</w:instrText>
+          </w:r>
+          <w:r>
+            <w:rPr>
+              <w:rFonts w:ascii="Times New Roman" w:hAnsi="Times New Roman" w:cs="Times New Roman"/>
+              <w:sz w:val="24"/>
+              <w:szCs w:val="24"/>
+            </w:rPr>
+            <w:instrText xml:space="preserve"> 1033 </w:instrText>
+          </w:r>
+          <w:r>
+            <w:rPr>
+              <w:rFonts w:ascii="Times New Roman" w:hAnsi="Times New Roman" w:cs="Times New Roman"/>
+              <w:sz w:val="24"/>
+              <w:szCs w:val="24"/>
+              <w:lang w:val="en-US"/>
+            </w:rPr>
+            <w:fldChar w:fldCharType="separate"/>
+          </w:r>
+          <w:r>
+            <w:rPr>
+              <w:rFonts w:ascii="Times New Roman" w:hAnsi="Times New Roman" w:cs="Times New Roman"/>
+              <w:noProof/>
+              <w:sz w:val="24"/>
+              <w:szCs w:val="24"/>
+            </w:rPr>
+            <w:t xml:space="preserve"> [4]</w:t>
+          </w:r>
+          <w:r>
+            <w:rPr>
+              <w:rFonts w:ascii="Times New Roman" w:hAnsi="Times New Roman" w:cs="Times New Roman"/>
+              <w:sz w:val="24"/>
+              <w:szCs w:val="24"/>
+              <w:lang w:val="en-US"/>
+            </w:rPr>
+            <w:fldChar w:fldCharType="end"/>
+          </w:r>
+        </w:sdtContent>
+      </w:sdt>
     </w:p>
     <w:p>
       <w:pPr>
@@ -8074,7 +8377,6 @@
         </w:rPr>
         <w:t xml:space="preserve">векторов </w:t>
       </w:r>
-      <w:commentRangeStart w:id="16"/>
       <w:r>
         <w:rPr>
           <w:rFonts w:ascii="Times New Roman" w:hAnsi="Times New Roman" w:cs="Times New Roman"/>
@@ -8141,14 +8443,120 @@
           <w:sz w:val="24"/>
           <w:szCs w:val="24"/>
         </w:rPr>
-        <w:t>).</w:t>
-      </w:r>
-      <w:commentRangeEnd w:id="16"/>
-      <w:r>
-        <w:rPr>
-          <w:rStyle w:val="ae"/>
-        </w:rPr>
-        <w:commentReference w:id="16"/>
+        <w:t>)</w:t>
+      </w:r>
+      <w:sdt>
+        <w:sdtPr>
+          <w:rPr>
+            <w:rFonts w:ascii="Times New Roman" w:hAnsi="Times New Roman" w:cs="Times New Roman"/>
+            <w:sz w:val="24"/>
+            <w:szCs w:val="24"/>
+          </w:rPr>
+          <w:id w:val="73875589"/>
+          <w:citation/>
+        </w:sdtPr>
+        <w:sdtContent>
+          <w:r>
+            <w:rPr>
+              <w:rFonts w:ascii="Times New Roman" w:hAnsi="Times New Roman" w:cs="Times New Roman"/>
+              <w:sz w:val="24"/>
+              <w:szCs w:val="24"/>
+            </w:rPr>
+            <w:fldChar w:fldCharType="begin"/>
+          </w:r>
+          <w:r>
+            <w:rPr>
+              <w:rFonts w:ascii="Times New Roman" w:hAnsi="Times New Roman" w:cs="Times New Roman"/>
+              <w:sz w:val="24"/>
+              <w:szCs w:val="24"/>
+            </w:rPr>
+            <w:instrText xml:space="preserve"> </w:instrText>
+          </w:r>
+          <w:r>
+            <w:rPr>
+              <w:rFonts w:ascii="Times New Roman" w:hAnsi="Times New Roman" w:cs="Times New Roman"/>
+              <w:sz w:val="24"/>
+              <w:szCs w:val="24"/>
+              <w:lang w:val="en-US"/>
+            </w:rPr>
+            <w:instrText>CITATION</w:instrText>
+          </w:r>
+          <w:r>
+            <w:rPr>
+              <w:rFonts w:ascii="Times New Roman" w:hAnsi="Times New Roman" w:cs="Times New Roman"/>
+              <w:sz w:val="24"/>
+              <w:szCs w:val="24"/>
+            </w:rPr>
+            <w:instrText xml:space="preserve"> </w:instrText>
+          </w:r>
+          <w:r>
+            <w:rPr>
+              <w:rFonts w:ascii="Times New Roman" w:hAnsi="Times New Roman" w:cs="Times New Roman"/>
+              <w:sz w:val="24"/>
+              <w:szCs w:val="24"/>
+              <w:lang w:val="en-US"/>
+            </w:rPr>
+            <w:instrText>Ope</w:instrText>
+          </w:r>
+          <w:r>
+            <w:rPr>
+              <w:rFonts w:ascii="Times New Roman" w:hAnsi="Times New Roman" w:cs="Times New Roman"/>
+              <w:sz w:val="24"/>
+              <w:szCs w:val="24"/>
+            </w:rPr>
+            <w:instrText>181 \</w:instrText>
+          </w:r>
+          <w:r>
+            <w:rPr>
+              <w:rFonts w:ascii="Times New Roman" w:hAnsi="Times New Roman" w:cs="Times New Roman"/>
+              <w:sz w:val="24"/>
+              <w:szCs w:val="24"/>
+              <w:lang w:val="en-US"/>
+            </w:rPr>
+            <w:instrText>l</w:instrText>
+          </w:r>
+          <w:r>
+            <w:rPr>
+              <w:rFonts w:ascii="Times New Roman" w:hAnsi="Times New Roman" w:cs="Times New Roman"/>
+              <w:sz w:val="24"/>
+              <w:szCs w:val="24"/>
+            </w:rPr>
+            <w:instrText xml:space="preserve"> 1033 </w:instrText>
+          </w:r>
+          <w:r>
+            <w:rPr>
+              <w:rFonts w:ascii="Times New Roman" w:hAnsi="Times New Roman" w:cs="Times New Roman"/>
+              <w:sz w:val="24"/>
+              <w:szCs w:val="24"/>
+            </w:rPr>
+            <w:fldChar w:fldCharType="separate"/>
+          </w:r>
+          <w:r>
+            <w:rPr>
+              <w:rFonts w:ascii="Times New Roman" w:hAnsi="Times New Roman" w:cs="Times New Roman"/>
+              <w:noProof/>
+              <w:sz w:val="24"/>
+              <w:szCs w:val="24"/>
+            </w:rPr>
+            <w:t xml:space="preserve"> [5]</w:t>
+          </w:r>
+          <w:r>
+            <w:rPr>
+              <w:rFonts w:ascii="Times New Roman" w:hAnsi="Times New Roman" w:cs="Times New Roman"/>
+              <w:sz w:val="24"/>
+              <w:szCs w:val="24"/>
+            </w:rPr>
+            <w:fldChar w:fldCharType="end"/>
+          </w:r>
+        </w:sdtContent>
+      </w:sdt>
+      <w:r>
+        <w:rPr>
+          <w:rFonts w:ascii="Times New Roman" w:hAnsi="Times New Roman" w:cs="Times New Roman"/>
+          <w:sz w:val="24"/>
+          <w:szCs w:val="24"/>
+        </w:rPr>
+        <w:t>.</w:t>
       </w:r>
     </w:p>
     <w:p>
@@ -8267,7 +8675,7 @@
           <w:sz w:val="24"/>
           <w:szCs w:val="24"/>
         </w:rPr>
-        <w:t xml:space="preserve"> (</w:t>
+        <w:t xml:space="preserve"> </w:t>
       </w:r>
       <w:r>
         <w:rPr>
@@ -8275,7 +8683,7 @@
           <w:sz w:val="24"/>
           <w:szCs w:val="24"/>
         </w:rPr>
-        <w:t xml:space="preserve">перевод) и использование кросс-валидации при обучении классификатора </w:t>
+        <w:t xml:space="preserve">и использование кросс-валидации при обучении классификатора </w:t>
       </w:r>
       <w:r>
         <w:rPr>
@@ -8394,8 +8802,6 @@
         </w:rPr>
         <w:t>Расчет площадей областей изменений.</w:t>
       </w:r>
-      <w:bookmarkStart w:id="17" w:name="_GoBack"/>
-      <w:bookmarkEnd w:id="17"/>
     </w:p>
     <w:p>
       <w:pPr>
@@ -8412,7 +8818,7 @@
           <w:szCs w:val="24"/>
         </w:rPr>
       </w:pPr>
-      <w:bookmarkStart w:id="18" w:name="_Toc482628529"/>
+      <w:bookmarkStart w:id="14" w:name="_Toc482628529"/>
       <w:r>
         <w:rPr>
           <w:rFonts w:ascii="Times New Roman" w:hAnsi="Times New Roman" w:cs="Times New Roman"/>
@@ -8503,7 +8909,7 @@
         </w:rPr>
         <w:t>Требование к входным данным</w:t>
       </w:r>
-      <w:bookmarkEnd w:id="18"/>
+      <w:bookmarkEnd w:id="14"/>
     </w:p>
     <w:p>
       <w:pPr>
@@ -8857,7 +9263,6 @@
         </w:rPr>
         <w:t xml:space="preserve">Полигон, ограничивающий область поверхности Земли для поиска данных, в текстовом формате </w:t>
       </w:r>
-      <w:commentRangeStart w:id="19"/>
       <w:r>
         <w:rPr>
           <w:rFonts w:ascii="Times New Roman" w:eastAsia="Times New Roman" w:hAnsi="Times New Roman" w:cs="Times New Roman"/>
@@ -8866,13 +9271,6 @@
           <w:lang w:val="en-US"/>
         </w:rPr>
         <w:t>WKT</w:t>
-      </w:r>
-      <w:commentRangeEnd w:id="19"/>
-      <w:r>
-        <w:rPr>
-          <w:rStyle w:val="ae"/>
-        </w:rPr>
-        <w:commentReference w:id="19"/>
       </w:r>
       <w:r>
         <w:rPr>
@@ -9161,16 +9559,7 @@
           <w:sz w:val="24"/>
           <w:szCs w:val="24"/>
         </w:rPr>
-        <w:t xml:space="preserve">Входные данные модуля преобразования данных должны соответствовать спецификации </w:t>
-      </w:r>
-      <w:commentRangeStart w:id="20"/>
-      <w:r>
-        <w:rPr>
-          <w:rFonts w:ascii="Times New Roman" w:eastAsia="Times New Roman" w:hAnsi="Times New Roman" w:cs="Times New Roman"/>
-          <w:sz w:val="24"/>
-          <w:szCs w:val="24"/>
-        </w:rPr>
-        <w:t xml:space="preserve">данных </w:t>
+        <w:t xml:space="preserve">Входные данные модуля преобразования данных должны соответствовать спецификации данных </w:t>
       </w:r>
       <w:r>
         <w:rPr>
@@ -9214,13 +9603,6 @@
           <w:lang w:val="en-US"/>
         </w:rPr>
         <w:t>C</w:t>
-      </w:r>
-      <w:commentRangeEnd w:id="20"/>
-      <w:r>
-        <w:rPr>
-          <w:rStyle w:val="ae"/>
-        </w:rPr>
-        <w:commentReference w:id="20"/>
       </w:r>
       <w:r>
         <w:rPr>
@@ -9747,7 +10129,6 @@
         </w:rPr>
         <w:t xml:space="preserve">использующий нотацию атрибутов векторов </w:t>
       </w:r>
-      <w:commentRangeStart w:id="21"/>
       <w:r>
         <w:rPr>
           <w:rFonts w:ascii="Times New Roman" w:hAnsi="Times New Roman" w:cs="Times New Roman"/>
@@ -9815,13 +10196,6 @@
           <w:szCs w:val="24"/>
         </w:rPr>
         <w:t>).</w:t>
-      </w:r>
-      <w:commentRangeEnd w:id="21"/>
-      <w:r>
-        <w:rPr>
-          <w:rStyle w:val="ae"/>
-        </w:rPr>
-        <w:commentReference w:id="21"/>
       </w:r>
     </w:p>
     <w:p>
@@ -10000,6 +10374,55 @@
     </w:p>
     <w:p>
       <w:pPr>
+        <w:pStyle w:val="aa"/>
+        <w:numPr>
+          <w:ilvl w:val="0"/>
+          <w:numId w:val="39"/>
+        </w:numPr>
+        <w:spacing w:before="120" w:after="120"/>
+        <w:jc w:val="both"/>
+        <w:rPr>
+          <w:rFonts w:ascii="Times New Roman" w:eastAsia="Times New Roman" w:hAnsi="Times New Roman" w:cs="Times New Roman"/>
+          <w:sz w:val="24"/>
+          <w:szCs w:val="24"/>
+        </w:rPr>
+      </w:pPr>
+      <w:r>
+        <w:rPr>
+          <w:rFonts w:ascii="Times New Roman" w:eastAsia="Times New Roman" w:hAnsi="Times New Roman" w:cs="Times New Roman"/>
+          <w:sz w:val="24"/>
+          <w:szCs w:val="24"/>
+        </w:rPr>
+        <w:t xml:space="preserve">Дополнительно модуль может принимать в качестве входных данных векторный файл в формате </w:t>
+      </w:r>
+      <w:r>
+        <w:rPr>
+          <w:rFonts w:ascii="Times New Roman" w:eastAsia="Times New Roman" w:hAnsi="Times New Roman" w:cs="Times New Roman"/>
+          <w:sz w:val="24"/>
+          <w:szCs w:val="24"/>
+          <w:lang w:val="en-US"/>
+        </w:rPr>
+        <w:t>Shapefile</w:t>
+      </w:r>
+      <w:r>
+        <w:rPr>
+          <w:rFonts w:ascii="Times New Roman" w:eastAsia="Times New Roman" w:hAnsi="Times New Roman" w:cs="Times New Roman"/>
+          <w:sz w:val="24"/>
+          <w:szCs w:val="24"/>
+        </w:rPr>
+        <w:t xml:space="preserve"> </w:t>
+      </w:r>
+      <w:r>
+        <w:rPr>
+          <w:rFonts w:ascii="Times New Roman" w:eastAsia="Times New Roman" w:hAnsi="Times New Roman" w:cs="Times New Roman"/>
+          <w:sz w:val="24"/>
+          <w:szCs w:val="24"/>
+        </w:rPr>
+        <w:t>с ограничивающей геометрией, на которых нужно провести детектирование.</w:t>
+      </w:r>
+    </w:p>
+    <w:p>
+      <w:pPr>
         <w:pStyle w:val="2"/>
         <w:spacing w:before="120" w:after="120"/>
         <w:rPr>
@@ -10009,7 +10432,7 @@
           <w:color w:val="auto"/>
         </w:rPr>
       </w:pPr>
-      <w:bookmarkStart w:id="22" w:name="_Hlk482413250"/>
+      <w:bookmarkStart w:id="15" w:name="_Hlk482413250"/>
       <w:r>
         <w:rPr>
           <w:rFonts w:ascii="Times New Roman" w:eastAsia="Times New Roman" w:hAnsi="Times New Roman" w:cs="Times New Roman"/>
@@ -10028,7 +10451,7 @@
         </w:rPr>
         <w:t xml:space="preserve">. </w:t>
       </w:r>
-      <w:bookmarkStart w:id="23" w:name="_Toc482628530"/>
+      <w:bookmarkStart w:id="16" w:name="_Toc482628530"/>
       <w:r>
         <w:rPr>
           <w:rFonts w:ascii="Times New Roman" w:eastAsia="Times New Roman" w:hAnsi="Times New Roman" w:cs="Times New Roman"/>
@@ -10047,7 +10470,7 @@
         </w:rPr>
         <w:t>выходным данным</w:t>
       </w:r>
-      <w:bookmarkEnd w:id="23"/>
+      <w:bookmarkEnd w:id="16"/>
     </w:p>
     <w:p>
       <w:pPr>
@@ -10573,31 +10996,7 @@
           <w:sz w:val="24"/>
           <w:szCs w:val="24"/>
         </w:rPr>
-        <w:t xml:space="preserve">для определения </w:t>
-      </w:r>
-      <w:commentRangeStart w:id="24"/>
-      <w:r>
-        <w:rPr>
-          <w:rFonts w:ascii="Times New Roman" w:eastAsia="Times New Roman" w:hAnsi="Times New Roman" w:cs="Times New Roman"/>
-          <w:sz w:val="24"/>
-          <w:szCs w:val="24"/>
-        </w:rPr>
-        <w:t>типа</w:t>
-      </w:r>
-      <w:commentRangeEnd w:id="24"/>
-      <w:r>
-        <w:rPr>
-          <w:rStyle w:val="ae"/>
-        </w:rPr>
-        <w:commentReference w:id="24"/>
-      </w:r>
-      <w:r>
-        <w:rPr>
-          <w:rFonts w:ascii="Times New Roman" w:eastAsia="Times New Roman" w:hAnsi="Times New Roman" w:cs="Times New Roman"/>
-          <w:sz w:val="24"/>
-          <w:szCs w:val="24"/>
-        </w:rPr>
-        <w:t xml:space="preserve"> землепользования </w:t>
+        <w:t xml:space="preserve">для определения типа землепользования </w:t>
       </w:r>
       <w:r>
         <w:rPr>
@@ -10705,25 +11104,7 @@
           <w:sz w:val="24"/>
           <w:szCs w:val="24"/>
         </w:rPr>
-        <w:t xml:space="preserve">ен выводить результат определения изменения землепользования в виде карты классифицированных областей, а </w:t>
-      </w:r>
-      <w:proofErr w:type="gramStart"/>
-      <w:r>
-        <w:rPr>
-          <w:rFonts w:ascii="Times New Roman" w:eastAsia="Times New Roman" w:hAnsi="Times New Roman" w:cs="Times New Roman"/>
-          <w:sz w:val="24"/>
-          <w:szCs w:val="24"/>
-        </w:rPr>
-        <w:t>так же</w:t>
-      </w:r>
-      <w:proofErr w:type="gramEnd"/>
-      <w:r>
-        <w:rPr>
-          <w:rFonts w:ascii="Times New Roman" w:eastAsia="Times New Roman" w:hAnsi="Times New Roman" w:cs="Times New Roman"/>
-          <w:sz w:val="24"/>
-          <w:szCs w:val="24"/>
-        </w:rPr>
-        <w:t xml:space="preserve"> предоставлять возможность сохранять результаты работы в виде векторного файла в формате </w:t>
+        <w:t xml:space="preserve">ен выводить результат определения изменения землепользования в виде карты классифицированных областей, а также предоставлять возможность сохранять результаты работы в виде векторного файла в формате </w:t>
       </w:r>
       <w:r>
         <w:rPr>
@@ -10750,31 +11131,6 @@
           <w:lang w:val="en-US"/>
         </w:rPr>
         <w:t>Shapefile</w:t>
-      </w:r>
-      <w:r>
-        <w:rPr>
-          <w:rFonts w:ascii="Times New Roman" w:eastAsia="Times New Roman" w:hAnsi="Times New Roman" w:cs="Times New Roman"/>
-          <w:sz w:val="24"/>
-          <w:szCs w:val="24"/>
-        </w:rPr>
-        <w:t xml:space="preserve"> </w:t>
-      </w:r>
-      <w:r>
-        <w:rPr>
-          <w:rFonts w:ascii="Times New Roman" w:eastAsia="Times New Roman" w:hAnsi="Times New Roman" w:cs="Times New Roman"/>
-          <w:sz w:val="24"/>
-          <w:szCs w:val="24"/>
-        </w:rPr>
-        <w:t xml:space="preserve">и генерировать отчет в формате </w:t>
-      </w:r>
-      <w:r>
-        <w:rPr>
-          <w:rFonts w:ascii="Times New Roman" w:eastAsia="Times New Roman" w:hAnsi="Times New Roman" w:cs="Times New Roman"/>
-          <w:sz w:val="24"/>
-          <w:szCs w:val="24"/>
-          <w:lang w:val="en-US"/>
-        </w:rPr>
-        <w:t>pdf</w:t>
       </w:r>
       <w:r>
         <w:rPr>
@@ -10796,8 +11152,8 @@
           <w:color w:val="auto"/>
         </w:rPr>
       </w:pPr>
-      <w:bookmarkStart w:id="25" w:name="_Toc482628531"/>
-      <w:bookmarkEnd w:id="22"/>
+      <w:bookmarkStart w:id="17" w:name="_Toc482628531"/>
+      <w:bookmarkEnd w:id="15"/>
       <w:r>
         <w:rPr>
           <w:rFonts w:ascii="Times New Roman" w:eastAsia="Times New Roman" w:hAnsi="Times New Roman" w:cs="Times New Roman"/>
@@ -10834,7 +11190,7 @@
         </w:rPr>
         <w:t xml:space="preserve"> Требования к надежности программы</w:t>
       </w:r>
-      <w:bookmarkEnd w:id="25"/>
+      <w:bookmarkEnd w:id="17"/>
     </w:p>
     <w:p>
       <w:pPr>
@@ -10931,7 +11287,7 @@
           <w:color w:val="auto"/>
         </w:rPr>
       </w:pPr>
-      <w:bookmarkStart w:id="26" w:name="_Toc482628532"/>
+      <w:bookmarkStart w:id="18" w:name="_Toc482628532"/>
       <w:r>
         <w:rPr>
           <w:rFonts w:ascii="Times New Roman" w:eastAsia="Times New Roman" w:hAnsi="Times New Roman" w:cs="Times New Roman"/>
@@ -10959,7 +11315,7 @@
         </w:rPr>
         <w:t xml:space="preserve"> Требования квалификация и уровня подготовки пользователя</w:t>
       </w:r>
-      <w:bookmarkEnd w:id="26"/>
+      <w:bookmarkEnd w:id="18"/>
     </w:p>
     <w:p>
       <w:pPr>
@@ -11102,7 +11458,7 @@
           <w:color w:val="auto"/>
         </w:rPr>
       </w:pPr>
-      <w:bookmarkStart w:id="27" w:name="_Toc482628533"/>
+      <w:bookmarkStart w:id="19" w:name="_Toc482628533"/>
       <w:r>
         <w:rPr>
           <w:rFonts w:ascii="Times New Roman" w:eastAsia="Times New Roman" w:hAnsi="Times New Roman" w:cs="Times New Roman"/>
@@ -11130,7 +11486,7 @@
         </w:rPr>
         <w:t xml:space="preserve"> Требования к составу и параметрам технических средств</w:t>
       </w:r>
-      <w:bookmarkEnd w:id="27"/>
+      <w:bookmarkEnd w:id="19"/>
     </w:p>
     <w:p>
       <w:pPr>
@@ -11169,14 +11525,29 @@
           <w:szCs w:val="24"/>
         </w:rPr>
       </w:pPr>
-      <w:commentRangeStart w:id="28"/>
-      <w:r>
-        <w:rPr>
-          <w:rFonts w:ascii="Times New Roman" w:eastAsia="Times New Roman" w:hAnsi="Times New Roman" w:cs="Times New Roman"/>
-          <w:sz w:val="24"/>
-          <w:szCs w:val="24"/>
-        </w:rPr>
-        <w:t>Процессор с тактовой частотой не менее 1ГГц</w:t>
+      <w:r>
+        <w:rPr>
+          <w:rFonts w:ascii="Times New Roman" w:eastAsia="Times New Roman" w:hAnsi="Times New Roman" w:cs="Times New Roman"/>
+          <w:sz w:val="24"/>
+          <w:szCs w:val="24"/>
+        </w:rPr>
+        <w:t xml:space="preserve">Процессор с тактовой частотой не менее </w:t>
+      </w:r>
+      <w:r>
+        <w:rPr>
+          <w:rFonts w:ascii="Times New Roman" w:eastAsia="Times New Roman" w:hAnsi="Times New Roman" w:cs="Times New Roman"/>
+          <w:sz w:val="24"/>
+          <w:szCs w:val="24"/>
+        </w:rPr>
+        <w:t>2.3</w:t>
+      </w:r>
+      <w:r>
+        <w:rPr>
+          <w:rFonts w:ascii="Times New Roman" w:eastAsia="Times New Roman" w:hAnsi="Times New Roman" w:cs="Times New Roman"/>
+          <w:sz w:val="24"/>
+          <w:szCs w:val="24"/>
+        </w:rPr>
+        <w:t>ГГц</w:t>
       </w:r>
     </w:p>
     <w:p>
@@ -11200,7 +11571,23 @@
           <w:sz w:val="24"/>
           <w:szCs w:val="24"/>
         </w:rPr>
-        <w:t>Оперативная память не менее 2Гб</w:t>
+        <w:t xml:space="preserve">Оперативная память не менее </w:t>
+      </w:r>
+      <w:r>
+        <w:rPr>
+          <w:rFonts w:ascii="Times New Roman" w:eastAsia="Times New Roman" w:hAnsi="Times New Roman" w:cs="Times New Roman"/>
+          <w:sz w:val="24"/>
+          <w:szCs w:val="24"/>
+        </w:rPr>
+        <w:t>4</w:t>
+      </w:r>
+      <w:r>
+        <w:rPr>
+          <w:rFonts w:ascii="Times New Roman" w:eastAsia="Times New Roman" w:hAnsi="Times New Roman" w:cs="Times New Roman"/>
+          <w:sz w:val="24"/>
+          <w:szCs w:val="24"/>
+        </w:rPr>
+        <w:t>Гб</w:t>
       </w:r>
     </w:p>
     <w:p>
@@ -11224,14 +11611,23 @@
           <w:sz w:val="24"/>
           <w:szCs w:val="24"/>
         </w:rPr>
-        <w:t>Жесткий диск со свободным объемом не менее 500Mб</w:t>
-      </w:r>
-      <w:commentRangeEnd w:id="28"/>
-      <w:r>
-        <w:rPr>
-          <w:rStyle w:val="ae"/>
-        </w:rPr>
-        <w:commentReference w:id="28"/>
+        <w:t xml:space="preserve">Жесткий диск со свободным объемом не менее </w:t>
+      </w:r>
+      <w:r>
+        <w:rPr>
+          <w:rFonts w:ascii="Times New Roman" w:eastAsia="Times New Roman" w:hAnsi="Times New Roman" w:cs="Times New Roman"/>
+          <w:sz w:val="24"/>
+          <w:szCs w:val="24"/>
+        </w:rPr>
+        <w:t>20Г</w:t>
+      </w:r>
+      <w:r>
+        <w:rPr>
+          <w:rFonts w:ascii="Times New Roman" w:eastAsia="Times New Roman" w:hAnsi="Times New Roman" w:cs="Times New Roman"/>
+          <w:sz w:val="24"/>
+          <w:szCs w:val="24"/>
+        </w:rPr>
+        <w:t>б</w:t>
       </w:r>
     </w:p>
     <w:p>
@@ -11317,7 +11713,7 @@
           <w:color w:val="auto"/>
         </w:rPr>
       </w:pPr>
-      <w:bookmarkStart w:id="29" w:name="_Toc482628534"/>
+      <w:bookmarkStart w:id="20" w:name="_Toc482628534"/>
       <w:r>
         <w:rPr>
           <w:rFonts w:ascii="Times New Roman" w:eastAsia="Times New Roman" w:hAnsi="Times New Roman" w:cs="Times New Roman"/>
@@ -11345,7 +11741,7 @@
         </w:rPr>
         <w:t xml:space="preserve"> Требования к информационной и программной совместимости</w:t>
       </w:r>
-      <w:bookmarkEnd w:id="29"/>
+      <w:bookmarkEnd w:id="20"/>
     </w:p>
     <w:p>
       <w:pPr>
@@ -11507,156 +11903,15 @@
           <w:sz w:val="24"/>
           <w:szCs w:val="24"/>
         </w:rPr>
-        <w:t xml:space="preserve">или более поздней версии, </w:t>
-      </w:r>
-      <w:r>
-        <w:rPr>
-          <w:rFonts w:ascii="Times New Roman" w:eastAsia="Times New Roman" w:hAnsi="Times New Roman" w:cs="Times New Roman"/>
-          <w:sz w:val="24"/>
-          <w:szCs w:val="24"/>
-          <w:lang w:val="en-US"/>
-        </w:rPr>
-        <w:t>OS</w:t>
-      </w:r>
-      <w:r>
-        <w:rPr>
-          <w:rFonts w:ascii="Times New Roman" w:eastAsia="Times New Roman" w:hAnsi="Times New Roman" w:cs="Times New Roman"/>
-          <w:sz w:val="24"/>
-          <w:szCs w:val="24"/>
-        </w:rPr>
-        <w:t xml:space="preserve"> </w:t>
-      </w:r>
-      <w:r>
-        <w:rPr>
-          <w:rFonts w:ascii="Times New Roman" w:eastAsia="Times New Roman" w:hAnsi="Times New Roman" w:cs="Times New Roman"/>
-          <w:sz w:val="24"/>
-          <w:szCs w:val="24"/>
-          <w:lang w:val="en-US"/>
-        </w:rPr>
-        <w:t>X</w:t>
-      </w:r>
-      <w:r>
-        <w:rPr>
-          <w:rFonts w:ascii="Times New Roman" w:eastAsia="Times New Roman" w:hAnsi="Times New Roman" w:cs="Times New Roman"/>
-          <w:sz w:val="24"/>
-          <w:szCs w:val="24"/>
-        </w:rPr>
-        <w:t xml:space="preserve"> </w:t>
-      </w:r>
-      <w:r>
-        <w:rPr>
-          <w:rFonts w:ascii="Times New Roman" w:eastAsia="Times New Roman" w:hAnsi="Times New Roman" w:cs="Times New Roman"/>
-          <w:sz w:val="24"/>
-          <w:szCs w:val="24"/>
-          <w:lang w:val="en-US"/>
-        </w:rPr>
-        <w:t>Mavericks</w:t>
-      </w:r>
-      <w:r>
-        <w:rPr>
-          <w:rFonts w:ascii="Times New Roman" w:eastAsia="Times New Roman" w:hAnsi="Times New Roman" w:cs="Times New Roman"/>
-          <w:sz w:val="24"/>
-          <w:szCs w:val="24"/>
-        </w:rPr>
-        <w:t xml:space="preserve"> 10.9 </w:t>
-      </w:r>
-      <w:r>
-        <w:rPr>
-          <w:rFonts w:ascii="Times New Roman" w:eastAsia="Times New Roman" w:hAnsi="Times New Roman" w:cs="Times New Roman"/>
-          <w:sz w:val="24"/>
-          <w:szCs w:val="24"/>
-        </w:rPr>
-        <w:t xml:space="preserve">или более поздней версии, </w:t>
-      </w:r>
-      <w:proofErr w:type="spellStart"/>
-      <w:r>
-        <w:rPr>
-          <w:rFonts w:ascii="Times New Roman" w:eastAsia="Times New Roman" w:hAnsi="Times New Roman" w:cs="Times New Roman"/>
-          <w:sz w:val="24"/>
-          <w:szCs w:val="24"/>
-        </w:rPr>
-        <w:t>Ubuntu</w:t>
-      </w:r>
-      <w:proofErr w:type="spellEnd"/>
-      <w:r>
-        <w:rPr>
-          <w:rFonts w:ascii="Times New Roman" w:eastAsia="Times New Roman" w:hAnsi="Times New Roman" w:cs="Times New Roman"/>
-          <w:sz w:val="24"/>
-          <w:szCs w:val="24"/>
-        </w:rPr>
-        <w:t xml:space="preserve"> 14.04 (64-разрядная версия) или старше, </w:t>
-      </w:r>
-      <w:proofErr w:type="spellStart"/>
-      <w:r>
-        <w:rPr>
-          <w:rFonts w:ascii="Times New Roman" w:eastAsia="Times New Roman" w:hAnsi="Times New Roman" w:cs="Times New Roman"/>
-          <w:sz w:val="24"/>
-          <w:szCs w:val="24"/>
-        </w:rPr>
-        <w:t>Debian</w:t>
-      </w:r>
-      <w:proofErr w:type="spellEnd"/>
-      <w:r>
-        <w:rPr>
-          <w:rFonts w:ascii="Times New Roman" w:eastAsia="Times New Roman" w:hAnsi="Times New Roman" w:cs="Times New Roman"/>
-          <w:sz w:val="24"/>
-          <w:szCs w:val="24"/>
-        </w:rPr>
-        <w:t xml:space="preserve"> 8 или старше, </w:t>
-      </w:r>
-      <w:proofErr w:type="spellStart"/>
-      <w:r>
-        <w:rPr>
-          <w:rFonts w:ascii="Times New Roman" w:eastAsia="Times New Roman" w:hAnsi="Times New Roman" w:cs="Times New Roman"/>
-          <w:sz w:val="24"/>
-          <w:szCs w:val="24"/>
-        </w:rPr>
-        <w:t>openSUSE</w:t>
-      </w:r>
-      <w:proofErr w:type="spellEnd"/>
-      <w:r>
-        <w:rPr>
-          <w:rFonts w:ascii="Times New Roman" w:eastAsia="Times New Roman" w:hAnsi="Times New Roman" w:cs="Times New Roman"/>
-          <w:sz w:val="24"/>
-          <w:szCs w:val="24"/>
-        </w:rPr>
-        <w:t xml:space="preserve"> 13.3 или старше, </w:t>
-      </w:r>
-      <w:proofErr w:type="spellStart"/>
-      <w:r>
-        <w:rPr>
-          <w:rFonts w:ascii="Times New Roman" w:eastAsia="Times New Roman" w:hAnsi="Times New Roman" w:cs="Times New Roman"/>
-          <w:sz w:val="24"/>
-          <w:szCs w:val="24"/>
-        </w:rPr>
-        <w:t>Fedora</w:t>
-      </w:r>
-      <w:proofErr w:type="spellEnd"/>
-      <w:r>
-        <w:rPr>
-          <w:rFonts w:ascii="Times New Roman" w:eastAsia="Times New Roman" w:hAnsi="Times New Roman" w:cs="Times New Roman"/>
-          <w:sz w:val="24"/>
-          <w:szCs w:val="24"/>
-        </w:rPr>
-        <w:t xml:space="preserve"> </w:t>
-      </w:r>
-      <w:proofErr w:type="spellStart"/>
-      <w:r>
-        <w:rPr>
-          <w:rFonts w:ascii="Times New Roman" w:eastAsia="Times New Roman" w:hAnsi="Times New Roman" w:cs="Times New Roman"/>
-          <w:sz w:val="24"/>
-          <w:szCs w:val="24"/>
-        </w:rPr>
-        <w:t>Linux</w:t>
-      </w:r>
-      <w:proofErr w:type="spellEnd"/>
-      <w:r>
-        <w:rPr>
-          <w:rFonts w:ascii="Times New Roman" w:eastAsia="Times New Roman" w:hAnsi="Times New Roman" w:cs="Times New Roman"/>
-          <w:sz w:val="24"/>
-          <w:szCs w:val="24"/>
-        </w:rPr>
-        <w:t xml:space="preserve"> 24 или старше.</w:t>
+        <w:t>или более поздней версии</w:t>
+      </w:r>
+      <w:r>
+        <w:rPr>
+          <w:rFonts w:ascii="Times New Roman" w:eastAsia="Times New Roman" w:hAnsi="Times New Roman" w:cs="Times New Roman"/>
+          <w:sz w:val="24"/>
+          <w:szCs w:val="24"/>
+        </w:rPr>
+        <w:t>.</w:t>
       </w:r>
     </w:p>
     <w:p>
@@ -11680,60 +11935,183 @@
           <w:sz w:val="24"/>
           <w:szCs w:val="24"/>
         </w:rPr>
+        <w:t xml:space="preserve">Программное обеспечение </w:t>
+      </w:r>
+      <w:r>
+        <w:rPr>
+          <w:rFonts w:ascii="Times New Roman" w:eastAsia="Times New Roman" w:hAnsi="Times New Roman" w:cs="Times New Roman"/>
+          <w:sz w:val="24"/>
+          <w:szCs w:val="24"/>
+          <w:lang w:val="en-US"/>
+        </w:rPr>
+        <w:t>Java</w:t>
+      </w:r>
+      <w:r>
+        <w:rPr>
+          <w:rFonts w:ascii="Times New Roman" w:eastAsia="Times New Roman" w:hAnsi="Times New Roman" w:cs="Times New Roman"/>
+          <w:sz w:val="24"/>
+          <w:szCs w:val="24"/>
+        </w:rPr>
+        <w:t xml:space="preserve"> </w:t>
+      </w:r>
+      <w:r>
+        <w:rPr>
+          <w:rFonts w:ascii="Times New Roman" w:eastAsia="Times New Roman" w:hAnsi="Times New Roman" w:cs="Times New Roman"/>
+          <w:sz w:val="24"/>
+          <w:szCs w:val="24"/>
+        </w:rPr>
+        <w:t xml:space="preserve">8 </w:t>
+      </w:r>
+      <w:r>
+        <w:rPr>
+          <w:rFonts w:ascii="Times New Roman" w:eastAsia="Times New Roman" w:hAnsi="Times New Roman" w:cs="Times New Roman"/>
+          <w:sz w:val="24"/>
+          <w:szCs w:val="24"/>
+          <w:lang w:val="en-US"/>
+        </w:rPr>
+        <w:t>JRE</w:t>
+      </w:r>
+      <w:r>
+        <w:rPr>
+          <w:rFonts w:ascii="Times New Roman" w:eastAsia="Times New Roman" w:hAnsi="Times New Roman" w:cs="Times New Roman"/>
+          <w:sz w:val="24"/>
+          <w:szCs w:val="24"/>
+        </w:rPr>
+        <w:t xml:space="preserve"> </w:t>
+      </w:r>
+      <w:r>
+        <w:rPr>
+          <w:rFonts w:ascii="Times New Roman" w:eastAsia="Times New Roman" w:hAnsi="Times New Roman" w:cs="Times New Roman"/>
+          <w:sz w:val="24"/>
+          <w:szCs w:val="24"/>
+        </w:rPr>
+        <w:t>или выше.</w:t>
+      </w:r>
+    </w:p>
+    <w:p>
+      <w:pPr>
+        <w:pStyle w:val="aa"/>
+        <w:numPr>
+          <w:ilvl w:val="0"/>
+          <w:numId w:val="21"/>
+        </w:numPr>
+        <w:spacing w:before="120" w:after="120"/>
+        <w:jc w:val="both"/>
+        <w:rPr>
+          <w:rFonts w:ascii="Times New Roman" w:eastAsia="Times New Roman" w:hAnsi="Times New Roman" w:cs="Times New Roman"/>
+          <w:sz w:val="24"/>
+          <w:szCs w:val="24"/>
+        </w:rPr>
+      </w:pPr>
+      <w:r>
+        <w:rPr>
+          <w:rFonts w:ascii="Times New Roman" w:eastAsia="Times New Roman" w:hAnsi="Times New Roman" w:cs="Times New Roman"/>
+          <w:sz w:val="24"/>
+          <w:szCs w:val="24"/>
+        </w:rPr>
+        <w:t xml:space="preserve">Дистрибутив </w:t>
+      </w:r>
+      <w:r>
+        <w:rPr>
+          <w:rFonts w:ascii="Times New Roman" w:eastAsia="Times New Roman" w:hAnsi="Times New Roman" w:cs="Times New Roman"/>
+          <w:sz w:val="24"/>
+          <w:szCs w:val="24"/>
+          <w:lang w:val="en-US"/>
+        </w:rPr>
+        <w:t>Anaconda</w:t>
+      </w:r>
+      <w:r>
+        <w:rPr>
+          <w:rFonts w:ascii="Times New Roman" w:eastAsia="Times New Roman" w:hAnsi="Times New Roman" w:cs="Times New Roman"/>
+          <w:sz w:val="24"/>
+          <w:szCs w:val="24"/>
+        </w:rPr>
+        <w:t xml:space="preserve"> </w:t>
+      </w:r>
+      <w:r>
+        <w:rPr>
+          <w:rFonts w:ascii="Times New Roman" w:eastAsia="Times New Roman" w:hAnsi="Times New Roman" w:cs="Times New Roman"/>
+          <w:sz w:val="24"/>
+          <w:szCs w:val="24"/>
+          <w:lang w:val="en-US"/>
+        </w:rPr>
+        <w:t>c</w:t>
+      </w:r>
+      <w:r>
+        <w:rPr>
+          <w:rFonts w:ascii="Times New Roman" w:eastAsia="Times New Roman" w:hAnsi="Times New Roman" w:cs="Times New Roman"/>
+          <w:sz w:val="24"/>
+          <w:szCs w:val="24"/>
+        </w:rPr>
+        <w:t xml:space="preserve"> </w:t>
+      </w:r>
+      <w:r>
+        <w:rPr>
+          <w:rFonts w:ascii="Times New Roman" w:eastAsia="Times New Roman" w:hAnsi="Times New Roman" w:cs="Times New Roman"/>
+          <w:sz w:val="24"/>
+          <w:szCs w:val="24"/>
+        </w:rPr>
+        <w:t xml:space="preserve">версией </w:t>
+      </w:r>
+      <w:r>
+        <w:rPr>
+          <w:rFonts w:ascii="Times New Roman" w:eastAsia="Times New Roman" w:hAnsi="Times New Roman" w:cs="Times New Roman"/>
+          <w:sz w:val="24"/>
+          <w:szCs w:val="24"/>
+          <w:lang w:val="en-US"/>
+        </w:rPr>
+        <w:t>Python</w:t>
+      </w:r>
+      <w:r>
+        <w:rPr>
+          <w:rFonts w:ascii="Times New Roman" w:eastAsia="Times New Roman" w:hAnsi="Times New Roman" w:cs="Times New Roman"/>
+          <w:sz w:val="24"/>
+          <w:szCs w:val="24"/>
+        </w:rPr>
+        <w:t xml:space="preserve"> 2.7.</w:t>
+      </w:r>
+    </w:p>
+    <w:p>
+      <w:pPr>
+        <w:pStyle w:val="aa"/>
+        <w:numPr>
+          <w:ilvl w:val="0"/>
+          <w:numId w:val="21"/>
+        </w:numPr>
+        <w:spacing w:before="120" w:after="120"/>
+        <w:jc w:val="both"/>
+        <w:rPr>
+          <w:rFonts w:ascii="Times New Roman" w:eastAsia="Times New Roman" w:hAnsi="Times New Roman" w:cs="Times New Roman"/>
+          <w:sz w:val="24"/>
+          <w:szCs w:val="24"/>
+          <w:lang w:val="en-US"/>
+        </w:rPr>
+      </w:pPr>
+      <w:r>
+        <w:rPr>
+          <w:rFonts w:ascii="Times New Roman" w:eastAsia="Times New Roman" w:hAnsi="Times New Roman" w:cs="Times New Roman"/>
+          <w:sz w:val="24"/>
+          <w:szCs w:val="24"/>
+        </w:rPr>
         <w:lastRenderedPageBreak/>
-        <w:t xml:space="preserve">Установленный браузер </w:t>
-      </w:r>
-      <w:proofErr w:type="spellStart"/>
-      <w:r>
-        <w:rPr>
-          <w:rFonts w:ascii="Times New Roman" w:eastAsia="Times New Roman" w:hAnsi="Times New Roman" w:cs="Times New Roman"/>
-          <w:sz w:val="24"/>
-          <w:szCs w:val="24"/>
-        </w:rPr>
-        <w:t>Google</w:t>
-      </w:r>
-      <w:proofErr w:type="spellEnd"/>
-      <w:r>
-        <w:rPr>
-          <w:rFonts w:ascii="Times New Roman" w:eastAsia="Times New Roman" w:hAnsi="Times New Roman" w:cs="Times New Roman"/>
-          <w:sz w:val="24"/>
-          <w:szCs w:val="24"/>
+        <w:t>Установления</w:t>
+      </w:r>
+      <w:r>
+        <w:rPr>
+          <w:rFonts w:ascii="Times New Roman" w:eastAsia="Times New Roman" w:hAnsi="Times New Roman" w:cs="Times New Roman"/>
+          <w:sz w:val="24"/>
+          <w:szCs w:val="24"/>
+          <w:lang w:val="en-US"/>
         </w:rPr>
         <w:t xml:space="preserve"> </w:t>
       </w:r>
-      <w:proofErr w:type="spellStart"/>
-      <w:r>
-        <w:rPr>
-          <w:rFonts w:ascii="Times New Roman" w:eastAsia="Times New Roman" w:hAnsi="Times New Roman" w:cs="Times New Roman"/>
-          <w:sz w:val="24"/>
-          <w:szCs w:val="24"/>
-        </w:rPr>
-        <w:t>Chrome</w:t>
-      </w:r>
-      <w:proofErr w:type="spellEnd"/>
-      <w:r>
-        <w:rPr>
-          <w:rFonts w:ascii="Times New Roman" w:eastAsia="Times New Roman" w:hAnsi="Times New Roman" w:cs="Times New Roman"/>
-          <w:sz w:val="24"/>
-          <w:szCs w:val="24"/>
-        </w:rPr>
-        <w:t xml:space="preserve"> последней</w:t>
-      </w:r>
-      <w:r>
-        <w:rPr>
-          <w:rFonts w:ascii="Times New Roman" w:eastAsia="Times New Roman" w:hAnsi="Times New Roman" w:cs="Times New Roman"/>
-          <w:sz w:val="24"/>
-          <w:szCs w:val="24"/>
-        </w:rPr>
-        <w:t xml:space="preserve"> вер</w:t>
-      </w:r>
-      <w:r>
-        <w:rPr>
-          <w:rFonts w:ascii="Times New Roman" w:eastAsia="Times New Roman" w:hAnsi="Times New Roman" w:cs="Times New Roman"/>
-          <w:sz w:val="24"/>
-          <w:szCs w:val="24"/>
-        </w:rPr>
-        <w:t xml:space="preserve">сии с установленным </w:t>
+      <w:r>
+        <w:rPr>
+          <w:rFonts w:ascii="Times New Roman" w:eastAsia="Times New Roman" w:hAnsi="Times New Roman" w:cs="Times New Roman"/>
+          <w:sz w:val="24"/>
+          <w:szCs w:val="24"/>
+        </w:rPr>
+        <w:t>библиотека</w:t>
       </w:r>
       <w:r>
         <w:rPr>
@@ -11742,25 +12120,8 @@
           <w:szCs w:val="24"/>
           <w:lang w:val="en-US"/>
         </w:rPr>
-        <w:t>Ethereum</w:t>
-      </w:r>
-      <w:r>
-        <w:rPr>
-          <w:rFonts w:ascii="Times New Roman" w:eastAsia="Times New Roman" w:hAnsi="Times New Roman" w:cs="Times New Roman"/>
-          <w:sz w:val="24"/>
-          <w:szCs w:val="24"/>
-        </w:rPr>
-        <w:t xml:space="preserve"> </w:t>
-      </w:r>
-      <w:r>
-        <w:rPr>
-          <w:rFonts w:ascii="Times New Roman" w:eastAsia="Times New Roman" w:hAnsi="Times New Roman" w:cs="Times New Roman"/>
-          <w:sz w:val="24"/>
-          <w:szCs w:val="24"/>
-        </w:rPr>
-        <w:t xml:space="preserve">кошельком </w:t>
-      </w:r>
-      <w:proofErr w:type="spellStart"/>
+        <w:t xml:space="preserve"> Geospatial Data Abstraction Library</w:t>
+      </w:r>
       <w:r>
         <w:rPr>
           <w:rFonts w:ascii="Times New Roman" w:eastAsia="Times New Roman" w:hAnsi="Times New Roman" w:cs="Times New Roman"/>
@@ -11768,24 +12129,7 @@
           <w:szCs w:val="24"/>
           <w:lang w:val="en-US"/>
         </w:rPr>
-        <w:t>Metamask</w:t>
-      </w:r>
-      <w:proofErr w:type="spellEnd"/>
-      <w:r>
-        <w:rPr>
-          <w:rFonts w:ascii="Times New Roman" w:eastAsia="Times New Roman" w:hAnsi="Times New Roman" w:cs="Times New Roman"/>
-          <w:sz w:val="24"/>
-          <w:szCs w:val="24"/>
-        </w:rPr>
-        <w:t xml:space="preserve">, </w:t>
-      </w:r>
-      <w:r>
-        <w:rPr>
-          <w:rFonts w:ascii="Times New Roman" w:eastAsia="Times New Roman" w:hAnsi="Times New Roman" w:cs="Times New Roman"/>
-          <w:sz w:val="24"/>
-          <w:szCs w:val="24"/>
-        </w:rPr>
-        <w:t xml:space="preserve">связанный с публичной или приватной блокчейн сетью </w:t>
+        <w:t xml:space="preserve"> (</w:t>
       </w:r>
       <w:r>
         <w:rPr>
@@ -11794,7 +12138,33 @@
           <w:szCs w:val="24"/>
           <w:lang w:val="en-US"/>
         </w:rPr>
-        <w:t>Ethereum</w:t>
+        <w:t>GDAL/OGR</w:t>
+      </w:r>
+      <w:r>
+        <w:rPr>
+          <w:rFonts w:ascii="Times New Roman" w:eastAsia="Times New Roman" w:hAnsi="Times New Roman" w:cs="Times New Roman"/>
+          <w:sz w:val="24"/>
+          <w:szCs w:val="24"/>
+          <w:lang w:val="en-US"/>
+        </w:rPr>
+        <w:t xml:space="preserve">) </w:t>
+      </w:r>
+      <w:r>
+        <w:rPr>
+          <w:rFonts w:ascii="Times New Roman" w:eastAsia="Times New Roman" w:hAnsi="Times New Roman" w:cs="Times New Roman"/>
+          <w:sz w:val="24"/>
+          <w:szCs w:val="24"/>
+        </w:rPr>
+        <w:t>версии</w:t>
+      </w:r>
+      <w:r>
+        <w:rPr>
+          <w:rFonts w:ascii="Times New Roman" w:eastAsia="Times New Roman" w:hAnsi="Times New Roman" w:cs="Times New Roman"/>
+          <w:sz w:val="24"/>
+          <w:szCs w:val="24"/>
+          <w:lang w:val="en-US"/>
+        </w:rPr>
+        <w:t xml:space="preserve"> 2.0.1.</w:t>
       </w:r>
     </w:p>
     <w:p>
@@ -11808,7 +12178,7 @@
           <w:color w:val="auto"/>
         </w:rPr>
       </w:pPr>
-      <w:bookmarkStart w:id="30" w:name="_Toc482628535"/>
+      <w:bookmarkStart w:id="21" w:name="_Toc482628535"/>
       <w:r>
         <w:rPr>
           <w:rFonts w:ascii="Times New Roman" w:eastAsia="Times New Roman" w:hAnsi="Times New Roman" w:cs="Times New Roman"/>
@@ -11836,7 +12206,7 @@
         </w:rPr>
         <w:t xml:space="preserve"> Требования к маркировке и упаковке</w:t>
       </w:r>
-      <w:bookmarkEnd w:id="30"/>
+      <w:bookmarkEnd w:id="21"/>
     </w:p>
     <w:p>
       <w:pPr>
@@ -11857,40 +12227,15 @@
           <w:sz w:val="24"/>
           <w:szCs w:val="24"/>
         </w:rPr>
-        <w:t>Программный модуль</w:t>
-      </w:r>
-      <w:r>
-        <w:rPr>
-          <w:rFonts w:ascii="Times New Roman" w:eastAsia="Times New Roman" w:hAnsi="Times New Roman" w:cs="Times New Roman"/>
-          <w:sz w:val="24"/>
-          <w:szCs w:val="24"/>
-        </w:rPr>
-        <w:t xml:space="preserve"> поставля</w:t>
-      </w:r>
-      <w:r>
-        <w:rPr>
-          <w:rFonts w:ascii="Times New Roman" w:eastAsia="Times New Roman" w:hAnsi="Times New Roman" w:cs="Times New Roman"/>
-          <w:sz w:val="24"/>
-          <w:szCs w:val="24"/>
-        </w:rPr>
-        <w:t xml:space="preserve">ется в составе проекта «Сервис организации экспертной деятельности на базе блокчейн платформы </w:t>
-      </w:r>
-      <w:r>
-        <w:rPr>
-          <w:rFonts w:ascii="Times New Roman" w:eastAsia="Times New Roman" w:hAnsi="Times New Roman" w:cs="Times New Roman"/>
-          <w:sz w:val="24"/>
-          <w:szCs w:val="24"/>
-          <w:lang w:val="en-US"/>
-        </w:rPr>
-        <w:t>Ethereum</w:t>
-      </w:r>
-      <w:r>
-        <w:rPr>
-          <w:rFonts w:ascii="Times New Roman" w:eastAsia="Times New Roman" w:hAnsi="Times New Roman" w:cs="Times New Roman"/>
-          <w:sz w:val="24"/>
-          <w:szCs w:val="24"/>
-        </w:rPr>
-        <w:t>»</w:t>
+        <w:t>Программ</w:t>
+      </w:r>
+      <w:r>
+        <w:rPr>
+          <w:rFonts w:ascii="Times New Roman" w:eastAsia="Times New Roman" w:hAnsi="Times New Roman" w:cs="Times New Roman"/>
+          <w:sz w:val="24"/>
+          <w:szCs w:val="24"/>
+        </w:rPr>
+        <w:t>а предоставляется</w:t>
       </w:r>
       <w:r>
         <w:rPr>
@@ -12008,7 +12353,7 @@
           <w:color w:val="auto"/>
         </w:rPr>
       </w:pPr>
-      <w:bookmarkStart w:id="31" w:name="_Toc482628536"/>
+      <w:bookmarkStart w:id="22" w:name="_Toc482628536"/>
       <w:r>
         <w:rPr>
           <w:rFonts w:ascii="Times New Roman" w:eastAsia="Times New Roman" w:hAnsi="Times New Roman" w:cs="Times New Roman"/>
@@ -12027,7 +12372,7 @@
         </w:rPr>
         <w:t>. Требования к транспортированию и хранению</w:t>
       </w:r>
-      <w:bookmarkEnd w:id="31"/>
+      <w:bookmarkEnd w:id="22"/>
     </w:p>
     <w:p>
       <w:pPr>
@@ -12041,7 +12386,7 @@
       <w:r>
         <w:tab/>
       </w:r>
-      <w:bookmarkStart w:id="32" w:name="_Toc482628537"/>
+      <w:bookmarkStart w:id="23" w:name="_Toc482628537"/>
       <w:r>
         <w:rPr>
           <w:rFonts w:ascii="Times New Roman" w:hAnsi="Times New Roman" w:cs="Times New Roman"/>
@@ -12083,7 +12428,7 @@
         </w:rPr>
         <w:t>)</w:t>
       </w:r>
-      <w:bookmarkEnd w:id="32"/>
+      <w:bookmarkEnd w:id="23"/>
     </w:p>
     <w:p>
       <w:pPr>
@@ -12130,7 +12475,7 @@
           <w:sz w:val="24"/>
           <w:szCs w:val="24"/>
         </w:rPr>
-        <w:t>2006 [10]:</w:t>
+        <w:t>2006:</w:t>
       </w:r>
     </w:p>
     <w:p>
@@ -12282,7 +12627,7 @@
           <w:sz w:val="24"/>
           <w:szCs w:val="24"/>
         </w:rPr>
-        <w:t>-87 [11])</w:t>
+        <w:t>-87)</w:t>
       </w:r>
       <w:r>
         <w:rPr>
@@ -12298,15 +12643,15 @@
           <w:sz w:val="24"/>
           <w:szCs w:val="24"/>
         </w:rPr>
-        <w:t xml:space="preserve"> изопропиловым (ГОСТ 9805-84 [12</w:t>
-      </w:r>
-      <w:r>
-        <w:rPr>
-          <w:rFonts w:ascii="Times New Roman" w:eastAsia="Times New Roman" w:hAnsi="Times New Roman" w:cs="Times New Roman"/>
-          <w:sz w:val="24"/>
-          <w:szCs w:val="24"/>
-        </w:rPr>
-        <w:t xml:space="preserve">]) спиртом. </w:t>
+        <w:t xml:space="preserve"> изопропиловым (ГОСТ 9805-84</w:t>
+      </w:r>
+      <w:r>
+        <w:rPr>
+          <w:rFonts w:ascii="Times New Roman" w:eastAsia="Times New Roman" w:hAnsi="Times New Roman" w:cs="Times New Roman"/>
+          <w:sz w:val="24"/>
+          <w:szCs w:val="24"/>
+        </w:rPr>
+        <w:t xml:space="preserve">) спиртом. </w:t>
       </w:r>
     </w:p>
     <w:p>
@@ -12320,7 +12665,7 @@
           <w:color w:val="auto"/>
         </w:rPr>
       </w:pPr>
-      <w:bookmarkStart w:id="33" w:name="_Toc482628538"/>
+      <w:bookmarkStart w:id="24" w:name="_Toc482628538"/>
       <w:r>
         <w:rPr>
           <w:rFonts w:ascii="Times New Roman" w:hAnsi="Times New Roman" w:cs="Times New Roman"/>
@@ -12371,7 +12716,7 @@
         </w:rPr>
         <w:t xml:space="preserve">       предоставляемых в печатном виде.</w:t>
       </w:r>
-      <w:bookmarkEnd w:id="33"/>
+      <w:bookmarkEnd w:id="24"/>
     </w:p>
     <w:p>
       <w:pPr>
@@ -12430,7 +12775,6 @@
           <w:sz w:val="24"/>
           <w:szCs w:val="24"/>
         </w:rPr>
-        <w:lastRenderedPageBreak/>
         <w:t>В помещении для хранения печатной продукции д</w:t>
       </w:r>
       <w:r>
@@ -12471,6 +12815,7 @@
           <w:sz w:val="24"/>
           <w:szCs w:val="24"/>
         </w:rPr>
+        <w:lastRenderedPageBreak/>
         <w:t xml:space="preserve"> Документацию хранят и используют на расстоянии не менее 0.5 от источников тепла и влаги. Не допускается хранение печатной продукции в помещениях, где находятся агрессивные агенты – растворители, спирт, бензин.</w:t>
       </w:r>
     </w:p>
@@ -12543,15 +12888,33 @@
           <w:sz w:val="24"/>
           <w:szCs w:val="24"/>
         </w:rPr>
-        <w:t>Программные документы, предоставляемые в печатном виде должны соответствовать общим правилам учета и хранения программных документов, предусмотренных стандартами Единой системы программной документации и соответствовать требованиям ГОСТ 19.602-</w:t>
-      </w:r>
-      <w:r>
-        <w:rPr>
-          <w:rFonts w:ascii="Times New Roman" w:eastAsia="Times New Roman" w:hAnsi="Times New Roman" w:cs="Times New Roman"/>
-          <w:sz w:val="24"/>
-          <w:szCs w:val="24"/>
-        </w:rPr>
-        <w:t>78 [13].</w:t>
+        <w:t xml:space="preserve">Программные документы, предоставляемые </w:t>
+      </w:r>
+      <w:proofErr w:type="gramStart"/>
+      <w:r>
+        <w:rPr>
+          <w:rFonts w:ascii="Times New Roman" w:eastAsia="Times New Roman" w:hAnsi="Times New Roman" w:cs="Times New Roman"/>
+          <w:sz w:val="24"/>
+          <w:szCs w:val="24"/>
+        </w:rPr>
+        <w:t>в печатном виде</w:t>
+      </w:r>
+      <w:proofErr w:type="gramEnd"/>
+      <w:r>
+        <w:rPr>
+          <w:rFonts w:ascii="Times New Roman" w:eastAsia="Times New Roman" w:hAnsi="Times New Roman" w:cs="Times New Roman"/>
+          <w:sz w:val="24"/>
+          <w:szCs w:val="24"/>
+        </w:rPr>
+        <w:t xml:space="preserve"> должны соответствовать общим правилам учета и хранения программных документов, предусмотренных стандартами Единой системы программной документации и соответствовать требованиям ГОСТ 19.602-</w:t>
+      </w:r>
+      <w:r>
+        <w:rPr>
+          <w:rFonts w:ascii="Times New Roman" w:eastAsia="Times New Roman" w:hAnsi="Times New Roman" w:cs="Times New Roman"/>
+          <w:sz w:val="24"/>
+          <w:szCs w:val="24"/>
+        </w:rPr>
+        <w:t>78.</w:t>
       </w:r>
     </w:p>
     <w:p>
@@ -12577,7 +12940,7 @@
           <w:color w:val="auto"/>
         </w:rPr>
       </w:pPr>
-      <w:bookmarkStart w:id="34" w:name="_Toc482628539"/>
+      <w:bookmarkStart w:id="25" w:name="_Toc482628539"/>
       <w:r>
         <w:rPr>
           <w:rFonts w:ascii="Times New Roman" w:eastAsia="Times New Roman" w:hAnsi="Times New Roman" w:cs="Times New Roman"/>
@@ -12596,7 +12959,7 @@
         </w:rPr>
         <w:t>. Специальные требования</w:t>
       </w:r>
-      <w:bookmarkEnd w:id="34"/>
+      <w:bookmarkEnd w:id="25"/>
     </w:p>
     <w:p>
       <w:pPr>
@@ -12653,7 +13016,7 @@
           <w:color w:val="auto"/>
         </w:rPr>
       </w:pPr>
-      <w:bookmarkStart w:id="35" w:name="_Toc482628540"/>
+      <w:bookmarkStart w:id="26" w:name="_Toc482628540"/>
       <w:r>
         <w:rPr>
           <w:rFonts w:ascii="Times New Roman" w:eastAsia="Times New Roman" w:hAnsi="Times New Roman" w:cs="Times New Roman"/>
@@ -12664,7 +13027,7 @@
         <w:lastRenderedPageBreak/>
         <w:t>Требования к программной документации</w:t>
       </w:r>
-      <w:bookmarkEnd w:id="35"/>
+      <w:bookmarkEnd w:id="26"/>
     </w:p>
     <w:p>
       <w:pPr>
@@ -12678,7 +13041,7 @@
           <w:color w:val="auto"/>
         </w:rPr>
       </w:pPr>
-      <w:bookmarkStart w:id="36" w:name="_Toc482628541"/>
+      <w:bookmarkStart w:id="27" w:name="_Toc482628541"/>
       <w:r>
         <w:rPr>
           <w:rFonts w:ascii="Times New Roman" w:eastAsia="Times New Roman" w:hAnsi="Times New Roman" w:cs="Times New Roman"/>
@@ -12706,7 +13069,7 @@
         </w:rPr>
         <w:t xml:space="preserve"> Состав программной документации</w:t>
       </w:r>
-      <w:bookmarkEnd w:id="36"/>
+      <w:bookmarkEnd w:id="27"/>
     </w:p>
     <w:p>
       <w:pPr>
@@ -12729,26 +13092,48 @@
           <w:sz w:val="24"/>
           <w:szCs w:val="24"/>
         </w:rPr>
-        <w:t xml:space="preserve">«Сервис </w:t>
-      </w:r>
-      <w:r>
-        <w:rPr>
-          <w:rFonts w:ascii="Times New Roman" w:eastAsia="Times New Roman" w:hAnsi="Times New Roman" w:cs="Times New Roman"/>
-          <w:sz w:val="24"/>
-          <w:szCs w:val="24"/>
-        </w:rPr>
-        <w:t xml:space="preserve">организации экспертной оценки на базе блокчейн платформы </w:t>
-      </w:r>
-      <w:proofErr w:type="spellStart"/>
-      <w:r>
-        <w:rPr>
-          <w:rFonts w:ascii="Times New Roman" w:eastAsia="Times New Roman" w:hAnsi="Times New Roman" w:cs="Times New Roman"/>
-          <w:sz w:val="24"/>
-          <w:szCs w:val="24"/>
-        </w:rPr>
-        <w:t>Ethereum</w:t>
-      </w:r>
-      <w:proofErr w:type="spellEnd"/>
+        <w:t>«</w:t>
+      </w:r>
+      <w:r>
+        <w:rPr>
+          <w:rFonts w:ascii="Times New Roman" w:eastAsia="Times New Roman" w:hAnsi="Times New Roman" w:cs="Times New Roman"/>
+          <w:sz w:val="24"/>
+          <w:szCs w:val="24"/>
+        </w:rPr>
+        <w:t>Программа обнаружения изменений землепользования по мультис</w:t>
+      </w:r>
+      <w:r>
+        <w:rPr>
+          <w:rFonts w:ascii="Times New Roman" w:eastAsia="Times New Roman" w:hAnsi="Times New Roman" w:cs="Times New Roman"/>
+          <w:sz w:val="24"/>
+          <w:szCs w:val="24"/>
+        </w:rPr>
+        <w:t>е</w:t>
+      </w:r>
+      <w:r>
+        <w:rPr>
+          <w:rFonts w:ascii="Times New Roman" w:eastAsia="Times New Roman" w:hAnsi="Times New Roman" w:cs="Times New Roman"/>
+          <w:sz w:val="24"/>
+          <w:szCs w:val="24"/>
+        </w:rPr>
+        <w:t>нс</w:t>
+      </w:r>
+      <w:r>
+        <w:rPr>
+          <w:rFonts w:ascii="Times New Roman" w:eastAsia="Times New Roman" w:hAnsi="Times New Roman" w:cs="Times New Roman"/>
+          <w:sz w:val="24"/>
+          <w:szCs w:val="24"/>
+        </w:rPr>
+        <w:t>о</w:t>
+      </w:r>
+      <w:r>
+        <w:rPr>
+          <w:rFonts w:ascii="Times New Roman" w:eastAsia="Times New Roman" w:hAnsi="Times New Roman" w:cs="Times New Roman"/>
+          <w:sz w:val="24"/>
+          <w:szCs w:val="24"/>
+        </w:rPr>
+        <w:t>рным спутниковым данным</w:t>
+      </w:r>
       <w:r>
         <w:rPr>
           <w:rFonts w:ascii="Times New Roman" w:eastAsia="Times New Roman" w:hAnsi="Times New Roman" w:cs="Times New Roman"/>
@@ -12779,26 +13164,48 @@
           <w:sz w:val="24"/>
           <w:szCs w:val="24"/>
         </w:rPr>
-        <w:t xml:space="preserve">«Сервис </w:t>
-      </w:r>
-      <w:r>
-        <w:rPr>
-          <w:rFonts w:ascii="Times New Roman" w:eastAsia="Times New Roman" w:hAnsi="Times New Roman" w:cs="Times New Roman"/>
-          <w:sz w:val="24"/>
-          <w:szCs w:val="24"/>
-        </w:rPr>
-        <w:t xml:space="preserve">организации экспертной оценки на базе блокчейн платформы </w:t>
-      </w:r>
-      <w:proofErr w:type="spellStart"/>
-      <w:r>
-        <w:rPr>
-          <w:rFonts w:ascii="Times New Roman" w:eastAsia="Times New Roman" w:hAnsi="Times New Roman" w:cs="Times New Roman"/>
-          <w:sz w:val="24"/>
-          <w:szCs w:val="24"/>
-        </w:rPr>
-        <w:t>Ethereum</w:t>
-      </w:r>
-      <w:proofErr w:type="spellEnd"/>
+        <w:t>«</w:t>
+      </w:r>
+      <w:r>
+        <w:rPr>
+          <w:rFonts w:ascii="Times New Roman" w:eastAsia="Times New Roman" w:hAnsi="Times New Roman" w:cs="Times New Roman"/>
+          <w:sz w:val="24"/>
+          <w:szCs w:val="24"/>
+        </w:rPr>
+        <w:t>Программа обнаружения изменений землепользования по мультис</w:t>
+      </w:r>
+      <w:r>
+        <w:rPr>
+          <w:rFonts w:ascii="Times New Roman" w:eastAsia="Times New Roman" w:hAnsi="Times New Roman" w:cs="Times New Roman"/>
+          <w:sz w:val="24"/>
+          <w:szCs w:val="24"/>
+        </w:rPr>
+        <w:t>е</w:t>
+      </w:r>
+      <w:r>
+        <w:rPr>
+          <w:rFonts w:ascii="Times New Roman" w:eastAsia="Times New Roman" w:hAnsi="Times New Roman" w:cs="Times New Roman"/>
+          <w:sz w:val="24"/>
+          <w:szCs w:val="24"/>
+        </w:rPr>
+        <w:t>нс</w:t>
+      </w:r>
+      <w:r>
+        <w:rPr>
+          <w:rFonts w:ascii="Times New Roman" w:eastAsia="Times New Roman" w:hAnsi="Times New Roman" w:cs="Times New Roman"/>
+          <w:sz w:val="24"/>
+          <w:szCs w:val="24"/>
+        </w:rPr>
+        <w:t>о</w:t>
+      </w:r>
+      <w:r>
+        <w:rPr>
+          <w:rFonts w:ascii="Times New Roman" w:eastAsia="Times New Roman" w:hAnsi="Times New Roman" w:cs="Times New Roman"/>
+          <w:sz w:val="24"/>
+          <w:szCs w:val="24"/>
+        </w:rPr>
+        <w:t>рным спутниковым данным</w:t>
+      </w:r>
       <w:r>
         <w:rPr>
           <w:rFonts w:ascii="Times New Roman" w:eastAsia="Times New Roman" w:hAnsi="Times New Roman" w:cs="Times New Roman"/>
@@ -12829,26 +13236,48 @@
           <w:sz w:val="24"/>
           <w:szCs w:val="24"/>
         </w:rPr>
-        <w:t xml:space="preserve">«Сервис </w:t>
-      </w:r>
-      <w:r>
-        <w:rPr>
-          <w:rFonts w:ascii="Times New Roman" w:eastAsia="Times New Roman" w:hAnsi="Times New Roman" w:cs="Times New Roman"/>
-          <w:sz w:val="24"/>
-          <w:szCs w:val="24"/>
-        </w:rPr>
-        <w:t xml:space="preserve">организации экспертной оценки на базе блокчейн платформы </w:t>
-      </w:r>
-      <w:proofErr w:type="spellStart"/>
-      <w:r>
-        <w:rPr>
-          <w:rFonts w:ascii="Times New Roman" w:eastAsia="Times New Roman" w:hAnsi="Times New Roman" w:cs="Times New Roman"/>
-          <w:sz w:val="24"/>
-          <w:szCs w:val="24"/>
-        </w:rPr>
-        <w:t>Ethereum</w:t>
-      </w:r>
-      <w:proofErr w:type="spellEnd"/>
+        <w:t>«</w:t>
+      </w:r>
+      <w:r>
+        <w:rPr>
+          <w:rFonts w:ascii="Times New Roman" w:eastAsia="Times New Roman" w:hAnsi="Times New Roman" w:cs="Times New Roman"/>
+          <w:sz w:val="24"/>
+          <w:szCs w:val="24"/>
+        </w:rPr>
+        <w:t>Программа обнаружения изменений землепользования по мультис</w:t>
+      </w:r>
+      <w:r>
+        <w:rPr>
+          <w:rFonts w:ascii="Times New Roman" w:eastAsia="Times New Roman" w:hAnsi="Times New Roman" w:cs="Times New Roman"/>
+          <w:sz w:val="24"/>
+          <w:szCs w:val="24"/>
+        </w:rPr>
+        <w:t>е</w:t>
+      </w:r>
+      <w:r>
+        <w:rPr>
+          <w:rFonts w:ascii="Times New Roman" w:eastAsia="Times New Roman" w:hAnsi="Times New Roman" w:cs="Times New Roman"/>
+          <w:sz w:val="24"/>
+          <w:szCs w:val="24"/>
+        </w:rPr>
+        <w:t>нс</w:t>
+      </w:r>
+      <w:r>
+        <w:rPr>
+          <w:rFonts w:ascii="Times New Roman" w:eastAsia="Times New Roman" w:hAnsi="Times New Roman" w:cs="Times New Roman"/>
+          <w:sz w:val="24"/>
+          <w:szCs w:val="24"/>
+        </w:rPr>
+        <w:t>о</w:t>
+      </w:r>
+      <w:r>
+        <w:rPr>
+          <w:rFonts w:ascii="Times New Roman" w:eastAsia="Times New Roman" w:hAnsi="Times New Roman" w:cs="Times New Roman"/>
+          <w:sz w:val="24"/>
+          <w:szCs w:val="24"/>
+        </w:rPr>
+        <w:t>рным спутниковым данным</w:t>
+      </w:r>
       <w:r>
         <w:rPr>
           <w:rFonts w:ascii="Times New Roman" w:eastAsia="Times New Roman" w:hAnsi="Times New Roman" w:cs="Times New Roman"/>
@@ -12879,26 +13308,48 @@
           <w:sz w:val="24"/>
           <w:szCs w:val="24"/>
         </w:rPr>
-        <w:t xml:space="preserve">«Сервис </w:t>
-      </w:r>
-      <w:r>
-        <w:rPr>
-          <w:rFonts w:ascii="Times New Roman" w:eastAsia="Times New Roman" w:hAnsi="Times New Roman" w:cs="Times New Roman"/>
-          <w:sz w:val="24"/>
-          <w:szCs w:val="24"/>
-        </w:rPr>
-        <w:t xml:space="preserve">организации экспертной оценки на базе блокчейн платформы </w:t>
-      </w:r>
-      <w:proofErr w:type="spellStart"/>
-      <w:r>
-        <w:rPr>
-          <w:rFonts w:ascii="Times New Roman" w:eastAsia="Times New Roman" w:hAnsi="Times New Roman" w:cs="Times New Roman"/>
-          <w:sz w:val="24"/>
-          <w:szCs w:val="24"/>
-        </w:rPr>
-        <w:t>Ethereum</w:t>
-      </w:r>
-      <w:proofErr w:type="spellEnd"/>
+        <w:t>«</w:t>
+      </w:r>
+      <w:r>
+        <w:rPr>
+          <w:rFonts w:ascii="Times New Roman" w:eastAsia="Times New Roman" w:hAnsi="Times New Roman" w:cs="Times New Roman"/>
+          <w:sz w:val="24"/>
+          <w:szCs w:val="24"/>
+        </w:rPr>
+        <w:t>Программа обнаружения изменений землепользования по мультис</w:t>
+      </w:r>
+      <w:r>
+        <w:rPr>
+          <w:rFonts w:ascii="Times New Roman" w:eastAsia="Times New Roman" w:hAnsi="Times New Roman" w:cs="Times New Roman"/>
+          <w:sz w:val="24"/>
+          <w:szCs w:val="24"/>
+        </w:rPr>
+        <w:t>е</w:t>
+      </w:r>
+      <w:r>
+        <w:rPr>
+          <w:rFonts w:ascii="Times New Roman" w:eastAsia="Times New Roman" w:hAnsi="Times New Roman" w:cs="Times New Roman"/>
+          <w:sz w:val="24"/>
+          <w:szCs w:val="24"/>
+        </w:rPr>
+        <w:t>нс</w:t>
+      </w:r>
+      <w:r>
+        <w:rPr>
+          <w:rFonts w:ascii="Times New Roman" w:eastAsia="Times New Roman" w:hAnsi="Times New Roman" w:cs="Times New Roman"/>
+          <w:sz w:val="24"/>
+          <w:szCs w:val="24"/>
+        </w:rPr>
+        <w:t>о</w:t>
+      </w:r>
+      <w:r>
+        <w:rPr>
+          <w:rFonts w:ascii="Times New Roman" w:eastAsia="Times New Roman" w:hAnsi="Times New Roman" w:cs="Times New Roman"/>
+          <w:sz w:val="24"/>
+          <w:szCs w:val="24"/>
+        </w:rPr>
+        <w:t>рным спутниковым данным</w:t>
+      </w:r>
       <w:r>
         <w:rPr>
           <w:rFonts w:ascii="Times New Roman" w:eastAsia="Times New Roman" w:hAnsi="Times New Roman" w:cs="Times New Roman"/>
@@ -12929,26 +13380,50 @@
           <w:sz w:val="24"/>
           <w:szCs w:val="24"/>
         </w:rPr>
-        <w:t xml:space="preserve">«Сервис </w:t>
-      </w:r>
-      <w:r>
-        <w:rPr>
-          <w:rFonts w:ascii="Times New Roman" w:eastAsia="Times New Roman" w:hAnsi="Times New Roman" w:cs="Times New Roman"/>
-          <w:sz w:val="24"/>
-          <w:szCs w:val="24"/>
-        </w:rPr>
-        <w:t xml:space="preserve">организации экспертной оценки на базе блокчейн платформы </w:t>
-      </w:r>
-      <w:proofErr w:type="spellStart"/>
-      <w:r>
-        <w:rPr>
-          <w:rFonts w:ascii="Times New Roman" w:eastAsia="Times New Roman" w:hAnsi="Times New Roman" w:cs="Times New Roman"/>
-          <w:sz w:val="24"/>
-          <w:szCs w:val="24"/>
-        </w:rPr>
-        <w:t>Ethereum</w:t>
-      </w:r>
-      <w:proofErr w:type="spellEnd"/>
+        <w:t>«</w:t>
+      </w:r>
+      <w:r>
+        <w:rPr>
+          <w:rFonts w:ascii="Times New Roman" w:eastAsia="Times New Roman" w:hAnsi="Times New Roman" w:cs="Times New Roman"/>
+          <w:sz w:val="24"/>
+          <w:szCs w:val="24"/>
+        </w:rPr>
+        <w:t>Программа обнаружения изменений землепользования по мультис</w:t>
+      </w:r>
+      <w:r>
+        <w:rPr>
+          <w:rFonts w:ascii="Times New Roman" w:eastAsia="Times New Roman" w:hAnsi="Times New Roman" w:cs="Times New Roman"/>
+          <w:sz w:val="24"/>
+          <w:szCs w:val="24"/>
+        </w:rPr>
+        <w:t>е</w:t>
+      </w:r>
+      <w:r>
+        <w:rPr>
+          <w:rFonts w:ascii="Times New Roman" w:eastAsia="Times New Roman" w:hAnsi="Times New Roman" w:cs="Times New Roman"/>
+          <w:sz w:val="24"/>
+          <w:szCs w:val="24"/>
+        </w:rPr>
+        <w:t>нс</w:t>
+      </w:r>
+      <w:r>
+        <w:rPr>
+          <w:rFonts w:ascii="Times New Roman" w:eastAsia="Times New Roman" w:hAnsi="Times New Roman" w:cs="Times New Roman"/>
+          <w:sz w:val="24"/>
+          <w:szCs w:val="24"/>
+        </w:rPr>
+        <w:t>о</w:t>
+      </w:r>
+      <w:r>
+        <w:rPr>
+          <w:rFonts w:ascii="Times New Roman" w:eastAsia="Times New Roman" w:hAnsi="Times New Roman" w:cs="Times New Roman"/>
+          <w:sz w:val="24"/>
+          <w:szCs w:val="24"/>
+        </w:rPr>
+        <w:t>рным спутниковым данным</w:t>
+      </w:r>
+      <w:bookmarkStart w:id="28" w:name="_GoBack"/>
+      <w:bookmarkEnd w:id="28"/>
       <w:r>
         <w:rPr>
           <w:rFonts w:ascii="Times New Roman" w:eastAsia="Times New Roman" w:hAnsi="Times New Roman" w:cs="Times New Roman"/>
@@ -12991,7 +13466,7 @@
           <w:color w:val="auto"/>
         </w:rPr>
       </w:pPr>
-      <w:bookmarkStart w:id="37" w:name="_Toc482628542"/>
+      <w:bookmarkStart w:id="29" w:name="_Toc482628542"/>
       <w:r>
         <w:rPr>
           <w:rFonts w:ascii="Times New Roman" w:eastAsia="Times New Roman" w:hAnsi="Times New Roman" w:cs="Times New Roman"/>
@@ -13002,7 +13477,7 @@
         <w:lastRenderedPageBreak/>
         <w:t>Технико-экономические показатели</w:t>
       </w:r>
-      <w:bookmarkEnd w:id="37"/>
+      <w:bookmarkEnd w:id="29"/>
     </w:p>
     <w:p>
       <w:pPr>
@@ -13015,7 +13490,7 @@
           <w:color w:val="auto"/>
         </w:rPr>
       </w:pPr>
-      <w:bookmarkStart w:id="38" w:name="_Toc482628543"/>
+      <w:bookmarkStart w:id="30" w:name="_Toc482628543"/>
       <w:r>
         <w:rPr>
           <w:rFonts w:ascii="Times New Roman" w:eastAsia="Times New Roman" w:hAnsi="Times New Roman" w:cs="Times New Roman"/>
@@ -13043,7 +13518,7 @@
         </w:rPr>
         <w:t xml:space="preserve"> Предполагаемая потребность</w:t>
       </w:r>
-      <w:bookmarkEnd w:id="38"/>
+      <w:bookmarkEnd w:id="30"/>
     </w:p>
     <w:p>
       <w:pPr>
@@ -13078,7 +13553,7 @@
           <w:color w:val="auto"/>
         </w:rPr>
       </w:pPr>
-      <w:bookmarkStart w:id="39" w:name="_Toc482628544"/>
+      <w:bookmarkStart w:id="31" w:name="_Toc482628544"/>
       <w:r>
         <w:rPr>
           <w:rFonts w:ascii="Times New Roman" w:eastAsia="Times New Roman" w:hAnsi="Times New Roman" w:cs="Times New Roman"/>
@@ -13106,7 +13581,7 @@
         </w:rPr>
         <w:t xml:space="preserve"> Ориентировочная экономическая эффективность</w:t>
       </w:r>
-      <w:bookmarkEnd w:id="39"/>
+      <w:bookmarkEnd w:id="31"/>
       <w:r>
         <w:rPr>
           <w:rFonts w:ascii="Times New Roman" w:eastAsia="Times New Roman" w:hAnsi="Times New Roman" w:cs="Times New Roman"/>
@@ -13193,7 +13668,7 @@
           <w:color w:val="auto"/>
         </w:rPr>
       </w:pPr>
-      <w:bookmarkStart w:id="40" w:name="_Toc482628545"/>
+      <w:bookmarkStart w:id="32" w:name="_Toc482628545"/>
       <w:r>
         <w:rPr>
           <w:rFonts w:ascii="Times New Roman" w:eastAsia="Times New Roman" w:hAnsi="Times New Roman" w:cs="Times New Roman"/>
@@ -13204,7 +13679,7 @@
         <w:lastRenderedPageBreak/>
         <w:t>Стадии и этапы разработки</w:t>
       </w:r>
-      <w:bookmarkEnd w:id="40"/>
+      <w:bookmarkEnd w:id="32"/>
     </w:p>
     <w:p>
       <w:pPr>
@@ -13218,7 +13693,7 @@
           <w:color w:val="auto"/>
         </w:rPr>
       </w:pPr>
-      <w:bookmarkStart w:id="41" w:name="_Toc482628546"/>
+      <w:bookmarkStart w:id="33" w:name="_Toc482628546"/>
       <w:r>
         <w:rPr>
           <w:rFonts w:ascii="Times New Roman" w:eastAsia="Times New Roman" w:hAnsi="Times New Roman" w:cs="Times New Roman"/>
@@ -13246,7 +13721,7 @@
         </w:rPr>
         <w:t xml:space="preserve"> Этапы разработки</w:t>
       </w:r>
-      <w:bookmarkEnd w:id="41"/>
+      <w:bookmarkEnd w:id="33"/>
     </w:p>
     <w:p>
       <w:pPr>
@@ -14110,7 +14585,7 @@
           <w:color w:val="auto"/>
         </w:rPr>
       </w:pPr>
-      <w:bookmarkStart w:id="42" w:name="_Toc482628547"/>
+      <w:bookmarkStart w:id="34" w:name="_Toc482628547"/>
       <w:r>
         <w:rPr>
           <w:rFonts w:ascii="Times New Roman" w:eastAsia="Times New Roman" w:hAnsi="Times New Roman" w:cs="Times New Roman"/>
@@ -14147,7 +14622,7 @@
         </w:rPr>
         <w:t>исполнители</w:t>
       </w:r>
-      <w:bookmarkEnd w:id="42"/>
+      <w:bookmarkEnd w:id="34"/>
     </w:p>
     <w:p>
       <w:pPr>
@@ -14248,7 +14723,7 @@
           <w:color w:val="auto"/>
         </w:rPr>
       </w:pPr>
-      <w:bookmarkStart w:id="43" w:name="_Toc482628548"/>
+      <w:bookmarkStart w:id="35" w:name="_Toc482628548"/>
       <w:r>
         <w:rPr>
           <w:rFonts w:ascii="Times New Roman" w:eastAsia="Times New Roman" w:hAnsi="Times New Roman" w:cs="Times New Roman"/>
@@ -14259,7 +14734,7 @@
         <w:lastRenderedPageBreak/>
         <w:t>Порядок контроля и приемки</w:t>
       </w:r>
-      <w:bookmarkEnd w:id="43"/>
+      <w:bookmarkEnd w:id="35"/>
     </w:p>
     <w:p>
       <w:pPr>
@@ -14310,8 +14785,8 @@
           <w:color w:val="auto"/>
         </w:rPr>
       </w:pPr>
-      <w:bookmarkStart w:id="44" w:name="_Toc451986424"/>
-      <w:bookmarkStart w:id="45" w:name="_Toc482628549"/>
+      <w:bookmarkStart w:id="36" w:name="_Toc451986424"/>
+      <w:bookmarkStart w:id="37" w:name="_Toc482628549"/>
       <w:r>
         <w:rPr>
           <w:rFonts w:ascii="Times New Roman" w:eastAsia="Times New Roman" w:hAnsi="Times New Roman" w:cs="Times New Roman"/>
@@ -14322,8 +14797,8 @@
         <w:lastRenderedPageBreak/>
         <w:t>Список использованной литературы</w:t>
       </w:r>
-      <w:bookmarkEnd w:id="44"/>
-      <w:bookmarkEnd w:id="45"/>
+      <w:bookmarkEnd w:id="36"/>
+      <w:bookmarkEnd w:id="37"/>
     </w:p>
     <w:p/>
     <w:p>
@@ -15144,7 +15619,7 @@
           <w:color w:val="auto"/>
         </w:rPr>
       </w:pPr>
-      <w:bookmarkStart w:id="46" w:name="_Toc482628550"/>
+      <w:bookmarkStart w:id="38" w:name="_Toc482628550"/>
       <w:r>
         <w:rPr>
           <w:rFonts w:ascii="Times New Roman" w:eastAsia="Times New Roman" w:hAnsi="Times New Roman" w:cs="Times New Roman"/>
@@ -15173,7 +15648,7 @@
         </w:rPr>
         <w:t>ерминология</w:t>
       </w:r>
-      <w:bookmarkEnd w:id="46"/>
+      <w:bookmarkEnd w:id="38"/>
     </w:p>
     <w:p>
       <w:pPr>
@@ -21907,162 +22382,18 @@
       </w:r>
     </w:p>
   </w:comment>
-  <w:comment w:id="14" w:author="Артур Лукин" w:date="2018-03-17T02:50:00Z" w:initials="АЛ">
-    <w:p>
-      <w:pPr>
-        <w:pStyle w:val="af"/>
-      </w:pPr>
-      <w:r>
-        <w:rPr>
-          <w:rStyle w:val="ae"/>
-        </w:rPr>
-        <w:annotationRef/>
-      </w:r>
-      <w:r>
-        <w:t>Ссылка</w:t>
-      </w:r>
-    </w:p>
-  </w:comment>
-  <w:comment w:id="15" w:author="Артур Лукин" w:date="2018-03-16T04:32:00Z" w:initials="АЛ">
-    <w:p>
-      <w:pPr>
-        <w:pStyle w:val="af"/>
-      </w:pPr>
-      <w:r>
-        <w:rPr>
-          <w:rStyle w:val="ae"/>
-        </w:rPr>
-        <w:annotationRef/>
-      </w:r>
-      <w:r>
-        <w:t>Ссылка</w:t>
-      </w:r>
-    </w:p>
-  </w:comment>
-  <w:comment w:id="16" w:author="Артур Лукин" w:date="2018-03-16T04:46:00Z" w:initials="АЛ">
-    <w:p>
-      <w:pPr>
-        <w:pStyle w:val="af"/>
-      </w:pPr>
-      <w:r>
-        <w:rPr>
-          <w:rStyle w:val="ae"/>
-        </w:rPr>
-        <w:annotationRef/>
-      </w:r>
-      <w:r>
-        <w:t>Ссылка</w:t>
-      </w:r>
-    </w:p>
-  </w:comment>
-  <w:comment w:id="19" w:author="Артур Лукин" w:date="2018-03-17T03:00:00Z" w:initials="АЛ">
-    <w:p>
-      <w:pPr>
-        <w:pStyle w:val="af"/>
-      </w:pPr>
-      <w:r>
-        <w:rPr>
-          <w:rStyle w:val="ae"/>
-        </w:rPr>
-        <w:annotationRef/>
-      </w:r>
-      <w:r>
-        <w:t>Ссылка</w:t>
-      </w:r>
-    </w:p>
-  </w:comment>
-  <w:comment w:id="20" w:author="Артур Лукин" w:date="2018-03-17T03:08:00Z" w:initials="АЛ">
-    <w:p>
-      <w:pPr>
-        <w:pStyle w:val="af"/>
-      </w:pPr>
-      <w:r>
-        <w:rPr>
-          <w:rStyle w:val="ae"/>
-        </w:rPr>
-        <w:annotationRef/>
-      </w:r>
-      <w:r>
-        <w:t>Ссылка</w:t>
-      </w:r>
-    </w:p>
-  </w:comment>
-  <w:comment w:id="21" w:author="Артур Лукин" w:date="2018-03-16T04:46:00Z" w:initials="АЛ">
-    <w:p>
-      <w:pPr>
-        <w:pStyle w:val="af"/>
-      </w:pPr>
-      <w:r>
-        <w:rPr>
-          <w:rStyle w:val="ae"/>
-        </w:rPr>
-        <w:annotationRef/>
-      </w:r>
-      <w:r>
-        <w:t>Ссылка</w:t>
-      </w:r>
-    </w:p>
-  </w:comment>
-  <w:comment w:id="24" w:author="Артур Лукин" w:date="2018-03-17T10:19:00Z" w:initials="АЛ">
-    <w:p>
-      <w:pPr>
-        <w:pStyle w:val="af"/>
-      </w:pPr>
-      <w:r>
-        <w:rPr>
-          <w:rStyle w:val="ae"/>
-        </w:rPr>
-        <w:annotationRef/>
-      </w:r>
-      <w:r>
-        <w:t>Или типов</w:t>
-      </w:r>
-    </w:p>
-  </w:comment>
-  <w:comment w:id="28" w:author="Артур Лукин" w:date="2018-03-17T11:23:00Z" w:initials="АЛ">
-    <w:p>
-      <w:pPr>
-        <w:pStyle w:val="af"/>
-      </w:pPr>
-      <w:r>
-        <w:rPr>
-          <w:rStyle w:val="ae"/>
-        </w:rPr>
-        <w:annotationRef/>
-      </w:r>
-      <w:r>
-        <w:t>Уточнить</w:t>
-      </w:r>
-    </w:p>
-  </w:comment>
 </w:comments>
 </file>
 
 <file path=word/commentsExtended.xml><?xml version="1.0" encoding="utf-8"?>
 <w15:commentsEx xmlns:wpc="http://schemas.microsoft.com/office/word/2010/wordprocessingCanvas" xmlns:cx="http://schemas.microsoft.com/office/drawing/2014/chartex" xmlns:cx1="http://schemas.microsoft.com/office/drawing/2015/9/8/chartex" xmlns:cx2="http://schemas.microsoft.com/office/drawing/2015/10/21/chartex" xmlns:cx3="http://schemas.microsoft.com/office/drawing/2016/5/9/chartex" xmlns:cx4="http://schemas.microsoft.com/office/drawing/2016/5/10/chartex" xmlns:cx5="http://schemas.microsoft.com/office/drawing/2016/5/11/chartex" xmlns:cx6="http://schemas.microsoft.com/office/drawing/2016/5/12/chartex" xmlns:cx7="http://schemas.microsoft.com/office/drawing/2016/5/13/chartex" xmlns:cx8="http://schemas.microsoft.com/office/drawing/2016/5/14/chartex" xmlns:mc="http://schemas.openxmlformats.org/markup-compatibility/2006" xmlns:aink="http://schemas.microsoft.com/office/drawing/2016/ink" xmlns:am3d="http://schemas.microsoft.com/office/drawing/2017/model3d" xmlns:o="urn:schemas-microsoft-com:office:office" xmlns:r="http://schemas.openxmlformats.org/officeDocument/2006/relationships" xmlns:m="http://schemas.openxmlformats.org/officeDocument/2006/math" xmlns:v="urn:schemas-microsoft-com:vml" xmlns:wp14="http://schemas.microsoft.com/office/word/2010/wordprocessingDrawing" xmlns:wp="http://schemas.openxmlformats.org/drawingml/2006/wordprocessingDrawing" xmlns:w10="urn:schemas-microsoft-com:office:word" xmlns:w="http://schemas.openxmlformats.org/wordprocessingml/2006/main" xmlns:w14="http://schemas.microsoft.com/office/word/2010/wordml" xmlns:w15="http://schemas.microsoft.com/office/word/2012/wordml" xmlns:w16cid="http://schemas.microsoft.com/office/word/2016/wordml/cid" xmlns:w16se="http://schemas.microsoft.com/office/word/2015/wordml/symex" xmlns:wpg="http://schemas.microsoft.com/office/word/2010/wordprocessingGroup" xmlns:wpi="http://schemas.microsoft.com/office/word/2010/wordprocessingInk" xmlns:wne="http://schemas.microsoft.com/office/word/2006/wordml" xmlns:wps="http://schemas.microsoft.com/office/word/2010/wordprocessingShape" mc:Ignorable="w14 w15 w16se w16cid wp14">
   <w15:commentEx w15:paraId="73538CFE" w15:done="0"/>
-  <w15:commentEx w15:paraId="0C4F4280" w15:done="0"/>
-  <w15:commentEx w15:paraId="556B7710" w15:done="0"/>
-  <w15:commentEx w15:paraId="1437A5BD" w15:done="0"/>
-  <w15:commentEx w15:paraId="7A54DE77" w15:done="0"/>
-  <w15:commentEx w15:paraId="398E526E" w15:done="0"/>
-  <w15:commentEx w15:paraId="48442425" w15:done="0"/>
-  <w15:commentEx w15:paraId="49CF74CD" w15:done="0"/>
-  <w15:commentEx w15:paraId="0479A0F5" w15:done="0"/>
 </w15:commentsEx>
 </file>
 
 <file path=word/commentsIds.xml><?xml version="1.0" encoding="utf-8"?>
 <w16cid:commentsIds xmlns:wpc="http://schemas.microsoft.com/office/word/2010/wordprocessingCanvas" xmlns:cx="http://schemas.microsoft.com/office/drawing/2014/chartex" xmlns:cx1="http://schemas.microsoft.com/office/drawing/2015/9/8/chartex" xmlns:cx2="http://schemas.microsoft.com/office/drawing/2015/10/21/chartex" xmlns:cx3="http://schemas.microsoft.com/office/drawing/2016/5/9/chartex" xmlns:cx4="http://schemas.microsoft.com/office/drawing/2016/5/10/chartex" xmlns:cx5="http://schemas.microsoft.com/office/drawing/2016/5/11/chartex" xmlns:cx6="http://schemas.microsoft.com/office/drawing/2016/5/12/chartex" xmlns:cx7="http://schemas.microsoft.com/office/drawing/2016/5/13/chartex" xmlns:cx8="http://schemas.microsoft.com/office/drawing/2016/5/14/chartex" xmlns:mc="http://schemas.openxmlformats.org/markup-compatibility/2006" xmlns:aink="http://schemas.microsoft.com/office/drawing/2016/ink" xmlns:am3d="http://schemas.microsoft.com/office/drawing/2017/model3d" xmlns:o="urn:schemas-microsoft-com:office:office" xmlns:r="http://schemas.openxmlformats.org/officeDocument/2006/relationships" xmlns:m="http://schemas.openxmlformats.org/officeDocument/2006/math" xmlns:v="urn:schemas-microsoft-com:vml" xmlns:wp14="http://schemas.microsoft.com/office/word/2010/wordprocessingDrawing" xmlns:wp="http://schemas.openxmlformats.org/drawingml/2006/wordprocessingDrawing" xmlns:w10="urn:schemas-microsoft-com:office:word" xmlns:w="http://schemas.openxmlformats.org/wordprocessingml/2006/main" xmlns:w14="http://schemas.microsoft.com/office/word/2010/wordml" xmlns:w15="http://schemas.microsoft.com/office/word/2012/wordml" xmlns:w16cid="http://schemas.microsoft.com/office/word/2016/wordml/cid" xmlns:w16se="http://schemas.microsoft.com/office/word/2015/wordml/symex" xmlns:wpg="http://schemas.microsoft.com/office/word/2010/wordprocessingGroup" xmlns:wpi="http://schemas.microsoft.com/office/word/2010/wordprocessingInk" xmlns:wne="http://schemas.microsoft.com/office/word/2006/wordml" xmlns:wps="http://schemas.microsoft.com/office/word/2010/wordprocessingShape" mc:Ignorable="w14 w15 w16se w16cid wp14">
   <w16cid:commentId w16cid:paraId="73538CFE" w16cid:durableId="1E30F1DC"/>
-  <w16cid:commentId w16cid:paraId="0C4F4280" w16cid:durableId="1E570108"/>
-  <w16cid:commentId w16cid:paraId="556B7710" w16cid:durableId="1E55C770"/>
-  <w16cid:commentId w16cid:paraId="1437A5BD" w16cid:durableId="1E55CAAE"/>
-  <w16cid:commentId w16cid:paraId="7A54DE77" w16cid:durableId="1E570363"/>
-  <w16cid:commentId w16cid:paraId="398E526E" w16cid:durableId="1E57053E"/>
-  <w16cid:commentId w16cid:paraId="48442425" w16cid:durableId="1E570863"/>
-  <w16cid:commentId w16cid:paraId="49CF74CD" w16cid:durableId="1E576A42"/>
-  <w16cid:commentId w16cid:paraId="0479A0F5" w16cid:durableId="1E57792E"/>
 </w16cid:commentsIds>
 </file>
 
@@ -28383,11 +28714,50 @@
     <b:URL>https://www.esa.int/ESA</b:URL>
     <b:RefOrder>2</b:RefOrder>
   </b:Source>
+  <b:Source>
+    <b:Tag>Ope18</b:Tag>
+    <b:SourceType>InternetSite</b:SourceType>
+    <b:Guid>{6CDE0FDF-6CF8-4C41-87FC-74714EAF447F}</b:Guid>
+    <b:Title>Open Access Hub</b:Title>
+    <b:InternetSiteTitle>ESA</b:InternetSiteTitle>
+    <b:Year>2018</b:Year>
+    <b:YearAccessed>2018</b:YearAccessed>
+    <b:MonthAccessed>02</b:MonthAccessed>
+    <b:DayAccessed>10</b:DayAccessed>
+    <b:URL>https://scihub.copernicus.eu/twiki/do/view/SciHubWebPortal/APIHubDescription</b:URL>
+    <b:RefOrder>3</b:RefOrder>
+  </b:Source>
+  <b:Source>
+    <b:Tag>Sen181</b:Tag>
+    <b:SourceType>InternetSite</b:SourceType>
+    <b:Guid>{30644D2A-3B4F-4C27-8184-F7661431E91F}</b:Guid>
+    <b:Title>Sentinel 2 Product Types</b:Title>
+    <b:InternetSiteTitle>ESA</b:InternetSiteTitle>
+    <b:Year>2018</b:Year>
+    <b:YearAccessed>2018</b:YearAccessed>
+    <b:MonthAccessed>02</b:MonthAccessed>
+    <b:DayAccessed>10</b:DayAccessed>
+    <b:URL>https://earth.esa.int/web/sentinel/user-guides/sentinel-2-msi/product-types</b:URL>
+    <b:RefOrder>4</b:RefOrder>
+  </b:Source>
+  <b:Source>
+    <b:Tag>Ope181</b:Tag>
+    <b:SourceType>InternetSite</b:SourceType>
+    <b:Guid>{A699DD26-FE1A-4959-9BC8-214BECC5DB1C}</b:Guid>
+    <b:Title>Open Street Map Tags</b:Title>
+    <b:InternetSiteTitle>Open Street Map</b:InternetSiteTitle>
+    <b:Year>2018</b:Year>
+    <b:YearAccessed>2018</b:YearAccessed>
+    <b:MonthAccessed>02</b:MonthAccessed>
+    <b:DayAccessed>10</b:DayAccessed>
+    <b:URL>https://wiki.openstreetmap.org/wiki/Tags</b:URL>
+    <b:RefOrder>5</b:RefOrder>
+  </b:Source>
 </b:Sources>
 </file>
 
 <file path=customXml/itemProps1.xml><?xml version="1.0" encoding="utf-8"?>
-<ds:datastoreItem xmlns:ds="http://schemas.openxmlformats.org/officeDocument/2006/customXml" ds:itemID="{FD29ED56-D766-4267-B5ED-E32E31F785F3}">
+<ds:datastoreItem xmlns:ds="http://schemas.openxmlformats.org/officeDocument/2006/customXml" ds:itemID="{8BBB6DC9-4854-4601-AC74-36C3DBC549D7}">
   <ds:schemaRefs>
     <ds:schemaRef ds:uri="http://schemas.openxmlformats.org/officeDocument/2006/bibliography"/>
   </ds:schemaRefs>

</xml_diff>